<commit_message>
Changes on Dec 29th
</commit_message>
<xml_diff>
--- a/RPA LifeCycle.docx
+++ b/RPA LifeCycle.docx
@@ -13,11 +13,19 @@
           <w:lang w:val="en-US"/>
         </w:rPr>
       </w:pPr>
-      <w:r>
-        <w:rPr>
-          <w:lang w:val="en-US"/>
-        </w:rPr>
-        <w:t>Planning  (Intake)</w:t>
+      <w:proofErr w:type="gramStart"/>
+      <w:r>
+        <w:rPr>
+          <w:lang w:val="en-US"/>
+        </w:rPr>
+        <w:t>Planning  (</w:t>
+      </w:r>
+      <w:proofErr w:type="gramEnd"/>
+      <w:r>
+        <w:rPr>
+          <w:lang w:val="en-US"/>
+        </w:rPr>
+        <w:t>Intake)</w:t>
       </w:r>
     </w:p>
     <w:p>
@@ -53,7 +61,21 @@
         <w:rPr>
           <w:lang w:val="en-US"/>
         </w:rPr>
-        <w:t xml:space="preserve">Feasibility Check  - RPA Management &amp; RPA Solution </w:t>
+        <w:t xml:space="preserve">Feasibility </w:t>
+      </w:r>
+      <w:proofErr w:type="gramStart"/>
+      <w:r>
+        <w:rPr>
+          <w:lang w:val="en-US"/>
+        </w:rPr>
+        <w:t>Check  -</w:t>
+      </w:r>
+      <w:proofErr w:type="gramEnd"/>
+      <w:r>
+        <w:rPr>
+          <w:lang w:val="en-US"/>
+        </w:rPr>
+        <w:t xml:space="preserve"> RPA Management &amp; RPA Solution </w:t>
       </w:r>
       <w:proofErr w:type="spellStart"/>
       <w:r>
@@ -1004,8 +1026,16 @@
         <w:rPr>
           <w:lang w:val="en-US"/>
         </w:rPr>
-        <w:t xml:space="preserve"> Defined set of array</w:t>
-      </w:r>
+        <w:t xml:space="preserve"> Defined set of </w:t>
+      </w:r>
+      <w:proofErr w:type="gramStart"/>
+      <w:r>
+        <w:rPr>
+          <w:lang w:val="en-US"/>
+        </w:rPr>
+        <w:t>array</w:t>
+      </w:r>
+      <w:proofErr w:type="gramEnd"/>
     </w:p>
     <w:p>
       <w:pPr>
@@ -1112,11 +1142,19 @@
           <w:lang w:val="en-US"/>
         </w:rPr>
       </w:pPr>
-      <w:r>
-        <w:rPr>
-          <w:lang w:val="en-US"/>
-        </w:rPr>
-        <w:t>Continue : will stop the execution of remaining steps and continue the loop</w:t>
+      <w:proofErr w:type="gramStart"/>
+      <w:r>
+        <w:rPr>
+          <w:lang w:val="en-US"/>
+        </w:rPr>
+        <w:t>Continue :</w:t>
+      </w:r>
+      <w:proofErr w:type="gramEnd"/>
+      <w:r>
+        <w:rPr>
+          <w:lang w:val="en-US"/>
+        </w:rPr>
+        <w:t xml:space="preserve"> will stop the execution of remaining steps and continue the loop</w:t>
       </w:r>
     </w:p>
     <w:p>
@@ -1149,8 +1187,142 @@
         <w:rPr>
           <w:lang w:val="en-US"/>
         </w:rPr>
-        <w:t>continue</w:t>
-      </w:r>
+        <w:t>C</w:t>
+      </w:r>
+      <w:r>
+        <w:rPr>
+          <w:lang w:val="en-US"/>
+        </w:rPr>
+        <w:t>ontinue</w:t>
+      </w:r>
+    </w:p>
+    <w:p>
+      <w:pPr>
+        <w:rPr>
+          <w:lang w:val="en-US"/>
+        </w:rPr>
+      </w:pPr>
+    </w:p>
+    <w:p>
+      <w:pPr>
+        <w:pBdr>
+          <w:bottom w:val="single" w:sz="6" w:space="1" w:color="auto"/>
+        </w:pBdr>
+        <w:rPr>
+          <w:lang w:val="en-US"/>
+        </w:rPr>
+      </w:pPr>
+    </w:p>
+    <w:p>
+      <w:pPr>
+        <w:rPr>
+          <w:sz w:val="40"/>
+          <w:szCs w:val="40"/>
+          <w:lang w:val="en-US"/>
+        </w:rPr>
+      </w:pPr>
+    </w:p>
+    <w:p>
+      <w:pPr>
+        <w:rPr>
+          <w:sz w:val="40"/>
+          <w:szCs w:val="40"/>
+          <w:lang w:val="en-US"/>
+        </w:rPr>
+      </w:pPr>
+      <w:r>
+        <w:rPr>
+          <w:sz w:val="40"/>
+          <w:szCs w:val="40"/>
+          <w:lang w:val="en-US"/>
+        </w:rPr>
+        <w:t>“Divide” not equal to “divide”</w:t>
+      </w:r>
+    </w:p>
+    <w:p>
+      <w:pPr>
+        <w:rPr>
+          <w:sz w:val="40"/>
+          <w:szCs w:val="40"/>
+          <w:lang w:val="en-US"/>
+        </w:rPr>
+      </w:pPr>
+    </w:p>
+    <w:p>
+      <w:pPr>
+        <w:rPr>
+          <w:sz w:val="40"/>
+          <w:szCs w:val="40"/>
+          <w:lang w:val="en-US"/>
+        </w:rPr>
+      </w:pPr>
+      <w:r>
+        <w:rPr>
+          <w:sz w:val="40"/>
+          <w:szCs w:val="40"/>
+          <w:lang w:val="en-US"/>
+        </w:rPr>
+        <w:t xml:space="preserve">DIVIDE </w:t>
+      </w:r>
+      <w:r>
+        <w:rPr>
+          <w:sz w:val="40"/>
+          <w:szCs w:val="40"/>
+          <w:lang w:val="en-US"/>
+        </w:rPr>
+        <w:sym w:font="Wingdings" w:char="F0E0"/>
+      </w:r>
+      <w:r>
+        <w:rPr>
+          <w:sz w:val="40"/>
+          <w:szCs w:val="40"/>
+          <w:lang w:val="en-US"/>
+        </w:rPr>
+        <w:t xml:space="preserve"> DIVIDE</w:t>
+      </w:r>
+    </w:p>
+    <w:p>
+      <w:pPr>
+        <w:rPr>
+          <w:sz w:val="40"/>
+          <w:szCs w:val="40"/>
+          <w:lang w:val="en-US"/>
+        </w:rPr>
+      </w:pPr>
+      <w:r>
+        <w:rPr>
+          <w:sz w:val="40"/>
+          <w:szCs w:val="40"/>
+          <w:lang w:val="en-US"/>
+        </w:rPr>
+        <w:t xml:space="preserve">divide </w:t>
+      </w:r>
+      <w:r>
+        <w:rPr>
+          <w:sz w:val="40"/>
+          <w:szCs w:val="40"/>
+          <w:lang w:val="en-US"/>
+        </w:rPr>
+        <w:sym w:font="Wingdings" w:char="F0E0"/>
+      </w:r>
+      <w:r>
+        <w:rPr>
+          <w:sz w:val="40"/>
+          <w:szCs w:val="40"/>
+          <w:lang w:val="en-US"/>
+        </w:rPr>
+        <w:t xml:space="preserve"> </w:t>
+      </w:r>
+      <w:proofErr w:type="spellStart"/>
+      <w:r>
+        <w:rPr>
+          <w:sz w:val="40"/>
+          <w:szCs w:val="40"/>
+          <w:lang w:val="en-US"/>
+        </w:rPr>
+        <w:t>divide</w:t>
+      </w:r>
+      <w:proofErr w:type="spellEnd"/>
     </w:p>
     <w:sectPr>
       <w:pgSz w:w="11906" w:h="16838"/>

</xml_diff>

<commit_message>
Changes on 01st Jan
</commit_message>
<xml_diff>
--- a/RPA LifeCycle.docx
+++ b/RPA LifeCycle.docx
@@ -13,19 +13,11 @@
           <w:lang w:val="en-US"/>
         </w:rPr>
       </w:pPr>
-      <w:proofErr w:type="gramStart"/>
-      <w:r>
-        <w:rPr>
-          <w:lang w:val="en-US"/>
-        </w:rPr>
-        <w:t>Planning  (</w:t>
-      </w:r>
-      <w:proofErr w:type="gramEnd"/>
-      <w:r>
-        <w:rPr>
-          <w:lang w:val="en-US"/>
-        </w:rPr>
-        <w:t>Intake)</w:t>
+      <w:r>
+        <w:rPr>
+          <w:lang w:val="en-US"/>
+        </w:rPr>
+        <w:t>Planning  (Intake)</w:t>
       </w:r>
     </w:p>
     <w:p>
@@ -61,35 +53,7 @@
         <w:rPr>
           <w:lang w:val="en-US"/>
         </w:rPr>
-        <w:t xml:space="preserve">Feasibility </w:t>
-      </w:r>
-      <w:proofErr w:type="gramStart"/>
-      <w:r>
-        <w:rPr>
-          <w:lang w:val="en-US"/>
-        </w:rPr>
-        <w:t>Check  -</w:t>
-      </w:r>
-      <w:proofErr w:type="gramEnd"/>
-      <w:r>
-        <w:rPr>
-          <w:lang w:val="en-US"/>
-        </w:rPr>
-        <w:t xml:space="preserve"> RPA Management &amp; RPA Solution </w:t>
-      </w:r>
-      <w:proofErr w:type="spellStart"/>
-      <w:r>
-        <w:rPr>
-          <w:lang w:val="en-US"/>
-        </w:rPr>
-        <w:t>Archichet</w:t>
-      </w:r>
-      <w:proofErr w:type="spellEnd"/>
-      <w:r>
-        <w:rPr>
-          <w:lang w:val="en-US"/>
-        </w:rPr>
-        <w:t>/Consultant – 100%</w:t>
+        <w:t>Feasibility Check  - RPA Management &amp; RPA Solution Archichet/Consultant – 100%</w:t>
       </w:r>
     </w:p>
     <w:p>
@@ -1026,16 +990,8 @@
         <w:rPr>
           <w:lang w:val="en-US"/>
         </w:rPr>
-        <w:t xml:space="preserve"> Defined set of </w:t>
-      </w:r>
-      <w:proofErr w:type="gramStart"/>
-      <w:r>
-        <w:rPr>
-          <w:lang w:val="en-US"/>
-        </w:rPr>
-        <w:t>array</w:t>
-      </w:r>
-      <w:proofErr w:type="gramEnd"/>
+        <w:t xml:space="preserve"> Defined set of array</w:t>
+      </w:r>
     </w:p>
     <w:p>
       <w:pPr>
@@ -1142,19 +1098,11 @@
           <w:lang w:val="en-US"/>
         </w:rPr>
       </w:pPr>
-      <w:proofErr w:type="gramStart"/>
-      <w:r>
-        <w:rPr>
-          <w:lang w:val="en-US"/>
-        </w:rPr>
-        <w:t>Continue :</w:t>
-      </w:r>
-      <w:proofErr w:type="gramEnd"/>
-      <w:r>
-        <w:rPr>
-          <w:lang w:val="en-US"/>
-        </w:rPr>
-        <w:t xml:space="preserve"> will stop the execution of remaining steps and continue the loop</w:t>
+      <w:r>
+        <w:rPr>
+          <w:lang w:val="en-US"/>
+        </w:rPr>
+        <w:t>Continue : will stop the execution of remaining steps and continue the loop</w:t>
       </w:r>
     </w:p>
     <w:p>
@@ -1311,18 +1259,1070 @@
           <w:szCs w:val="40"/>
           <w:lang w:val="en-US"/>
         </w:rPr>
-        <w:t xml:space="preserve"> </w:t>
-      </w:r>
-      <w:proofErr w:type="spellStart"/>
-      <w:r>
-        <w:rPr>
-          <w:sz w:val="40"/>
-          <w:szCs w:val="40"/>
-          <w:lang w:val="en-US"/>
-        </w:rPr>
-        <w:t>divide</w:t>
-      </w:r>
-      <w:proofErr w:type="spellEnd"/>
+        <w:t xml:space="preserve"> divide</w:t>
+      </w:r>
+    </w:p>
+    <w:p>
+      <w:pPr>
+        <w:pBdr>
+          <w:bottom w:val="single" w:sz="6" w:space="1" w:color="auto"/>
+        </w:pBdr>
+        <w:rPr>
+          <w:sz w:val="40"/>
+          <w:szCs w:val="40"/>
+          <w:lang w:val="en-US"/>
+        </w:rPr>
+      </w:pPr>
+    </w:p>
+    <w:p>
+      <w:pPr>
+        <w:rPr>
+          <w:sz w:val="40"/>
+          <w:szCs w:val="40"/>
+          <w:lang w:val="en-US"/>
+        </w:rPr>
+      </w:pPr>
+    </w:p>
+    <w:p>
+      <w:pPr>
+        <w:rPr>
+          <w:sz w:val="40"/>
+          <w:szCs w:val="40"/>
+          <w:lang w:val="en-US"/>
+        </w:rPr>
+      </w:pPr>
+      <w:r>
+        <w:rPr>
+          <w:sz w:val="40"/>
+          <w:szCs w:val="40"/>
+          <w:lang w:val="en-US"/>
+        </w:rPr>
+        <w:t>Arguments - &gt; Pass data between tasks/subtasks/workflows</w:t>
+      </w:r>
+    </w:p>
+    <w:p>
+      <w:pPr>
+        <w:rPr>
+          <w:sz w:val="40"/>
+          <w:szCs w:val="40"/>
+          <w:lang w:val="en-US"/>
+        </w:rPr>
+      </w:pPr>
+    </w:p>
+    <w:p>
+      <w:pPr>
+        <w:rPr>
+          <w:sz w:val="40"/>
+          <w:szCs w:val="40"/>
+          <w:lang w:val="en-US"/>
+        </w:rPr>
+      </w:pPr>
+      <w:r>
+        <w:rPr>
+          <w:sz w:val="40"/>
+          <w:szCs w:val="40"/>
+          <w:lang w:val="en-US"/>
+        </w:rPr>
+        <w:t>Three arguments</w:t>
+      </w:r>
+    </w:p>
+    <w:p>
+      <w:pPr>
+        <w:rPr>
+          <w:sz w:val="40"/>
+          <w:szCs w:val="40"/>
+          <w:lang w:val="en-US"/>
+        </w:rPr>
+      </w:pPr>
+      <w:r>
+        <w:rPr>
+          <w:sz w:val="40"/>
+          <w:szCs w:val="40"/>
+          <w:lang w:val="en-US"/>
+        </w:rPr>
+        <w:t>In</w:t>
+      </w:r>
+      <w:r>
+        <w:rPr>
+          <w:sz w:val="40"/>
+          <w:szCs w:val="40"/>
+          <w:lang w:val="en-US"/>
+        </w:rPr>
+        <w:sym w:font="Wingdings" w:char="F0E0"/>
+      </w:r>
+      <w:r>
+        <w:rPr>
+          <w:sz w:val="40"/>
+          <w:szCs w:val="40"/>
+          <w:lang w:val="en-US"/>
+        </w:rPr>
+        <w:t xml:space="preserve"> To Get data into the workflow</w:t>
+      </w:r>
+    </w:p>
+    <w:p>
+      <w:pPr>
+        <w:rPr>
+          <w:sz w:val="40"/>
+          <w:szCs w:val="40"/>
+          <w:lang w:val="en-US"/>
+        </w:rPr>
+      </w:pPr>
+      <w:r>
+        <w:rPr>
+          <w:sz w:val="40"/>
+          <w:szCs w:val="40"/>
+          <w:lang w:val="en-US"/>
+        </w:rPr>
+        <w:t xml:space="preserve">Out </w:t>
+      </w:r>
+      <w:r>
+        <w:rPr>
+          <w:sz w:val="40"/>
+          <w:szCs w:val="40"/>
+          <w:lang w:val="en-US"/>
+        </w:rPr>
+        <w:sym w:font="Wingdings" w:char="F0E0"/>
+      </w:r>
+      <w:r>
+        <w:rPr>
+          <w:sz w:val="40"/>
+          <w:szCs w:val="40"/>
+          <w:lang w:val="en-US"/>
+        </w:rPr>
+        <w:t xml:space="preserve"> To Send data out from the workflow</w:t>
+      </w:r>
+    </w:p>
+    <w:p>
+      <w:pPr>
+        <w:rPr>
+          <w:sz w:val="40"/>
+          <w:szCs w:val="40"/>
+          <w:lang w:val="en-US"/>
+        </w:rPr>
+      </w:pPr>
+      <w:r>
+        <w:rPr>
+          <w:sz w:val="40"/>
+          <w:szCs w:val="40"/>
+          <w:lang w:val="en-US"/>
+        </w:rPr>
+        <w:t xml:space="preserve">In/out </w:t>
+      </w:r>
+      <w:r>
+        <w:rPr>
+          <w:sz w:val="40"/>
+          <w:szCs w:val="40"/>
+          <w:lang w:val="en-US"/>
+        </w:rPr>
+        <w:sym w:font="Wingdings" w:char="F0E0"/>
+      </w:r>
+      <w:r>
+        <w:rPr>
+          <w:sz w:val="40"/>
+          <w:szCs w:val="40"/>
+          <w:lang w:val="en-US"/>
+        </w:rPr>
+        <w:t xml:space="preserve"> To Get data , modify and send out from the workflow</w:t>
+      </w:r>
+    </w:p>
+    <w:p>
+      <w:pPr>
+        <w:rPr>
+          <w:sz w:val="40"/>
+          <w:szCs w:val="40"/>
+          <w:lang w:val="en-US"/>
+        </w:rPr>
+      </w:pPr>
+    </w:p>
+    <w:p>
+      <w:pPr>
+        <w:rPr>
+          <w:sz w:val="40"/>
+          <w:szCs w:val="40"/>
+          <w:lang w:val="en-US"/>
+        </w:rPr>
+      </w:pPr>
+      <w:r>
+        <w:rPr>
+          <w:sz w:val="40"/>
+          <w:szCs w:val="40"/>
+          <w:lang w:val="en-US"/>
+        </w:rPr>
+        <w:t xml:space="preserve">Naming Convention: </w:t>
+      </w:r>
+    </w:p>
+    <w:p>
+      <w:pPr>
+        <w:rPr>
+          <w:sz w:val="40"/>
+          <w:szCs w:val="40"/>
+          <w:lang w:val="en-US"/>
+        </w:rPr>
+      </w:pPr>
+    </w:p>
+    <w:p>
+      <w:pPr>
+        <w:rPr>
+          <w:sz w:val="40"/>
+          <w:szCs w:val="40"/>
+          <w:lang w:val="en-US"/>
+        </w:rPr>
+      </w:pPr>
+      <w:r>
+        <w:rPr>
+          <w:sz w:val="40"/>
+          <w:szCs w:val="40"/>
+          <w:lang w:val="en-US"/>
+        </w:rPr>
+        <w:t>in_VariableName</w:t>
+      </w:r>
+    </w:p>
+    <w:p>
+      <w:pPr>
+        <w:rPr>
+          <w:sz w:val="40"/>
+          <w:szCs w:val="40"/>
+          <w:lang w:val="en-US"/>
+        </w:rPr>
+      </w:pPr>
+      <w:r>
+        <w:rPr>
+          <w:sz w:val="40"/>
+          <w:szCs w:val="40"/>
+          <w:lang w:val="en-US"/>
+        </w:rPr>
+        <w:t>out_VariableName</w:t>
+      </w:r>
+    </w:p>
+    <w:p>
+      <w:pPr>
+        <w:rPr>
+          <w:sz w:val="40"/>
+          <w:szCs w:val="40"/>
+          <w:lang w:val="en-US"/>
+        </w:rPr>
+      </w:pPr>
+      <w:r>
+        <w:rPr>
+          <w:sz w:val="40"/>
+          <w:szCs w:val="40"/>
+          <w:lang w:val="en-US"/>
+        </w:rPr>
+        <w:lastRenderedPageBreak/>
+        <w:t>io_VariableName</w:t>
+      </w:r>
+    </w:p>
+    <w:p>
+      <w:pPr>
+        <w:rPr>
+          <w:sz w:val="40"/>
+          <w:szCs w:val="40"/>
+          <w:lang w:val="en-US"/>
+        </w:rPr>
+      </w:pPr>
+    </w:p>
+    <w:p>
+      <w:pPr>
+        <w:rPr>
+          <w:sz w:val="40"/>
+          <w:szCs w:val="40"/>
+          <w:lang w:val="en-US"/>
+        </w:rPr>
+      </w:pPr>
+      <w:r>
+        <w:rPr>
+          <w:sz w:val="40"/>
+          <w:szCs w:val="40"/>
+          <w:lang w:val="en-US"/>
+        </w:rPr>
+        <w:t>variableName</w:t>
+      </w:r>
+    </w:p>
+    <w:p>
+      <w:pPr>
+        <w:rPr>
+          <w:sz w:val="40"/>
+          <w:szCs w:val="40"/>
+          <w:lang w:val="en-US"/>
+        </w:rPr>
+      </w:pPr>
+      <w:r>
+        <w:rPr>
+          <w:sz w:val="40"/>
+          <w:szCs w:val="40"/>
+          <w:lang w:val="en-US"/>
+        </w:rPr>
+        <w:t>in_VariableName</w:t>
+      </w:r>
+    </w:p>
+    <w:p>
+      <w:pPr>
+        <w:rPr>
+          <w:sz w:val="40"/>
+          <w:szCs w:val="40"/>
+          <w:lang w:val="en-US"/>
+        </w:rPr>
+      </w:pPr>
+    </w:p>
+    <w:p>
+      <w:pPr>
+        <w:rPr>
+          <w:sz w:val="40"/>
+          <w:szCs w:val="40"/>
+          <w:lang w:val="en-US"/>
+        </w:rPr>
+      </w:pPr>
+      <w:r>
+        <w:rPr>
+          <w:sz w:val="40"/>
+          <w:szCs w:val="40"/>
+          <w:lang w:val="en-US"/>
+        </w:rPr>
+        <w:t>How to call one workflow in another workflow</w:t>
+      </w:r>
+    </w:p>
+    <w:p>
+      <w:pPr>
+        <w:rPr>
+          <w:sz w:val="40"/>
+          <w:szCs w:val="40"/>
+          <w:lang w:val="en-US"/>
+        </w:rPr>
+      </w:pPr>
+    </w:p>
+    <w:p>
+      <w:pPr>
+        <w:pStyle w:val="ListParagraph"/>
+        <w:numPr>
+          <w:ilvl w:val="0"/>
+          <w:numId w:val="3"/>
+        </w:numPr>
+        <w:rPr>
+          <w:sz w:val="40"/>
+          <w:szCs w:val="40"/>
+          <w:lang w:val="en-US"/>
+        </w:rPr>
+      </w:pPr>
+      <w:r>
+        <w:rPr>
+          <w:sz w:val="40"/>
+          <w:szCs w:val="40"/>
+          <w:lang w:val="en-US"/>
+        </w:rPr>
+        <w:t>Calling Workflow - Main</w:t>
+      </w:r>
+    </w:p>
+    <w:p>
+      <w:pPr>
+        <w:pStyle w:val="ListParagraph"/>
+        <w:numPr>
+          <w:ilvl w:val="0"/>
+          <w:numId w:val="3"/>
+        </w:numPr>
+        <w:rPr>
+          <w:sz w:val="40"/>
+          <w:szCs w:val="40"/>
+          <w:lang w:val="en-US"/>
+        </w:rPr>
+      </w:pPr>
+      <w:r>
+        <w:rPr>
+          <w:sz w:val="40"/>
+          <w:szCs w:val="40"/>
+          <w:lang w:val="en-US"/>
+        </w:rPr>
+        <w:t>Called workflow – SubTask1 &amp; SubTask2</w:t>
+      </w:r>
+    </w:p>
+    <w:p>
+      <w:pPr>
+        <w:rPr>
+          <w:sz w:val="40"/>
+          <w:szCs w:val="40"/>
+          <w:lang w:val="en-US"/>
+        </w:rPr>
+      </w:pPr>
+    </w:p>
+    <w:p>
+      <w:pPr>
+        <w:rPr>
+          <w:sz w:val="40"/>
+          <w:szCs w:val="40"/>
+          <w:lang w:val="en-US"/>
+        </w:rPr>
+      </w:pPr>
+      <w:r>
+        <w:rPr>
+          <w:sz w:val="40"/>
+          <w:szCs w:val="40"/>
+          <w:lang w:val="en-US"/>
+        </w:rPr>
+        <w:t xml:space="preserve">In </w:t>
+      </w:r>
+      <w:r>
+        <w:rPr>
+          <w:sz w:val="40"/>
+          <w:szCs w:val="40"/>
+          <w:lang w:val="en-US"/>
+        </w:rPr>
+        <w:sym w:font="Wingdings" w:char="F0E0"/>
+      </w:r>
+      <w:r>
+        <w:rPr>
+          <w:sz w:val="40"/>
+          <w:szCs w:val="40"/>
+          <w:lang w:val="en-US"/>
+        </w:rPr>
+        <w:t xml:space="preserve"> Calling Task to called Task</w:t>
+      </w:r>
+    </w:p>
+    <w:p>
+      <w:pPr>
+        <w:rPr>
+          <w:sz w:val="40"/>
+          <w:szCs w:val="40"/>
+          <w:lang w:val="en-US"/>
+        </w:rPr>
+      </w:pPr>
+      <w:r>
+        <w:rPr>
+          <w:sz w:val="40"/>
+          <w:szCs w:val="40"/>
+          <w:lang w:val="en-US"/>
+        </w:rPr>
+        <w:t xml:space="preserve">Out </w:t>
+      </w:r>
+      <w:r>
+        <w:rPr>
+          <w:sz w:val="40"/>
+          <w:szCs w:val="40"/>
+          <w:lang w:val="en-US"/>
+        </w:rPr>
+        <w:sym w:font="Wingdings" w:char="F0E0"/>
+      </w:r>
+      <w:r>
+        <w:rPr>
+          <w:sz w:val="40"/>
+          <w:szCs w:val="40"/>
+          <w:lang w:val="en-US"/>
+        </w:rPr>
+        <w:t xml:space="preserve"> Called Task to Calling Task</w:t>
+      </w:r>
+    </w:p>
+    <w:p>
+      <w:pPr>
+        <w:rPr>
+          <w:sz w:val="40"/>
+          <w:szCs w:val="40"/>
+          <w:lang w:val="en-US"/>
+        </w:rPr>
+      </w:pPr>
+      <w:r>
+        <w:rPr>
+          <w:sz w:val="40"/>
+          <w:szCs w:val="40"/>
+          <w:lang w:val="en-US"/>
+        </w:rPr>
+        <w:t xml:space="preserve">In/out </w:t>
+      </w:r>
+      <w:r>
+        <w:rPr>
+          <w:sz w:val="40"/>
+          <w:szCs w:val="40"/>
+          <w:lang w:val="en-US"/>
+        </w:rPr>
+        <w:sym w:font="Wingdings" w:char="F0E0"/>
+      </w:r>
+      <w:r>
+        <w:rPr>
+          <w:sz w:val="40"/>
+          <w:szCs w:val="40"/>
+          <w:lang w:val="en-US"/>
+        </w:rPr>
+        <w:t xml:space="preserve"> Both the ways</w:t>
+      </w:r>
+    </w:p>
+    <w:p>
+      <w:pPr>
+        <w:pBdr>
+          <w:bottom w:val="single" w:sz="6" w:space="1" w:color="auto"/>
+        </w:pBdr>
+        <w:rPr>
+          <w:sz w:val="40"/>
+          <w:szCs w:val="40"/>
+          <w:lang w:val="en-US"/>
+        </w:rPr>
+      </w:pPr>
+    </w:p>
+    <w:p>
+      <w:pPr>
+        <w:pBdr>
+          <w:bottom w:val="single" w:sz="6" w:space="1" w:color="auto"/>
+        </w:pBdr>
+        <w:rPr>
+          <w:sz w:val="40"/>
+          <w:szCs w:val="40"/>
+          <w:lang w:val="en-US"/>
+        </w:rPr>
+      </w:pPr>
+    </w:p>
+    <w:p>
+      <w:pPr>
+        <w:pBdr>
+          <w:bottom w:val="single" w:sz="6" w:space="1" w:color="auto"/>
+        </w:pBdr>
+        <w:rPr>
+          <w:sz w:val="40"/>
+          <w:szCs w:val="40"/>
+          <w:lang w:val="en-US"/>
+        </w:rPr>
+      </w:pPr>
+    </w:p>
+    <w:p>
+      <w:pPr>
+        <w:pBdr>
+          <w:bottom w:val="single" w:sz="6" w:space="1" w:color="auto"/>
+        </w:pBdr>
+        <w:rPr>
+          <w:sz w:val="40"/>
+          <w:szCs w:val="40"/>
+          <w:lang w:val="en-US"/>
+        </w:rPr>
+      </w:pPr>
+    </w:p>
+    <w:p>
+      <w:pPr>
+        <w:pBdr>
+          <w:bottom w:val="single" w:sz="6" w:space="1" w:color="auto"/>
+        </w:pBdr>
+        <w:rPr>
+          <w:sz w:val="40"/>
+          <w:szCs w:val="40"/>
+          <w:lang w:val="en-US"/>
+        </w:rPr>
+      </w:pPr>
+    </w:p>
+    <w:p>
+      <w:pPr>
+        <w:pBdr>
+          <w:bottom w:val="single" w:sz="6" w:space="1" w:color="auto"/>
+        </w:pBdr>
+        <w:rPr>
+          <w:sz w:val="40"/>
+          <w:szCs w:val="40"/>
+          <w:lang w:val="en-US"/>
+        </w:rPr>
+      </w:pPr>
+    </w:p>
+    <w:p>
+      <w:pPr>
+        <w:pBdr>
+          <w:bottom w:val="single" w:sz="6" w:space="1" w:color="auto"/>
+        </w:pBdr>
+        <w:rPr>
+          <w:sz w:val="40"/>
+          <w:szCs w:val="40"/>
+          <w:lang w:val="en-US"/>
+        </w:rPr>
+      </w:pPr>
+    </w:p>
+    <w:p>
+      <w:pPr>
+        <w:pBdr>
+          <w:bottom w:val="single" w:sz="6" w:space="1" w:color="auto"/>
+        </w:pBdr>
+        <w:rPr>
+          <w:sz w:val="40"/>
+          <w:szCs w:val="40"/>
+          <w:lang w:val="en-US"/>
+        </w:rPr>
+      </w:pPr>
+    </w:p>
+    <w:p>
+      <w:pPr>
+        <w:rPr>
+          <w:sz w:val="40"/>
+          <w:szCs w:val="40"/>
+          <w:lang w:val="en-US"/>
+        </w:rPr>
+      </w:pPr>
+    </w:p>
+    <w:p>
+      <w:pPr>
+        <w:pStyle w:val="ListParagraph"/>
+        <w:numPr>
+          <w:ilvl w:val="0"/>
+          <w:numId w:val="4"/>
+        </w:numPr>
+        <w:rPr>
+          <w:sz w:val="40"/>
+          <w:szCs w:val="40"/>
+          <w:lang w:val="en-US"/>
+        </w:rPr>
+      </w:pPr>
+      <w:r>
+        <w:rPr>
+          <w:sz w:val="40"/>
+          <w:szCs w:val="40"/>
+          <w:lang w:val="en-US"/>
+        </w:rPr>
+        <w:t>Input Dialog to get Text file path</w:t>
+      </w:r>
+    </w:p>
+    <w:p>
+      <w:pPr>
+        <w:pStyle w:val="ListParagraph"/>
+        <w:numPr>
+          <w:ilvl w:val="0"/>
+          <w:numId w:val="4"/>
+        </w:numPr>
+        <w:rPr>
+          <w:sz w:val="40"/>
+          <w:szCs w:val="40"/>
+          <w:lang w:val="en-US"/>
+        </w:rPr>
+      </w:pPr>
+      <w:r>
+        <w:rPr>
+          <w:sz w:val="40"/>
+          <w:szCs w:val="40"/>
+          <w:lang w:val="en-US"/>
+        </w:rPr>
+        <w:t>Read Sub workflow</w:t>
+      </w:r>
+    </w:p>
+    <w:p>
+      <w:pPr>
+        <w:pStyle w:val="ListParagraph"/>
+        <w:numPr>
+          <w:ilvl w:val="0"/>
+          <w:numId w:val="4"/>
+        </w:numPr>
+        <w:rPr>
+          <w:sz w:val="40"/>
+          <w:szCs w:val="40"/>
+          <w:lang w:val="en-US"/>
+        </w:rPr>
+      </w:pPr>
+      <w:r>
+        <w:rPr>
+          <w:sz w:val="40"/>
+          <w:szCs w:val="40"/>
+          <w:lang w:val="en-US"/>
+        </w:rPr>
+        <w:t>Success – Write</w:t>
+      </w:r>
+    </w:p>
+    <w:p>
+      <w:pPr>
+        <w:pStyle w:val="ListParagraph"/>
+        <w:numPr>
+          <w:ilvl w:val="1"/>
+          <w:numId w:val="4"/>
+        </w:numPr>
+        <w:rPr>
+          <w:sz w:val="40"/>
+          <w:szCs w:val="40"/>
+          <w:lang w:val="en-US"/>
+        </w:rPr>
+      </w:pPr>
+      <w:r>
+        <w:rPr>
+          <w:sz w:val="40"/>
+          <w:szCs w:val="40"/>
+          <w:lang w:val="en-US"/>
+        </w:rPr>
+        <w:t>Input dialog to get Text File path</w:t>
+      </w:r>
+    </w:p>
+    <w:p>
+      <w:pPr>
+        <w:pStyle w:val="ListParagraph"/>
+        <w:numPr>
+          <w:ilvl w:val="1"/>
+          <w:numId w:val="4"/>
+        </w:numPr>
+        <w:rPr>
+          <w:sz w:val="40"/>
+          <w:szCs w:val="40"/>
+          <w:lang w:val="en-US"/>
+        </w:rPr>
+      </w:pPr>
+      <w:r>
+        <w:rPr>
+          <w:sz w:val="40"/>
+          <w:szCs w:val="40"/>
+          <w:lang w:val="en-US"/>
+        </w:rPr>
+        <w:t>Write Sub Workflow</w:t>
+      </w:r>
+    </w:p>
+    <w:p>
+      <w:pPr>
+        <w:pStyle w:val="ListParagraph"/>
+        <w:numPr>
+          <w:ilvl w:val="2"/>
+          <w:numId w:val="4"/>
+        </w:numPr>
+        <w:rPr>
+          <w:sz w:val="40"/>
+          <w:szCs w:val="40"/>
+          <w:lang w:val="en-US"/>
+        </w:rPr>
+      </w:pPr>
+      <w:r>
+        <w:rPr>
+          <w:sz w:val="40"/>
+          <w:szCs w:val="40"/>
+          <w:lang w:val="en-US"/>
+        </w:rPr>
+        <w:t>Success – Stop</w:t>
+      </w:r>
+    </w:p>
+    <w:p>
+      <w:pPr>
+        <w:pStyle w:val="ListParagraph"/>
+        <w:numPr>
+          <w:ilvl w:val="2"/>
+          <w:numId w:val="4"/>
+        </w:numPr>
+        <w:rPr>
+          <w:sz w:val="40"/>
+          <w:szCs w:val="40"/>
+          <w:lang w:val="en-US"/>
+        </w:rPr>
+      </w:pPr>
+      <w:r>
+        <w:rPr>
+          <w:sz w:val="40"/>
+          <w:szCs w:val="40"/>
+          <w:lang w:val="en-US"/>
+        </w:rPr>
+        <w:t>Failed</w:t>
+      </w:r>
+    </w:p>
+    <w:p>
+      <w:pPr>
+        <w:pStyle w:val="ListParagraph"/>
+        <w:numPr>
+          <w:ilvl w:val="3"/>
+          <w:numId w:val="4"/>
+        </w:numPr>
+        <w:rPr>
+          <w:sz w:val="40"/>
+          <w:szCs w:val="40"/>
+          <w:lang w:val="en-US"/>
+        </w:rPr>
+      </w:pPr>
+      <w:r>
+        <w:rPr>
+          <w:sz w:val="40"/>
+          <w:szCs w:val="40"/>
+          <w:lang w:val="en-US"/>
+        </w:rPr>
+        <w:t>Ask user to retry</w:t>
+      </w:r>
+    </w:p>
+    <w:p>
+      <w:pPr>
+        <w:pStyle w:val="ListParagraph"/>
+        <w:numPr>
+          <w:ilvl w:val="4"/>
+          <w:numId w:val="4"/>
+        </w:numPr>
+        <w:rPr>
+          <w:sz w:val="40"/>
+          <w:szCs w:val="40"/>
+          <w:lang w:val="en-US"/>
+        </w:rPr>
+      </w:pPr>
+      <w:r>
+        <w:rPr>
+          <w:sz w:val="40"/>
+          <w:szCs w:val="40"/>
+          <w:lang w:val="en-US"/>
+        </w:rPr>
+        <w:t>Retry Yes- Step 3.a</w:t>
+      </w:r>
+    </w:p>
+    <w:p>
+      <w:pPr>
+        <w:pStyle w:val="ListParagraph"/>
+        <w:numPr>
+          <w:ilvl w:val="4"/>
+          <w:numId w:val="4"/>
+        </w:numPr>
+        <w:rPr>
+          <w:sz w:val="40"/>
+          <w:szCs w:val="40"/>
+          <w:lang w:val="en-US"/>
+        </w:rPr>
+      </w:pPr>
+      <w:r>
+        <w:rPr>
+          <w:sz w:val="40"/>
+          <w:szCs w:val="40"/>
+          <w:lang w:val="en-US"/>
+        </w:rPr>
+        <w:t>Retry No - Stop</w:t>
+      </w:r>
+    </w:p>
+    <w:p>
+      <w:pPr>
+        <w:pStyle w:val="ListParagraph"/>
+        <w:numPr>
+          <w:ilvl w:val="0"/>
+          <w:numId w:val="4"/>
+        </w:numPr>
+        <w:rPr>
+          <w:sz w:val="40"/>
+          <w:szCs w:val="40"/>
+          <w:lang w:val="en-US"/>
+        </w:rPr>
+      </w:pPr>
+      <w:r>
+        <w:rPr>
+          <w:sz w:val="40"/>
+          <w:szCs w:val="40"/>
+          <w:lang w:val="en-US"/>
+        </w:rPr>
+        <w:t>Failed – ask user to retry</w:t>
+      </w:r>
+    </w:p>
+    <w:p>
+      <w:pPr>
+        <w:pStyle w:val="ListParagraph"/>
+        <w:numPr>
+          <w:ilvl w:val="1"/>
+          <w:numId w:val="4"/>
+        </w:numPr>
+        <w:rPr>
+          <w:sz w:val="40"/>
+          <w:szCs w:val="40"/>
+          <w:lang w:val="en-US"/>
+        </w:rPr>
+      </w:pPr>
+      <w:r>
+        <w:rPr>
+          <w:sz w:val="40"/>
+          <w:szCs w:val="40"/>
+          <w:lang w:val="en-US"/>
+        </w:rPr>
+        <w:t>Retry Yes – Step1</w:t>
+      </w:r>
+    </w:p>
+    <w:p>
+      <w:pPr>
+        <w:pStyle w:val="ListParagraph"/>
+        <w:numPr>
+          <w:ilvl w:val="1"/>
+          <w:numId w:val="4"/>
+        </w:numPr>
+        <w:rPr>
+          <w:sz w:val="40"/>
+          <w:szCs w:val="40"/>
+          <w:lang w:val="en-US"/>
+        </w:rPr>
+      </w:pPr>
+      <w:r>
+        <w:rPr>
+          <w:sz w:val="40"/>
+          <w:szCs w:val="40"/>
+          <w:lang w:val="en-US"/>
+        </w:rPr>
+        <w:t>Retry No – Stop</w:t>
+      </w:r>
+    </w:p>
+    <w:p>
+      <w:pPr>
+        <w:rPr>
+          <w:sz w:val="40"/>
+          <w:szCs w:val="40"/>
+          <w:lang w:val="en-US"/>
+        </w:rPr>
+      </w:pPr>
+    </w:p>
+    <w:p>
+      <w:pPr>
+        <w:rPr>
+          <w:sz w:val="40"/>
+          <w:szCs w:val="40"/>
+          <w:lang w:val="en-US"/>
+        </w:rPr>
+      </w:pPr>
+      <w:r>
+        <w:rPr>
+          <w:sz w:val="40"/>
+          <w:szCs w:val="40"/>
+          <w:lang w:val="en-US"/>
+        </w:rPr>
+        <w:t>Input Dialog</w:t>
+      </w:r>
+    </w:p>
+    <w:p>
+      <w:pPr>
+        <w:rPr>
+          <w:sz w:val="40"/>
+          <w:szCs w:val="40"/>
+          <w:lang w:val="en-US"/>
+        </w:rPr>
+      </w:pPr>
+      <w:r>
+        <w:rPr>
+          <w:sz w:val="40"/>
+          <w:szCs w:val="40"/>
+          <w:lang w:val="en-US"/>
+        </w:rPr>
+        <w:t>If</w:t>
+      </w:r>
+    </w:p>
+    <w:p>
+      <w:pPr>
+        <w:rPr>
+          <w:sz w:val="40"/>
+          <w:szCs w:val="40"/>
+          <w:lang w:val="en-US"/>
+        </w:rPr>
+      </w:pPr>
+      <w:r>
+        <w:rPr>
+          <w:sz w:val="40"/>
+          <w:szCs w:val="40"/>
+          <w:lang w:val="en-US"/>
+        </w:rPr>
+        <w:t>File Path Exists</w:t>
+      </w:r>
+    </w:p>
+    <w:p>
+      <w:pPr>
+        <w:rPr>
+          <w:sz w:val="40"/>
+          <w:szCs w:val="40"/>
+          <w:lang w:val="en-US"/>
+        </w:rPr>
+      </w:pPr>
+      <w:r>
+        <w:rPr>
+          <w:sz w:val="40"/>
+          <w:szCs w:val="40"/>
+          <w:lang w:val="en-US"/>
+        </w:rPr>
+        <w:t>Browser for file</w:t>
+      </w:r>
+    </w:p>
+    <w:p>
+      <w:pPr>
+        <w:rPr>
+          <w:sz w:val="40"/>
+          <w:szCs w:val="40"/>
+          <w:lang w:val="en-US"/>
+        </w:rPr>
+      </w:pPr>
+      <w:r>
+        <w:rPr>
+          <w:sz w:val="40"/>
+          <w:szCs w:val="40"/>
+          <w:lang w:val="en-US"/>
+        </w:rPr>
+        <w:t>Arguments</w:t>
+      </w:r>
+    </w:p>
+    <w:p>
+      <w:pPr>
+        <w:rPr>
+          <w:sz w:val="40"/>
+          <w:szCs w:val="40"/>
+          <w:lang w:val="en-US"/>
+        </w:rPr>
+      </w:pPr>
+      <w:r>
+        <w:rPr>
+          <w:sz w:val="40"/>
+          <w:szCs w:val="40"/>
+          <w:lang w:val="en-US"/>
+        </w:rPr>
+        <w:t>Flow chart</w:t>
+      </w:r>
+    </w:p>
+    <w:p>
+      <w:pPr>
+        <w:rPr>
+          <w:sz w:val="40"/>
+          <w:szCs w:val="40"/>
+          <w:lang w:val="en-US"/>
+        </w:rPr>
+      </w:pPr>
+      <w:r>
+        <w:rPr>
+          <w:sz w:val="40"/>
+          <w:szCs w:val="40"/>
+          <w:lang w:val="en-US"/>
+        </w:rPr>
+        <w:t>Logging</w:t>
+      </w:r>
+    </w:p>
+    <w:p>
+      <w:pPr>
+        <w:rPr>
+          <w:sz w:val="40"/>
+          <w:szCs w:val="40"/>
+        </w:rPr>
+      </w:pPr>
+      <w:r>
+        <w:rPr>
+          <w:sz w:val="40"/>
+          <w:szCs w:val="40"/>
+          <w:lang w:val="en-US"/>
+        </w:rPr>
+        <w:lastRenderedPageBreak/>
+        <w:t>Naming convenstion</w:t>
+      </w:r>
+    </w:p>
+    <w:p>
+      <w:pPr>
+        <w:pStyle w:val="ListParagraph"/>
+        <w:rPr>
+          <w:sz w:val="40"/>
+          <w:szCs w:val="40"/>
+          <w:lang w:val="en-US"/>
+        </w:rPr>
+      </w:pPr>
+    </w:p>
+    <w:p>
+      <w:pPr>
+        <w:rPr>
+          <w:sz w:val="40"/>
+          <w:szCs w:val="40"/>
+          <w:lang w:val="en-US"/>
+        </w:rPr>
+      </w:pPr>
+    </w:p>
+    <w:p>
+      <w:pPr>
+        <w:rPr>
+          <w:sz w:val="40"/>
+          <w:szCs w:val="40"/>
+          <w:lang w:val="en-US"/>
+        </w:rPr>
+      </w:pPr>
+    </w:p>
+    <w:p>
+      <w:pPr>
+        <w:rPr>
+          <w:sz w:val="40"/>
+          <w:szCs w:val="40"/>
+          <w:lang w:val="en-US"/>
+        </w:rPr>
+      </w:pPr>
+    </w:p>
+    <w:p>
+      <w:pPr>
+        <w:rPr>
+          <w:sz w:val="40"/>
+          <w:szCs w:val="40"/>
+          <w:lang w:val="en-US"/>
+        </w:rPr>
+      </w:pPr>
     </w:p>
     <w:sectPr>
       <w:pgSz w:w="11906" w:h="16838"/>
@@ -1426,6 +2426,95 @@
     </w:lvl>
   </w:abstractNum>
   <w:abstractNum w:abstractNumId="1" w15:restartNumberingAfterBreak="0">
+    <w:nsid w:val="5F731BAF"/>
+    <w:multiLevelType w:val="hybridMultilevel"/>
+    <w:tmpl w:val="E968D3A0"/>
+    <w:lvl w:ilvl="0" w:tplc="4009000F">
+      <w:start w:val="1"/>
+      <w:numFmt w:val="decimal"/>
+      <w:lvlText w:val="%1."/>
+      <w:lvlJc w:val="left"/>
+      <w:pPr>
+        <w:ind w:left="720" w:hanging="360"/>
+      </w:pPr>
+      <w:rPr>
+        <w:rFonts w:hint="default"/>
+      </w:rPr>
+    </w:lvl>
+    <w:lvl w:ilvl="1" w:tplc="40090019" w:tentative="1">
+      <w:start w:val="1"/>
+      <w:numFmt w:val="lowerLetter"/>
+      <w:lvlText w:val="%2."/>
+      <w:lvlJc w:val="left"/>
+      <w:pPr>
+        <w:ind w:left="1440" w:hanging="360"/>
+      </w:pPr>
+    </w:lvl>
+    <w:lvl w:ilvl="2" w:tplc="4009001B" w:tentative="1">
+      <w:start w:val="1"/>
+      <w:numFmt w:val="lowerRoman"/>
+      <w:lvlText w:val="%3."/>
+      <w:lvlJc w:val="right"/>
+      <w:pPr>
+        <w:ind w:left="2160" w:hanging="180"/>
+      </w:pPr>
+    </w:lvl>
+    <w:lvl w:ilvl="3" w:tplc="4009000F" w:tentative="1">
+      <w:start w:val="1"/>
+      <w:numFmt w:val="decimal"/>
+      <w:lvlText w:val="%4."/>
+      <w:lvlJc w:val="left"/>
+      <w:pPr>
+        <w:ind w:left="2880" w:hanging="360"/>
+      </w:pPr>
+    </w:lvl>
+    <w:lvl w:ilvl="4" w:tplc="40090019" w:tentative="1">
+      <w:start w:val="1"/>
+      <w:numFmt w:val="lowerLetter"/>
+      <w:lvlText w:val="%5."/>
+      <w:lvlJc w:val="left"/>
+      <w:pPr>
+        <w:ind w:left="3600" w:hanging="360"/>
+      </w:pPr>
+    </w:lvl>
+    <w:lvl w:ilvl="5" w:tplc="4009001B" w:tentative="1">
+      <w:start w:val="1"/>
+      <w:numFmt w:val="lowerRoman"/>
+      <w:lvlText w:val="%6."/>
+      <w:lvlJc w:val="right"/>
+      <w:pPr>
+        <w:ind w:left="4320" w:hanging="180"/>
+      </w:pPr>
+    </w:lvl>
+    <w:lvl w:ilvl="6" w:tplc="4009000F" w:tentative="1">
+      <w:start w:val="1"/>
+      <w:numFmt w:val="decimal"/>
+      <w:lvlText w:val="%7."/>
+      <w:lvlJc w:val="left"/>
+      <w:pPr>
+        <w:ind w:left="5040" w:hanging="360"/>
+      </w:pPr>
+    </w:lvl>
+    <w:lvl w:ilvl="7" w:tplc="40090019" w:tentative="1">
+      <w:start w:val="1"/>
+      <w:numFmt w:val="lowerLetter"/>
+      <w:lvlText w:val="%8."/>
+      <w:lvlJc w:val="left"/>
+      <w:pPr>
+        <w:ind w:left="5760" w:hanging="360"/>
+      </w:pPr>
+    </w:lvl>
+    <w:lvl w:ilvl="8" w:tplc="4009001B" w:tentative="1">
+      <w:start w:val="1"/>
+      <w:numFmt w:val="lowerRoman"/>
+      <w:lvlText w:val="%9."/>
+      <w:lvlJc w:val="right"/>
+      <w:pPr>
+        <w:ind w:left="6480" w:hanging="180"/>
+      </w:pPr>
+    </w:lvl>
+  </w:abstractNum>
+  <w:abstractNum w:abstractNumId="2" w15:restartNumberingAfterBreak="0">
     <w:nsid w:val="61ED1E06"/>
     <w:multiLevelType w:val="hybridMultilevel"/>
     <w:tmpl w:val="C5B44610"/>
@@ -1469,6 +2558,95 @@
       </w:pPr>
     </w:lvl>
     <w:lvl w:ilvl="4" w:tplc="40090019" w:tentative="1">
+      <w:start w:val="1"/>
+      <w:numFmt w:val="lowerLetter"/>
+      <w:lvlText w:val="%5."/>
+      <w:lvlJc w:val="left"/>
+      <w:pPr>
+        <w:ind w:left="3600" w:hanging="360"/>
+      </w:pPr>
+    </w:lvl>
+    <w:lvl w:ilvl="5" w:tplc="4009001B" w:tentative="1">
+      <w:start w:val="1"/>
+      <w:numFmt w:val="lowerRoman"/>
+      <w:lvlText w:val="%6."/>
+      <w:lvlJc w:val="right"/>
+      <w:pPr>
+        <w:ind w:left="4320" w:hanging="180"/>
+      </w:pPr>
+    </w:lvl>
+    <w:lvl w:ilvl="6" w:tplc="4009000F" w:tentative="1">
+      <w:start w:val="1"/>
+      <w:numFmt w:val="decimal"/>
+      <w:lvlText w:val="%7."/>
+      <w:lvlJc w:val="left"/>
+      <w:pPr>
+        <w:ind w:left="5040" w:hanging="360"/>
+      </w:pPr>
+    </w:lvl>
+    <w:lvl w:ilvl="7" w:tplc="40090019" w:tentative="1">
+      <w:start w:val="1"/>
+      <w:numFmt w:val="lowerLetter"/>
+      <w:lvlText w:val="%8."/>
+      <w:lvlJc w:val="left"/>
+      <w:pPr>
+        <w:ind w:left="5760" w:hanging="360"/>
+      </w:pPr>
+    </w:lvl>
+    <w:lvl w:ilvl="8" w:tplc="4009001B" w:tentative="1">
+      <w:start w:val="1"/>
+      <w:numFmt w:val="lowerRoman"/>
+      <w:lvlText w:val="%9."/>
+      <w:lvlJc w:val="right"/>
+      <w:pPr>
+        <w:ind w:left="6480" w:hanging="180"/>
+      </w:pPr>
+    </w:lvl>
+  </w:abstractNum>
+  <w:abstractNum w:abstractNumId="3" w15:restartNumberingAfterBreak="0">
+    <w:nsid w:val="627A1DCA"/>
+    <w:multiLevelType w:val="hybridMultilevel"/>
+    <w:tmpl w:val="B01246B2"/>
+    <w:lvl w:ilvl="0" w:tplc="4009000F">
+      <w:start w:val="1"/>
+      <w:numFmt w:val="decimal"/>
+      <w:lvlText w:val="%1."/>
+      <w:lvlJc w:val="left"/>
+      <w:pPr>
+        <w:ind w:left="720" w:hanging="360"/>
+      </w:pPr>
+      <w:rPr>
+        <w:rFonts w:hint="default"/>
+      </w:rPr>
+    </w:lvl>
+    <w:lvl w:ilvl="1" w:tplc="40090019">
+      <w:start w:val="1"/>
+      <w:numFmt w:val="lowerLetter"/>
+      <w:lvlText w:val="%2."/>
+      <w:lvlJc w:val="left"/>
+      <w:pPr>
+        <w:ind w:left="1440" w:hanging="360"/>
+      </w:pPr>
+    </w:lvl>
+    <w:lvl w:ilvl="2" w:tplc="4009001B">
+      <w:start w:val="1"/>
+      <w:numFmt w:val="lowerRoman"/>
+      <w:lvlText w:val="%3."/>
+      <w:lvlJc w:val="right"/>
+      <w:pPr>
+        <w:ind w:left="2160" w:hanging="180"/>
+      </w:pPr>
+    </w:lvl>
+    <w:lvl w:ilvl="3" w:tplc="4009000F">
+      <w:start w:val="1"/>
+      <w:numFmt w:val="decimal"/>
+      <w:lvlText w:val="%4."/>
+      <w:lvlJc w:val="left"/>
+      <w:pPr>
+        <w:ind w:left="2880" w:hanging="360"/>
+      </w:pPr>
+    </w:lvl>
+    <w:lvl w:ilvl="4" w:tplc="40090019">
       <w:start w:val="1"/>
       <w:numFmt w:val="lowerLetter"/>
       <w:lvlText w:val="%5."/>
@@ -1518,7 +2696,13 @@
     <w:abstractNumId w:val="0"/>
   </w:num>
   <w:num w:numId="2" w16cid:durableId="422847292">
+    <w:abstractNumId w:val="2"/>
+  </w:num>
+  <w:num w:numId="3" w16cid:durableId="2071028334">
     <w:abstractNumId w:val="1"/>
+  </w:num>
+  <w:num w:numId="4" w16cid:durableId="1256325261">
+    <w:abstractNumId w:val="3"/>
   </w:num>
 </w:numbering>
 </file>

</xml_diff>

<commit_message>
Changes on 2nd Jan
</commit_message>
<xml_diff>
--- a/RPA LifeCycle.docx
+++ b/RPA LifeCycle.docx
@@ -13,11 +13,19 @@
           <w:lang w:val="en-US"/>
         </w:rPr>
       </w:pPr>
-      <w:r>
-        <w:rPr>
-          <w:lang w:val="en-US"/>
-        </w:rPr>
-        <w:t>Planning  (Intake)</w:t>
+      <w:proofErr w:type="gramStart"/>
+      <w:r>
+        <w:rPr>
+          <w:lang w:val="en-US"/>
+        </w:rPr>
+        <w:t>Planning  (</w:t>
+      </w:r>
+      <w:proofErr w:type="gramEnd"/>
+      <w:r>
+        <w:rPr>
+          <w:lang w:val="en-US"/>
+        </w:rPr>
+        <w:t>Intake)</w:t>
       </w:r>
     </w:p>
     <w:p>
@@ -53,7 +61,35 @@
         <w:rPr>
           <w:lang w:val="en-US"/>
         </w:rPr>
-        <w:t>Feasibility Check  - RPA Management &amp; RPA Solution Archichet/Consultant – 100%</w:t>
+        <w:t xml:space="preserve">Feasibility </w:t>
+      </w:r>
+      <w:proofErr w:type="gramStart"/>
+      <w:r>
+        <w:rPr>
+          <w:lang w:val="en-US"/>
+        </w:rPr>
+        <w:t>Check  -</w:t>
+      </w:r>
+      <w:proofErr w:type="gramEnd"/>
+      <w:r>
+        <w:rPr>
+          <w:lang w:val="en-US"/>
+        </w:rPr>
+        <w:t xml:space="preserve"> RPA Management &amp; RPA Solution </w:t>
+      </w:r>
+      <w:proofErr w:type="spellStart"/>
+      <w:r>
+        <w:rPr>
+          <w:lang w:val="en-US"/>
+        </w:rPr>
+        <w:t>Archichet</w:t>
+      </w:r>
+      <w:proofErr w:type="spellEnd"/>
+      <w:r>
+        <w:rPr>
+          <w:lang w:val="en-US"/>
+        </w:rPr>
+        <w:t>/Consultant – 100%</w:t>
       </w:r>
     </w:p>
     <w:p>
@@ -990,8 +1026,16 @@
         <w:rPr>
           <w:lang w:val="en-US"/>
         </w:rPr>
-        <w:t xml:space="preserve"> Defined set of array</w:t>
-      </w:r>
+        <w:t xml:space="preserve"> Defined set of </w:t>
+      </w:r>
+      <w:proofErr w:type="gramStart"/>
+      <w:r>
+        <w:rPr>
+          <w:lang w:val="en-US"/>
+        </w:rPr>
+        <w:t>array</w:t>
+      </w:r>
+      <w:proofErr w:type="gramEnd"/>
     </w:p>
     <w:p>
       <w:pPr>
@@ -1078,31 +1122,47 @@
           <w:lang w:val="en-US"/>
         </w:rPr>
       </w:pPr>
-      <w:r>
-        <w:rPr>
-          <w:lang w:val="en-US"/>
-        </w:rPr>
-        <w:t>Break : Will break the loop and come out of the loop</w:t>
-      </w:r>
-    </w:p>
-    <w:p>
-      <w:pPr>
-        <w:rPr>
-          <w:lang w:val="en-US"/>
-        </w:rPr>
-      </w:pPr>
-    </w:p>
-    <w:p>
-      <w:pPr>
-        <w:rPr>
-          <w:lang w:val="en-US"/>
-        </w:rPr>
-      </w:pPr>
-      <w:r>
-        <w:rPr>
-          <w:lang w:val="en-US"/>
-        </w:rPr>
-        <w:t>Continue : will stop the execution of remaining steps and continue the loop</w:t>
+      <w:proofErr w:type="gramStart"/>
+      <w:r>
+        <w:rPr>
+          <w:lang w:val="en-US"/>
+        </w:rPr>
+        <w:t>Break :</w:t>
+      </w:r>
+      <w:proofErr w:type="gramEnd"/>
+      <w:r>
+        <w:rPr>
+          <w:lang w:val="en-US"/>
+        </w:rPr>
+        <w:t xml:space="preserve"> Will break the loop and come out of the loop</w:t>
+      </w:r>
+    </w:p>
+    <w:p>
+      <w:pPr>
+        <w:rPr>
+          <w:lang w:val="en-US"/>
+        </w:rPr>
+      </w:pPr>
+    </w:p>
+    <w:p>
+      <w:pPr>
+        <w:rPr>
+          <w:lang w:val="en-US"/>
+        </w:rPr>
+      </w:pPr>
+      <w:proofErr w:type="gramStart"/>
+      <w:r>
+        <w:rPr>
+          <w:lang w:val="en-US"/>
+        </w:rPr>
+        <w:t>Continue :</w:t>
+      </w:r>
+      <w:proofErr w:type="gramEnd"/>
+      <w:r>
+        <w:rPr>
+          <w:lang w:val="en-US"/>
+        </w:rPr>
+        <w:t xml:space="preserve"> will stop the execution of remaining steps and continue the loop</w:t>
       </w:r>
     </w:p>
     <w:p>
@@ -1226,8 +1286,18 @@
           <w:szCs w:val="40"/>
           <w:lang w:val="en-US"/>
         </w:rPr>
-        <w:t xml:space="preserve"> DIVIDE</w:t>
-      </w:r>
+        <w:t xml:space="preserve"> </w:t>
+      </w:r>
+      <w:proofErr w:type="spellStart"/>
+      <w:r>
+        <w:rPr>
+          <w:sz w:val="40"/>
+          <w:szCs w:val="40"/>
+          <w:lang w:val="en-US"/>
+        </w:rPr>
+        <w:t>DIVIDE</w:t>
+      </w:r>
+      <w:proofErr w:type="spellEnd"/>
     </w:p>
     <w:p>
       <w:pPr>
@@ -1259,8 +1329,18 @@
           <w:szCs w:val="40"/>
           <w:lang w:val="en-US"/>
         </w:rPr>
-        <w:t xml:space="preserve"> divide</w:t>
-      </w:r>
+        <w:t xml:space="preserve"> </w:t>
+      </w:r>
+      <w:proofErr w:type="spellStart"/>
+      <w:r>
+        <w:rPr>
+          <w:sz w:val="40"/>
+          <w:szCs w:val="40"/>
+          <w:lang w:val="en-US"/>
+        </w:rPr>
+        <w:t>divide</w:t>
+      </w:r>
+      <w:proofErr w:type="spellEnd"/>
     </w:p>
     <w:p>
       <w:pPr>
@@ -1422,7 +1502,25 @@
           <w:szCs w:val="40"/>
           <w:lang w:val="en-US"/>
         </w:rPr>
-        <w:t xml:space="preserve"> To Get data , modify and send out from the workflow</w:t>
+        <w:t xml:space="preserve"> To Get </w:t>
+      </w:r>
+      <w:proofErr w:type="gramStart"/>
+      <w:r>
+        <w:rPr>
+          <w:sz w:val="40"/>
+          <w:szCs w:val="40"/>
+          <w:lang w:val="en-US"/>
+        </w:rPr>
+        <w:t>data ,</w:t>
+      </w:r>
+      <w:proofErr w:type="gramEnd"/>
+      <w:r>
+        <w:rPr>
+          <w:sz w:val="40"/>
+          <w:szCs w:val="40"/>
+          <w:lang w:val="en-US"/>
+        </w:rPr>
+        <w:t xml:space="preserve"> modify and send out from the workflow</w:t>
       </w:r>
     </w:p>
     <w:p>
@@ -1468,6 +1566,7 @@
           <w:lang w:val="en-US"/>
         </w:rPr>
       </w:pPr>
+      <w:proofErr w:type="spellStart"/>
       <w:r>
         <w:rPr>
           <w:sz w:val="40"/>
@@ -1476,15 +1575,17 @@
         </w:rPr>
         <w:t>in_VariableName</w:t>
       </w:r>
-    </w:p>
-    <w:p>
-      <w:pPr>
-        <w:rPr>
-          <w:sz w:val="40"/>
-          <w:szCs w:val="40"/>
-          <w:lang w:val="en-US"/>
-        </w:rPr>
-      </w:pPr>
+      <w:proofErr w:type="spellEnd"/>
+    </w:p>
+    <w:p>
+      <w:pPr>
+        <w:rPr>
+          <w:sz w:val="40"/>
+          <w:szCs w:val="40"/>
+          <w:lang w:val="en-US"/>
+        </w:rPr>
+      </w:pPr>
+      <w:proofErr w:type="spellStart"/>
       <w:r>
         <w:rPr>
           <w:sz w:val="40"/>
@@ -1493,15 +1594,17 @@
         </w:rPr>
         <w:t>out_VariableName</w:t>
       </w:r>
-    </w:p>
-    <w:p>
-      <w:pPr>
-        <w:rPr>
-          <w:sz w:val="40"/>
-          <w:szCs w:val="40"/>
-          <w:lang w:val="en-US"/>
-        </w:rPr>
-      </w:pPr>
+      <w:proofErr w:type="spellEnd"/>
+    </w:p>
+    <w:p>
+      <w:pPr>
+        <w:rPr>
+          <w:sz w:val="40"/>
+          <w:szCs w:val="40"/>
+          <w:lang w:val="en-US"/>
+        </w:rPr>
+      </w:pPr>
+      <w:proofErr w:type="spellStart"/>
       <w:r>
         <w:rPr>
           <w:sz w:val="40"/>
@@ -1511,24 +1614,26 @@
         <w:lastRenderedPageBreak/>
         <w:t>io_VariableName</w:t>
       </w:r>
-    </w:p>
-    <w:p>
-      <w:pPr>
-        <w:rPr>
-          <w:sz w:val="40"/>
-          <w:szCs w:val="40"/>
-          <w:lang w:val="en-US"/>
-        </w:rPr>
-      </w:pPr>
-    </w:p>
-    <w:p>
-      <w:pPr>
-        <w:rPr>
-          <w:sz w:val="40"/>
-          <w:szCs w:val="40"/>
-          <w:lang w:val="en-US"/>
-        </w:rPr>
-      </w:pPr>
+      <w:proofErr w:type="spellEnd"/>
+    </w:p>
+    <w:p>
+      <w:pPr>
+        <w:rPr>
+          <w:sz w:val="40"/>
+          <w:szCs w:val="40"/>
+          <w:lang w:val="en-US"/>
+        </w:rPr>
+      </w:pPr>
+    </w:p>
+    <w:p>
+      <w:pPr>
+        <w:rPr>
+          <w:sz w:val="40"/>
+          <w:szCs w:val="40"/>
+          <w:lang w:val="en-US"/>
+        </w:rPr>
+      </w:pPr>
+      <w:proofErr w:type="spellStart"/>
       <w:r>
         <w:rPr>
           <w:sz w:val="40"/>
@@ -1537,15 +1642,17 @@
         </w:rPr>
         <w:t>variableName</w:t>
       </w:r>
-    </w:p>
-    <w:p>
-      <w:pPr>
-        <w:rPr>
-          <w:sz w:val="40"/>
-          <w:szCs w:val="40"/>
-          <w:lang w:val="en-US"/>
-        </w:rPr>
-      </w:pPr>
+      <w:proofErr w:type="spellEnd"/>
+    </w:p>
+    <w:p>
+      <w:pPr>
+        <w:rPr>
+          <w:sz w:val="40"/>
+          <w:szCs w:val="40"/>
+          <w:lang w:val="en-US"/>
+        </w:rPr>
+      </w:pPr>
+      <w:proofErr w:type="spellStart"/>
       <w:r>
         <w:rPr>
           <w:sz w:val="40"/>
@@ -1554,6 +1661,7 @@
         </w:rPr>
         <w:t>in_VariableName</w:t>
       </w:r>
+      <w:proofErr w:type="spellEnd"/>
     </w:p>
     <w:p>
       <w:pPr>
@@ -2266,6 +2374,7 @@
         <w:rPr>
           <w:sz w:val="40"/>
           <w:szCs w:val="40"/>
+          <w:lang w:val="en-US"/>
         </w:rPr>
       </w:pPr>
       <w:r>
@@ -2275,18 +2384,1180 @@
           <w:lang w:val="en-US"/>
         </w:rPr>
         <w:lastRenderedPageBreak/>
-        <w:t>Naming convenstion</w:t>
-      </w:r>
-    </w:p>
-    <w:p>
-      <w:pPr>
-        <w:pStyle w:val="ListParagraph"/>
-        <w:rPr>
-          <w:sz w:val="40"/>
-          <w:szCs w:val="40"/>
-          <w:lang w:val="en-US"/>
-        </w:rPr>
-      </w:pPr>
+        <w:t xml:space="preserve">Naming </w:t>
+      </w:r>
+      <w:r>
+        <w:rPr>
+          <w:sz w:val="40"/>
+          <w:szCs w:val="40"/>
+          <w:lang w:val="en-US"/>
+        </w:rPr>
+        <w:t>convention</w:t>
+      </w:r>
+    </w:p>
+    <w:p>
+      <w:pPr>
+        <w:pBdr>
+          <w:bottom w:val="single" w:sz="6" w:space="1" w:color="auto"/>
+        </w:pBdr>
+        <w:rPr>
+          <w:sz w:val="40"/>
+          <w:szCs w:val="40"/>
+          <w:lang w:val="en-US"/>
+        </w:rPr>
+      </w:pPr>
+    </w:p>
+    <w:p>
+      <w:pPr>
+        <w:rPr>
+          <w:sz w:val="40"/>
+          <w:szCs w:val="40"/>
+          <w:lang w:val="en-US"/>
+        </w:rPr>
+      </w:pPr>
+      <w:proofErr w:type="spellStart"/>
+      <w:r>
+        <w:rPr>
+          <w:sz w:val="40"/>
+          <w:szCs w:val="40"/>
+          <w:lang w:val="en-US"/>
+        </w:rPr>
+        <w:t>DataTable</w:t>
+      </w:r>
+      <w:proofErr w:type="spellEnd"/>
+      <w:r>
+        <w:rPr>
+          <w:sz w:val="40"/>
+          <w:szCs w:val="40"/>
+          <w:lang w:val="en-US"/>
+        </w:rPr>
+        <w:t xml:space="preserve"> &amp; </w:t>
+      </w:r>
+      <w:proofErr w:type="spellStart"/>
+      <w:r>
+        <w:rPr>
+          <w:sz w:val="40"/>
+          <w:szCs w:val="40"/>
+          <w:lang w:val="en-US"/>
+        </w:rPr>
+        <w:t>DataRow</w:t>
+      </w:r>
+      <w:proofErr w:type="spellEnd"/>
+    </w:p>
+    <w:p>
+      <w:pPr>
+        <w:rPr>
+          <w:sz w:val="40"/>
+          <w:szCs w:val="40"/>
+          <w:lang w:val="en-US"/>
+        </w:rPr>
+      </w:pPr>
+    </w:p>
+    <w:p>
+      <w:pPr>
+        <w:rPr>
+          <w:sz w:val="40"/>
+          <w:szCs w:val="40"/>
+          <w:lang w:val="en-US"/>
+        </w:rPr>
+      </w:pPr>
+      <w:r>
+        <w:rPr>
+          <w:sz w:val="40"/>
+          <w:szCs w:val="40"/>
+          <w:lang w:val="en-US"/>
+        </w:rPr>
+        <w:t>Rows and Columns</w:t>
+      </w:r>
+    </w:p>
+    <w:p>
+      <w:pPr>
+        <w:rPr>
+          <w:sz w:val="40"/>
+          <w:szCs w:val="40"/>
+          <w:lang w:val="en-US"/>
+        </w:rPr>
+      </w:pPr>
+    </w:p>
+    <w:tbl>
+      <w:tblPr>
+        <w:tblStyle w:val="TableGrid"/>
+        <w:tblW w:w="0" w:type="auto"/>
+        <w:tblLook w:val="04A0" w:firstRow="1" w:lastRow="0" w:firstColumn="1" w:lastColumn="0" w:noHBand="0" w:noVBand="1"/>
+      </w:tblPr>
+      <w:tblGrid>
+        <w:gridCol w:w="2300"/>
+        <w:gridCol w:w="1111"/>
+        <w:gridCol w:w="1603"/>
+        <w:gridCol w:w="1573"/>
+        <w:gridCol w:w="1272"/>
+        <w:gridCol w:w="1383"/>
+      </w:tblGrid>
+      <w:tr>
+        <w:tc>
+          <w:tcPr>
+            <w:tcW w:w="1312" w:type="dxa"/>
+            <w:shd w:val="clear" w:color="auto" w:fill="AEAAAA" w:themeFill="background2" w:themeFillShade="BF"/>
+          </w:tcPr>
+          <w:p>
+            <w:pPr>
+              <w:rPr>
+                <w:b/>
+                <w:bCs/>
+                <w:sz w:val="40"/>
+                <w:szCs w:val="40"/>
+                <w:lang w:val="en-US"/>
+              </w:rPr>
+            </w:pPr>
+            <w:proofErr w:type="spellStart"/>
+            <w:r>
+              <w:rPr>
+                <w:b/>
+                <w:bCs/>
+                <w:sz w:val="40"/>
+                <w:szCs w:val="40"/>
+                <w:lang w:val="en-US"/>
+              </w:rPr>
+              <w:t>ColumnNum</w:t>
+            </w:r>
+            <w:proofErr w:type="spellEnd"/>
+          </w:p>
+        </w:tc>
+        <w:tc>
+          <w:tcPr>
+            <w:tcW w:w="1428" w:type="dxa"/>
+            <w:shd w:val="clear" w:color="auto" w:fill="AEAAAA" w:themeFill="background2" w:themeFillShade="BF"/>
+          </w:tcPr>
+          <w:p>
+            <w:pPr>
+              <w:rPr>
+                <w:b/>
+                <w:bCs/>
+                <w:sz w:val="40"/>
+                <w:szCs w:val="40"/>
+                <w:lang w:val="en-US"/>
+              </w:rPr>
+            </w:pPr>
+            <w:r>
+              <w:rPr>
+                <w:b/>
+                <w:bCs/>
+                <w:sz w:val="40"/>
+                <w:szCs w:val="40"/>
+                <w:lang w:val="en-US"/>
+              </w:rPr>
+              <w:t>0</w:t>
+            </w:r>
+          </w:p>
+        </w:tc>
+        <w:tc>
+          <w:tcPr>
+            <w:tcW w:w="1708" w:type="dxa"/>
+            <w:shd w:val="clear" w:color="auto" w:fill="AEAAAA" w:themeFill="background2" w:themeFillShade="BF"/>
+          </w:tcPr>
+          <w:p>
+            <w:pPr>
+              <w:rPr>
+                <w:b/>
+                <w:bCs/>
+                <w:sz w:val="40"/>
+                <w:szCs w:val="40"/>
+                <w:lang w:val="en-US"/>
+              </w:rPr>
+            </w:pPr>
+            <w:r>
+              <w:rPr>
+                <w:b/>
+                <w:bCs/>
+                <w:sz w:val="40"/>
+                <w:szCs w:val="40"/>
+                <w:lang w:val="en-US"/>
+              </w:rPr>
+              <w:t>1</w:t>
+            </w:r>
+          </w:p>
+        </w:tc>
+        <w:tc>
+          <w:tcPr>
+            <w:tcW w:w="1691" w:type="dxa"/>
+            <w:shd w:val="clear" w:color="auto" w:fill="AEAAAA" w:themeFill="background2" w:themeFillShade="BF"/>
+          </w:tcPr>
+          <w:p>
+            <w:pPr>
+              <w:rPr>
+                <w:b/>
+                <w:bCs/>
+                <w:sz w:val="40"/>
+                <w:szCs w:val="40"/>
+                <w:lang w:val="en-US"/>
+              </w:rPr>
+            </w:pPr>
+            <w:r>
+              <w:rPr>
+                <w:b/>
+                <w:bCs/>
+                <w:sz w:val="40"/>
+                <w:szCs w:val="40"/>
+                <w:lang w:val="en-US"/>
+              </w:rPr>
+              <w:t>2</w:t>
+            </w:r>
+          </w:p>
+        </w:tc>
+        <w:tc>
+          <w:tcPr>
+            <w:tcW w:w="1520" w:type="dxa"/>
+            <w:shd w:val="clear" w:color="auto" w:fill="AEAAAA" w:themeFill="background2" w:themeFillShade="BF"/>
+          </w:tcPr>
+          <w:p>
+            <w:pPr>
+              <w:rPr>
+                <w:b/>
+                <w:bCs/>
+                <w:sz w:val="40"/>
+                <w:szCs w:val="40"/>
+                <w:lang w:val="en-US"/>
+              </w:rPr>
+            </w:pPr>
+            <w:r>
+              <w:rPr>
+                <w:b/>
+                <w:bCs/>
+                <w:sz w:val="40"/>
+                <w:szCs w:val="40"/>
+                <w:lang w:val="en-US"/>
+              </w:rPr>
+              <w:t>3</w:t>
+            </w:r>
+          </w:p>
+        </w:tc>
+        <w:tc>
+          <w:tcPr>
+            <w:tcW w:w="1583" w:type="dxa"/>
+            <w:shd w:val="clear" w:color="auto" w:fill="AEAAAA" w:themeFill="background2" w:themeFillShade="BF"/>
+          </w:tcPr>
+          <w:p>
+            <w:pPr>
+              <w:rPr>
+                <w:b/>
+                <w:bCs/>
+                <w:sz w:val="40"/>
+                <w:szCs w:val="40"/>
+                <w:lang w:val="en-US"/>
+              </w:rPr>
+            </w:pPr>
+            <w:r>
+              <w:rPr>
+                <w:b/>
+                <w:bCs/>
+                <w:sz w:val="40"/>
+                <w:szCs w:val="40"/>
+                <w:lang w:val="en-US"/>
+              </w:rPr>
+              <w:t>4</w:t>
+            </w:r>
+          </w:p>
+        </w:tc>
+      </w:tr>
+      <w:tr>
+        <w:tc>
+          <w:tcPr>
+            <w:tcW w:w="1312" w:type="dxa"/>
+            <w:shd w:val="clear" w:color="auto" w:fill="AEAAAA" w:themeFill="background2" w:themeFillShade="BF"/>
+          </w:tcPr>
+          <w:p>
+            <w:pPr>
+              <w:rPr>
+                <w:b/>
+                <w:bCs/>
+                <w:sz w:val="40"/>
+                <w:szCs w:val="40"/>
+                <w:lang w:val="en-US"/>
+              </w:rPr>
+            </w:pPr>
+            <w:proofErr w:type="spellStart"/>
+            <w:r>
+              <w:rPr>
+                <w:b/>
+                <w:bCs/>
+                <w:sz w:val="40"/>
+                <w:szCs w:val="40"/>
+                <w:lang w:val="en-US"/>
+              </w:rPr>
+              <w:t>RowNum</w:t>
+            </w:r>
+            <w:proofErr w:type="spellEnd"/>
+          </w:p>
+        </w:tc>
+        <w:tc>
+          <w:tcPr>
+            <w:tcW w:w="1428" w:type="dxa"/>
+            <w:shd w:val="clear" w:color="auto" w:fill="AEAAAA" w:themeFill="background2" w:themeFillShade="BF"/>
+          </w:tcPr>
+          <w:p>
+            <w:pPr>
+              <w:rPr>
+                <w:b/>
+                <w:bCs/>
+                <w:sz w:val="40"/>
+                <w:szCs w:val="40"/>
+                <w:lang w:val="en-US"/>
+              </w:rPr>
+            </w:pPr>
+            <w:r>
+              <w:rPr>
+                <w:b/>
+                <w:bCs/>
+                <w:sz w:val="40"/>
+                <w:szCs w:val="40"/>
+                <w:lang w:val="en-US"/>
+              </w:rPr>
+              <w:t>ID</w:t>
+            </w:r>
+          </w:p>
+        </w:tc>
+        <w:tc>
+          <w:tcPr>
+            <w:tcW w:w="1708" w:type="dxa"/>
+            <w:shd w:val="clear" w:color="auto" w:fill="AEAAAA" w:themeFill="background2" w:themeFillShade="BF"/>
+          </w:tcPr>
+          <w:p>
+            <w:pPr>
+              <w:rPr>
+                <w:b/>
+                <w:bCs/>
+                <w:sz w:val="40"/>
+                <w:szCs w:val="40"/>
+                <w:lang w:val="en-US"/>
+              </w:rPr>
+            </w:pPr>
+            <w:r>
+              <w:rPr>
+                <w:b/>
+                <w:bCs/>
+                <w:sz w:val="40"/>
+                <w:szCs w:val="40"/>
+                <w:lang w:val="en-US"/>
+              </w:rPr>
+              <w:t>FName</w:t>
+            </w:r>
+          </w:p>
+        </w:tc>
+        <w:tc>
+          <w:tcPr>
+            <w:tcW w:w="1691" w:type="dxa"/>
+            <w:shd w:val="clear" w:color="auto" w:fill="AEAAAA" w:themeFill="background2" w:themeFillShade="BF"/>
+          </w:tcPr>
+          <w:p>
+            <w:pPr>
+              <w:rPr>
+                <w:b/>
+                <w:bCs/>
+                <w:sz w:val="40"/>
+                <w:szCs w:val="40"/>
+                <w:lang w:val="en-US"/>
+              </w:rPr>
+            </w:pPr>
+            <w:proofErr w:type="spellStart"/>
+            <w:r>
+              <w:rPr>
+                <w:b/>
+                <w:bCs/>
+                <w:sz w:val="40"/>
+                <w:szCs w:val="40"/>
+                <w:lang w:val="en-US"/>
+              </w:rPr>
+              <w:t>LName</w:t>
+            </w:r>
+            <w:proofErr w:type="spellEnd"/>
+          </w:p>
+        </w:tc>
+        <w:tc>
+          <w:tcPr>
+            <w:tcW w:w="1520" w:type="dxa"/>
+            <w:shd w:val="clear" w:color="auto" w:fill="AEAAAA" w:themeFill="background2" w:themeFillShade="BF"/>
+          </w:tcPr>
+          <w:p>
+            <w:pPr>
+              <w:rPr>
+                <w:b/>
+                <w:bCs/>
+                <w:sz w:val="40"/>
+                <w:szCs w:val="40"/>
+                <w:lang w:val="en-US"/>
+              </w:rPr>
+            </w:pPr>
+            <w:r>
+              <w:rPr>
+                <w:b/>
+                <w:bCs/>
+                <w:sz w:val="40"/>
+                <w:szCs w:val="40"/>
+                <w:lang w:val="en-US"/>
+              </w:rPr>
+              <w:t>Age</w:t>
+            </w:r>
+          </w:p>
+        </w:tc>
+        <w:tc>
+          <w:tcPr>
+            <w:tcW w:w="1583" w:type="dxa"/>
+            <w:shd w:val="clear" w:color="auto" w:fill="AEAAAA" w:themeFill="background2" w:themeFillShade="BF"/>
+          </w:tcPr>
+          <w:p>
+            <w:pPr>
+              <w:rPr>
+                <w:b/>
+                <w:bCs/>
+                <w:sz w:val="40"/>
+                <w:szCs w:val="40"/>
+                <w:lang w:val="en-US"/>
+              </w:rPr>
+            </w:pPr>
+            <w:r>
+              <w:rPr>
+                <w:b/>
+                <w:bCs/>
+                <w:sz w:val="40"/>
+                <w:szCs w:val="40"/>
+                <w:lang w:val="en-US"/>
+              </w:rPr>
+              <w:t>Class</w:t>
+            </w:r>
+          </w:p>
+        </w:tc>
+      </w:tr>
+      <w:tr>
+        <w:tc>
+          <w:tcPr>
+            <w:tcW w:w="1312" w:type="dxa"/>
+          </w:tcPr>
+          <w:p>
+            <w:pPr>
+              <w:rPr>
+                <w:sz w:val="40"/>
+                <w:szCs w:val="40"/>
+                <w:lang w:val="en-US"/>
+              </w:rPr>
+            </w:pPr>
+            <w:r>
+              <w:rPr>
+                <w:sz w:val="40"/>
+                <w:szCs w:val="40"/>
+                <w:lang w:val="en-US"/>
+              </w:rPr>
+              <w:t>0</w:t>
+            </w:r>
+          </w:p>
+        </w:tc>
+        <w:tc>
+          <w:tcPr>
+            <w:tcW w:w="1428" w:type="dxa"/>
+          </w:tcPr>
+          <w:p>
+            <w:pPr>
+              <w:rPr>
+                <w:sz w:val="40"/>
+                <w:szCs w:val="40"/>
+                <w:lang w:val="en-US"/>
+              </w:rPr>
+            </w:pPr>
+            <w:r>
+              <w:rPr>
+                <w:sz w:val="40"/>
+                <w:szCs w:val="40"/>
+                <w:lang w:val="en-US"/>
+              </w:rPr>
+              <w:t>1</w:t>
+            </w:r>
+          </w:p>
+        </w:tc>
+        <w:tc>
+          <w:tcPr>
+            <w:tcW w:w="1708" w:type="dxa"/>
+          </w:tcPr>
+          <w:p>
+            <w:pPr>
+              <w:rPr>
+                <w:sz w:val="40"/>
+                <w:szCs w:val="40"/>
+                <w:lang w:val="en-US"/>
+              </w:rPr>
+            </w:pPr>
+            <w:r>
+              <w:rPr>
+                <w:sz w:val="40"/>
+                <w:szCs w:val="40"/>
+                <w:lang w:val="en-US"/>
+              </w:rPr>
+              <w:t>Shiva</w:t>
+            </w:r>
+          </w:p>
+        </w:tc>
+        <w:tc>
+          <w:tcPr>
+            <w:tcW w:w="1691" w:type="dxa"/>
+          </w:tcPr>
+          <w:p>
+            <w:pPr>
+              <w:rPr>
+                <w:sz w:val="40"/>
+                <w:szCs w:val="40"/>
+                <w:lang w:val="en-US"/>
+              </w:rPr>
+            </w:pPr>
+            <w:r>
+              <w:rPr>
+                <w:sz w:val="40"/>
+                <w:szCs w:val="40"/>
+                <w:lang w:val="en-US"/>
+              </w:rPr>
+              <w:t>K</w:t>
+            </w:r>
+          </w:p>
+        </w:tc>
+        <w:tc>
+          <w:tcPr>
+            <w:tcW w:w="1520" w:type="dxa"/>
+          </w:tcPr>
+          <w:p>
+            <w:pPr>
+              <w:rPr>
+                <w:sz w:val="40"/>
+                <w:szCs w:val="40"/>
+                <w:lang w:val="en-US"/>
+              </w:rPr>
+            </w:pPr>
+            <w:r>
+              <w:rPr>
+                <w:sz w:val="40"/>
+                <w:szCs w:val="40"/>
+                <w:lang w:val="en-US"/>
+              </w:rPr>
+              <w:t>30</w:t>
+            </w:r>
+          </w:p>
+        </w:tc>
+        <w:tc>
+          <w:tcPr>
+            <w:tcW w:w="1583" w:type="dxa"/>
+          </w:tcPr>
+          <w:p>
+            <w:pPr>
+              <w:rPr>
+                <w:sz w:val="40"/>
+                <w:szCs w:val="40"/>
+                <w:lang w:val="en-US"/>
+              </w:rPr>
+            </w:pPr>
+            <w:r>
+              <w:rPr>
+                <w:sz w:val="40"/>
+                <w:szCs w:val="40"/>
+                <w:lang w:val="en-US"/>
+              </w:rPr>
+              <w:t>10</w:t>
+            </w:r>
+          </w:p>
+        </w:tc>
+      </w:tr>
+      <w:tr>
+        <w:tc>
+          <w:tcPr>
+            <w:tcW w:w="1312" w:type="dxa"/>
+          </w:tcPr>
+          <w:p>
+            <w:pPr>
+              <w:rPr>
+                <w:sz w:val="40"/>
+                <w:szCs w:val="40"/>
+                <w:lang w:val="en-US"/>
+              </w:rPr>
+            </w:pPr>
+            <w:r>
+              <w:rPr>
+                <w:sz w:val="40"/>
+                <w:szCs w:val="40"/>
+                <w:lang w:val="en-US"/>
+              </w:rPr>
+              <w:t>1</w:t>
+            </w:r>
+          </w:p>
+        </w:tc>
+        <w:tc>
+          <w:tcPr>
+            <w:tcW w:w="1428" w:type="dxa"/>
+          </w:tcPr>
+          <w:p>
+            <w:pPr>
+              <w:rPr>
+                <w:sz w:val="40"/>
+                <w:szCs w:val="40"/>
+                <w:lang w:val="en-US"/>
+              </w:rPr>
+            </w:pPr>
+            <w:r>
+              <w:rPr>
+                <w:sz w:val="40"/>
+                <w:szCs w:val="40"/>
+                <w:lang w:val="en-US"/>
+              </w:rPr>
+              <w:t>2</w:t>
+            </w:r>
+          </w:p>
+        </w:tc>
+        <w:tc>
+          <w:tcPr>
+            <w:tcW w:w="1708" w:type="dxa"/>
+          </w:tcPr>
+          <w:p>
+            <w:pPr>
+              <w:rPr>
+                <w:sz w:val="40"/>
+                <w:szCs w:val="40"/>
+                <w:lang w:val="en-US"/>
+              </w:rPr>
+            </w:pPr>
+            <w:r>
+              <w:rPr>
+                <w:sz w:val="40"/>
+                <w:szCs w:val="40"/>
+                <w:lang w:val="en-US"/>
+              </w:rPr>
+              <w:t>Ram</w:t>
+            </w:r>
+          </w:p>
+        </w:tc>
+        <w:tc>
+          <w:tcPr>
+            <w:tcW w:w="1691" w:type="dxa"/>
+          </w:tcPr>
+          <w:p>
+            <w:pPr>
+              <w:rPr>
+                <w:sz w:val="40"/>
+                <w:szCs w:val="40"/>
+                <w:lang w:val="en-US"/>
+              </w:rPr>
+            </w:pPr>
+            <w:r>
+              <w:rPr>
+                <w:sz w:val="40"/>
+                <w:szCs w:val="40"/>
+                <w:lang w:val="en-US"/>
+              </w:rPr>
+              <w:t>K</w:t>
+            </w:r>
+          </w:p>
+        </w:tc>
+        <w:tc>
+          <w:tcPr>
+            <w:tcW w:w="1520" w:type="dxa"/>
+          </w:tcPr>
+          <w:p>
+            <w:pPr>
+              <w:rPr>
+                <w:sz w:val="40"/>
+                <w:szCs w:val="40"/>
+                <w:lang w:val="en-US"/>
+              </w:rPr>
+            </w:pPr>
+            <w:r>
+              <w:rPr>
+                <w:sz w:val="40"/>
+                <w:szCs w:val="40"/>
+                <w:lang w:val="en-US"/>
+              </w:rPr>
+              <w:t>20</w:t>
+            </w:r>
+          </w:p>
+        </w:tc>
+        <w:tc>
+          <w:tcPr>
+            <w:tcW w:w="1583" w:type="dxa"/>
+          </w:tcPr>
+          <w:p>
+            <w:pPr>
+              <w:rPr>
+                <w:sz w:val="40"/>
+                <w:szCs w:val="40"/>
+                <w:lang w:val="en-US"/>
+              </w:rPr>
+            </w:pPr>
+            <w:r>
+              <w:rPr>
+                <w:sz w:val="40"/>
+                <w:szCs w:val="40"/>
+                <w:lang w:val="en-US"/>
+              </w:rPr>
+              <w:t>9</w:t>
+            </w:r>
+          </w:p>
+        </w:tc>
+      </w:tr>
+      <w:tr>
+        <w:tc>
+          <w:tcPr>
+            <w:tcW w:w="1312" w:type="dxa"/>
+          </w:tcPr>
+          <w:p>
+            <w:pPr>
+              <w:rPr>
+                <w:sz w:val="40"/>
+                <w:szCs w:val="40"/>
+                <w:lang w:val="en-US"/>
+              </w:rPr>
+            </w:pPr>
+            <w:r>
+              <w:rPr>
+                <w:sz w:val="40"/>
+                <w:szCs w:val="40"/>
+                <w:lang w:val="en-US"/>
+              </w:rPr>
+              <w:t>2</w:t>
+            </w:r>
+          </w:p>
+        </w:tc>
+        <w:tc>
+          <w:tcPr>
+            <w:tcW w:w="1428" w:type="dxa"/>
+          </w:tcPr>
+          <w:p>
+            <w:pPr>
+              <w:rPr>
+                <w:sz w:val="40"/>
+                <w:szCs w:val="40"/>
+                <w:lang w:val="en-US"/>
+              </w:rPr>
+            </w:pPr>
+            <w:r>
+              <w:rPr>
+                <w:sz w:val="40"/>
+                <w:szCs w:val="40"/>
+                <w:lang w:val="en-US"/>
+              </w:rPr>
+              <w:t>3</w:t>
+            </w:r>
+          </w:p>
+        </w:tc>
+        <w:tc>
+          <w:tcPr>
+            <w:tcW w:w="1708" w:type="dxa"/>
+          </w:tcPr>
+          <w:p>
+            <w:pPr>
+              <w:rPr>
+                <w:sz w:val="40"/>
+                <w:szCs w:val="40"/>
+                <w:lang w:val="en-US"/>
+              </w:rPr>
+            </w:pPr>
+            <w:r>
+              <w:rPr>
+                <w:sz w:val="40"/>
+                <w:szCs w:val="40"/>
+                <w:lang w:val="en-US"/>
+              </w:rPr>
+              <w:t>Krishna</w:t>
+            </w:r>
+          </w:p>
+        </w:tc>
+        <w:tc>
+          <w:tcPr>
+            <w:tcW w:w="1691" w:type="dxa"/>
+          </w:tcPr>
+          <w:p>
+            <w:pPr>
+              <w:rPr>
+                <w:sz w:val="40"/>
+                <w:szCs w:val="40"/>
+                <w:lang w:val="en-US"/>
+              </w:rPr>
+            </w:pPr>
+            <w:r>
+              <w:rPr>
+                <w:sz w:val="40"/>
+                <w:szCs w:val="40"/>
+                <w:lang w:val="en-US"/>
+              </w:rPr>
+              <w:t>K</w:t>
+            </w:r>
+          </w:p>
+        </w:tc>
+        <w:tc>
+          <w:tcPr>
+            <w:tcW w:w="1520" w:type="dxa"/>
+          </w:tcPr>
+          <w:p>
+            <w:pPr>
+              <w:rPr>
+                <w:sz w:val="40"/>
+                <w:szCs w:val="40"/>
+                <w:lang w:val="en-US"/>
+              </w:rPr>
+            </w:pPr>
+            <w:r>
+              <w:rPr>
+                <w:sz w:val="40"/>
+                <w:szCs w:val="40"/>
+                <w:lang w:val="en-US"/>
+              </w:rPr>
+              <w:t>25</w:t>
+            </w:r>
+          </w:p>
+        </w:tc>
+        <w:tc>
+          <w:tcPr>
+            <w:tcW w:w="1583" w:type="dxa"/>
+          </w:tcPr>
+          <w:p>
+            <w:pPr>
+              <w:rPr>
+                <w:sz w:val="40"/>
+                <w:szCs w:val="40"/>
+                <w:lang w:val="en-US"/>
+              </w:rPr>
+            </w:pPr>
+            <w:r>
+              <w:rPr>
+                <w:sz w:val="40"/>
+                <w:szCs w:val="40"/>
+                <w:lang w:val="en-US"/>
+              </w:rPr>
+              <w:t>8</w:t>
+            </w:r>
+          </w:p>
+        </w:tc>
+      </w:tr>
+    </w:tbl>
+    <w:p>
+      <w:pPr>
+        <w:rPr>
+          <w:sz w:val="40"/>
+          <w:szCs w:val="40"/>
+          <w:lang w:val="en-US"/>
+        </w:rPr>
+      </w:pPr>
+    </w:p>
+    <w:p>
+      <w:pPr>
+        <w:rPr>
+          <w:sz w:val="40"/>
+          <w:szCs w:val="40"/>
+          <w:lang w:val="en-US"/>
+        </w:rPr>
+      </w:pPr>
+      <w:proofErr w:type="spellStart"/>
+      <w:proofErr w:type="gramStart"/>
+      <w:r>
+        <w:rPr>
+          <w:sz w:val="40"/>
+          <w:szCs w:val="40"/>
+          <w:lang w:val="en-US"/>
+        </w:rPr>
+        <w:t>DataTable.Rows.count</w:t>
+      </w:r>
+      <w:proofErr w:type="spellEnd"/>
+      <w:proofErr w:type="gramEnd"/>
+      <w:r>
+        <w:rPr>
+          <w:sz w:val="40"/>
+          <w:szCs w:val="40"/>
+          <w:lang w:val="en-US"/>
+        </w:rPr>
+        <w:t xml:space="preserve"> = 3</w:t>
+      </w:r>
+    </w:p>
+    <w:p>
+      <w:pPr>
+        <w:rPr>
+          <w:sz w:val="40"/>
+          <w:szCs w:val="40"/>
+          <w:lang w:val="en-US"/>
+        </w:rPr>
+      </w:pPr>
+    </w:p>
+    <w:p>
+      <w:pPr>
+        <w:rPr>
+          <w:sz w:val="40"/>
+          <w:szCs w:val="40"/>
+          <w:lang w:val="en-US"/>
+        </w:rPr>
+      </w:pPr>
+      <w:proofErr w:type="spellStart"/>
+      <w:r>
+        <w:rPr>
+          <w:sz w:val="40"/>
+          <w:szCs w:val="40"/>
+          <w:lang w:val="en-US"/>
+        </w:rPr>
+        <w:t>DataTable.Row</w:t>
+      </w:r>
+      <w:proofErr w:type="spellEnd"/>
+      <w:r>
+        <w:rPr>
+          <w:sz w:val="40"/>
+          <w:szCs w:val="40"/>
+          <w:lang w:val="en-US"/>
+        </w:rPr>
+        <w:t>(2</w:t>
+      </w:r>
+      <w:proofErr w:type="gramStart"/>
+      <w:r>
+        <w:rPr>
+          <w:sz w:val="40"/>
+          <w:szCs w:val="40"/>
+          <w:lang w:val="en-US"/>
+        </w:rPr>
+        <w:t>).item</w:t>
+      </w:r>
+      <w:proofErr w:type="gramEnd"/>
+      <w:r>
+        <w:rPr>
+          <w:sz w:val="40"/>
+          <w:szCs w:val="40"/>
+          <w:lang w:val="en-US"/>
+        </w:rPr>
+        <w:t>(3) = 25</w:t>
+      </w:r>
+    </w:p>
+    <w:p>
+      <w:pPr>
+        <w:rPr>
+          <w:sz w:val="40"/>
+          <w:szCs w:val="40"/>
+          <w:lang w:val="en-US"/>
+        </w:rPr>
+      </w:pPr>
+    </w:p>
+    <w:p>
+      <w:pPr>
+        <w:rPr>
+          <w:sz w:val="40"/>
+          <w:szCs w:val="40"/>
+          <w:lang w:val="en-US"/>
+        </w:rPr>
+      </w:pPr>
+      <w:proofErr w:type="spellStart"/>
+      <w:r>
+        <w:rPr>
+          <w:sz w:val="40"/>
+          <w:szCs w:val="40"/>
+          <w:lang w:val="en-US"/>
+        </w:rPr>
+        <w:t>DataTable.Row</w:t>
+      </w:r>
+      <w:proofErr w:type="spellEnd"/>
+      <w:r>
+        <w:rPr>
+          <w:sz w:val="40"/>
+          <w:szCs w:val="40"/>
+          <w:lang w:val="en-US"/>
+        </w:rPr>
+        <w:t>(2</w:t>
+      </w:r>
+      <w:proofErr w:type="gramStart"/>
+      <w:r>
+        <w:rPr>
+          <w:sz w:val="40"/>
+          <w:szCs w:val="40"/>
+          <w:lang w:val="en-US"/>
+        </w:rPr>
+        <w:t>).item</w:t>
+      </w:r>
+      <w:proofErr w:type="gramEnd"/>
+      <w:r>
+        <w:rPr>
+          <w:sz w:val="40"/>
+          <w:szCs w:val="40"/>
+          <w:lang w:val="en-US"/>
+        </w:rPr>
+        <w:t>(“Age”)=25</w:t>
+      </w:r>
+    </w:p>
+    <w:p>
+      <w:pPr>
+        <w:rPr>
+          <w:sz w:val="40"/>
+          <w:szCs w:val="40"/>
+          <w:lang w:val="en-US"/>
+        </w:rPr>
+      </w:pPr>
+      <w:proofErr w:type="spellStart"/>
+      <w:r>
+        <w:rPr>
+          <w:sz w:val="40"/>
+          <w:szCs w:val="40"/>
+          <w:lang w:val="en-US"/>
+        </w:rPr>
+        <w:t>DataTable.Row</w:t>
+      </w:r>
+      <w:proofErr w:type="spellEnd"/>
+      <w:r>
+        <w:rPr>
+          <w:sz w:val="40"/>
+          <w:szCs w:val="40"/>
+          <w:lang w:val="en-US"/>
+        </w:rPr>
+        <w:t>(1</w:t>
+      </w:r>
+      <w:proofErr w:type="gramStart"/>
+      <w:r>
+        <w:rPr>
+          <w:sz w:val="40"/>
+          <w:szCs w:val="40"/>
+          <w:lang w:val="en-US"/>
+        </w:rPr>
+        <w:t>).item</w:t>
+      </w:r>
+      <w:proofErr w:type="gramEnd"/>
+      <w:r>
+        <w:rPr>
+          <w:sz w:val="40"/>
+          <w:szCs w:val="40"/>
+          <w:lang w:val="en-US"/>
+        </w:rPr>
+        <w:t>(“FName”)=Ram</w:t>
+      </w:r>
+    </w:p>
+    <w:p>
+      <w:pPr>
+        <w:rPr>
+          <w:sz w:val="40"/>
+          <w:szCs w:val="40"/>
+          <w:lang w:val="en-US"/>
+        </w:rPr>
+      </w:pPr>
+    </w:p>
+    <w:p>
+      <w:pPr>
+        <w:rPr>
+          <w:sz w:val="40"/>
+          <w:szCs w:val="40"/>
+          <w:lang w:val="en-US"/>
+        </w:rPr>
+      </w:pPr>
+    </w:p>
+    <w:p>
+      <w:pPr>
+        <w:rPr>
+          <w:sz w:val="40"/>
+          <w:szCs w:val="40"/>
+          <w:lang w:val="en-US"/>
+        </w:rPr>
+      </w:pPr>
+    </w:p>
+    <w:p>
+      <w:pPr>
+        <w:rPr>
+          <w:sz w:val="40"/>
+          <w:szCs w:val="40"/>
+          <w:lang w:val="en-US"/>
+        </w:rPr>
+      </w:pPr>
+      <w:proofErr w:type="spellStart"/>
+      <w:r>
+        <w:rPr>
+          <w:sz w:val="40"/>
+          <w:szCs w:val="40"/>
+          <w:lang w:val="en-US"/>
+        </w:rPr>
+        <w:lastRenderedPageBreak/>
+        <w:t>DataRow</w:t>
+      </w:r>
+      <w:proofErr w:type="spellEnd"/>
+      <w:r>
+        <w:rPr>
+          <w:sz w:val="40"/>
+          <w:szCs w:val="40"/>
+          <w:lang w:val="en-US"/>
+        </w:rPr>
+        <w:t xml:space="preserve"> – {4,”Praveen”,”S”,26,9}</w:t>
+      </w:r>
+    </w:p>
+    <w:p>
+      <w:pPr>
+        <w:rPr>
+          <w:sz w:val="40"/>
+          <w:szCs w:val="40"/>
+          <w:lang w:val="en-US"/>
+        </w:rPr>
+      </w:pPr>
+    </w:p>
+    <w:p>
+      <w:pPr>
+        <w:rPr>
+          <w:sz w:val="40"/>
+          <w:szCs w:val="40"/>
+          <w:lang w:val="en-US"/>
+        </w:rPr>
+      </w:pPr>
+      <w:proofErr w:type="spellStart"/>
+      <w:proofErr w:type="gramStart"/>
+      <w:r>
+        <w:rPr>
+          <w:sz w:val="40"/>
+          <w:szCs w:val="40"/>
+          <w:lang w:val="en-US"/>
+        </w:rPr>
+        <w:t>DataRow</w:t>
+      </w:r>
+      <w:proofErr w:type="spellEnd"/>
+      <w:r>
+        <w:rPr>
+          <w:sz w:val="40"/>
+          <w:szCs w:val="40"/>
+          <w:lang w:val="en-US"/>
+        </w:rPr>
+        <w:t>(</w:t>
+      </w:r>
+      <w:proofErr w:type="gramEnd"/>
+      <w:r>
+        <w:rPr>
+          <w:sz w:val="40"/>
+          <w:szCs w:val="40"/>
+          <w:lang w:val="en-US"/>
+        </w:rPr>
+        <w:t>1) = Praveen</w:t>
+      </w:r>
+    </w:p>
+    <w:p>
+      <w:pPr>
+        <w:rPr>
+          <w:sz w:val="40"/>
+          <w:szCs w:val="40"/>
+          <w:lang w:val="en-US"/>
+        </w:rPr>
+      </w:pPr>
+      <w:proofErr w:type="spellStart"/>
+      <w:proofErr w:type="gramStart"/>
+      <w:r>
+        <w:rPr>
+          <w:sz w:val="40"/>
+          <w:szCs w:val="40"/>
+          <w:lang w:val="en-US"/>
+        </w:rPr>
+        <w:t>DataRow</w:t>
+      </w:r>
+      <w:proofErr w:type="spellEnd"/>
+      <w:r>
+        <w:rPr>
+          <w:sz w:val="40"/>
+          <w:szCs w:val="40"/>
+          <w:lang w:val="en-US"/>
+        </w:rPr>
+        <w:t>(</w:t>
+      </w:r>
+      <w:proofErr w:type="gramEnd"/>
+      <w:r>
+        <w:rPr>
+          <w:sz w:val="40"/>
+          <w:szCs w:val="40"/>
+          <w:lang w:val="en-US"/>
+        </w:rPr>
+        <w:t>3)= 26</w:t>
+      </w:r>
     </w:p>
     <w:p>
       <w:pPr>
@@ -3144,6 +4415,25 @@
       <w:contextualSpacing/>
     </w:pPr>
   </w:style>
+  <w:style w:type="table" w:styleId="TableGrid">
+    <w:name w:val="Table Grid"/>
+    <w:basedOn w:val="TableNormal"/>
+    <w:uiPriority w:val="39"/>
+    <w:rsid w:val="00C940A4"/>
+    <w:pPr>
+      <w:spacing w:after="0" w:line="240" w:lineRule="auto"/>
+    </w:pPr>
+    <w:tblPr>
+      <w:tblBorders>
+        <w:top w:val="single" w:sz="4" w:space="0" w:color="auto"/>
+        <w:left w:val="single" w:sz="4" w:space="0" w:color="auto"/>
+        <w:bottom w:val="single" w:sz="4" w:space="0" w:color="auto"/>
+        <w:right w:val="single" w:sz="4" w:space="0" w:color="auto"/>
+        <w:insideH w:val="single" w:sz="4" w:space="0" w:color="auto"/>
+        <w:insideV w:val="single" w:sz="4" w:space="0" w:color="auto"/>
+      </w:tblBorders>
+    </w:tblPr>
+  </w:style>
 </w:styles>
 </file>
 

</xml_diff>

<commit_message>
changes on 11th Jan
</commit_message>
<xml_diff>
--- a/RPA LifeCycle.docx
+++ b/RPA LifeCycle.docx
@@ -13,19 +13,11 @@
           <w:lang w:val="en-US"/>
         </w:rPr>
       </w:pPr>
-      <w:proofErr w:type="gramStart"/>
-      <w:r>
-        <w:rPr>
-          <w:lang w:val="en-US"/>
-        </w:rPr>
-        <w:t>Planning  (</w:t>
-      </w:r>
-      <w:proofErr w:type="gramEnd"/>
-      <w:r>
-        <w:rPr>
-          <w:lang w:val="en-US"/>
-        </w:rPr>
-        <w:t>Intake)</w:t>
+      <w:r>
+        <w:rPr>
+          <w:lang w:val="en-US"/>
+        </w:rPr>
+        <w:t>Planning  (Intake)</w:t>
       </w:r>
     </w:p>
     <w:p>
@@ -61,35 +53,7 @@
         <w:rPr>
           <w:lang w:val="en-US"/>
         </w:rPr>
-        <w:t xml:space="preserve">Feasibility </w:t>
-      </w:r>
-      <w:proofErr w:type="gramStart"/>
-      <w:r>
-        <w:rPr>
-          <w:lang w:val="en-US"/>
-        </w:rPr>
-        <w:t>Check  -</w:t>
-      </w:r>
-      <w:proofErr w:type="gramEnd"/>
-      <w:r>
-        <w:rPr>
-          <w:lang w:val="en-US"/>
-        </w:rPr>
-        <w:t xml:space="preserve"> RPA Management &amp; RPA Solution </w:t>
-      </w:r>
-      <w:proofErr w:type="spellStart"/>
-      <w:r>
-        <w:rPr>
-          <w:lang w:val="en-US"/>
-        </w:rPr>
-        <w:t>Archichet</w:t>
-      </w:r>
-      <w:proofErr w:type="spellEnd"/>
-      <w:r>
-        <w:rPr>
-          <w:lang w:val="en-US"/>
-        </w:rPr>
-        <w:t>/Consultant – 100%</w:t>
+        <w:t>Feasibility Check  - RPA Management &amp; RPA Solution Archichet/Consultant – 100%</w:t>
       </w:r>
     </w:p>
     <w:p>
@@ -1026,16 +990,8 @@
         <w:rPr>
           <w:lang w:val="en-US"/>
         </w:rPr>
-        <w:t xml:space="preserve"> Defined set of </w:t>
-      </w:r>
-      <w:proofErr w:type="gramStart"/>
-      <w:r>
-        <w:rPr>
-          <w:lang w:val="en-US"/>
-        </w:rPr>
-        <w:t>array</w:t>
-      </w:r>
-      <w:proofErr w:type="gramEnd"/>
+        <w:t xml:space="preserve"> Defined set of array</w:t>
+      </w:r>
     </w:p>
     <w:p>
       <w:pPr>
@@ -1122,47 +1078,31 @@
           <w:lang w:val="en-US"/>
         </w:rPr>
       </w:pPr>
-      <w:proofErr w:type="gramStart"/>
-      <w:r>
-        <w:rPr>
-          <w:lang w:val="en-US"/>
-        </w:rPr>
-        <w:t>Break :</w:t>
-      </w:r>
-      <w:proofErr w:type="gramEnd"/>
-      <w:r>
-        <w:rPr>
-          <w:lang w:val="en-US"/>
-        </w:rPr>
-        <w:t xml:space="preserve"> Will break the loop and come out of the loop</w:t>
-      </w:r>
-    </w:p>
-    <w:p>
-      <w:pPr>
-        <w:rPr>
-          <w:lang w:val="en-US"/>
-        </w:rPr>
-      </w:pPr>
-    </w:p>
-    <w:p>
-      <w:pPr>
-        <w:rPr>
-          <w:lang w:val="en-US"/>
-        </w:rPr>
-      </w:pPr>
-      <w:proofErr w:type="gramStart"/>
-      <w:r>
-        <w:rPr>
-          <w:lang w:val="en-US"/>
-        </w:rPr>
-        <w:t>Continue :</w:t>
-      </w:r>
-      <w:proofErr w:type="gramEnd"/>
-      <w:r>
-        <w:rPr>
-          <w:lang w:val="en-US"/>
-        </w:rPr>
-        <w:t xml:space="preserve"> will stop the execution of remaining steps and continue the loop</w:t>
+      <w:r>
+        <w:rPr>
+          <w:lang w:val="en-US"/>
+        </w:rPr>
+        <w:t>Break : Will break the loop and come out of the loop</w:t>
+      </w:r>
+    </w:p>
+    <w:p>
+      <w:pPr>
+        <w:rPr>
+          <w:lang w:val="en-US"/>
+        </w:rPr>
+      </w:pPr>
+    </w:p>
+    <w:p>
+      <w:pPr>
+        <w:rPr>
+          <w:lang w:val="en-US"/>
+        </w:rPr>
+      </w:pPr>
+      <w:r>
+        <w:rPr>
+          <w:lang w:val="en-US"/>
+        </w:rPr>
+        <w:t>Continue : will stop the execution of remaining steps and continue the loop</w:t>
       </w:r>
     </w:p>
     <w:p>
@@ -1286,18 +1226,8 @@
           <w:szCs w:val="40"/>
           <w:lang w:val="en-US"/>
         </w:rPr>
-        <w:t xml:space="preserve"> </w:t>
-      </w:r>
-      <w:proofErr w:type="spellStart"/>
-      <w:r>
-        <w:rPr>
-          <w:sz w:val="40"/>
-          <w:szCs w:val="40"/>
-          <w:lang w:val="en-US"/>
-        </w:rPr>
-        <w:t>DIVIDE</w:t>
-      </w:r>
-      <w:proofErr w:type="spellEnd"/>
+        <w:t xml:space="preserve"> DIVIDE</w:t>
+      </w:r>
     </w:p>
     <w:p>
       <w:pPr>
@@ -1329,18 +1259,8 @@
           <w:szCs w:val="40"/>
           <w:lang w:val="en-US"/>
         </w:rPr>
-        <w:t xml:space="preserve"> </w:t>
-      </w:r>
-      <w:proofErr w:type="spellStart"/>
-      <w:r>
-        <w:rPr>
-          <w:sz w:val="40"/>
-          <w:szCs w:val="40"/>
-          <w:lang w:val="en-US"/>
-        </w:rPr>
-        <w:t>divide</w:t>
-      </w:r>
-      <w:proofErr w:type="spellEnd"/>
+        <w:t xml:space="preserve"> divide</w:t>
+      </w:r>
     </w:p>
     <w:p>
       <w:pPr>
@@ -1502,25 +1422,7 @@
           <w:szCs w:val="40"/>
           <w:lang w:val="en-US"/>
         </w:rPr>
-        <w:t xml:space="preserve"> To Get </w:t>
-      </w:r>
-      <w:proofErr w:type="gramStart"/>
-      <w:r>
-        <w:rPr>
-          <w:sz w:val="40"/>
-          <w:szCs w:val="40"/>
-          <w:lang w:val="en-US"/>
-        </w:rPr>
-        <w:t>data ,</w:t>
-      </w:r>
-      <w:proofErr w:type="gramEnd"/>
-      <w:r>
-        <w:rPr>
-          <w:sz w:val="40"/>
-          <w:szCs w:val="40"/>
-          <w:lang w:val="en-US"/>
-        </w:rPr>
-        <w:t xml:space="preserve"> modify and send out from the workflow</w:t>
+        <w:t xml:space="preserve"> To Get data , modify and send out from the workflow</w:t>
       </w:r>
     </w:p>
     <w:p>
@@ -1566,7 +1468,6 @@
           <w:lang w:val="en-US"/>
         </w:rPr>
       </w:pPr>
-      <w:proofErr w:type="spellStart"/>
       <w:r>
         <w:rPr>
           <w:sz w:val="40"/>
@@ -1575,17 +1476,15 @@
         </w:rPr>
         <w:t>in_VariableName</w:t>
       </w:r>
-      <w:proofErr w:type="spellEnd"/>
-    </w:p>
-    <w:p>
-      <w:pPr>
-        <w:rPr>
-          <w:sz w:val="40"/>
-          <w:szCs w:val="40"/>
-          <w:lang w:val="en-US"/>
-        </w:rPr>
-      </w:pPr>
-      <w:proofErr w:type="spellStart"/>
+    </w:p>
+    <w:p>
+      <w:pPr>
+        <w:rPr>
+          <w:sz w:val="40"/>
+          <w:szCs w:val="40"/>
+          <w:lang w:val="en-US"/>
+        </w:rPr>
+      </w:pPr>
       <w:r>
         <w:rPr>
           <w:sz w:val="40"/>
@@ -1594,17 +1493,15 @@
         </w:rPr>
         <w:t>out_VariableName</w:t>
       </w:r>
-      <w:proofErr w:type="spellEnd"/>
-    </w:p>
-    <w:p>
-      <w:pPr>
-        <w:rPr>
-          <w:sz w:val="40"/>
-          <w:szCs w:val="40"/>
-          <w:lang w:val="en-US"/>
-        </w:rPr>
-      </w:pPr>
-      <w:proofErr w:type="spellStart"/>
+    </w:p>
+    <w:p>
+      <w:pPr>
+        <w:rPr>
+          <w:sz w:val="40"/>
+          <w:szCs w:val="40"/>
+          <w:lang w:val="en-US"/>
+        </w:rPr>
+      </w:pPr>
       <w:r>
         <w:rPr>
           <w:sz w:val="40"/>
@@ -1614,26 +1511,24 @@
         <w:lastRenderedPageBreak/>
         <w:t>io_VariableName</w:t>
       </w:r>
-      <w:proofErr w:type="spellEnd"/>
-    </w:p>
-    <w:p>
-      <w:pPr>
-        <w:rPr>
-          <w:sz w:val="40"/>
-          <w:szCs w:val="40"/>
-          <w:lang w:val="en-US"/>
-        </w:rPr>
-      </w:pPr>
-    </w:p>
-    <w:p>
-      <w:pPr>
-        <w:rPr>
-          <w:sz w:val="40"/>
-          <w:szCs w:val="40"/>
-          <w:lang w:val="en-US"/>
-        </w:rPr>
-      </w:pPr>
-      <w:proofErr w:type="spellStart"/>
+    </w:p>
+    <w:p>
+      <w:pPr>
+        <w:rPr>
+          <w:sz w:val="40"/>
+          <w:szCs w:val="40"/>
+          <w:lang w:val="en-US"/>
+        </w:rPr>
+      </w:pPr>
+    </w:p>
+    <w:p>
+      <w:pPr>
+        <w:rPr>
+          <w:sz w:val="40"/>
+          <w:szCs w:val="40"/>
+          <w:lang w:val="en-US"/>
+        </w:rPr>
+      </w:pPr>
       <w:r>
         <w:rPr>
           <w:sz w:val="40"/>
@@ -1642,17 +1537,15 @@
         </w:rPr>
         <w:t>variableName</w:t>
       </w:r>
-      <w:proofErr w:type="spellEnd"/>
-    </w:p>
-    <w:p>
-      <w:pPr>
-        <w:rPr>
-          <w:sz w:val="40"/>
-          <w:szCs w:val="40"/>
-          <w:lang w:val="en-US"/>
-        </w:rPr>
-      </w:pPr>
-      <w:proofErr w:type="spellStart"/>
+    </w:p>
+    <w:p>
+      <w:pPr>
+        <w:rPr>
+          <w:sz w:val="40"/>
+          <w:szCs w:val="40"/>
+          <w:lang w:val="en-US"/>
+        </w:rPr>
+      </w:pPr>
       <w:r>
         <w:rPr>
           <w:sz w:val="40"/>
@@ -1661,7 +1554,6 @@
         </w:rPr>
         <w:t>in_VariableName</w:t>
       </w:r>
-      <w:proofErr w:type="spellEnd"/>
     </w:p>
     <w:p>
       <w:pPr>
@@ -2415,34 +2307,14 @@
           <w:lang w:val="en-US"/>
         </w:rPr>
       </w:pPr>
-      <w:proofErr w:type="spellStart"/>
-      <w:r>
-        <w:rPr>
-          <w:sz w:val="40"/>
-          <w:szCs w:val="40"/>
-          <w:lang w:val="en-US"/>
-        </w:rPr>
-        <w:t>DataTable</w:t>
-      </w:r>
-      <w:proofErr w:type="spellEnd"/>
-      <w:r>
-        <w:rPr>
-          <w:sz w:val="40"/>
-          <w:szCs w:val="40"/>
-          <w:lang w:val="en-US"/>
-        </w:rPr>
-        <w:t xml:space="preserve"> &amp; </w:t>
-      </w:r>
-      <w:proofErr w:type="spellStart"/>
-      <w:r>
-        <w:rPr>
-          <w:sz w:val="40"/>
-          <w:szCs w:val="40"/>
-          <w:lang w:val="en-US"/>
-        </w:rPr>
-        <w:t>DataRow</w:t>
-      </w:r>
-      <w:proofErr w:type="spellEnd"/>
+      <w:r>
+        <w:rPr>
+          <w:sz w:val="40"/>
+          <w:szCs w:val="40"/>
+          <w:lang w:val="en-US"/>
+        </w:rPr>
+        <w:t>DataTable &amp; DataRow</w:t>
+      </w:r>
     </w:p>
     <w:p>
       <w:pPr>
@@ -2509,7 +2381,6 @@
                 <w:lang w:val="en-US"/>
               </w:rPr>
             </w:pPr>
-            <w:proofErr w:type="spellStart"/>
             <w:r>
               <w:rPr>
                 <w:b/>
@@ -2520,7 +2391,6 @@
               </w:rPr>
               <w:t>ColumnNum</w:t>
             </w:r>
-            <w:proofErr w:type="spellEnd"/>
           </w:p>
         </w:tc>
         <w:tc>
@@ -2675,7 +2545,6 @@
                 <w:lang w:val="en-US"/>
               </w:rPr>
             </w:pPr>
-            <w:proofErr w:type="spellStart"/>
             <w:r>
               <w:rPr>
                 <w:b/>
@@ -2686,7 +2555,6 @@
               </w:rPr>
               <w:t>RowNum</w:t>
             </w:r>
-            <w:proofErr w:type="spellEnd"/>
           </w:p>
         </w:tc>
         <w:tc>
@@ -2758,7 +2626,6 @@
                 <w:lang w:val="en-US"/>
               </w:rPr>
             </w:pPr>
-            <w:proofErr w:type="spellStart"/>
             <w:r>
               <w:rPr>
                 <w:b/>
@@ -2769,7 +2636,6 @@
               </w:rPr>
               <w:t>LName</w:t>
             </w:r>
-            <w:proofErr w:type="spellEnd"/>
           </w:p>
         </w:tc>
         <w:tc>
@@ -3247,216 +3113,119 @@
           <w:lang w:val="en-US"/>
         </w:rPr>
       </w:pPr>
-      <w:proofErr w:type="spellStart"/>
-      <w:proofErr w:type="gramStart"/>
-      <w:r>
-        <w:rPr>
-          <w:sz w:val="40"/>
-          <w:szCs w:val="40"/>
-          <w:lang w:val="en-US"/>
-        </w:rPr>
-        <w:t>DataTable.Rows.count</w:t>
-      </w:r>
-      <w:proofErr w:type="spellEnd"/>
-      <w:proofErr w:type="gramEnd"/>
-      <w:r>
-        <w:rPr>
-          <w:sz w:val="40"/>
-          <w:szCs w:val="40"/>
-          <w:lang w:val="en-US"/>
-        </w:rPr>
-        <w:t xml:space="preserve"> = 3</w:t>
-      </w:r>
-    </w:p>
-    <w:p>
-      <w:pPr>
-        <w:rPr>
-          <w:sz w:val="40"/>
-          <w:szCs w:val="40"/>
-          <w:lang w:val="en-US"/>
-        </w:rPr>
-      </w:pPr>
-    </w:p>
-    <w:p>
-      <w:pPr>
-        <w:rPr>
-          <w:sz w:val="40"/>
-          <w:szCs w:val="40"/>
-          <w:lang w:val="en-US"/>
-        </w:rPr>
-      </w:pPr>
-      <w:proofErr w:type="spellStart"/>
-      <w:r>
-        <w:rPr>
-          <w:sz w:val="40"/>
-          <w:szCs w:val="40"/>
-          <w:lang w:val="en-US"/>
-        </w:rPr>
-        <w:t>DataTable.Row</w:t>
-      </w:r>
-      <w:proofErr w:type="spellEnd"/>
-      <w:r>
-        <w:rPr>
-          <w:sz w:val="40"/>
-          <w:szCs w:val="40"/>
-          <w:lang w:val="en-US"/>
-        </w:rPr>
-        <w:t>(2</w:t>
-      </w:r>
-      <w:proofErr w:type="gramStart"/>
-      <w:r>
-        <w:rPr>
-          <w:sz w:val="40"/>
-          <w:szCs w:val="40"/>
-          <w:lang w:val="en-US"/>
-        </w:rPr>
-        <w:t>).item</w:t>
-      </w:r>
-      <w:proofErr w:type="gramEnd"/>
-      <w:r>
-        <w:rPr>
-          <w:sz w:val="40"/>
-          <w:szCs w:val="40"/>
-          <w:lang w:val="en-US"/>
-        </w:rPr>
-        <w:t>(3) = 25</w:t>
-      </w:r>
-    </w:p>
-    <w:p>
-      <w:pPr>
-        <w:rPr>
-          <w:sz w:val="40"/>
-          <w:szCs w:val="40"/>
-          <w:lang w:val="en-US"/>
-        </w:rPr>
-      </w:pPr>
-    </w:p>
-    <w:p>
-      <w:pPr>
-        <w:rPr>
-          <w:sz w:val="40"/>
-          <w:szCs w:val="40"/>
-          <w:lang w:val="en-US"/>
-        </w:rPr>
-      </w:pPr>
-      <w:proofErr w:type="spellStart"/>
-      <w:r>
-        <w:rPr>
-          <w:sz w:val="40"/>
-          <w:szCs w:val="40"/>
-          <w:lang w:val="en-US"/>
-        </w:rPr>
-        <w:t>DataTable.Row</w:t>
-      </w:r>
-      <w:proofErr w:type="spellEnd"/>
-      <w:r>
-        <w:rPr>
-          <w:sz w:val="40"/>
-          <w:szCs w:val="40"/>
-          <w:lang w:val="en-US"/>
-        </w:rPr>
-        <w:t>(2</w:t>
-      </w:r>
-      <w:proofErr w:type="gramStart"/>
-      <w:r>
-        <w:rPr>
-          <w:sz w:val="40"/>
-          <w:szCs w:val="40"/>
-          <w:lang w:val="en-US"/>
-        </w:rPr>
-        <w:t>).item</w:t>
-      </w:r>
-      <w:proofErr w:type="gramEnd"/>
-      <w:r>
-        <w:rPr>
-          <w:sz w:val="40"/>
-          <w:szCs w:val="40"/>
-          <w:lang w:val="en-US"/>
-        </w:rPr>
-        <w:t>(“Age”)=25</w:t>
-      </w:r>
-    </w:p>
-    <w:p>
-      <w:pPr>
-        <w:rPr>
-          <w:sz w:val="40"/>
-          <w:szCs w:val="40"/>
-          <w:lang w:val="en-US"/>
-        </w:rPr>
-      </w:pPr>
-      <w:proofErr w:type="spellStart"/>
-      <w:r>
-        <w:rPr>
-          <w:sz w:val="40"/>
-          <w:szCs w:val="40"/>
-          <w:lang w:val="en-US"/>
-        </w:rPr>
-        <w:t>DataTable.Row</w:t>
-      </w:r>
-      <w:proofErr w:type="spellEnd"/>
-      <w:r>
-        <w:rPr>
-          <w:sz w:val="40"/>
-          <w:szCs w:val="40"/>
-          <w:lang w:val="en-US"/>
-        </w:rPr>
-        <w:t>(1</w:t>
-      </w:r>
-      <w:proofErr w:type="gramStart"/>
-      <w:r>
-        <w:rPr>
-          <w:sz w:val="40"/>
-          <w:szCs w:val="40"/>
-          <w:lang w:val="en-US"/>
-        </w:rPr>
-        <w:t>).item</w:t>
-      </w:r>
-      <w:proofErr w:type="gramEnd"/>
-      <w:r>
-        <w:rPr>
-          <w:sz w:val="40"/>
-          <w:szCs w:val="40"/>
-          <w:lang w:val="en-US"/>
-        </w:rPr>
-        <w:t>(“FName”)=Ram</w:t>
-      </w:r>
-    </w:p>
-    <w:p>
-      <w:pPr>
-        <w:rPr>
-          <w:sz w:val="40"/>
-          <w:szCs w:val="40"/>
-          <w:lang w:val="en-US"/>
-        </w:rPr>
-      </w:pPr>
-    </w:p>
-    <w:p>
-      <w:pPr>
-        <w:rPr>
-          <w:sz w:val="40"/>
-          <w:szCs w:val="40"/>
-          <w:lang w:val="en-US"/>
-        </w:rPr>
-      </w:pPr>
-    </w:p>
-    <w:p>
-      <w:pPr>
-        <w:rPr>
-          <w:sz w:val="40"/>
-          <w:szCs w:val="40"/>
-          <w:lang w:val="en-US"/>
-        </w:rPr>
-      </w:pPr>
-    </w:p>
-    <w:p>
-      <w:pPr>
-        <w:rPr>
-          <w:sz w:val="40"/>
-          <w:szCs w:val="40"/>
-          <w:lang w:val="en-US"/>
-        </w:rPr>
-      </w:pPr>
-      <w:proofErr w:type="spellStart"/>
+      <w:r>
+        <w:rPr>
+          <w:sz w:val="40"/>
+          <w:szCs w:val="40"/>
+          <w:lang w:val="en-US"/>
+        </w:rPr>
+        <w:t>DataTable.Rows.count = 3</w:t>
+      </w:r>
+    </w:p>
+    <w:p>
+      <w:pPr>
+        <w:rPr>
+          <w:sz w:val="40"/>
+          <w:szCs w:val="40"/>
+          <w:lang w:val="en-US"/>
+        </w:rPr>
+      </w:pPr>
+    </w:p>
+    <w:p>
+      <w:pPr>
+        <w:rPr>
+          <w:sz w:val="40"/>
+          <w:szCs w:val="40"/>
+          <w:lang w:val="en-US"/>
+        </w:rPr>
+      </w:pPr>
+      <w:r>
+        <w:rPr>
+          <w:sz w:val="40"/>
+          <w:szCs w:val="40"/>
+          <w:lang w:val="en-US"/>
+        </w:rPr>
+        <w:t>DataTable.Row(2).item(3) = 25</w:t>
+      </w:r>
+    </w:p>
+    <w:p>
+      <w:pPr>
+        <w:rPr>
+          <w:sz w:val="40"/>
+          <w:szCs w:val="40"/>
+          <w:lang w:val="en-US"/>
+        </w:rPr>
+      </w:pPr>
+    </w:p>
+    <w:p>
+      <w:pPr>
+        <w:rPr>
+          <w:sz w:val="40"/>
+          <w:szCs w:val="40"/>
+          <w:lang w:val="en-US"/>
+        </w:rPr>
+      </w:pPr>
+      <w:r>
+        <w:rPr>
+          <w:sz w:val="40"/>
+          <w:szCs w:val="40"/>
+          <w:lang w:val="en-US"/>
+        </w:rPr>
+        <w:t>DataTable.Row(2).item(“Age”)=25</w:t>
+      </w:r>
+    </w:p>
+    <w:p>
+      <w:pPr>
+        <w:rPr>
+          <w:sz w:val="40"/>
+          <w:szCs w:val="40"/>
+          <w:lang w:val="en-US"/>
+        </w:rPr>
+      </w:pPr>
+      <w:r>
+        <w:rPr>
+          <w:sz w:val="40"/>
+          <w:szCs w:val="40"/>
+          <w:lang w:val="en-US"/>
+        </w:rPr>
+        <w:t>DataTable.Row(1).item(“FName”)=Ram</w:t>
+      </w:r>
+    </w:p>
+    <w:p>
+      <w:pPr>
+        <w:rPr>
+          <w:sz w:val="40"/>
+          <w:szCs w:val="40"/>
+          <w:lang w:val="en-US"/>
+        </w:rPr>
+      </w:pPr>
+    </w:p>
+    <w:p>
+      <w:pPr>
+        <w:rPr>
+          <w:sz w:val="40"/>
+          <w:szCs w:val="40"/>
+          <w:lang w:val="en-US"/>
+        </w:rPr>
+      </w:pPr>
+    </w:p>
+    <w:p>
+      <w:pPr>
+        <w:rPr>
+          <w:sz w:val="40"/>
+          <w:szCs w:val="40"/>
+          <w:lang w:val="en-US"/>
+        </w:rPr>
+      </w:pPr>
+    </w:p>
+    <w:p>
+      <w:pPr>
+        <w:rPr>
+          <w:sz w:val="40"/>
+          <w:szCs w:val="40"/>
+          <w:lang w:val="en-US"/>
+        </w:rPr>
+      </w:pPr>
       <w:r>
         <w:rPr>
           <w:sz w:val="40"/>
@@ -3464,99 +3233,657 @@
           <w:lang w:val="en-US"/>
         </w:rPr>
         <w:lastRenderedPageBreak/>
-        <w:t>DataRow</w:t>
-      </w:r>
-      <w:proofErr w:type="spellEnd"/>
-      <w:r>
-        <w:rPr>
-          <w:sz w:val="40"/>
-          <w:szCs w:val="40"/>
-          <w:lang w:val="en-US"/>
-        </w:rPr>
-        <w:t xml:space="preserve"> – {4,”Praveen”,”S”,26,9}</w:t>
-      </w:r>
-    </w:p>
-    <w:p>
-      <w:pPr>
-        <w:rPr>
-          <w:sz w:val="40"/>
-          <w:szCs w:val="40"/>
-          <w:lang w:val="en-US"/>
-        </w:rPr>
-      </w:pPr>
-    </w:p>
-    <w:p>
-      <w:pPr>
-        <w:rPr>
-          <w:sz w:val="40"/>
-          <w:szCs w:val="40"/>
-          <w:lang w:val="en-US"/>
-        </w:rPr>
-      </w:pPr>
-      <w:proofErr w:type="spellStart"/>
-      <w:proofErr w:type="gramStart"/>
-      <w:r>
-        <w:rPr>
-          <w:sz w:val="40"/>
-          <w:szCs w:val="40"/>
-          <w:lang w:val="en-US"/>
-        </w:rPr>
-        <w:t>DataRow</w:t>
-      </w:r>
-      <w:proofErr w:type="spellEnd"/>
-      <w:r>
-        <w:rPr>
-          <w:sz w:val="40"/>
-          <w:szCs w:val="40"/>
-          <w:lang w:val="en-US"/>
-        </w:rPr>
-        <w:t>(</w:t>
-      </w:r>
-      <w:proofErr w:type="gramEnd"/>
-      <w:r>
-        <w:rPr>
-          <w:sz w:val="40"/>
-          <w:szCs w:val="40"/>
-          <w:lang w:val="en-US"/>
-        </w:rPr>
-        <w:t>1) = Praveen</w:t>
-      </w:r>
-    </w:p>
-    <w:p>
-      <w:pPr>
-        <w:rPr>
-          <w:sz w:val="40"/>
-          <w:szCs w:val="40"/>
-          <w:lang w:val="en-US"/>
-        </w:rPr>
-      </w:pPr>
-      <w:proofErr w:type="spellStart"/>
-      <w:proofErr w:type="gramStart"/>
-      <w:r>
-        <w:rPr>
-          <w:sz w:val="40"/>
-          <w:szCs w:val="40"/>
-          <w:lang w:val="en-US"/>
-        </w:rPr>
-        <w:t>DataRow</w:t>
-      </w:r>
-      <w:proofErr w:type="spellEnd"/>
-      <w:r>
-        <w:rPr>
-          <w:sz w:val="40"/>
-          <w:szCs w:val="40"/>
-          <w:lang w:val="en-US"/>
-        </w:rPr>
-        <w:t>(</w:t>
-      </w:r>
-      <w:proofErr w:type="gramEnd"/>
-      <w:r>
-        <w:rPr>
-          <w:sz w:val="40"/>
-          <w:szCs w:val="40"/>
-          <w:lang w:val="en-US"/>
-        </w:rPr>
-        <w:t>3)= 26</w:t>
+        <w:t>DataRow – {4,”Praveen”,”S”,26,9}</w:t>
+      </w:r>
+    </w:p>
+    <w:p>
+      <w:pPr>
+        <w:rPr>
+          <w:sz w:val="40"/>
+          <w:szCs w:val="40"/>
+          <w:lang w:val="en-US"/>
+        </w:rPr>
+      </w:pPr>
+    </w:p>
+    <w:p>
+      <w:pPr>
+        <w:rPr>
+          <w:sz w:val="40"/>
+          <w:szCs w:val="40"/>
+          <w:lang w:val="en-US"/>
+        </w:rPr>
+      </w:pPr>
+      <w:r>
+        <w:rPr>
+          <w:sz w:val="40"/>
+          <w:szCs w:val="40"/>
+          <w:lang w:val="en-US"/>
+        </w:rPr>
+        <w:t>DataRow(1) = Praveen</w:t>
+      </w:r>
+    </w:p>
+    <w:p>
+      <w:pPr>
+        <w:pBdr>
+          <w:bottom w:val="single" w:sz="6" w:space="1" w:color="auto"/>
+        </w:pBdr>
+        <w:rPr>
+          <w:sz w:val="40"/>
+          <w:szCs w:val="40"/>
+          <w:lang w:val="en-US"/>
+        </w:rPr>
+      </w:pPr>
+      <w:r>
+        <w:rPr>
+          <w:sz w:val="40"/>
+          <w:szCs w:val="40"/>
+          <w:lang w:val="en-US"/>
+        </w:rPr>
+        <w:t>DataRow(3)= 26</w:t>
+      </w:r>
+    </w:p>
+    <w:p>
+      <w:pPr>
+        <w:rPr>
+          <w:sz w:val="40"/>
+          <w:szCs w:val="40"/>
+          <w:lang w:val="en-US"/>
+        </w:rPr>
+      </w:pPr>
+    </w:p>
+    <w:p>
+      <w:pPr>
+        <w:rPr>
+          <w:sz w:val="40"/>
+          <w:szCs w:val="40"/>
+          <w:lang w:val="en-US"/>
+        </w:rPr>
+      </w:pPr>
+      <w:r>
+        <w:rPr>
+          <w:sz w:val="40"/>
+          <w:szCs w:val="40"/>
+          <w:lang w:val="en-US"/>
+        </w:rPr>
+        <w:t>Environment.currentDirectory = BOT Root Folder</w:t>
+      </w:r>
+    </w:p>
+    <w:p>
+      <w:pPr>
+        <w:rPr>
+          <w:sz w:val="40"/>
+          <w:szCs w:val="40"/>
+          <w:lang w:val="en-US"/>
+        </w:rPr>
+      </w:pPr>
+    </w:p>
+    <w:p>
+      <w:pPr>
+        <w:rPr>
+          <w:b/>
+          <w:bCs/>
+          <w:sz w:val="40"/>
+          <w:szCs w:val="40"/>
+          <w:u w:val="single"/>
+          <w:lang w:val="en-US"/>
+        </w:rPr>
+      </w:pPr>
+      <w:r>
+        <w:rPr>
+          <w:sz w:val="40"/>
+          <w:szCs w:val="40"/>
+          <w:lang w:val="en-US"/>
+        </w:rPr>
+        <w:t>C:\Users\Shiva\OneDrive\Desktop\Shiva\UiPath Coaching\Batch 2\UiPathTrainingDec2022\UiPathTrainingDay11</w:t>
+      </w:r>
+      <w:r>
+        <w:rPr>
+          <w:b/>
+          <w:bCs/>
+          <w:sz w:val="40"/>
+          <w:szCs w:val="40"/>
+          <w:u w:val="single"/>
+          <w:lang w:val="en-US"/>
+        </w:rPr>
+        <w:t>\Math.xlsx</w:t>
+      </w:r>
+    </w:p>
+    <w:p>
+      <w:pPr>
+        <w:rPr>
+          <w:b/>
+          <w:bCs/>
+          <w:sz w:val="40"/>
+          <w:szCs w:val="40"/>
+          <w:u w:val="single"/>
+          <w:lang w:val="en-US"/>
+        </w:rPr>
+      </w:pPr>
+    </w:p>
+    <w:p>
+      <w:pPr>
+        <w:rPr>
+          <w:b/>
+          <w:bCs/>
+          <w:sz w:val="40"/>
+          <w:szCs w:val="40"/>
+          <w:u w:val="single"/>
+          <w:lang w:val="en-US"/>
+        </w:rPr>
+      </w:pPr>
+    </w:p>
+    <w:p>
+      <w:pPr>
+        <w:rPr>
+          <w:b/>
+          <w:bCs/>
+          <w:sz w:val="40"/>
+          <w:szCs w:val="40"/>
+          <w:u w:val="single"/>
+          <w:lang w:val="en-US"/>
+        </w:rPr>
+      </w:pPr>
+      <w:r>
+        <w:rPr>
+          <w:b/>
+          <w:bCs/>
+          <w:sz w:val="40"/>
+          <w:szCs w:val="40"/>
+          <w:u w:val="single"/>
+          <w:lang w:val="en-US"/>
+        </w:rPr>
+        <w:t>A4:C7</w:t>
+      </w:r>
+      <w:r>
+        <w:rPr>
+          <w:b/>
+          <w:bCs/>
+          <w:sz w:val="40"/>
+          <w:szCs w:val="40"/>
+          <w:u w:val="single"/>
+          <w:lang w:val="en-US"/>
+        </w:rPr>
+        <w:br/>
+      </w:r>
+      <w:r>
+        <w:rPr>
+          <w:b/>
+          <w:bCs/>
+          <w:sz w:val="40"/>
+          <w:szCs w:val="40"/>
+          <w:u w:val="single"/>
+          <w:lang w:val="en-US"/>
+        </w:rPr>
+        <w:br/>
+        <w:t>A4, B4, C4</w:t>
+      </w:r>
+    </w:p>
+    <w:p>
+      <w:pPr>
+        <w:rPr>
+          <w:b/>
+          <w:bCs/>
+          <w:sz w:val="40"/>
+          <w:szCs w:val="40"/>
+          <w:u w:val="single"/>
+          <w:lang w:val="en-US"/>
+        </w:rPr>
+      </w:pPr>
+      <w:r>
+        <w:rPr>
+          <w:b/>
+          <w:bCs/>
+          <w:sz w:val="40"/>
+          <w:szCs w:val="40"/>
+          <w:u w:val="single"/>
+          <w:lang w:val="en-US"/>
+        </w:rPr>
+        <w:t>A5, B5, C5</w:t>
+      </w:r>
+    </w:p>
+    <w:p>
+      <w:pPr>
+        <w:rPr>
+          <w:b/>
+          <w:bCs/>
+          <w:sz w:val="40"/>
+          <w:szCs w:val="40"/>
+          <w:u w:val="single"/>
+          <w:lang w:val="en-US"/>
+        </w:rPr>
+      </w:pPr>
+      <w:r>
+        <w:rPr>
+          <w:b/>
+          <w:bCs/>
+          <w:sz w:val="40"/>
+          <w:szCs w:val="40"/>
+          <w:u w:val="single"/>
+          <w:lang w:val="en-US"/>
+        </w:rPr>
+        <w:t>A6,B6,C6</w:t>
+      </w:r>
+    </w:p>
+    <w:p>
+      <w:pPr>
+        <w:rPr>
+          <w:b/>
+          <w:bCs/>
+          <w:sz w:val="40"/>
+          <w:szCs w:val="40"/>
+          <w:u w:val="single"/>
+          <w:lang w:val="en-US"/>
+        </w:rPr>
+      </w:pPr>
+      <w:r>
+        <w:rPr>
+          <w:b/>
+          <w:bCs/>
+          <w:sz w:val="40"/>
+          <w:szCs w:val="40"/>
+          <w:u w:val="single"/>
+          <w:lang w:val="en-US"/>
+        </w:rPr>
+        <w:t>A7,B7,C7</w:t>
+      </w:r>
+    </w:p>
+    <w:p>
+      <w:pPr>
+        <w:rPr>
+          <w:b/>
+          <w:bCs/>
+          <w:sz w:val="40"/>
+          <w:szCs w:val="40"/>
+          <w:u w:val="single"/>
+          <w:lang w:val="en-US"/>
+        </w:rPr>
+      </w:pPr>
+    </w:p>
+    <w:p>
+      <w:pPr>
+        <w:rPr>
+          <w:b/>
+          <w:bCs/>
+          <w:sz w:val="40"/>
+          <w:szCs w:val="40"/>
+          <w:u w:val="single"/>
+          <w:lang w:val="en-US"/>
+        </w:rPr>
+      </w:pPr>
+      <w:r>
+        <w:rPr>
+          <w:b/>
+          <w:bCs/>
+          <w:sz w:val="40"/>
+          <w:szCs w:val="40"/>
+          <w:u w:val="single"/>
+          <w:lang w:val="en-US"/>
+        </w:rPr>
+        <w:t>A</w:t>
+      </w:r>
+    </w:p>
+    <w:p>
+      <w:pPr>
+        <w:pBdr>
+          <w:bottom w:val="single" w:sz="12" w:space="1" w:color="auto"/>
+        </w:pBdr>
+        <w:rPr>
+          <w:b/>
+          <w:bCs/>
+          <w:sz w:val="40"/>
+          <w:szCs w:val="40"/>
+          <w:u w:val="single"/>
+          <w:lang w:val="en-US"/>
+        </w:rPr>
+      </w:pPr>
+    </w:p>
+    <w:p>
+      <w:pPr>
+        <w:rPr>
+          <w:b/>
+          <w:bCs/>
+          <w:sz w:val="40"/>
+          <w:szCs w:val="40"/>
+          <w:u w:val="single"/>
+          <w:lang w:val="en-US"/>
+        </w:rPr>
+      </w:pPr>
+    </w:p>
+    <w:p>
+      <w:pPr>
+        <w:rPr>
+          <w:b/>
+          <w:bCs/>
+          <w:sz w:val="40"/>
+          <w:szCs w:val="40"/>
+          <w:u w:val="single"/>
+          <w:lang w:val="en-US"/>
+        </w:rPr>
+      </w:pPr>
+      <w:r>
+        <w:rPr>
+          <w:b/>
+          <w:bCs/>
+          <w:sz w:val="40"/>
+          <w:szCs w:val="40"/>
+          <w:u w:val="single"/>
+          <w:lang w:val="en-US"/>
+        </w:rPr>
+        <w:t>3 options for OPEN &amp; Close</w:t>
+      </w:r>
+    </w:p>
+    <w:p>
+      <w:pPr>
+        <w:rPr>
+          <w:b/>
+          <w:bCs/>
+          <w:sz w:val="40"/>
+          <w:szCs w:val="40"/>
+          <w:u w:val="single"/>
+          <w:lang w:val="en-US"/>
+        </w:rPr>
+      </w:pPr>
+    </w:p>
+    <w:p>
+      <w:pPr>
+        <w:rPr>
+          <w:b/>
+          <w:bCs/>
+          <w:sz w:val="40"/>
+          <w:szCs w:val="40"/>
+          <w:u w:val="single"/>
+          <w:lang w:val="en-US"/>
+        </w:rPr>
+      </w:pPr>
+      <w:r>
+        <w:rPr>
+          <w:b/>
+          <w:bCs/>
+          <w:sz w:val="40"/>
+          <w:szCs w:val="40"/>
+          <w:u w:val="single"/>
+          <w:lang w:val="en-US"/>
+        </w:rPr>
+        <w:t xml:space="preserve">Open : </w:t>
+      </w:r>
+    </w:p>
+    <w:p>
+      <w:pPr>
+        <w:pStyle w:val="ListParagraph"/>
+        <w:numPr>
+          <w:ilvl w:val="0"/>
+          <w:numId w:val="5"/>
+        </w:numPr>
+        <w:rPr>
+          <w:b/>
+          <w:bCs/>
+          <w:sz w:val="40"/>
+          <w:szCs w:val="40"/>
+          <w:u w:val="single"/>
+          <w:lang w:val="en-US"/>
+        </w:rPr>
+      </w:pPr>
+      <w:r>
+        <w:rPr>
+          <w:b/>
+          <w:bCs/>
+          <w:sz w:val="40"/>
+          <w:szCs w:val="40"/>
+          <w:u w:val="single"/>
+          <w:lang w:val="en-US"/>
+        </w:rPr>
+        <w:t>Never -&gt; Never open the calculator</w:t>
+      </w:r>
+    </w:p>
+    <w:p>
+      <w:pPr>
+        <w:pStyle w:val="ListParagraph"/>
+        <w:numPr>
+          <w:ilvl w:val="0"/>
+          <w:numId w:val="5"/>
+        </w:numPr>
+        <w:rPr>
+          <w:b/>
+          <w:bCs/>
+          <w:sz w:val="40"/>
+          <w:szCs w:val="40"/>
+          <w:u w:val="single"/>
+          <w:lang w:val="en-US"/>
+        </w:rPr>
+      </w:pPr>
+      <w:r>
+        <w:rPr>
+          <w:b/>
+          <w:bCs/>
+          <w:sz w:val="40"/>
+          <w:szCs w:val="40"/>
+          <w:u w:val="single"/>
+          <w:lang w:val="en-US"/>
+        </w:rPr>
+        <w:t xml:space="preserve">If Not Open </w:t>
+      </w:r>
+      <w:r>
+        <w:rPr>
+          <w:b/>
+          <w:bCs/>
+          <w:sz w:val="40"/>
+          <w:szCs w:val="40"/>
+          <w:u w:val="single"/>
+          <w:lang w:val="en-US"/>
+        </w:rPr>
+        <w:sym w:font="Wingdings" w:char="F0E0"/>
+      </w:r>
+      <w:r>
+        <w:rPr>
+          <w:b/>
+          <w:bCs/>
+          <w:sz w:val="40"/>
+          <w:szCs w:val="40"/>
+          <w:u w:val="single"/>
+          <w:lang w:val="en-US"/>
+        </w:rPr>
+        <w:t xml:space="preserve"> If calculator is not opened </w:t>
+      </w:r>
+    </w:p>
+    <w:p>
+      <w:pPr>
+        <w:pStyle w:val="ListParagraph"/>
+        <w:numPr>
+          <w:ilvl w:val="0"/>
+          <w:numId w:val="5"/>
+        </w:numPr>
+        <w:rPr>
+          <w:b/>
+          <w:bCs/>
+          <w:sz w:val="40"/>
+          <w:szCs w:val="40"/>
+          <w:u w:val="single"/>
+          <w:lang w:val="en-US"/>
+        </w:rPr>
+      </w:pPr>
+      <w:r>
+        <w:rPr>
+          <w:b/>
+          <w:bCs/>
+          <w:sz w:val="40"/>
+          <w:szCs w:val="40"/>
+          <w:u w:val="single"/>
+          <w:lang w:val="en-US"/>
+        </w:rPr>
+        <w:t xml:space="preserve">Always </w:t>
+      </w:r>
+      <w:r>
+        <w:rPr>
+          <w:b/>
+          <w:bCs/>
+          <w:sz w:val="40"/>
+          <w:szCs w:val="40"/>
+          <w:u w:val="single"/>
+          <w:lang w:val="en-US"/>
+        </w:rPr>
+        <w:sym w:font="Wingdings" w:char="F0E0"/>
+      </w:r>
+      <w:r>
+        <w:rPr>
+          <w:b/>
+          <w:bCs/>
+          <w:sz w:val="40"/>
+          <w:szCs w:val="40"/>
+          <w:u w:val="single"/>
+          <w:lang w:val="en-US"/>
+        </w:rPr>
+        <w:t xml:space="preserve"> For every run, BOT will open calculator</w:t>
+      </w:r>
+    </w:p>
+    <w:p>
+      <w:pPr>
+        <w:rPr>
+          <w:b/>
+          <w:bCs/>
+          <w:sz w:val="40"/>
+          <w:szCs w:val="40"/>
+          <w:u w:val="single"/>
+          <w:lang w:val="en-US"/>
+        </w:rPr>
+      </w:pPr>
+      <w:r>
+        <w:rPr>
+          <w:b/>
+          <w:bCs/>
+          <w:sz w:val="40"/>
+          <w:szCs w:val="40"/>
+          <w:u w:val="single"/>
+          <w:lang w:val="en-US"/>
+        </w:rPr>
+        <w:t>Close:</w:t>
+      </w:r>
+    </w:p>
+    <w:p>
+      <w:pPr>
+        <w:pStyle w:val="ListParagraph"/>
+        <w:numPr>
+          <w:ilvl w:val="0"/>
+          <w:numId w:val="6"/>
+        </w:numPr>
+        <w:rPr>
+          <w:b/>
+          <w:bCs/>
+          <w:sz w:val="40"/>
+          <w:szCs w:val="40"/>
+          <w:u w:val="single"/>
+          <w:lang w:val="en-US"/>
+        </w:rPr>
+      </w:pPr>
+      <w:r>
+        <w:rPr>
+          <w:b/>
+          <w:bCs/>
+          <w:sz w:val="40"/>
+          <w:szCs w:val="40"/>
+          <w:u w:val="single"/>
+          <w:lang w:val="en-US"/>
+        </w:rPr>
+        <w:t xml:space="preserve">Never </w:t>
+      </w:r>
+      <w:r>
+        <w:rPr>
+          <w:b/>
+          <w:bCs/>
+          <w:sz w:val="40"/>
+          <w:szCs w:val="40"/>
+          <w:u w:val="single"/>
+          <w:lang w:val="en-US"/>
+        </w:rPr>
+        <w:sym w:font="Wingdings" w:char="F0E0"/>
+      </w:r>
+      <w:r>
+        <w:rPr>
+          <w:b/>
+          <w:bCs/>
+          <w:sz w:val="40"/>
+          <w:szCs w:val="40"/>
+          <w:u w:val="single"/>
+          <w:lang w:val="en-US"/>
+        </w:rPr>
+        <w:t xml:space="preserve"> Never close the calculator</w:t>
+      </w:r>
+    </w:p>
+    <w:p>
+      <w:pPr>
+        <w:pStyle w:val="ListParagraph"/>
+        <w:numPr>
+          <w:ilvl w:val="0"/>
+          <w:numId w:val="6"/>
+        </w:numPr>
+        <w:rPr>
+          <w:b/>
+          <w:bCs/>
+          <w:sz w:val="40"/>
+          <w:szCs w:val="40"/>
+          <w:u w:val="single"/>
+          <w:lang w:val="en-US"/>
+        </w:rPr>
+      </w:pPr>
+      <w:r>
+        <w:rPr>
+          <w:b/>
+          <w:bCs/>
+          <w:sz w:val="40"/>
+          <w:szCs w:val="40"/>
+          <w:u w:val="single"/>
+          <w:lang w:val="en-US"/>
+        </w:rPr>
+        <w:t xml:space="preserve">If app Broweser opens it </w:t>
+      </w:r>
+      <w:r>
+        <w:rPr>
+          <w:b/>
+          <w:bCs/>
+          <w:sz w:val="40"/>
+          <w:szCs w:val="40"/>
+          <w:u w:val="single"/>
+          <w:lang w:val="en-US"/>
+        </w:rPr>
+        <w:sym w:font="Wingdings" w:char="F0E0"/>
+      </w:r>
+      <w:r>
+        <w:rPr>
+          <w:b/>
+          <w:bCs/>
+          <w:sz w:val="40"/>
+          <w:szCs w:val="40"/>
+          <w:u w:val="single"/>
+          <w:lang w:val="en-US"/>
+        </w:rPr>
+        <w:t xml:space="preserve"> BOT opens the calculator, then only it will close</w:t>
+      </w:r>
+    </w:p>
+    <w:p>
+      <w:pPr>
+        <w:pStyle w:val="ListParagraph"/>
+        <w:numPr>
+          <w:ilvl w:val="0"/>
+          <w:numId w:val="6"/>
+        </w:numPr>
+        <w:rPr>
+          <w:b/>
+          <w:bCs/>
+          <w:sz w:val="40"/>
+          <w:szCs w:val="40"/>
+          <w:u w:val="single"/>
+          <w:lang w:val="en-US"/>
+        </w:rPr>
+      </w:pPr>
+      <w:r>
+        <w:rPr>
+          <w:b/>
+          <w:bCs/>
+          <w:sz w:val="40"/>
+          <w:szCs w:val="40"/>
+          <w:u w:val="single"/>
+          <w:lang w:val="en-US"/>
+        </w:rPr>
+        <w:t>Always : close the calculator</w:t>
       </w:r>
     </w:p>
     <w:p>
@@ -3875,6 +4202,95 @@
     </w:lvl>
   </w:abstractNum>
   <w:abstractNum w:abstractNumId="3" w15:restartNumberingAfterBreak="0">
+    <w:nsid w:val="61F83010"/>
+    <w:multiLevelType w:val="hybridMultilevel"/>
+    <w:tmpl w:val="5032FD68"/>
+    <w:lvl w:ilvl="0" w:tplc="4009000F">
+      <w:start w:val="1"/>
+      <w:numFmt w:val="decimal"/>
+      <w:lvlText w:val="%1."/>
+      <w:lvlJc w:val="left"/>
+      <w:pPr>
+        <w:ind w:left="720" w:hanging="360"/>
+      </w:pPr>
+      <w:rPr>
+        <w:rFonts w:hint="default"/>
+      </w:rPr>
+    </w:lvl>
+    <w:lvl w:ilvl="1" w:tplc="40090019" w:tentative="1">
+      <w:start w:val="1"/>
+      <w:numFmt w:val="lowerLetter"/>
+      <w:lvlText w:val="%2."/>
+      <w:lvlJc w:val="left"/>
+      <w:pPr>
+        <w:ind w:left="1440" w:hanging="360"/>
+      </w:pPr>
+    </w:lvl>
+    <w:lvl w:ilvl="2" w:tplc="4009001B" w:tentative="1">
+      <w:start w:val="1"/>
+      <w:numFmt w:val="lowerRoman"/>
+      <w:lvlText w:val="%3."/>
+      <w:lvlJc w:val="right"/>
+      <w:pPr>
+        <w:ind w:left="2160" w:hanging="180"/>
+      </w:pPr>
+    </w:lvl>
+    <w:lvl w:ilvl="3" w:tplc="4009000F" w:tentative="1">
+      <w:start w:val="1"/>
+      <w:numFmt w:val="decimal"/>
+      <w:lvlText w:val="%4."/>
+      <w:lvlJc w:val="left"/>
+      <w:pPr>
+        <w:ind w:left="2880" w:hanging="360"/>
+      </w:pPr>
+    </w:lvl>
+    <w:lvl w:ilvl="4" w:tplc="40090019" w:tentative="1">
+      <w:start w:val="1"/>
+      <w:numFmt w:val="lowerLetter"/>
+      <w:lvlText w:val="%5."/>
+      <w:lvlJc w:val="left"/>
+      <w:pPr>
+        <w:ind w:left="3600" w:hanging="360"/>
+      </w:pPr>
+    </w:lvl>
+    <w:lvl w:ilvl="5" w:tplc="4009001B" w:tentative="1">
+      <w:start w:val="1"/>
+      <w:numFmt w:val="lowerRoman"/>
+      <w:lvlText w:val="%6."/>
+      <w:lvlJc w:val="right"/>
+      <w:pPr>
+        <w:ind w:left="4320" w:hanging="180"/>
+      </w:pPr>
+    </w:lvl>
+    <w:lvl w:ilvl="6" w:tplc="4009000F" w:tentative="1">
+      <w:start w:val="1"/>
+      <w:numFmt w:val="decimal"/>
+      <w:lvlText w:val="%7."/>
+      <w:lvlJc w:val="left"/>
+      <w:pPr>
+        <w:ind w:left="5040" w:hanging="360"/>
+      </w:pPr>
+    </w:lvl>
+    <w:lvl w:ilvl="7" w:tplc="40090019" w:tentative="1">
+      <w:start w:val="1"/>
+      <w:numFmt w:val="lowerLetter"/>
+      <w:lvlText w:val="%8."/>
+      <w:lvlJc w:val="left"/>
+      <w:pPr>
+        <w:ind w:left="5760" w:hanging="360"/>
+      </w:pPr>
+    </w:lvl>
+    <w:lvl w:ilvl="8" w:tplc="4009001B" w:tentative="1">
+      <w:start w:val="1"/>
+      <w:numFmt w:val="lowerRoman"/>
+      <w:lvlText w:val="%9."/>
+      <w:lvlJc w:val="right"/>
+      <w:pPr>
+        <w:ind w:left="6480" w:hanging="180"/>
+      </w:pPr>
+    </w:lvl>
+  </w:abstractNum>
+  <w:abstractNum w:abstractNumId="4" w15:restartNumberingAfterBreak="0">
     <w:nsid w:val="627A1DCA"/>
     <w:multiLevelType w:val="hybridMultilevel"/>
     <w:tmpl w:val="B01246B2"/>
@@ -3918,6 +4334,95 @@
       </w:pPr>
     </w:lvl>
     <w:lvl w:ilvl="4" w:tplc="40090019">
+      <w:start w:val="1"/>
+      <w:numFmt w:val="lowerLetter"/>
+      <w:lvlText w:val="%5."/>
+      <w:lvlJc w:val="left"/>
+      <w:pPr>
+        <w:ind w:left="3600" w:hanging="360"/>
+      </w:pPr>
+    </w:lvl>
+    <w:lvl w:ilvl="5" w:tplc="4009001B" w:tentative="1">
+      <w:start w:val="1"/>
+      <w:numFmt w:val="lowerRoman"/>
+      <w:lvlText w:val="%6."/>
+      <w:lvlJc w:val="right"/>
+      <w:pPr>
+        <w:ind w:left="4320" w:hanging="180"/>
+      </w:pPr>
+    </w:lvl>
+    <w:lvl w:ilvl="6" w:tplc="4009000F" w:tentative="1">
+      <w:start w:val="1"/>
+      <w:numFmt w:val="decimal"/>
+      <w:lvlText w:val="%7."/>
+      <w:lvlJc w:val="left"/>
+      <w:pPr>
+        <w:ind w:left="5040" w:hanging="360"/>
+      </w:pPr>
+    </w:lvl>
+    <w:lvl w:ilvl="7" w:tplc="40090019" w:tentative="1">
+      <w:start w:val="1"/>
+      <w:numFmt w:val="lowerLetter"/>
+      <w:lvlText w:val="%8."/>
+      <w:lvlJc w:val="left"/>
+      <w:pPr>
+        <w:ind w:left="5760" w:hanging="360"/>
+      </w:pPr>
+    </w:lvl>
+    <w:lvl w:ilvl="8" w:tplc="4009001B" w:tentative="1">
+      <w:start w:val="1"/>
+      <w:numFmt w:val="lowerRoman"/>
+      <w:lvlText w:val="%9."/>
+      <w:lvlJc w:val="right"/>
+      <w:pPr>
+        <w:ind w:left="6480" w:hanging="180"/>
+      </w:pPr>
+    </w:lvl>
+  </w:abstractNum>
+  <w:abstractNum w:abstractNumId="5" w15:restartNumberingAfterBreak="0">
+    <w:nsid w:val="7D6C613E"/>
+    <w:multiLevelType w:val="hybridMultilevel"/>
+    <w:tmpl w:val="B4B65404"/>
+    <w:lvl w:ilvl="0" w:tplc="4009000F">
+      <w:start w:val="1"/>
+      <w:numFmt w:val="decimal"/>
+      <w:lvlText w:val="%1."/>
+      <w:lvlJc w:val="left"/>
+      <w:pPr>
+        <w:ind w:left="720" w:hanging="360"/>
+      </w:pPr>
+      <w:rPr>
+        <w:rFonts w:hint="default"/>
+      </w:rPr>
+    </w:lvl>
+    <w:lvl w:ilvl="1" w:tplc="40090019" w:tentative="1">
+      <w:start w:val="1"/>
+      <w:numFmt w:val="lowerLetter"/>
+      <w:lvlText w:val="%2."/>
+      <w:lvlJc w:val="left"/>
+      <w:pPr>
+        <w:ind w:left="1440" w:hanging="360"/>
+      </w:pPr>
+    </w:lvl>
+    <w:lvl w:ilvl="2" w:tplc="4009001B" w:tentative="1">
+      <w:start w:val="1"/>
+      <w:numFmt w:val="lowerRoman"/>
+      <w:lvlText w:val="%3."/>
+      <w:lvlJc w:val="right"/>
+      <w:pPr>
+        <w:ind w:left="2160" w:hanging="180"/>
+      </w:pPr>
+    </w:lvl>
+    <w:lvl w:ilvl="3" w:tplc="4009000F" w:tentative="1">
+      <w:start w:val="1"/>
+      <w:numFmt w:val="decimal"/>
+      <w:lvlText w:val="%4."/>
+      <w:lvlJc w:val="left"/>
+      <w:pPr>
+        <w:ind w:left="2880" w:hanging="360"/>
+      </w:pPr>
+    </w:lvl>
+    <w:lvl w:ilvl="4" w:tplc="40090019" w:tentative="1">
       <w:start w:val="1"/>
       <w:numFmt w:val="lowerLetter"/>
       <w:lvlText w:val="%5."/>
@@ -3973,7 +4478,13 @@
     <w:abstractNumId w:val="1"/>
   </w:num>
   <w:num w:numId="4" w16cid:durableId="1256325261">
+    <w:abstractNumId w:val="4"/>
+  </w:num>
+  <w:num w:numId="5" w16cid:durableId="1452238869">
     <w:abstractNumId w:val="3"/>
+  </w:num>
+  <w:num w:numId="6" w16cid:durableId="1008795669">
+    <w:abstractNumId w:val="5"/>
   </w:num>
 </w:numbering>
 </file>

</xml_diff>

<commit_message>
Changes on Doc 11th Jan
</commit_message>
<xml_diff>
--- a/RPA LifeCycle.docx
+++ b/RPA LifeCycle.docx
@@ -53,7 +53,21 @@
         <w:rPr>
           <w:lang w:val="en-US"/>
         </w:rPr>
-        <w:t>Feasibility Check  - RPA Management &amp; RPA Solution Archichet/Consultant – 100%</w:t>
+        <w:t xml:space="preserve">Feasibility Check  - RPA Management &amp; RPA Solution </w:t>
+      </w:r>
+      <w:proofErr w:type="spellStart"/>
+      <w:r>
+        <w:rPr>
+          <w:lang w:val="en-US"/>
+        </w:rPr>
+        <w:t>Archichet</w:t>
+      </w:r>
+      <w:proofErr w:type="spellEnd"/>
+      <w:r>
+        <w:rPr>
+          <w:lang w:val="en-US"/>
+        </w:rPr>
+        <w:t>/Consultant – 100%</w:t>
       </w:r>
     </w:p>
     <w:p>
@@ -1468,6 +1482,7 @@
           <w:lang w:val="en-US"/>
         </w:rPr>
       </w:pPr>
+      <w:proofErr w:type="spellStart"/>
       <w:r>
         <w:rPr>
           <w:sz w:val="40"/>
@@ -1476,15 +1491,17 @@
         </w:rPr>
         <w:t>in_VariableName</w:t>
       </w:r>
-    </w:p>
-    <w:p>
-      <w:pPr>
-        <w:rPr>
-          <w:sz w:val="40"/>
-          <w:szCs w:val="40"/>
-          <w:lang w:val="en-US"/>
-        </w:rPr>
-      </w:pPr>
+      <w:proofErr w:type="spellEnd"/>
+    </w:p>
+    <w:p>
+      <w:pPr>
+        <w:rPr>
+          <w:sz w:val="40"/>
+          <w:szCs w:val="40"/>
+          <w:lang w:val="en-US"/>
+        </w:rPr>
+      </w:pPr>
+      <w:proofErr w:type="spellStart"/>
       <w:r>
         <w:rPr>
           <w:sz w:val="40"/>
@@ -1493,15 +1510,17 @@
         </w:rPr>
         <w:t>out_VariableName</w:t>
       </w:r>
-    </w:p>
-    <w:p>
-      <w:pPr>
-        <w:rPr>
-          <w:sz w:val="40"/>
-          <w:szCs w:val="40"/>
-          <w:lang w:val="en-US"/>
-        </w:rPr>
-      </w:pPr>
+      <w:proofErr w:type="spellEnd"/>
+    </w:p>
+    <w:p>
+      <w:pPr>
+        <w:rPr>
+          <w:sz w:val="40"/>
+          <w:szCs w:val="40"/>
+          <w:lang w:val="en-US"/>
+        </w:rPr>
+      </w:pPr>
+      <w:proofErr w:type="spellStart"/>
       <w:r>
         <w:rPr>
           <w:sz w:val="40"/>
@@ -1511,24 +1530,26 @@
         <w:lastRenderedPageBreak/>
         <w:t>io_VariableName</w:t>
       </w:r>
-    </w:p>
-    <w:p>
-      <w:pPr>
-        <w:rPr>
-          <w:sz w:val="40"/>
-          <w:szCs w:val="40"/>
-          <w:lang w:val="en-US"/>
-        </w:rPr>
-      </w:pPr>
-    </w:p>
-    <w:p>
-      <w:pPr>
-        <w:rPr>
-          <w:sz w:val="40"/>
-          <w:szCs w:val="40"/>
-          <w:lang w:val="en-US"/>
-        </w:rPr>
-      </w:pPr>
+      <w:proofErr w:type="spellEnd"/>
+    </w:p>
+    <w:p>
+      <w:pPr>
+        <w:rPr>
+          <w:sz w:val="40"/>
+          <w:szCs w:val="40"/>
+          <w:lang w:val="en-US"/>
+        </w:rPr>
+      </w:pPr>
+    </w:p>
+    <w:p>
+      <w:pPr>
+        <w:rPr>
+          <w:sz w:val="40"/>
+          <w:szCs w:val="40"/>
+          <w:lang w:val="en-US"/>
+        </w:rPr>
+      </w:pPr>
+      <w:proofErr w:type="spellStart"/>
       <w:r>
         <w:rPr>
           <w:sz w:val="40"/>
@@ -1537,15 +1558,17 @@
         </w:rPr>
         <w:t>variableName</w:t>
       </w:r>
-    </w:p>
-    <w:p>
-      <w:pPr>
-        <w:rPr>
-          <w:sz w:val="40"/>
-          <w:szCs w:val="40"/>
-          <w:lang w:val="en-US"/>
-        </w:rPr>
-      </w:pPr>
+      <w:proofErr w:type="spellEnd"/>
+    </w:p>
+    <w:p>
+      <w:pPr>
+        <w:rPr>
+          <w:sz w:val="40"/>
+          <w:szCs w:val="40"/>
+          <w:lang w:val="en-US"/>
+        </w:rPr>
+      </w:pPr>
+      <w:proofErr w:type="spellStart"/>
       <w:r>
         <w:rPr>
           <w:sz w:val="40"/>
@@ -1554,6 +1577,7 @@
         </w:rPr>
         <w:t>in_VariableName</w:t>
       </w:r>
+      <w:proofErr w:type="spellEnd"/>
     </w:p>
     <w:p>
       <w:pPr>
@@ -2307,14 +2331,34 @@
           <w:lang w:val="en-US"/>
         </w:rPr>
       </w:pPr>
-      <w:r>
-        <w:rPr>
-          <w:sz w:val="40"/>
-          <w:szCs w:val="40"/>
-          <w:lang w:val="en-US"/>
-        </w:rPr>
-        <w:t>DataTable &amp; DataRow</w:t>
-      </w:r>
+      <w:proofErr w:type="spellStart"/>
+      <w:r>
+        <w:rPr>
+          <w:sz w:val="40"/>
+          <w:szCs w:val="40"/>
+          <w:lang w:val="en-US"/>
+        </w:rPr>
+        <w:t>DataTable</w:t>
+      </w:r>
+      <w:proofErr w:type="spellEnd"/>
+      <w:r>
+        <w:rPr>
+          <w:sz w:val="40"/>
+          <w:szCs w:val="40"/>
+          <w:lang w:val="en-US"/>
+        </w:rPr>
+        <w:t xml:space="preserve"> &amp; </w:t>
+      </w:r>
+      <w:proofErr w:type="spellStart"/>
+      <w:r>
+        <w:rPr>
+          <w:sz w:val="40"/>
+          <w:szCs w:val="40"/>
+          <w:lang w:val="en-US"/>
+        </w:rPr>
+        <w:t>DataRow</w:t>
+      </w:r>
+      <w:proofErr w:type="spellEnd"/>
     </w:p>
     <w:p>
       <w:pPr>
@@ -2381,6 +2425,7 @@
                 <w:lang w:val="en-US"/>
               </w:rPr>
             </w:pPr>
+            <w:proofErr w:type="spellStart"/>
             <w:r>
               <w:rPr>
                 <w:b/>
@@ -2391,6 +2436,7 @@
               </w:rPr>
               <w:t>ColumnNum</w:t>
             </w:r>
+            <w:proofErr w:type="spellEnd"/>
           </w:p>
         </w:tc>
         <w:tc>
@@ -2545,6 +2591,7 @@
                 <w:lang w:val="en-US"/>
               </w:rPr>
             </w:pPr>
+            <w:proofErr w:type="spellStart"/>
             <w:r>
               <w:rPr>
                 <w:b/>
@@ -2555,6 +2602,7 @@
               </w:rPr>
               <w:t>RowNum</w:t>
             </w:r>
+            <w:proofErr w:type="spellEnd"/>
           </w:p>
         </w:tc>
         <w:tc>
@@ -2626,6 +2674,7 @@
                 <w:lang w:val="en-US"/>
               </w:rPr>
             </w:pPr>
+            <w:proofErr w:type="spellStart"/>
             <w:r>
               <w:rPr>
                 <w:b/>
@@ -2636,6 +2685,7 @@
               </w:rPr>
               <w:t>LName</w:t>
             </w:r>
+            <w:proofErr w:type="spellEnd"/>
           </w:p>
         </w:tc>
         <w:tc>
@@ -3113,119 +3163,160 @@
           <w:lang w:val="en-US"/>
         </w:rPr>
       </w:pPr>
-      <w:r>
-        <w:rPr>
-          <w:sz w:val="40"/>
-          <w:szCs w:val="40"/>
-          <w:lang w:val="en-US"/>
-        </w:rPr>
-        <w:t>DataTable.Rows.count = 3</w:t>
-      </w:r>
-    </w:p>
-    <w:p>
-      <w:pPr>
-        <w:rPr>
-          <w:sz w:val="40"/>
-          <w:szCs w:val="40"/>
-          <w:lang w:val="en-US"/>
-        </w:rPr>
-      </w:pPr>
-    </w:p>
-    <w:p>
-      <w:pPr>
-        <w:rPr>
-          <w:sz w:val="40"/>
-          <w:szCs w:val="40"/>
-          <w:lang w:val="en-US"/>
-        </w:rPr>
-      </w:pPr>
-      <w:r>
-        <w:rPr>
-          <w:sz w:val="40"/>
-          <w:szCs w:val="40"/>
-          <w:lang w:val="en-US"/>
-        </w:rPr>
-        <w:t>DataTable.Row(2).item(3) = 25</w:t>
-      </w:r>
-    </w:p>
-    <w:p>
-      <w:pPr>
-        <w:rPr>
-          <w:sz w:val="40"/>
-          <w:szCs w:val="40"/>
-          <w:lang w:val="en-US"/>
-        </w:rPr>
-      </w:pPr>
-    </w:p>
-    <w:p>
-      <w:pPr>
-        <w:rPr>
-          <w:sz w:val="40"/>
-          <w:szCs w:val="40"/>
-          <w:lang w:val="en-US"/>
-        </w:rPr>
-      </w:pPr>
-      <w:r>
-        <w:rPr>
-          <w:sz w:val="40"/>
-          <w:szCs w:val="40"/>
-          <w:lang w:val="en-US"/>
-        </w:rPr>
-        <w:t>DataTable.Row(2).item(“Age”)=25</w:t>
-      </w:r>
-    </w:p>
-    <w:p>
-      <w:pPr>
-        <w:rPr>
-          <w:sz w:val="40"/>
-          <w:szCs w:val="40"/>
-          <w:lang w:val="en-US"/>
-        </w:rPr>
-      </w:pPr>
-      <w:r>
-        <w:rPr>
-          <w:sz w:val="40"/>
-          <w:szCs w:val="40"/>
-          <w:lang w:val="en-US"/>
-        </w:rPr>
-        <w:t>DataTable.Row(1).item(“FName”)=Ram</w:t>
-      </w:r>
-    </w:p>
-    <w:p>
-      <w:pPr>
-        <w:rPr>
-          <w:sz w:val="40"/>
-          <w:szCs w:val="40"/>
-          <w:lang w:val="en-US"/>
-        </w:rPr>
-      </w:pPr>
-    </w:p>
-    <w:p>
-      <w:pPr>
-        <w:rPr>
-          <w:sz w:val="40"/>
-          <w:szCs w:val="40"/>
-          <w:lang w:val="en-US"/>
-        </w:rPr>
-      </w:pPr>
-    </w:p>
-    <w:p>
-      <w:pPr>
-        <w:rPr>
-          <w:sz w:val="40"/>
-          <w:szCs w:val="40"/>
-          <w:lang w:val="en-US"/>
-        </w:rPr>
-      </w:pPr>
-    </w:p>
-    <w:p>
-      <w:pPr>
-        <w:rPr>
-          <w:sz w:val="40"/>
-          <w:szCs w:val="40"/>
-          <w:lang w:val="en-US"/>
-        </w:rPr>
-      </w:pPr>
+      <w:proofErr w:type="spellStart"/>
+      <w:r>
+        <w:rPr>
+          <w:sz w:val="40"/>
+          <w:szCs w:val="40"/>
+          <w:lang w:val="en-US"/>
+        </w:rPr>
+        <w:t>DataTable.Rows.count</w:t>
+      </w:r>
+      <w:proofErr w:type="spellEnd"/>
+      <w:r>
+        <w:rPr>
+          <w:sz w:val="40"/>
+          <w:szCs w:val="40"/>
+          <w:lang w:val="en-US"/>
+        </w:rPr>
+        <w:t xml:space="preserve"> = 3</w:t>
+      </w:r>
+    </w:p>
+    <w:p>
+      <w:pPr>
+        <w:rPr>
+          <w:sz w:val="40"/>
+          <w:szCs w:val="40"/>
+          <w:lang w:val="en-US"/>
+        </w:rPr>
+      </w:pPr>
+    </w:p>
+    <w:p>
+      <w:pPr>
+        <w:rPr>
+          <w:sz w:val="40"/>
+          <w:szCs w:val="40"/>
+          <w:lang w:val="en-US"/>
+        </w:rPr>
+      </w:pPr>
+      <w:proofErr w:type="spellStart"/>
+      <w:r>
+        <w:rPr>
+          <w:sz w:val="40"/>
+          <w:szCs w:val="40"/>
+          <w:lang w:val="en-US"/>
+        </w:rPr>
+        <w:t>DataTable.Row</w:t>
+      </w:r>
+      <w:proofErr w:type="spellEnd"/>
+      <w:r>
+        <w:rPr>
+          <w:sz w:val="40"/>
+          <w:szCs w:val="40"/>
+          <w:lang w:val="en-US"/>
+        </w:rPr>
+        <w:t>(2).item(3) = 25</w:t>
+      </w:r>
+    </w:p>
+    <w:p>
+      <w:pPr>
+        <w:rPr>
+          <w:sz w:val="40"/>
+          <w:szCs w:val="40"/>
+          <w:lang w:val="en-US"/>
+        </w:rPr>
+      </w:pPr>
+    </w:p>
+    <w:p>
+      <w:pPr>
+        <w:rPr>
+          <w:sz w:val="40"/>
+          <w:szCs w:val="40"/>
+          <w:lang w:val="en-US"/>
+        </w:rPr>
+      </w:pPr>
+      <w:proofErr w:type="spellStart"/>
+      <w:r>
+        <w:rPr>
+          <w:sz w:val="40"/>
+          <w:szCs w:val="40"/>
+          <w:lang w:val="en-US"/>
+        </w:rPr>
+        <w:t>DataTable.Row</w:t>
+      </w:r>
+      <w:proofErr w:type="spellEnd"/>
+      <w:r>
+        <w:rPr>
+          <w:sz w:val="40"/>
+          <w:szCs w:val="40"/>
+          <w:lang w:val="en-US"/>
+        </w:rPr>
+        <w:t>(2).item(“Age”)=25</w:t>
+      </w:r>
+    </w:p>
+    <w:p>
+      <w:pPr>
+        <w:rPr>
+          <w:sz w:val="40"/>
+          <w:szCs w:val="40"/>
+          <w:lang w:val="en-US"/>
+        </w:rPr>
+      </w:pPr>
+      <w:proofErr w:type="spellStart"/>
+      <w:r>
+        <w:rPr>
+          <w:sz w:val="40"/>
+          <w:szCs w:val="40"/>
+          <w:lang w:val="en-US"/>
+        </w:rPr>
+        <w:t>DataTable.Row</w:t>
+      </w:r>
+      <w:proofErr w:type="spellEnd"/>
+      <w:r>
+        <w:rPr>
+          <w:sz w:val="40"/>
+          <w:szCs w:val="40"/>
+          <w:lang w:val="en-US"/>
+        </w:rPr>
+        <w:t>(1).item(“FName”)=Ram</w:t>
+      </w:r>
+    </w:p>
+    <w:p>
+      <w:pPr>
+        <w:rPr>
+          <w:sz w:val="40"/>
+          <w:szCs w:val="40"/>
+          <w:lang w:val="en-US"/>
+        </w:rPr>
+      </w:pPr>
+    </w:p>
+    <w:p>
+      <w:pPr>
+        <w:rPr>
+          <w:sz w:val="40"/>
+          <w:szCs w:val="40"/>
+          <w:lang w:val="en-US"/>
+        </w:rPr>
+      </w:pPr>
+    </w:p>
+    <w:p>
+      <w:pPr>
+        <w:rPr>
+          <w:sz w:val="40"/>
+          <w:szCs w:val="40"/>
+          <w:lang w:val="en-US"/>
+        </w:rPr>
+      </w:pPr>
+    </w:p>
+    <w:p>
+      <w:pPr>
+        <w:rPr>
+          <w:sz w:val="40"/>
+          <w:szCs w:val="40"/>
+          <w:lang w:val="en-US"/>
+        </w:rPr>
+      </w:pPr>
+      <w:proofErr w:type="spellStart"/>
       <w:r>
         <w:rPr>
           <w:sz w:val="40"/>
@@ -3233,33 +3324,52 @@
           <w:lang w:val="en-US"/>
         </w:rPr>
         <w:lastRenderedPageBreak/>
-        <w:t>DataRow – {4,”Praveen”,”S”,26,9}</w:t>
-      </w:r>
-    </w:p>
-    <w:p>
-      <w:pPr>
-        <w:rPr>
-          <w:sz w:val="40"/>
-          <w:szCs w:val="40"/>
-          <w:lang w:val="en-US"/>
-        </w:rPr>
-      </w:pPr>
-    </w:p>
-    <w:p>
-      <w:pPr>
-        <w:rPr>
-          <w:sz w:val="40"/>
-          <w:szCs w:val="40"/>
-          <w:lang w:val="en-US"/>
-        </w:rPr>
-      </w:pPr>
-      <w:r>
-        <w:rPr>
-          <w:sz w:val="40"/>
-          <w:szCs w:val="40"/>
-          <w:lang w:val="en-US"/>
-        </w:rPr>
-        <w:t>DataRow(1) = Praveen</w:t>
+        <w:t>DataRow</w:t>
+      </w:r>
+      <w:proofErr w:type="spellEnd"/>
+      <w:r>
+        <w:rPr>
+          <w:sz w:val="40"/>
+          <w:szCs w:val="40"/>
+          <w:lang w:val="en-US"/>
+        </w:rPr>
+        <w:t xml:space="preserve"> – {4,”Praveen”,”S”,26,9}</w:t>
+      </w:r>
+    </w:p>
+    <w:p>
+      <w:pPr>
+        <w:rPr>
+          <w:sz w:val="40"/>
+          <w:szCs w:val="40"/>
+          <w:lang w:val="en-US"/>
+        </w:rPr>
+      </w:pPr>
+    </w:p>
+    <w:p>
+      <w:pPr>
+        <w:rPr>
+          <w:sz w:val="40"/>
+          <w:szCs w:val="40"/>
+          <w:lang w:val="en-US"/>
+        </w:rPr>
+      </w:pPr>
+      <w:proofErr w:type="spellStart"/>
+      <w:r>
+        <w:rPr>
+          <w:sz w:val="40"/>
+          <w:szCs w:val="40"/>
+          <w:lang w:val="en-US"/>
+        </w:rPr>
+        <w:t>DataRow</w:t>
+      </w:r>
+      <w:proofErr w:type="spellEnd"/>
+      <w:r>
+        <w:rPr>
+          <w:sz w:val="40"/>
+          <w:szCs w:val="40"/>
+          <w:lang w:val="en-US"/>
+        </w:rPr>
+        <w:t>(1) = Praveen</w:t>
       </w:r>
     </w:p>
     <w:p>
@@ -3273,39 +3383,59 @@
           <w:lang w:val="en-US"/>
         </w:rPr>
       </w:pPr>
-      <w:r>
-        <w:rPr>
-          <w:sz w:val="40"/>
-          <w:szCs w:val="40"/>
-          <w:lang w:val="en-US"/>
-        </w:rPr>
-        <w:t>DataRow(3)= 26</w:t>
-      </w:r>
-    </w:p>
-    <w:p>
-      <w:pPr>
-        <w:rPr>
-          <w:sz w:val="40"/>
-          <w:szCs w:val="40"/>
-          <w:lang w:val="en-US"/>
-        </w:rPr>
-      </w:pPr>
-    </w:p>
-    <w:p>
-      <w:pPr>
-        <w:rPr>
-          <w:sz w:val="40"/>
-          <w:szCs w:val="40"/>
-          <w:lang w:val="en-US"/>
-        </w:rPr>
-      </w:pPr>
-      <w:r>
-        <w:rPr>
-          <w:sz w:val="40"/>
-          <w:szCs w:val="40"/>
-          <w:lang w:val="en-US"/>
-        </w:rPr>
-        <w:t>Environment.currentDirectory = BOT Root Folder</w:t>
+      <w:proofErr w:type="spellStart"/>
+      <w:r>
+        <w:rPr>
+          <w:sz w:val="40"/>
+          <w:szCs w:val="40"/>
+          <w:lang w:val="en-US"/>
+        </w:rPr>
+        <w:t>DataRow</w:t>
+      </w:r>
+      <w:proofErr w:type="spellEnd"/>
+      <w:r>
+        <w:rPr>
+          <w:sz w:val="40"/>
+          <w:szCs w:val="40"/>
+          <w:lang w:val="en-US"/>
+        </w:rPr>
+        <w:t>(3)= 26</w:t>
+      </w:r>
+    </w:p>
+    <w:p>
+      <w:pPr>
+        <w:rPr>
+          <w:sz w:val="40"/>
+          <w:szCs w:val="40"/>
+          <w:lang w:val="en-US"/>
+        </w:rPr>
+      </w:pPr>
+    </w:p>
+    <w:p>
+      <w:pPr>
+        <w:rPr>
+          <w:sz w:val="40"/>
+          <w:szCs w:val="40"/>
+          <w:lang w:val="en-US"/>
+        </w:rPr>
+      </w:pPr>
+      <w:proofErr w:type="spellStart"/>
+      <w:r>
+        <w:rPr>
+          <w:sz w:val="40"/>
+          <w:szCs w:val="40"/>
+          <w:lang w:val="en-US"/>
+        </w:rPr>
+        <w:t>Environment.currentDirectory</w:t>
+      </w:r>
+      <w:proofErr w:type="spellEnd"/>
+      <w:r>
+        <w:rPr>
+          <w:sz w:val="40"/>
+          <w:szCs w:val="40"/>
+          <w:lang w:val="en-US"/>
+        </w:rPr>
+        <w:t xml:space="preserve"> = BOT Root Folder</w:t>
       </w:r>
     </w:p>
     <w:p>
@@ -3619,7 +3749,6 @@
           <w:bCs/>
           <w:sz w:val="40"/>
           <w:szCs w:val="40"/>
-          <w:u w:val="single"/>
           <w:lang w:val="en-US"/>
         </w:rPr>
       </w:pPr>
@@ -3629,7 +3758,6 @@
           <w:bCs/>
           <w:sz w:val="40"/>
           <w:szCs w:val="40"/>
-          <w:u w:val="single"/>
           <w:lang w:val="en-US"/>
         </w:rPr>
         <w:t>Never -&gt; Never open the calculator</w:t>
@@ -3647,7 +3775,6 @@
           <w:bCs/>
           <w:sz w:val="40"/>
           <w:szCs w:val="40"/>
-          <w:u w:val="single"/>
           <w:lang w:val="en-US"/>
         </w:rPr>
       </w:pPr>
@@ -3657,10 +3784,10 @@
           <w:bCs/>
           <w:sz w:val="40"/>
           <w:szCs w:val="40"/>
-          <w:u w:val="single"/>
-          <w:lang w:val="en-US"/>
-        </w:rPr>
-        <w:t xml:space="preserve">If Not Open </w:t>
+          <w:highlight w:val="yellow"/>
+          <w:lang w:val="en-US"/>
+        </w:rPr>
+        <w:t>If Not Open</w:t>
       </w:r>
       <w:r>
         <w:rPr>
@@ -3668,10 +3795,9 @@
           <w:bCs/>
           <w:sz w:val="40"/>
           <w:szCs w:val="40"/>
-          <w:u w:val="single"/>
-          <w:lang w:val="en-US"/>
-        </w:rPr>
-        <w:sym w:font="Wingdings" w:char="F0E0"/>
+          <w:lang w:val="en-US"/>
+        </w:rPr>
+        <w:t xml:space="preserve"> </w:t>
       </w:r>
       <w:r>
         <w:rPr>
@@ -3679,7 +3805,16 @@
           <w:bCs/>
           <w:sz w:val="40"/>
           <w:szCs w:val="40"/>
-          <w:u w:val="single"/>
+          <w:lang w:val="en-US"/>
+        </w:rPr>
+        <w:sym w:font="Wingdings" w:char="F0E0"/>
+      </w:r>
+      <w:r>
+        <w:rPr>
+          <w:b/>
+          <w:bCs/>
+          <w:sz w:val="40"/>
+          <w:szCs w:val="40"/>
           <w:lang w:val="en-US"/>
         </w:rPr>
         <w:t xml:space="preserve"> If calculator is not opened </w:t>
@@ -3697,7 +3832,6 @@
           <w:bCs/>
           <w:sz w:val="40"/>
           <w:szCs w:val="40"/>
-          <w:u w:val="single"/>
           <w:lang w:val="en-US"/>
         </w:rPr>
       </w:pPr>
@@ -3707,7 +3841,6 @@
           <w:bCs/>
           <w:sz w:val="40"/>
           <w:szCs w:val="40"/>
-          <w:u w:val="single"/>
           <w:lang w:val="en-US"/>
         </w:rPr>
         <w:t xml:space="preserve">Always </w:t>
@@ -3718,7 +3851,6 @@
           <w:bCs/>
           <w:sz w:val="40"/>
           <w:szCs w:val="40"/>
-          <w:u w:val="single"/>
           <w:lang w:val="en-US"/>
         </w:rPr>
         <w:sym w:font="Wingdings" w:char="F0E0"/>
@@ -3729,7 +3861,6 @@
           <w:bCs/>
           <w:sz w:val="40"/>
           <w:szCs w:val="40"/>
-          <w:u w:val="single"/>
           <w:lang w:val="en-US"/>
         </w:rPr>
         <w:t xml:space="preserve"> For every run, BOT will open calculator</w:t>
@@ -3742,7 +3873,6 @@
           <w:bCs/>
           <w:sz w:val="40"/>
           <w:szCs w:val="40"/>
-          <w:u w:val="single"/>
           <w:lang w:val="en-US"/>
         </w:rPr>
       </w:pPr>
@@ -3752,7 +3882,6 @@
           <w:bCs/>
           <w:sz w:val="40"/>
           <w:szCs w:val="40"/>
-          <w:u w:val="single"/>
           <w:lang w:val="en-US"/>
         </w:rPr>
         <w:t>Close:</w:t>
@@ -3770,7 +3899,6 @@
           <w:bCs/>
           <w:sz w:val="40"/>
           <w:szCs w:val="40"/>
-          <w:u w:val="single"/>
           <w:lang w:val="en-US"/>
         </w:rPr>
       </w:pPr>
@@ -3780,7 +3908,6 @@
           <w:bCs/>
           <w:sz w:val="40"/>
           <w:szCs w:val="40"/>
-          <w:u w:val="single"/>
           <w:lang w:val="en-US"/>
         </w:rPr>
         <w:t xml:space="preserve">Never </w:t>
@@ -3791,7 +3918,6 @@
           <w:bCs/>
           <w:sz w:val="40"/>
           <w:szCs w:val="40"/>
-          <w:u w:val="single"/>
           <w:lang w:val="en-US"/>
         </w:rPr>
         <w:sym w:font="Wingdings" w:char="F0E0"/>
@@ -3802,7 +3928,6 @@
           <w:bCs/>
           <w:sz w:val="40"/>
           <w:szCs w:val="40"/>
-          <w:u w:val="single"/>
           <w:lang w:val="en-US"/>
         </w:rPr>
         <w:t xml:space="preserve"> Never close the calculator</w:t>
@@ -3820,7 +3945,6 @@
           <w:bCs/>
           <w:sz w:val="40"/>
           <w:szCs w:val="40"/>
-          <w:u w:val="single"/>
           <w:lang w:val="en-US"/>
         </w:rPr>
       </w:pPr>
@@ -3830,10 +3954,9 @@
           <w:bCs/>
           <w:sz w:val="40"/>
           <w:szCs w:val="40"/>
-          <w:u w:val="single"/>
-          <w:lang w:val="en-US"/>
-        </w:rPr>
-        <w:t xml:space="preserve">If app Broweser opens it </w:t>
+          <w:lang w:val="en-US"/>
+        </w:rPr>
+        <w:t xml:space="preserve">If app </w:t>
       </w:r>
       <w:r>
         <w:rPr>
@@ -3841,10 +3964,9 @@
           <w:bCs/>
           <w:sz w:val="40"/>
           <w:szCs w:val="40"/>
-          <w:u w:val="single"/>
-          <w:lang w:val="en-US"/>
-        </w:rPr>
-        <w:sym w:font="Wingdings" w:char="F0E0"/>
+          <w:lang w:val="en-US"/>
+        </w:rPr>
+        <w:t>Browser</w:t>
       </w:r>
       <w:r>
         <w:rPr>
@@ -3852,7 +3974,26 @@
           <w:bCs/>
           <w:sz w:val="40"/>
           <w:szCs w:val="40"/>
-          <w:u w:val="single"/>
+          <w:lang w:val="en-US"/>
+        </w:rPr>
+        <w:t xml:space="preserve"> opens it </w:t>
+      </w:r>
+      <w:r>
+        <w:rPr>
+          <w:b/>
+          <w:bCs/>
+          <w:sz w:val="40"/>
+          <w:szCs w:val="40"/>
+          <w:lang w:val="en-US"/>
+        </w:rPr>
+        <w:sym w:font="Wingdings" w:char="F0E0"/>
+      </w:r>
+      <w:r>
+        <w:rPr>
+          <w:b/>
+          <w:bCs/>
+          <w:sz w:val="40"/>
+          <w:szCs w:val="40"/>
           <w:lang w:val="en-US"/>
         </w:rPr>
         <w:t xml:space="preserve"> BOT opens the calculator, then only it will close</w:t>
@@ -3870,7 +4011,6 @@
           <w:bCs/>
           <w:sz w:val="40"/>
           <w:szCs w:val="40"/>
-          <w:u w:val="single"/>
           <w:lang w:val="en-US"/>
         </w:rPr>
       </w:pPr>
@@ -3880,20 +4020,836 @@
           <w:bCs/>
           <w:sz w:val="40"/>
           <w:szCs w:val="40"/>
+          <w:highlight w:val="yellow"/>
+          <w:lang w:val="en-US"/>
+        </w:rPr>
+        <w:t>Always</w:t>
+      </w:r>
+      <w:r>
+        <w:rPr>
+          <w:b/>
+          <w:bCs/>
+          <w:sz w:val="40"/>
+          <w:szCs w:val="40"/>
+          <w:lang w:val="en-US"/>
+        </w:rPr>
+        <w:t xml:space="preserve"> : close the calculator</w:t>
+      </w:r>
+    </w:p>
+    <w:p>
+      <w:pPr>
+        <w:pBdr>
+          <w:bottom w:val="single" w:sz="6" w:space="1" w:color="auto"/>
+        </w:pBdr>
+        <w:rPr>
+          <w:b/>
+          <w:bCs/>
+          <w:sz w:val="40"/>
+          <w:szCs w:val="40"/>
           <w:u w:val="single"/>
           <w:lang w:val="en-US"/>
         </w:rPr>
-        <w:t>Always : close the calculator</w:t>
-      </w:r>
-    </w:p>
-    <w:p>
-      <w:pPr>
-        <w:rPr>
-          <w:sz w:val="40"/>
-          <w:szCs w:val="40"/>
-          <w:lang w:val="en-US"/>
-        </w:rPr>
-      </w:pPr>
+      </w:pPr>
+    </w:p>
+    <w:p>
+      <w:pPr>
+        <w:rPr>
+          <w:b/>
+          <w:bCs/>
+          <w:sz w:val="40"/>
+          <w:szCs w:val="40"/>
+          <w:lang w:val="en-US"/>
+        </w:rPr>
+      </w:pPr>
+    </w:p>
+    <w:p>
+      <w:pPr>
+        <w:rPr>
+          <w:sz w:val="40"/>
+          <w:szCs w:val="40"/>
+          <w:lang w:val="en-US"/>
+        </w:rPr>
+      </w:pPr>
+      <w:proofErr w:type="spellStart"/>
+      <w:r>
+        <w:rPr>
+          <w:sz w:val="40"/>
+          <w:szCs w:val="40"/>
+          <w:lang w:val="en-US"/>
+        </w:rPr>
+        <w:t>UiExplorer</w:t>
+      </w:r>
+      <w:proofErr w:type="spellEnd"/>
+    </w:p>
+    <w:p>
+      <w:pPr>
+        <w:rPr>
+          <w:sz w:val="40"/>
+          <w:szCs w:val="40"/>
+          <w:lang w:val="en-US"/>
+        </w:rPr>
+      </w:pPr>
+    </w:p>
+    <w:p>
+      <w:pPr>
+        <w:rPr>
+          <w:sz w:val="40"/>
+          <w:szCs w:val="40"/>
+          <w:lang w:val="en-US"/>
+        </w:rPr>
+      </w:pPr>
+      <w:r>
+        <w:rPr>
+          <w:sz w:val="40"/>
+          <w:szCs w:val="40"/>
+          <w:lang w:val="en-US"/>
+        </w:rPr>
+        <w:t>Strict Selector: Identify Single</w:t>
+      </w:r>
+    </w:p>
+    <w:p>
+      <w:pPr>
+        <w:rPr>
+          <w:sz w:val="40"/>
+          <w:szCs w:val="40"/>
+          <w:lang w:val="en-US"/>
+        </w:rPr>
+      </w:pPr>
+      <w:r>
+        <w:rPr>
+          <w:sz w:val="40"/>
+          <w:szCs w:val="40"/>
+          <w:lang w:val="en-US"/>
+        </w:rPr>
+        <w:t>Fuzzy Selector : May identify multiple</w:t>
+      </w:r>
+    </w:p>
+    <w:p>
+      <w:pPr>
+        <w:rPr>
+          <w:sz w:val="40"/>
+          <w:szCs w:val="40"/>
+          <w:lang w:val="en-US"/>
+        </w:rPr>
+      </w:pPr>
+      <w:r>
+        <w:rPr>
+          <w:sz w:val="40"/>
+          <w:szCs w:val="40"/>
+          <w:lang w:val="en-US"/>
+        </w:rPr>
+        <w:t xml:space="preserve">Image : Least </w:t>
+      </w:r>
+    </w:p>
+    <w:p>
+      <w:pPr>
+        <w:rPr>
+          <w:sz w:val="40"/>
+          <w:szCs w:val="40"/>
+          <w:lang w:val="en-US"/>
+        </w:rPr>
+      </w:pPr>
+    </w:p>
+    <w:p>
+      <w:pPr>
+        <w:rPr>
+          <w:sz w:val="40"/>
+          <w:szCs w:val="40"/>
+          <w:lang w:val="en-US"/>
+        </w:rPr>
+      </w:pPr>
+      <w:r>
+        <w:rPr>
+          <w:sz w:val="40"/>
+          <w:szCs w:val="40"/>
+          <w:lang w:val="en-US"/>
+        </w:rPr>
+        <w:lastRenderedPageBreak/>
+        <w:t>Validation should successful</w:t>
+      </w:r>
+    </w:p>
+    <w:p>
+      <w:pPr>
+        <w:rPr>
+          <w:sz w:val="40"/>
+          <w:szCs w:val="40"/>
+          <w:lang w:val="en-US"/>
+        </w:rPr>
+      </w:pPr>
+    </w:p>
+    <w:p>
+      <w:pPr>
+        <w:rPr>
+          <w:sz w:val="40"/>
+          <w:szCs w:val="40"/>
+          <w:lang w:val="en-US"/>
+        </w:rPr>
+      </w:pPr>
+      <w:r>
+        <w:rPr>
+          <w:sz w:val="40"/>
+          <w:szCs w:val="40"/>
+          <w:lang w:val="en-US"/>
+        </w:rPr>
+        <w:t>Selector</w:t>
+      </w:r>
+    </w:p>
+    <w:p>
+      <w:pPr>
+        <w:rPr>
+          <w:sz w:val="40"/>
+          <w:szCs w:val="40"/>
+          <w:lang w:val="en-US"/>
+        </w:rPr>
+      </w:pPr>
+    </w:p>
+    <w:p>
+      <w:pPr>
+        <w:rPr>
+          <w:sz w:val="40"/>
+          <w:szCs w:val="40"/>
+          <w:lang w:val="en-US"/>
+        </w:rPr>
+      </w:pPr>
+      <w:r>
+        <w:rPr>
+          <w:sz w:val="40"/>
+          <w:szCs w:val="40"/>
+          <w:lang w:val="en-US"/>
+        </w:rPr>
+        <w:t>Fine Tune Selector</w:t>
+      </w:r>
+    </w:p>
+    <w:p>
+      <w:pPr>
+        <w:rPr>
+          <w:sz w:val="40"/>
+          <w:szCs w:val="40"/>
+          <w:lang w:val="en-US"/>
+        </w:rPr>
+      </w:pPr>
+    </w:p>
+    <w:p>
+      <w:pPr>
+        <w:pStyle w:val="ListParagraph"/>
+        <w:numPr>
+          <w:ilvl w:val="0"/>
+          <w:numId w:val="7"/>
+        </w:numPr>
+        <w:rPr>
+          <w:sz w:val="40"/>
+          <w:szCs w:val="40"/>
+          <w:lang w:val="en-US"/>
+        </w:rPr>
+      </w:pPr>
+      <w:r>
+        <w:rPr>
+          <w:sz w:val="40"/>
+          <w:szCs w:val="40"/>
+          <w:lang w:val="en-US"/>
+        </w:rPr>
+        <w:t>Wild Characters</w:t>
+      </w:r>
+    </w:p>
+    <w:p>
+      <w:pPr>
+        <w:pStyle w:val="ListParagraph"/>
+        <w:numPr>
+          <w:ilvl w:val="1"/>
+          <w:numId w:val="7"/>
+        </w:numPr>
+        <w:rPr>
+          <w:sz w:val="40"/>
+          <w:szCs w:val="40"/>
+          <w:lang w:val="en-US"/>
+        </w:rPr>
+      </w:pPr>
+      <w:r>
+        <w:rPr>
+          <w:sz w:val="40"/>
+          <w:szCs w:val="40"/>
+          <w:lang w:val="en-US"/>
+        </w:rPr>
+        <w:t>* - To Replace multiple characters</w:t>
+      </w:r>
+    </w:p>
+    <w:p>
+      <w:pPr>
+        <w:pStyle w:val="ListParagraph"/>
+        <w:numPr>
+          <w:ilvl w:val="1"/>
+          <w:numId w:val="7"/>
+        </w:numPr>
+        <w:rPr>
+          <w:sz w:val="40"/>
+          <w:szCs w:val="40"/>
+          <w:lang w:val="en-US"/>
+        </w:rPr>
+      </w:pPr>
+      <w:r>
+        <w:rPr>
+          <w:sz w:val="40"/>
+          <w:szCs w:val="40"/>
+          <w:lang w:val="en-US"/>
+        </w:rPr>
+        <w:t>? – To Replace single character</w:t>
+      </w:r>
+    </w:p>
+    <w:p>
+      <w:pPr>
+        <w:pStyle w:val="ListParagraph"/>
+        <w:numPr>
+          <w:ilvl w:val="0"/>
+          <w:numId w:val="7"/>
+        </w:numPr>
+        <w:rPr>
+          <w:sz w:val="40"/>
+          <w:szCs w:val="40"/>
+          <w:lang w:val="en-US"/>
+        </w:rPr>
+      </w:pPr>
+      <w:r>
+        <w:rPr>
+          <w:sz w:val="40"/>
+          <w:szCs w:val="40"/>
+          <w:lang w:val="en-US"/>
+        </w:rPr>
+        <w:t>Variable Replacement</w:t>
+      </w:r>
+    </w:p>
+    <w:p>
+      <w:pPr>
+        <w:rPr>
+          <w:sz w:val="40"/>
+          <w:szCs w:val="40"/>
+          <w:lang w:val="en-US"/>
+        </w:rPr>
+      </w:pPr>
+    </w:p>
+    <w:p>
+      <w:pPr>
+        <w:rPr>
+          <w:sz w:val="40"/>
+          <w:szCs w:val="40"/>
+          <w:lang w:val="en-US"/>
+        </w:rPr>
+      </w:pPr>
+      <w:r>
+        <w:rPr>
+          <w:sz w:val="40"/>
+          <w:szCs w:val="40"/>
+          <w:lang w:val="en-US"/>
+        </w:rPr>
+        <w:t xml:space="preserve">&lt;a </w:t>
+      </w:r>
+      <w:proofErr w:type="spellStart"/>
+      <w:r>
+        <w:rPr>
+          <w:sz w:val="40"/>
+          <w:szCs w:val="40"/>
+          <w:lang w:val="en-US"/>
+        </w:rPr>
+        <w:t>href</w:t>
+      </w:r>
+      <w:proofErr w:type="spellEnd"/>
+      <w:r>
+        <w:rPr>
+          <w:sz w:val="40"/>
+          <w:szCs w:val="40"/>
+          <w:lang w:val="en-US"/>
+        </w:rPr>
+        <w:t>="https://mail.google.com/mail/u/0/#starred" target="_top" class="</w:t>
+      </w:r>
+      <w:r>
+        <w:rPr>
+          <w:sz w:val="40"/>
+          <w:szCs w:val="40"/>
+          <w:lang w:val="en-US"/>
+        </w:rPr>
+        <w:t>*</w:t>
+      </w:r>
+      <w:r>
+        <w:rPr>
+          <w:sz w:val="40"/>
+          <w:szCs w:val="40"/>
+          <w:lang w:val="en-US"/>
+        </w:rPr>
+        <w:t xml:space="preserve">" aria-label="Starred" </w:t>
+      </w:r>
+      <w:proofErr w:type="spellStart"/>
+      <w:r>
+        <w:rPr>
+          <w:sz w:val="40"/>
+          <w:szCs w:val="40"/>
+          <w:lang w:val="en-US"/>
+        </w:rPr>
+        <w:t>tabindex</w:t>
+      </w:r>
+      <w:proofErr w:type="spellEnd"/>
+      <w:r>
+        <w:rPr>
+          <w:sz w:val="40"/>
+          <w:szCs w:val="40"/>
+          <w:lang w:val="en-US"/>
+        </w:rPr>
+        <w:t>="-1" draggable="false"&gt;Starred&lt;/a&gt;</w:t>
+      </w:r>
+    </w:p>
+    <w:p>
+      <w:pPr>
+        <w:rPr>
+          <w:sz w:val="40"/>
+          <w:szCs w:val="40"/>
+          <w:lang w:val="en-US"/>
+        </w:rPr>
+      </w:pPr>
+    </w:p>
+    <w:p>
+      <w:pPr>
+        <w:rPr>
+          <w:sz w:val="40"/>
+          <w:szCs w:val="40"/>
+          <w:lang w:val="en-US"/>
+        </w:rPr>
+      </w:pPr>
+      <w:r>
+        <w:rPr>
+          <w:sz w:val="40"/>
+          <w:szCs w:val="40"/>
+          <w:lang w:val="en-US"/>
+        </w:rPr>
+        <w:t>Id=”1234”</w:t>
+      </w:r>
+    </w:p>
+    <w:p>
+      <w:pPr>
+        <w:rPr>
+          <w:sz w:val="40"/>
+          <w:szCs w:val="40"/>
+          <w:lang w:val="en-US"/>
+        </w:rPr>
+      </w:pPr>
+      <w:r>
+        <w:rPr>
+          <w:sz w:val="40"/>
+          <w:szCs w:val="40"/>
+          <w:lang w:val="en-US"/>
+        </w:rPr>
+        <w:t>Id=”3456”</w:t>
+      </w:r>
+    </w:p>
+    <w:p>
+      <w:pPr>
+        <w:rPr>
+          <w:sz w:val="40"/>
+          <w:szCs w:val="40"/>
+          <w:lang w:val="en-US"/>
+        </w:rPr>
+      </w:pPr>
+      <w:r>
+        <w:rPr>
+          <w:sz w:val="40"/>
+          <w:szCs w:val="40"/>
+          <w:lang w:val="en-US"/>
+        </w:rPr>
+        <w:t>Id=”*”</w:t>
+      </w:r>
+    </w:p>
+    <w:p>
+      <w:pPr>
+        <w:rPr>
+          <w:sz w:val="40"/>
+          <w:szCs w:val="40"/>
+          <w:lang w:val="en-US"/>
+        </w:rPr>
+      </w:pPr>
+    </w:p>
+    <w:p>
+      <w:pPr>
+        <w:rPr>
+          <w:sz w:val="40"/>
+          <w:szCs w:val="40"/>
+          <w:lang w:val="en-US"/>
+        </w:rPr>
+      </w:pPr>
+      <w:r>
+        <w:rPr>
+          <w:sz w:val="40"/>
+          <w:szCs w:val="40"/>
+          <w:lang w:val="en-US"/>
+        </w:rPr>
+        <w:t>Id=”Tab1”</w:t>
+      </w:r>
+    </w:p>
+    <w:p>
+      <w:pPr>
+        <w:rPr>
+          <w:sz w:val="40"/>
+          <w:szCs w:val="40"/>
+          <w:lang w:val="en-US"/>
+        </w:rPr>
+      </w:pPr>
+      <w:r>
+        <w:rPr>
+          <w:sz w:val="40"/>
+          <w:szCs w:val="40"/>
+          <w:lang w:val="en-US"/>
+        </w:rPr>
+        <w:t>Id=”Tab2”</w:t>
+      </w:r>
+    </w:p>
+    <w:p>
+      <w:pPr>
+        <w:rPr>
+          <w:sz w:val="40"/>
+          <w:szCs w:val="40"/>
+          <w:lang w:val="en-US"/>
+        </w:rPr>
+      </w:pPr>
+      <w:r>
+        <w:rPr>
+          <w:sz w:val="40"/>
+          <w:szCs w:val="40"/>
+          <w:lang w:val="en-US"/>
+        </w:rPr>
+        <w:lastRenderedPageBreak/>
+        <w:t>Id=”Tab3”</w:t>
+      </w:r>
+    </w:p>
+    <w:p>
+      <w:pPr>
+        <w:rPr>
+          <w:sz w:val="40"/>
+          <w:szCs w:val="40"/>
+          <w:lang w:val="en-US"/>
+        </w:rPr>
+      </w:pPr>
+    </w:p>
+    <w:p>
+      <w:pPr>
+        <w:rPr>
+          <w:sz w:val="40"/>
+          <w:szCs w:val="40"/>
+          <w:lang w:val="en-US"/>
+        </w:rPr>
+      </w:pPr>
+      <w:r>
+        <w:rPr>
+          <w:sz w:val="40"/>
+          <w:szCs w:val="40"/>
+          <w:lang w:val="en-US"/>
+        </w:rPr>
+        <w:t>Id=”Tab?” id=”*”</w:t>
+      </w:r>
+    </w:p>
+    <w:p>
+      <w:pPr>
+        <w:pBdr>
+          <w:bottom w:val="single" w:sz="6" w:space="1" w:color="auto"/>
+        </w:pBdr>
+        <w:rPr>
+          <w:sz w:val="40"/>
+          <w:szCs w:val="40"/>
+          <w:lang w:val="en-US"/>
+        </w:rPr>
+      </w:pPr>
+    </w:p>
+    <w:p>
+      <w:pPr>
+        <w:rPr>
+          <w:sz w:val="40"/>
+          <w:szCs w:val="40"/>
+          <w:lang w:val="en-US"/>
+        </w:rPr>
+      </w:pPr>
+    </w:p>
+    <w:p>
+      <w:pPr>
+        <w:rPr>
+          <w:sz w:val="40"/>
+          <w:szCs w:val="40"/>
+          <w:lang w:val="en-US"/>
+        </w:rPr>
+      </w:pPr>
+      <w:r>
+        <w:rPr>
+          <w:sz w:val="40"/>
+          <w:szCs w:val="40"/>
+          <w:lang w:val="en-US"/>
+        </w:rPr>
+        <w:t xml:space="preserve">Manual Work : </w:t>
+      </w:r>
+      <w:r>
+        <w:rPr>
+          <w:sz w:val="40"/>
+          <w:szCs w:val="40"/>
+          <w:lang w:val="en-US"/>
+        </w:rPr>
+        <w:br/>
+      </w:r>
+    </w:p>
+    <w:p>
+      <w:pPr>
+        <w:pStyle w:val="ListParagraph"/>
+        <w:numPr>
+          <w:ilvl w:val="0"/>
+          <w:numId w:val="9"/>
+        </w:numPr>
+        <w:rPr>
+          <w:sz w:val="40"/>
+          <w:szCs w:val="40"/>
+          <w:lang w:val="en-US"/>
+        </w:rPr>
+      </w:pPr>
+      <w:r>
+        <w:rPr>
+          <w:sz w:val="40"/>
+          <w:szCs w:val="40"/>
+          <w:lang w:val="en-US"/>
+        </w:rPr>
+        <w:t>Create a Ex</w:t>
+      </w:r>
+      <w:r>
+        <w:rPr>
+          <w:sz w:val="40"/>
+          <w:szCs w:val="40"/>
+          <w:lang w:val="en-US"/>
+        </w:rPr>
+        <w:t>cel sheet with 3 columns “Num1, Num2, Operation”</w:t>
+      </w:r>
+    </w:p>
+    <w:p>
+      <w:pPr>
+        <w:pStyle w:val="ListParagraph"/>
+        <w:numPr>
+          <w:ilvl w:val="0"/>
+          <w:numId w:val="9"/>
+        </w:numPr>
+        <w:rPr>
+          <w:sz w:val="40"/>
+          <w:szCs w:val="40"/>
+          <w:lang w:val="en-US"/>
+        </w:rPr>
+      </w:pPr>
+      <w:r>
+        <w:rPr>
+          <w:sz w:val="40"/>
+          <w:szCs w:val="40"/>
+          <w:lang w:val="en-US"/>
+        </w:rPr>
+        <w:t>Provide values</w:t>
+      </w:r>
+    </w:p>
+    <w:p>
+      <w:pPr>
+        <w:rPr>
+          <w:sz w:val="40"/>
+          <w:szCs w:val="40"/>
+          <w:lang w:val="en-US"/>
+        </w:rPr>
+      </w:pPr>
+    </w:p>
+    <w:p>
+      <w:pPr>
+        <w:rPr>
+          <w:sz w:val="40"/>
+          <w:szCs w:val="40"/>
+          <w:lang w:val="en-US"/>
+        </w:rPr>
+      </w:pPr>
+      <w:r>
+        <w:rPr>
+          <w:sz w:val="40"/>
+          <w:szCs w:val="40"/>
+          <w:lang w:val="en-US"/>
+        </w:rPr>
+        <w:t>BOT Work:</w:t>
+      </w:r>
+    </w:p>
+    <w:p>
+      <w:pPr>
+        <w:rPr>
+          <w:sz w:val="40"/>
+          <w:szCs w:val="40"/>
+          <w:lang w:val="en-US"/>
+        </w:rPr>
+      </w:pPr>
+    </w:p>
+    <w:p>
+      <w:pPr>
+        <w:pStyle w:val="ListParagraph"/>
+        <w:numPr>
+          <w:ilvl w:val="0"/>
+          <w:numId w:val="10"/>
+        </w:numPr>
+        <w:rPr>
+          <w:sz w:val="40"/>
+          <w:szCs w:val="40"/>
+          <w:lang w:val="en-US"/>
+        </w:rPr>
+      </w:pPr>
+      <w:r>
+        <w:rPr>
+          <w:sz w:val="40"/>
+          <w:szCs w:val="40"/>
+          <w:lang w:val="en-US"/>
+        </w:rPr>
+        <w:t>BOT Ask you to choose the excel file</w:t>
+      </w:r>
+    </w:p>
+    <w:p>
+      <w:pPr>
+        <w:pStyle w:val="ListParagraph"/>
+        <w:numPr>
+          <w:ilvl w:val="1"/>
+          <w:numId w:val="10"/>
+        </w:numPr>
+        <w:rPr>
+          <w:sz w:val="40"/>
+          <w:szCs w:val="40"/>
+          <w:lang w:val="en-US"/>
+        </w:rPr>
+      </w:pPr>
+      <w:r>
+        <w:rPr>
+          <w:sz w:val="40"/>
+          <w:szCs w:val="40"/>
+          <w:lang w:val="en-US"/>
+        </w:rPr>
+        <w:t>If selected file excel or not</w:t>
+      </w:r>
+    </w:p>
+    <w:p>
+      <w:pPr>
+        <w:pStyle w:val="ListParagraph"/>
+        <w:numPr>
+          <w:ilvl w:val="2"/>
+          <w:numId w:val="10"/>
+        </w:numPr>
+        <w:rPr>
+          <w:sz w:val="40"/>
+          <w:szCs w:val="40"/>
+          <w:lang w:val="en-US"/>
+        </w:rPr>
+      </w:pPr>
+      <w:r>
+        <w:rPr>
+          <w:sz w:val="40"/>
+          <w:szCs w:val="40"/>
+          <w:lang w:val="en-US"/>
+        </w:rPr>
+        <w:t>If excel proceed</w:t>
+      </w:r>
+    </w:p>
+    <w:p>
+      <w:pPr>
+        <w:pStyle w:val="ListParagraph"/>
+        <w:numPr>
+          <w:ilvl w:val="2"/>
+          <w:numId w:val="10"/>
+        </w:numPr>
+        <w:rPr>
+          <w:sz w:val="40"/>
+          <w:szCs w:val="40"/>
+          <w:lang w:val="en-US"/>
+        </w:rPr>
+      </w:pPr>
+      <w:r>
+        <w:rPr>
+          <w:sz w:val="40"/>
+          <w:szCs w:val="40"/>
+          <w:lang w:val="en-US"/>
+        </w:rPr>
+        <w:t xml:space="preserve">If not ask user to select again </w:t>
+      </w:r>
+    </w:p>
+    <w:p>
+      <w:pPr>
+        <w:pStyle w:val="ListParagraph"/>
+        <w:numPr>
+          <w:ilvl w:val="0"/>
+          <w:numId w:val="10"/>
+        </w:numPr>
+        <w:rPr>
+          <w:sz w:val="40"/>
+          <w:szCs w:val="40"/>
+          <w:lang w:val="en-US"/>
+        </w:rPr>
+      </w:pPr>
+      <w:r>
+        <w:rPr>
+          <w:sz w:val="40"/>
+          <w:szCs w:val="40"/>
+          <w:lang w:val="en-US"/>
+        </w:rPr>
+        <w:t>BOT Need to read all values into data Table</w:t>
+      </w:r>
+    </w:p>
+    <w:p>
+      <w:pPr>
+        <w:pStyle w:val="ListParagraph"/>
+        <w:numPr>
+          <w:ilvl w:val="0"/>
+          <w:numId w:val="10"/>
+        </w:numPr>
+        <w:rPr>
+          <w:sz w:val="40"/>
+          <w:szCs w:val="40"/>
+          <w:lang w:val="en-US"/>
+        </w:rPr>
+      </w:pPr>
+      <w:r>
+        <w:rPr>
+          <w:sz w:val="40"/>
+          <w:szCs w:val="40"/>
+          <w:lang w:val="en-US"/>
+        </w:rPr>
+        <w:t>BOT Need to iterate each row in data table</w:t>
+      </w:r>
+    </w:p>
+    <w:p>
+      <w:pPr>
+        <w:pStyle w:val="ListParagraph"/>
+        <w:numPr>
+          <w:ilvl w:val="0"/>
+          <w:numId w:val="10"/>
+        </w:numPr>
+        <w:rPr>
+          <w:sz w:val="40"/>
+          <w:szCs w:val="40"/>
+          <w:lang w:val="en-US"/>
+        </w:rPr>
+      </w:pPr>
+      <w:r>
+        <w:rPr>
+          <w:sz w:val="40"/>
+          <w:szCs w:val="40"/>
+          <w:lang w:val="en-US"/>
+        </w:rPr>
+        <w:t>BOT Need to do the math operation using calculator</w:t>
+      </w:r>
+    </w:p>
+    <w:p>
+      <w:pPr>
+        <w:pStyle w:val="ListParagraph"/>
+        <w:numPr>
+          <w:ilvl w:val="0"/>
+          <w:numId w:val="10"/>
+        </w:numPr>
+        <w:rPr>
+          <w:sz w:val="40"/>
+          <w:szCs w:val="40"/>
+          <w:lang w:val="en-US"/>
+        </w:rPr>
+      </w:pPr>
+      <w:r>
+        <w:rPr>
+          <w:sz w:val="40"/>
+          <w:szCs w:val="40"/>
+          <w:lang w:val="en-US"/>
+        </w:rPr>
+        <w:t>Update the result back to excel</w:t>
+      </w:r>
     </w:p>
     <w:p>
       <w:pPr>
@@ -3935,6 +4891,95 @@
 <file path=word/numbering.xml><?xml version="1.0" encoding="utf-8"?>
 <w:numbering xmlns:wpc="http://schemas.microsoft.com/office/word/2010/wordprocessingCanvas" xmlns:cx="http://schemas.microsoft.com/office/drawing/2014/chartex" xmlns:cx1="http://schemas.microsoft.com/office/drawing/2015/9/8/chartex" xmlns:cx2="http://schemas.microsoft.com/office/drawing/2015/10/21/chartex" xmlns:cx3="http://schemas.microsoft.com/office/drawing/2016/5/9/chartex" xmlns:cx4="http://schemas.microsoft.com/office/drawing/2016/5/10/chartex" xmlns:cx5="http://schemas.microsoft.com/office/drawing/2016/5/11/chartex" xmlns:cx6="http://schemas.microsoft.com/office/drawing/2016/5/12/chartex" xmlns:cx7="http://schemas.microsoft.com/office/drawing/2016/5/13/chartex" xmlns:cx8="http://schemas.microsoft.com/office/drawing/2016/5/14/chartex" xmlns:mc="http://schemas.openxmlformats.org/markup-compatibility/2006" xmlns:aink="http://schemas.microsoft.com/office/drawing/2016/ink" xmlns:am3d="http://schemas.microsoft.com/office/drawing/2017/model3d" xmlns:o="urn:schemas-microsoft-com:office:office" xmlns:oel="http://schemas.microsoft.com/office/2019/extlst" xmlns:r="http://schemas.openxmlformats.org/officeDocument/2006/relationships" xmlns:m="http://schemas.openxmlformats.org/officeDocument/2006/math" xmlns:v="urn:schemas-microsoft-com:vml" xmlns:wp14="http://schemas.microsoft.com/office/word/2010/wordprocessingDrawing" xmlns:wp="http://schemas.openxmlformats.org/drawingml/2006/wordprocessingDrawing" xmlns:w10="urn:schemas-microsoft-com:office:word" xmlns:w="http://schemas.openxmlformats.org/wordprocessingml/2006/main" xmlns:w14="http://schemas.microsoft.com/office/word/2010/wordml" xmlns:w15="http://schemas.microsoft.com/office/word/2012/wordml" xmlns:w16cex="http://schemas.microsoft.com/office/word/2018/wordml/cex" xmlns:w16cid="http://schemas.microsoft.com/office/word/2016/wordml/cid" xmlns:w16="http://schemas.microsoft.com/office/word/2018/wordml" xmlns:w16sdtdh="http://schemas.microsoft.com/office/word/2020/wordml/sdtdatahash" xmlns:w16se="http://schemas.microsoft.com/office/word/2015/wordml/symex" xmlns:wpg="http://schemas.microsoft.com/office/word/2010/wordprocessingGroup" xmlns:wpi="http://schemas.microsoft.com/office/word/2010/wordprocessingInk" xmlns:wne="http://schemas.microsoft.com/office/word/2006/wordml" xmlns:wps="http://schemas.microsoft.com/office/word/2010/wordprocessingShape" mc:Ignorable="w14 w15 w16se w16cid w16 w16cex w16sdtdh wp14">
   <w:abstractNum w:abstractNumId="0" w15:restartNumberingAfterBreak="0">
+    <w:nsid w:val="18F771FF"/>
+    <w:multiLevelType w:val="hybridMultilevel"/>
+    <w:tmpl w:val="08702F22"/>
+    <w:lvl w:ilvl="0" w:tplc="4009000F">
+      <w:start w:val="1"/>
+      <w:numFmt w:val="decimal"/>
+      <w:lvlText w:val="%1."/>
+      <w:lvlJc w:val="left"/>
+      <w:pPr>
+        <w:ind w:left="720" w:hanging="360"/>
+      </w:pPr>
+      <w:rPr>
+        <w:rFonts w:hint="default"/>
+      </w:rPr>
+    </w:lvl>
+    <w:lvl w:ilvl="1" w:tplc="40090019" w:tentative="1">
+      <w:start w:val="1"/>
+      <w:numFmt w:val="lowerLetter"/>
+      <w:lvlText w:val="%2."/>
+      <w:lvlJc w:val="left"/>
+      <w:pPr>
+        <w:ind w:left="1440" w:hanging="360"/>
+      </w:pPr>
+    </w:lvl>
+    <w:lvl w:ilvl="2" w:tplc="4009001B" w:tentative="1">
+      <w:start w:val="1"/>
+      <w:numFmt w:val="lowerRoman"/>
+      <w:lvlText w:val="%3."/>
+      <w:lvlJc w:val="right"/>
+      <w:pPr>
+        <w:ind w:left="2160" w:hanging="180"/>
+      </w:pPr>
+    </w:lvl>
+    <w:lvl w:ilvl="3" w:tplc="4009000F" w:tentative="1">
+      <w:start w:val="1"/>
+      <w:numFmt w:val="decimal"/>
+      <w:lvlText w:val="%4."/>
+      <w:lvlJc w:val="left"/>
+      <w:pPr>
+        <w:ind w:left="2880" w:hanging="360"/>
+      </w:pPr>
+    </w:lvl>
+    <w:lvl w:ilvl="4" w:tplc="40090019" w:tentative="1">
+      <w:start w:val="1"/>
+      <w:numFmt w:val="lowerLetter"/>
+      <w:lvlText w:val="%5."/>
+      <w:lvlJc w:val="left"/>
+      <w:pPr>
+        <w:ind w:left="3600" w:hanging="360"/>
+      </w:pPr>
+    </w:lvl>
+    <w:lvl w:ilvl="5" w:tplc="4009001B" w:tentative="1">
+      <w:start w:val="1"/>
+      <w:numFmt w:val="lowerRoman"/>
+      <w:lvlText w:val="%6."/>
+      <w:lvlJc w:val="right"/>
+      <w:pPr>
+        <w:ind w:left="4320" w:hanging="180"/>
+      </w:pPr>
+    </w:lvl>
+    <w:lvl w:ilvl="6" w:tplc="4009000F" w:tentative="1">
+      <w:start w:val="1"/>
+      <w:numFmt w:val="decimal"/>
+      <w:lvlText w:val="%7."/>
+      <w:lvlJc w:val="left"/>
+      <w:pPr>
+        <w:ind w:left="5040" w:hanging="360"/>
+      </w:pPr>
+    </w:lvl>
+    <w:lvl w:ilvl="7" w:tplc="40090019" w:tentative="1">
+      <w:start w:val="1"/>
+      <w:numFmt w:val="lowerLetter"/>
+      <w:lvlText w:val="%8."/>
+      <w:lvlJc w:val="left"/>
+      <w:pPr>
+        <w:ind w:left="5760" w:hanging="360"/>
+      </w:pPr>
+    </w:lvl>
+    <w:lvl w:ilvl="8" w:tplc="4009001B" w:tentative="1">
+      <w:start w:val="1"/>
+      <w:numFmt w:val="lowerRoman"/>
+      <w:lvlText w:val="%9."/>
+      <w:lvlJc w:val="right"/>
+      <w:pPr>
+        <w:ind w:left="6480" w:hanging="180"/>
+      </w:pPr>
+    </w:lvl>
+  </w:abstractNum>
+  <w:abstractNum w:abstractNumId="1" w15:restartNumberingAfterBreak="0">
     <w:nsid w:val="35FE1FC9"/>
     <w:multiLevelType w:val="hybridMultilevel"/>
     <w:tmpl w:val="1D6E705E"/>
@@ -4023,7 +5068,185 @@
       </w:pPr>
     </w:lvl>
   </w:abstractNum>
-  <w:abstractNum w:abstractNumId="1" w15:restartNumberingAfterBreak="0">
+  <w:abstractNum w:abstractNumId="2" w15:restartNumberingAfterBreak="0">
+    <w:nsid w:val="388B75F7"/>
+    <w:multiLevelType w:val="hybridMultilevel"/>
+    <w:tmpl w:val="2C7E38D0"/>
+    <w:lvl w:ilvl="0" w:tplc="4009000F">
+      <w:start w:val="1"/>
+      <w:numFmt w:val="decimal"/>
+      <w:lvlText w:val="%1."/>
+      <w:lvlJc w:val="left"/>
+      <w:pPr>
+        <w:ind w:left="720" w:hanging="360"/>
+      </w:pPr>
+      <w:rPr>
+        <w:rFonts w:hint="default"/>
+      </w:rPr>
+    </w:lvl>
+    <w:lvl w:ilvl="1" w:tplc="40090019" w:tentative="1">
+      <w:start w:val="1"/>
+      <w:numFmt w:val="lowerLetter"/>
+      <w:lvlText w:val="%2."/>
+      <w:lvlJc w:val="left"/>
+      <w:pPr>
+        <w:ind w:left="1440" w:hanging="360"/>
+      </w:pPr>
+    </w:lvl>
+    <w:lvl w:ilvl="2" w:tplc="4009001B" w:tentative="1">
+      <w:start w:val="1"/>
+      <w:numFmt w:val="lowerRoman"/>
+      <w:lvlText w:val="%3."/>
+      <w:lvlJc w:val="right"/>
+      <w:pPr>
+        <w:ind w:left="2160" w:hanging="180"/>
+      </w:pPr>
+    </w:lvl>
+    <w:lvl w:ilvl="3" w:tplc="4009000F" w:tentative="1">
+      <w:start w:val="1"/>
+      <w:numFmt w:val="decimal"/>
+      <w:lvlText w:val="%4."/>
+      <w:lvlJc w:val="left"/>
+      <w:pPr>
+        <w:ind w:left="2880" w:hanging="360"/>
+      </w:pPr>
+    </w:lvl>
+    <w:lvl w:ilvl="4" w:tplc="40090019" w:tentative="1">
+      <w:start w:val="1"/>
+      <w:numFmt w:val="lowerLetter"/>
+      <w:lvlText w:val="%5."/>
+      <w:lvlJc w:val="left"/>
+      <w:pPr>
+        <w:ind w:left="3600" w:hanging="360"/>
+      </w:pPr>
+    </w:lvl>
+    <w:lvl w:ilvl="5" w:tplc="4009001B" w:tentative="1">
+      <w:start w:val="1"/>
+      <w:numFmt w:val="lowerRoman"/>
+      <w:lvlText w:val="%6."/>
+      <w:lvlJc w:val="right"/>
+      <w:pPr>
+        <w:ind w:left="4320" w:hanging="180"/>
+      </w:pPr>
+    </w:lvl>
+    <w:lvl w:ilvl="6" w:tplc="4009000F" w:tentative="1">
+      <w:start w:val="1"/>
+      <w:numFmt w:val="decimal"/>
+      <w:lvlText w:val="%7."/>
+      <w:lvlJc w:val="left"/>
+      <w:pPr>
+        <w:ind w:left="5040" w:hanging="360"/>
+      </w:pPr>
+    </w:lvl>
+    <w:lvl w:ilvl="7" w:tplc="40090019" w:tentative="1">
+      <w:start w:val="1"/>
+      <w:numFmt w:val="lowerLetter"/>
+      <w:lvlText w:val="%8."/>
+      <w:lvlJc w:val="left"/>
+      <w:pPr>
+        <w:ind w:left="5760" w:hanging="360"/>
+      </w:pPr>
+    </w:lvl>
+    <w:lvl w:ilvl="8" w:tplc="4009001B" w:tentative="1">
+      <w:start w:val="1"/>
+      <w:numFmt w:val="lowerRoman"/>
+      <w:lvlText w:val="%9."/>
+      <w:lvlJc w:val="right"/>
+      <w:pPr>
+        <w:ind w:left="6480" w:hanging="180"/>
+      </w:pPr>
+    </w:lvl>
+  </w:abstractNum>
+  <w:abstractNum w:abstractNumId="3" w15:restartNumberingAfterBreak="0">
+    <w:nsid w:val="48F21DC3"/>
+    <w:multiLevelType w:val="hybridMultilevel"/>
+    <w:tmpl w:val="4C78F03C"/>
+    <w:lvl w:ilvl="0" w:tplc="4009000F">
+      <w:start w:val="1"/>
+      <w:numFmt w:val="decimal"/>
+      <w:lvlText w:val="%1."/>
+      <w:lvlJc w:val="left"/>
+      <w:pPr>
+        <w:ind w:left="720" w:hanging="360"/>
+      </w:pPr>
+      <w:rPr>
+        <w:rFonts w:hint="default"/>
+      </w:rPr>
+    </w:lvl>
+    <w:lvl w:ilvl="1" w:tplc="40090019">
+      <w:start w:val="1"/>
+      <w:numFmt w:val="lowerLetter"/>
+      <w:lvlText w:val="%2."/>
+      <w:lvlJc w:val="left"/>
+      <w:pPr>
+        <w:ind w:left="1440" w:hanging="360"/>
+      </w:pPr>
+    </w:lvl>
+    <w:lvl w:ilvl="2" w:tplc="4009001B" w:tentative="1">
+      <w:start w:val="1"/>
+      <w:numFmt w:val="lowerRoman"/>
+      <w:lvlText w:val="%3."/>
+      <w:lvlJc w:val="right"/>
+      <w:pPr>
+        <w:ind w:left="2160" w:hanging="180"/>
+      </w:pPr>
+    </w:lvl>
+    <w:lvl w:ilvl="3" w:tplc="4009000F" w:tentative="1">
+      <w:start w:val="1"/>
+      <w:numFmt w:val="decimal"/>
+      <w:lvlText w:val="%4."/>
+      <w:lvlJc w:val="left"/>
+      <w:pPr>
+        <w:ind w:left="2880" w:hanging="360"/>
+      </w:pPr>
+    </w:lvl>
+    <w:lvl w:ilvl="4" w:tplc="40090019" w:tentative="1">
+      <w:start w:val="1"/>
+      <w:numFmt w:val="lowerLetter"/>
+      <w:lvlText w:val="%5."/>
+      <w:lvlJc w:val="left"/>
+      <w:pPr>
+        <w:ind w:left="3600" w:hanging="360"/>
+      </w:pPr>
+    </w:lvl>
+    <w:lvl w:ilvl="5" w:tplc="4009001B" w:tentative="1">
+      <w:start w:val="1"/>
+      <w:numFmt w:val="lowerRoman"/>
+      <w:lvlText w:val="%6."/>
+      <w:lvlJc w:val="right"/>
+      <w:pPr>
+        <w:ind w:left="4320" w:hanging="180"/>
+      </w:pPr>
+    </w:lvl>
+    <w:lvl w:ilvl="6" w:tplc="4009000F" w:tentative="1">
+      <w:start w:val="1"/>
+      <w:numFmt w:val="decimal"/>
+      <w:lvlText w:val="%7."/>
+      <w:lvlJc w:val="left"/>
+      <w:pPr>
+        <w:ind w:left="5040" w:hanging="360"/>
+      </w:pPr>
+    </w:lvl>
+    <w:lvl w:ilvl="7" w:tplc="40090019" w:tentative="1">
+      <w:start w:val="1"/>
+      <w:numFmt w:val="lowerLetter"/>
+      <w:lvlText w:val="%8."/>
+      <w:lvlJc w:val="left"/>
+      <w:pPr>
+        <w:ind w:left="5760" w:hanging="360"/>
+      </w:pPr>
+    </w:lvl>
+    <w:lvl w:ilvl="8" w:tplc="4009001B" w:tentative="1">
+      <w:start w:val="1"/>
+      <w:numFmt w:val="lowerRoman"/>
+      <w:lvlText w:val="%9."/>
+      <w:lvlJc w:val="right"/>
+      <w:pPr>
+        <w:ind w:left="6480" w:hanging="180"/>
+      </w:pPr>
+    </w:lvl>
+  </w:abstractNum>
+  <w:abstractNum w:abstractNumId="4" w15:restartNumberingAfterBreak="0">
     <w:nsid w:val="5F731BAF"/>
     <w:multiLevelType w:val="hybridMultilevel"/>
     <w:tmpl w:val="E968D3A0"/>
@@ -4112,7 +5335,7 @@
       </w:pPr>
     </w:lvl>
   </w:abstractNum>
-  <w:abstractNum w:abstractNumId="2" w15:restartNumberingAfterBreak="0">
+  <w:abstractNum w:abstractNumId="5" w15:restartNumberingAfterBreak="0">
     <w:nsid w:val="61ED1E06"/>
     <w:multiLevelType w:val="hybridMultilevel"/>
     <w:tmpl w:val="C5B44610"/>
@@ -4201,7 +5424,7 @@
       </w:pPr>
     </w:lvl>
   </w:abstractNum>
-  <w:abstractNum w:abstractNumId="3" w15:restartNumberingAfterBreak="0">
+  <w:abstractNum w:abstractNumId="6" w15:restartNumberingAfterBreak="0">
     <w:nsid w:val="61F83010"/>
     <w:multiLevelType w:val="hybridMultilevel"/>
     <w:tmpl w:val="5032FD68"/>
@@ -4211,7 +5434,7 @@
       <w:lvlText w:val="%1."/>
       <w:lvlJc w:val="left"/>
       <w:pPr>
-        <w:ind w:left="720" w:hanging="360"/>
+        <w:ind w:left="644" w:hanging="360"/>
       </w:pPr>
       <w:rPr>
         <w:rFonts w:hint="default"/>
@@ -4290,7 +5513,7 @@
       </w:pPr>
     </w:lvl>
   </w:abstractNum>
-  <w:abstractNum w:abstractNumId="4" w15:restartNumberingAfterBreak="0">
+  <w:abstractNum w:abstractNumId="7" w15:restartNumberingAfterBreak="0">
     <w:nsid w:val="627A1DCA"/>
     <w:multiLevelType w:val="hybridMultilevel"/>
     <w:tmpl w:val="B01246B2"/>
@@ -4379,7 +5602,96 @@
       </w:pPr>
     </w:lvl>
   </w:abstractNum>
-  <w:abstractNum w:abstractNumId="5" w15:restartNumberingAfterBreak="0">
+  <w:abstractNum w:abstractNumId="8" w15:restartNumberingAfterBreak="0">
+    <w:nsid w:val="7BF830DC"/>
+    <w:multiLevelType w:val="hybridMultilevel"/>
+    <w:tmpl w:val="13982568"/>
+    <w:lvl w:ilvl="0" w:tplc="4009000F">
+      <w:start w:val="1"/>
+      <w:numFmt w:val="decimal"/>
+      <w:lvlText w:val="%1."/>
+      <w:lvlJc w:val="left"/>
+      <w:pPr>
+        <w:ind w:left="720" w:hanging="360"/>
+      </w:pPr>
+      <w:rPr>
+        <w:rFonts w:hint="default"/>
+      </w:rPr>
+    </w:lvl>
+    <w:lvl w:ilvl="1" w:tplc="40090019">
+      <w:start w:val="1"/>
+      <w:numFmt w:val="lowerLetter"/>
+      <w:lvlText w:val="%2."/>
+      <w:lvlJc w:val="left"/>
+      <w:pPr>
+        <w:ind w:left="1440" w:hanging="360"/>
+      </w:pPr>
+    </w:lvl>
+    <w:lvl w:ilvl="2" w:tplc="4009001B">
+      <w:start w:val="1"/>
+      <w:numFmt w:val="lowerRoman"/>
+      <w:lvlText w:val="%3."/>
+      <w:lvlJc w:val="right"/>
+      <w:pPr>
+        <w:ind w:left="2160" w:hanging="180"/>
+      </w:pPr>
+    </w:lvl>
+    <w:lvl w:ilvl="3" w:tplc="4009000F" w:tentative="1">
+      <w:start w:val="1"/>
+      <w:numFmt w:val="decimal"/>
+      <w:lvlText w:val="%4."/>
+      <w:lvlJc w:val="left"/>
+      <w:pPr>
+        <w:ind w:left="2880" w:hanging="360"/>
+      </w:pPr>
+    </w:lvl>
+    <w:lvl w:ilvl="4" w:tplc="40090019" w:tentative="1">
+      <w:start w:val="1"/>
+      <w:numFmt w:val="lowerLetter"/>
+      <w:lvlText w:val="%5."/>
+      <w:lvlJc w:val="left"/>
+      <w:pPr>
+        <w:ind w:left="3600" w:hanging="360"/>
+      </w:pPr>
+    </w:lvl>
+    <w:lvl w:ilvl="5" w:tplc="4009001B" w:tentative="1">
+      <w:start w:val="1"/>
+      <w:numFmt w:val="lowerRoman"/>
+      <w:lvlText w:val="%6."/>
+      <w:lvlJc w:val="right"/>
+      <w:pPr>
+        <w:ind w:left="4320" w:hanging="180"/>
+      </w:pPr>
+    </w:lvl>
+    <w:lvl w:ilvl="6" w:tplc="4009000F" w:tentative="1">
+      <w:start w:val="1"/>
+      <w:numFmt w:val="decimal"/>
+      <w:lvlText w:val="%7."/>
+      <w:lvlJc w:val="left"/>
+      <w:pPr>
+        <w:ind w:left="5040" w:hanging="360"/>
+      </w:pPr>
+    </w:lvl>
+    <w:lvl w:ilvl="7" w:tplc="40090019" w:tentative="1">
+      <w:start w:val="1"/>
+      <w:numFmt w:val="lowerLetter"/>
+      <w:lvlText w:val="%8."/>
+      <w:lvlJc w:val="left"/>
+      <w:pPr>
+        <w:ind w:left="5760" w:hanging="360"/>
+      </w:pPr>
+    </w:lvl>
+    <w:lvl w:ilvl="8" w:tplc="4009001B" w:tentative="1">
+      <w:start w:val="1"/>
+      <w:numFmt w:val="lowerRoman"/>
+      <w:lvlText w:val="%9."/>
+      <w:lvlJc w:val="right"/>
+      <w:pPr>
+        <w:ind w:left="6480" w:hanging="180"/>
+      </w:pPr>
+    </w:lvl>
+  </w:abstractNum>
+  <w:abstractNum w:abstractNumId="9" w15:restartNumberingAfterBreak="0">
     <w:nsid w:val="7D6C613E"/>
     <w:multiLevelType w:val="hybridMultilevel"/>
     <w:tmpl w:val="B4B65404"/>
@@ -4469,22 +5781,34 @@
     </w:lvl>
   </w:abstractNum>
   <w:num w:numId="1" w16cid:durableId="1218468766">
+    <w:abstractNumId w:val="1"/>
+  </w:num>
+  <w:num w:numId="2" w16cid:durableId="422847292">
+    <w:abstractNumId w:val="5"/>
+  </w:num>
+  <w:num w:numId="3" w16cid:durableId="2071028334">
+    <w:abstractNumId w:val="4"/>
+  </w:num>
+  <w:num w:numId="4" w16cid:durableId="1256325261">
+    <w:abstractNumId w:val="7"/>
+  </w:num>
+  <w:num w:numId="5" w16cid:durableId="1452238869">
+    <w:abstractNumId w:val="6"/>
+  </w:num>
+  <w:num w:numId="6" w16cid:durableId="1008795669">
+    <w:abstractNumId w:val="9"/>
+  </w:num>
+  <w:num w:numId="7" w16cid:durableId="776801804">
+    <w:abstractNumId w:val="3"/>
+  </w:num>
+  <w:num w:numId="8" w16cid:durableId="1047679668">
     <w:abstractNumId w:val="0"/>
   </w:num>
-  <w:num w:numId="2" w16cid:durableId="422847292">
+  <w:num w:numId="9" w16cid:durableId="911230620">
     <w:abstractNumId w:val="2"/>
   </w:num>
-  <w:num w:numId="3" w16cid:durableId="2071028334">
-    <w:abstractNumId w:val="1"/>
-  </w:num>
-  <w:num w:numId="4" w16cid:durableId="1256325261">
-    <w:abstractNumId w:val="4"/>
-  </w:num>
-  <w:num w:numId="5" w16cid:durableId="1452238869">
-    <w:abstractNumId w:val="3"/>
-  </w:num>
-  <w:num w:numId="6" w16cid:durableId="1008795669">
-    <w:abstractNumId w:val="5"/>
+  <w:num w:numId="10" w16cid:durableId="1697274742">
+    <w:abstractNumId w:val="8"/>
   </w:num>
 </w:numbering>
 </file>

</xml_diff>

<commit_message>
Changes on 24th Jan
</commit_message>
<xml_diff>
--- a/RPA LifeCycle.docx
+++ b/RPA LifeCycle.docx
@@ -13,11 +13,19 @@
           <w:lang w:val="en-US"/>
         </w:rPr>
       </w:pPr>
-      <w:r>
-        <w:rPr>
-          <w:lang w:val="en-US"/>
-        </w:rPr>
-        <w:t>Planning  (Intake)</w:t>
+      <w:proofErr w:type="gramStart"/>
+      <w:r>
+        <w:rPr>
+          <w:lang w:val="en-US"/>
+        </w:rPr>
+        <w:t>Planning  (</w:t>
+      </w:r>
+      <w:proofErr w:type="gramEnd"/>
+      <w:r>
+        <w:rPr>
+          <w:lang w:val="en-US"/>
+        </w:rPr>
+        <w:t>Intake)</w:t>
       </w:r>
     </w:p>
     <w:p>
@@ -53,7 +61,21 @@
         <w:rPr>
           <w:lang w:val="en-US"/>
         </w:rPr>
-        <w:t xml:space="preserve">Feasibility Check  - RPA Management &amp; RPA Solution </w:t>
+        <w:t xml:space="preserve">Feasibility </w:t>
+      </w:r>
+      <w:proofErr w:type="gramStart"/>
+      <w:r>
+        <w:rPr>
+          <w:lang w:val="en-US"/>
+        </w:rPr>
+        <w:t>Check  -</w:t>
+      </w:r>
+      <w:proofErr w:type="gramEnd"/>
+      <w:r>
+        <w:rPr>
+          <w:lang w:val="en-US"/>
+        </w:rPr>
+        <w:t xml:space="preserve"> RPA Management &amp; RPA Solution </w:t>
       </w:r>
       <w:proofErr w:type="spellStart"/>
       <w:r>
@@ -1004,8 +1026,16 @@
         <w:rPr>
           <w:lang w:val="en-US"/>
         </w:rPr>
-        <w:t xml:space="preserve"> Defined set of array</w:t>
-      </w:r>
+        <w:t xml:space="preserve"> Defined set of </w:t>
+      </w:r>
+      <w:proofErr w:type="gramStart"/>
+      <w:r>
+        <w:rPr>
+          <w:lang w:val="en-US"/>
+        </w:rPr>
+        <w:t>array</w:t>
+      </w:r>
+      <w:proofErr w:type="gramEnd"/>
     </w:p>
     <w:p>
       <w:pPr>
@@ -1092,31 +1122,47 @@
           <w:lang w:val="en-US"/>
         </w:rPr>
       </w:pPr>
-      <w:r>
-        <w:rPr>
-          <w:lang w:val="en-US"/>
-        </w:rPr>
-        <w:t>Break : Will break the loop and come out of the loop</w:t>
-      </w:r>
-    </w:p>
-    <w:p>
-      <w:pPr>
-        <w:rPr>
-          <w:lang w:val="en-US"/>
-        </w:rPr>
-      </w:pPr>
-    </w:p>
-    <w:p>
-      <w:pPr>
-        <w:rPr>
-          <w:lang w:val="en-US"/>
-        </w:rPr>
-      </w:pPr>
-      <w:r>
-        <w:rPr>
-          <w:lang w:val="en-US"/>
-        </w:rPr>
-        <w:t>Continue : will stop the execution of remaining steps and continue the loop</w:t>
+      <w:proofErr w:type="gramStart"/>
+      <w:r>
+        <w:rPr>
+          <w:lang w:val="en-US"/>
+        </w:rPr>
+        <w:t>Break :</w:t>
+      </w:r>
+      <w:proofErr w:type="gramEnd"/>
+      <w:r>
+        <w:rPr>
+          <w:lang w:val="en-US"/>
+        </w:rPr>
+        <w:t xml:space="preserve"> Will break the loop and come out of the loop</w:t>
+      </w:r>
+    </w:p>
+    <w:p>
+      <w:pPr>
+        <w:rPr>
+          <w:lang w:val="en-US"/>
+        </w:rPr>
+      </w:pPr>
+    </w:p>
+    <w:p>
+      <w:pPr>
+        <w:rPr>
+          <w:lang w:val="en-US"/>
+        </w:rPr>
+      </w:pPr>
+      <w:proofErr w:type="gramStart"/>
+      <w:r>
+        <w:rPr>
+          <w:lang w:val="en-US"/>
+        </w:rPr>
+        <w:t>Continue :</w:t>
+      </w:r>
+      <w:proofErr w:type="gramEnd"/>
+      <w:r>
+        <w:rPr>
+          <w:lang w:val="en-US"/>
+        </w:rPr>
+        <w:t xml:space="preserve"> will stop the execution of remaining steps and continue the loop</w:t>
       </w:r>
     </w:p>
     <w:p>
@@ -1436,7 +1482,25 @@
           <w:szCs w:val="40"/>
           <w:lang w:val="en-US"/>
         </w:rPr>
-        <w:t xml:space="preserve"> To Get data , modify and send out from the workflow</w:t>
+        <w:t xml:space="preserve"> To Get </w:t>
+      </w:r>
+      <w:proofErr w:type="gramStart"/>
+      <w:r>
+        <w:rPr>
+          <w:sz w:val="40"/>
+          <w:szCs w:val="40"/>
+          <w:lang w:val="en-US"/>
+        </w:rPr>
+        <w:t>data ,</w:t>
+      </w:r>
+      <w:proofErr w:type="gramEnd"/>
+      <w:r>
+        <w:rPr>
+          <w:sz w:val="40"/>
+          <w:szCs w:val="40"/>
+          <w:lang w:val="en-US"/>
+        </w:rPr>
+        <w:t xml:space="preserve"> modify and send out from the workflow</w:t>
       </w:r>
     </w:p>
     <w:p>
@@ -3164,6 +3228,7 @@
         </w:rPr>
       </w:pPr>
       <w:proofErr w:type="spellStart"/>
+      <w:proofErr w:type="gramStart"/>
       <w:r>
         <w:rPr>
           <w:sz w:val="40"/>
@@ -3173,6 +3238,7 @@
         <w:t>DataTable.Rows.count</w:t>
       </w:r>
       <w:proofErr w:type="spellEnd"/>
+      <w:proofErr w:type="gramEnd"/>
       <w:r>
         <w:rPr>
           <w:sz w:val="40"/>
@@ -3215,7 +3281,25 @@
           <w:szCs w:val="40"/>
           <w:lang w:val="en-US"/>
         </w:rPr>
-        <w:t>(2).item(3) = 25</w:t>
+        <w:t>(2</w:t>
+      </w:r>
+      <w:proofErr w:type="gramStart"/>
+      <w:r>
+        <w:rPr>
+          <w:sz w:val="40"/>
+          <w:szCs w:val="40"/>
+          <w:lang w:val="en-US"/>
+        </w:rPr>
+        <w:t>).item</w:t>
+      </w:r>
+      <w:proofErr w:type="gramEnd"/>
+      <w:r>
+        <w:rPr>
+          <w:sz w:val="40"/>
+          <w:szCs w:val="40"/>
+          <w:lang w:val="en-US"/>
+        </w:rPr>
+        <w:t>(3) = 25</w:t>
       </w:r>
     </w:p>
     <w:p>
@@ -3251,7 +3335,25 @@
           <w:szCs w:val="40"/>
           <w:lang w:val="en-US"/>
         </w:rPr>
-        <w:t>(2).item(“Age”)=25</w:t>
+        <w:t>(2</w:t>
+      </w:r>
+      <w:proofErr w:type="gramStart"/>
+      <w:r>
+        <w:rPr>
+          <w:sz w:val="40"/>
+          <w:szCs w:val="40"/>
+          <w:lang w:val="en-US"/>
+        </w:rPr>
+        <w:t>).item</w:t>
+      </w:r>
+      <w:proofErr w:type="gramEnd"/>
+      <w:r>
+        <w:rPr>
+          <w:sz w:val="40"/>
+          <w:szCs w:val="40"/>
+          <w:lang w:val="en-US"/>
+        </w:rPr>
+        <w:t>(“Age”)=25</w:t>
       </w:r>
     </w:p>
     <w:p>
@@ -3278,7 +3380,25 @@
           <w:szCs w:val="40"/>
           <w:lang w:val="en-US"/>
         </w:rPr>
-        <w:t>(1).item(“FName”)=Ram</w:t>
+        <w:t>(1</w:t>
+      </w:r>
+      <w:proofErr w:type="gramStart"/>
+      <w:r>
+        <w:rPr>
+          <w:sz w:val="40"/>
+          <w:szCs w:val="40"/>
+          <w:lang w:val="en-US"/>
+        </w:rPr>
+        <w:t>).item</w:t>
+      </w:r>
+      <w:proofErr w:type="gramEnd"/>
+      <w:r>
+        <w:rPr>
+          <w:sz w:val="40"/>
+          <w:szCs w:val="40"/>
+          <w:lang w:val="en-US"/>
+        </w:rPr>
+        <w:t>(“FName”)=Ram</w:t>
       </w:r>
     </w:p>
     <w:p>
@@ -3333,7 +3453,25 @@
           <w:szCs w:val="40"/>
           <w:lang w:val="en-US"/>
         </w:rPr>
-        <w:t xml:space="preserve"> – {4,”Praveen”,”S”,26,9}</w:t>
+        <w:t xml:space="preserve"> – {4</w:t>
+      </w:r>
+      <w:proofErr w:type="gramStart"/>
+      <w:r>
+        <w:rPr>
+          <w:sz w:val="40"/>
+          <w:szCs w:val="40"/>
+          <w:lang w:val="en-US"/>
+        </w:rPr>
+        <w:t>,”Praveen</w:t>
+      </w:r>
+      <w:proofErr w:type="gramEnd"/>
+      <w:r>
+        <w:rPr>
+          <w:sz w:val="40"/>
+          <w:szCs w:val="40"/>
+          <w:lang w:val="en-US"/>
+        </w:rPr>
+        <w:t>”,”S”,26,9}</w:t>
       </w:r>
     </w:p>
     <w:p>
@@ -3354,6 +3492,7 @@
         </w:rPr>
       </w:pPr>
       <w:proofErr w:type="spellStart"/>
+      <w:proofErr w:type="gramStart"/>
       <w:r>
         <w:rPr>
           <w:sz w:val="40"/>
@@ -3369,7 +3508,16 @@
           <w:szCs w:val="40"/>
           <w:lang w:val="en-US"/>
         </w:rPr>
-        <w:t>(1) = Praveen</w:t>
+        <w:t>(</w:t>
+      </w:r>
+      <w:proofErr w:type="gramEnd"/>
+      <w:r>
+        <w:rPr>
+          <w:sz w:val="40"/>
+          <w:szCs w:val="40"/>
+          <w:lang w:val="en-US"/>
+        </w:rPr>
+        <w:t>1) = Praveen</w:t>
       </w:r>
     </w:p>
     <w:p>
@@ -3384,6 +3532,7 @@
         </w:rPr>
       </w:pPr>
       <w:proofErr w:type="spellStart"/>
+      <w:proofErr w:type="gramStart"/>
       <w:r>
         <w:rPr>
           <w:sz w:val="40"/>
@@ -3399,7 +3548,16 @@
           <w:szCs w:val="40"/>
           <w:lang w:val="en-US"/>
         </w:rPr>
-        <w:t>(3)= 26</w:t>
+        <w:t>(</w:t>
+      </w:r>
+      <w:proofErr w:type="gramEnd"/>
+      <w:r>
+        <w:rPr>
+          <w:sz w:val="40"/>
+          <w:szCs w:val="40"/>
+          <w:lang w:val="en-US"/>
+        </w:rPr>
+        <w:t>3)= 26</w:t>
       </w:r>
     </w:p>
     <w:p>
@@ -3591,11 +3749,10 @@
           <w:u w:val="single"/>
           <w:lang w:val="en-US"/>
         </w:rPr>
-        <w:t>A6,B6,C6</w:t>
-      </w:r>
-    </w:p>
-    <w:p>
-      <w:pPr>
+        <w:t>A</w:t>
+      </w:r>
+      <w:proofErr w:type="gramStart"/>
+      <w:r>
         <w:rPr>
           <w:b/>
           <w:bCs/>
@@ -3604,7 +3761,9 @@
           <w:u w:val="single"/>
           <w:lang w:val="en-US"/>
         </w:rPr>
-      </w:pPr>
+        <w:t>6,B</w:t>
+      </w:r>
+      <w:proofErr w:type="gramEnd"/>
       <w:r>
         <w:rPr>
           <w:b/>
@@ -3614,7 +3773,54 @@
           <w:u w:val="single"/>
           <w:lang w:val="en-US"/>
         </w:rPr>
-        <w:t>A7,B7,C7</w:t>
+        <w:t>6,C6</w:t>
+      </w:r>
+    </w:p>
+    <w:p>
+      <w:pPr>
+        <w:rPr>
+          <w:b/>
+          <w:bCs/>
+          <w:sz w:val="40"/>
+          <w:szCs w:val="40"/>
+          <w:u w:val="single"/>
+          <w:lang w:val="en-US"/>
+        </w:rPr>
+      </w:pPr>
+      <w:r>
+        <w:rPr>
+          <w:b/>
+          <w:bCs/>
+          <w:sz w:val="40"/>
+          <w:szCs w:val="40"/>
+          <w:u w:val="single"/>
+          <w:lang w:val="en-US"/>
+        </w:rPr>
+        <w:t>A</w:t>
+      </w:r>
+      <w:proofErr w:type="gramStart"/>
+      <w:r>
+        <w:rPr>
+          <w:b/>
+          <w:bCs/>
+          <w:sz w:val="40"/>
+          <w:szCs w:val="40"/>
+          <w:u w:val="single"/>
+          <w:lang w:val="en-US"/>
+        </w:rPr>
+        <w:t>7,B</w:t>
+      </w:r>
+      <w:proofErr w:type="gramEnd"/>
+      <w:r>
+        <w:rPr>
+          <w:b/>
+          <w:bCs/>
+          <w:sz w:val="40"/>
+          <w:szCs w:val="40"/>
+          <w:u w:val="single"/>
+          <w:lang w:val="en-US"/>
+        </w:rPr>
+        <w:t>7,C7</w:t>
       </w:r>
     </w:p>
     <w:p>
@@ -3725,6 +3931,7 @@
           <w:lang w:val="en-US"/>
         </w:rPr>
       </w:pPr>
+      <w:proofErr w:type="gramStart"/>
       <w:r>
         <w:rPr>
           <w:b/>
@@ -3734,7 +3941,19 @@
           <w:u w:val="single"/>
           <w:lang w:val="en-US"/>
         </w:rPr>
-        <w:t xml:space="preserve">Open : </w:t>
+        <w:t>Open :</w:t>
+      </w:r>
+      <w:proofErr w:type="gramEnd"/>
+      <w:r>
+        <w:rPr>
+          <w:b/>
+          <w:bCs/>
+          <w:sz w:val="40"/>
+          <w:szCs w:val="40"/>
+          <w:u w:val="single"/>
+          <w:lang w:val="en-US"/>
+        </w:rPr>
+        <w:t xml:space="preserve"> </w:t>
       </w:r>
     </w:p>
     <w:p>
@@ -4014,6 +4233,7 @@
           <w:lang w:val="en-US"/>
         </w:rPr>
       </w:pPr>
+      <w:proofErr w:type="gramStart"/>
       <w:r>
         <w:rPr>
           <w:b/>
@@ -4033,7 +4253,18 @@
           <w:szCs w:val="40"/>
           <w:lang w:val="en-US"/>
         </w:rPr>
-        <w:t xml:space="preserve"> : close the calculator</w:t>
+        <w:t xml:space="preserve"> :</w:t>
+      </w:r>
+      <w:proofErr w:type="gramEnd"/>
+      <w:r>
+        <w:rPr>
+          <w:b/>
+          <w:bCs/>
+          <w:sz w:val="40"/>
+          <w:szCs w:val="40"/>
+          <w:lang w:val="en-US"/>
+        </w:rPr>
+        <w:t xml:space="preserve"> close the calculator</w:t>
       </w:r>
     </w:p>
     <w:p>
@@ -4121,24 +4352,52 @@
           <w:szCs w:val="40"/>
           <w:lang w:val="en-US"/>
         </w:rPr>
-        <w:t>Fuzzy Selector : May identify multiple</w:t>
-      </w:r>
-    </w:p>
-    <w:p>
-      <w:pPr>
-        <w:rPr>
-          <w:sz w:val="40"/>
-          <w:szCs w:val="40"/>
-          <w:lang w:val="en-US"/>
-        </w:rPr>
-      </w:pPr>
-      <w:r>
-        <w:rPr>
-          <w:sz w:val="40"/>
-          <w:szCs w:val="40"/>
-          <w:lang w:val="en-US"/>
-        </w:rPr>
-        <w:t xml:space="preserve">Image : Least </w:t>
+        <w:t xml:space="preserve">Fuzzy </w:t>
+      </w:r>
+      <w:proofErr w:type="gramStart"/>
+      <w:r>
+        <w:rPr>
+          <w:sz w:val="40"/>
+          <w:szCs w:val="40"/>
+          <w:lang w:val="en-US"/>
+        </w:rPr>
+        <w:t>Selector :</w:t>
+      </w:r>
+      <w:proofErr w:type="gramEnd"/>
+      <w:r>
+        <w:rPr>
+          <w:sz w:val="40"/>
+          <w:szCs w:val="40"/>
+          <w:lang w:val="en-US"/>
+        </w:rPr>
+        <w:t xml:space="preserve"> May identify multiple</w:t>
+      </w:r>
+    </w:p>
+    <w:p>
+      <w:pPr>
+        <w:rPr>
+          <w:sz w:val="40"/>
+          <w:szCs w:val="40"/>
+          <w:lang w:val="en-US"/>
+        </w:rPr>
+      </w:pPr>
+      <w:proofErr w:type="gramStart"/>
+      <w:r>
+        <w:rPr>
+          <w:sz w:val="40"/>
+          <w:szCs w:val="40"/>
+          <w:lang w:val="en-US"/>
+        </w:rPr>
+        <w:t>Image :</w:t>
+      </w:r>
+      <w:proofErr w:type="gramEnd"/>
+      <w:r>
+        <w:rPr>
+          <w:sz w:val="40"/>
+          <w:szCs w:val="40"/>
+          <w:lang w:val="en-US"/>
+        </w:rPr>
+        <w:t xml:space="preserve"> Least </w:t>
       </w:r>
     </w:p>
     <w:p>
@@ -4452,50 +4711,104 @@
           <w:szCs w:val="40"/>
           <w:lang w:val="en-US"/>
         </w:rPr>
-        <w:t>Id=”*”</w:t>
-      </w:r>
-    </w:p>
-    <w:p>
-      <w:pPr>
-        <w:rPr>
-          <w:sz w:val="40"/>
-          <w:szCs w:val="40"/>
-          <w:lang w:val="en-US"/>
-        </w:rPr>
-      </w:pPr>
-    </w:p>
-    <w:p>
-      <w:pPr>
-        <w:rPr>
-          <w:sz w:val="40"/>
-          <w:szCs w:val="40"/>
-          <w:lang w:val="en-US"/>
-        </w:rPr>
-      </w:pPr>
-      <w:r>
-        <w:rPr>
-          <w:sz w:val="40"/>
-          <w:szCs w:val="40"/>
-          <w:lang w:val="en-US"/>
-        </w:rPr>
-        <w:t>Id=”Tab1”</w:t>
-      </w:r>
-    </w:p>
-    <w:p>
-      <w:pPr>
-        <w:rPr>
-          <w:sz w:val="40"/>
-          <w:szCs w:val="40"/>
-          <w:lang w:val="en-US"/>
-        </w:rPr>
-      </w:pPr>
-      <w:r>
-        <w:rPr>
-          <w:sz w:val="40"/>
-          <w:szCs w:val="40"/>
-          <w:lang w:val="en-US"/>
-        </w:rPr>
-        <w:t>Id=”Tab2”</w:t>
+        <w:t>Id</w:t>
+      </w:r>
+      <w:proofErr w:type="gramStart"/>
+      <w:r>
+        <w:rPr>
+          <w:sz w:val="40"/>
+          <w:szCs w:val="40"/>
+          <w:lang w:val="en-US"/>
+        </w:rPr>
+        <w:t>=”*</w:t>
+      </w:r>
+      <w:proofErr w:type="gramEnd"/>
+      <w:r>
+        <w:rPr>
+          <w:sz w:val="40"/>
+          <w:szCs w:val="40"/>
+          <w:lang w:val="en-US"/>
+        </w:rPr>
+        <w:t>”</w:t>
+      </w:r>
+    </w:p>
+    <w:p>
+      <w:pPr>
+        <w:rPr>
+          <w:sz w:val="40"/>
+          <w:szCs w:val="40"/>
+          <w:lang w:val="en-US"/>
+        </w:rPr>
+      </w:pPr>
+    </w:p>
+    <w:p>
+      <w:pPr>
+        <w:rPr>
+          <w:sz w:val="40"/>
+          <w:szCs w:val="40"/>
+          <w:lang w:val="en-US"/>
+        </w:rPr>
+      </w:pPr>
+      <w:r>
+        <w:rPr>
+          <w:sz w:val="40"/>
+          <w:szCs w:val="40"/>
+          <w:lang w:val="en-US"/>
+        </w:rPr>
+        <w:t>Id</w:t>
+      </w:r>
+      <w:proofErr w:type="gramStart"/>
+      <w:r>
+        <w:rPr>
+          <w:sz w:val="40"/>
+          <w:szCs w:val="40"/>
+          <w:lang w:val="en-US"/>
+        </w:rPr>
+        <w:t>=”Tab</w:t>
+      </w:r>
+      <w:proofErr w:type="gramEnd"/>
+      <w:r>
+        <w:rPr>
+          <w:sz w:val="40"/>
+          <w:szCs w:val="40"/>
+          <w:lang w:val="en-US"/>
+        </w:rPr>
+        <w:t>1”</w:t>
+      </w:r>
+    </w:p>
+    <w:p>
+      <w:pPr>
+        <w:rPr>
+          <w:sz w:val="40"/>
+          <w:szCs w:val="40"/>
+          <w:lang w:val="en-US"/>
+        </w:rPr>
+      </w:pPr>
+      <w:r>
+        <w:rPr>
+          <w:sz w:val="40"/>
+          <w:szCs w:val="40"/>
+          <w:lang w:val="en-US"/>
+        </w:rPr>
+        <w:t>Id</w:t>
+      </w:r>
+      <w:proofErr w:type="gramStart"/>
+      <w:r>
+        <w:rPr>
+          <w:sz w:val="40"/>
+          <w:szCs w:val="40"/>
+          <w:lang w:val="en-US"/>
+        </w:rPr>
+        <w:t>=”Tab</w:t>
+      </w:r>
+      <w:proofErr w:type="gramEnd"/>
+      <w:r>
+        <w:rPr>
+          <w:sz w:val="40"/>
+          <w:szCs w:val="40"/>
+          <w:lang w:val="en-US"/>
+        </w:rPr>
+        <w:t>2”</w:t>
       </w:r>
     </w:p>
     <w:p>
@@ -4513,33 +4826,69 @@
           <w:lang w:val="en-US"/>
         </w:rPr>
         <w:lastRenderedPageBreak/>
-        <w:t>Id=”Tab3”</w:t>
-      </w:r>
-    </w:p>
-    <w:p>
-      <w:pPr>
-        <w:rPr>
-          <w:sz w:val="40"/>
-          <w:szCs w:val="40"/>
-          <w:lang w:val="en-US"/>
-        </w:rPr>
-      </w:pPr>
-    </w:p>
-    <w:p>
-      <w:pPr>
-        <w:rPr>
-          <w:sz w:val="40"/>
-          <w:szCs w:val="40"/>
-          <w:lang w:val="en-US"/>
-        </w:rPr>
-      </w:pPr>
-      <w:r>
-        <w:rPr>
-          <w:sz w:val="40"/>
-          <w:szCs w:val="40"/>
-          <w:lang w:val="en-US"/>
-        </w:rPr>
-        <w:t>Id=”Tab?” id=”*”</w:t>
+        <w:t>Id</w:t>
+      </w:r>
+      <w:proofErr w:type="gramStart"/>
+      <w:r>
+        <w:rPr>
+          <w:sz w:val="40"/>
+          <w:szCs w:val="40"/>
+          <w:lang w:val="en-US"/>
+        </w:rPr>
+        <w:t>=”Tab</w:t>
+      </w:r>
+      <w:proofErr w:type="gramEnd"/>
+      <w:r>
+        <w:rPr>
+          <w:sz w:val="40"/>
+          <w:szCs w:val="40"/>
+          <w:lang w:val="en-US"/>
+        </w:rPr>
+        <w:t>3”</w:t>
+      </w:r>
+    </w:p>
+    <w:p>
+      <w:pPr>
+        <w:rPr>
+          <w:sz w:val="40"/>
+          <w:szCs w:val="40"/>
+          <w:lang w:val="en-US"/>
+        </w:rPr>
+      </w:pPr>
+    </w:p>
+    <w:p>
+      <w:pPr>
+        <w:rPr>
+          <w:sz w:val="40"/>
+          <w:szCs w:val="40"/>
+          <w:lang w:val="en-US"/>
+        </w:rPr>
+      </w:pPr>
+      <w:r>
+        <w:rPr>
+          <w:sz w:val="40"/>
+          <w:szCs w:val="40"/>
+          <w:lang w:val="en-US"/>
+        </w:rPr>
+        <w:t>Id</w:t>
+      </w:r>
+      <w:proofErr w:type="gramStart"/>
+      <w:r>
+        <w:rPr>
+          <w:sz w:val="40"/>
+          <w:szCs w:val="40"/>
+          <w:lang w:val="en-US"/>
+        </w:rPr>
+        <w:t>=”Tab</w:t>
+      </w:r>
+      <w:proofErr w:type="gramEnd"/>
+      <w:r>
+        <w:rPr>
+          <w:sz w:val="40"/>
+          <w:szCs w:val="40"/>
+          <w:lang w:val="en-US"/>
+        </w:rPr>
+        <w:t>?” id=”*”</w:t>
       </w:r>
     </w:p>
     <w:p>
@@ -4577,7 +4926,25 @@
           <w:szCs w:val="40"/>
           <w:lang w:val="en-US"/>
         </w:rPr>
-        <w:t xml:space="preserve">Manual Work : </w:t>
+        <w:t xml:space="preserve">Manual </w:t>
+      </w:r>
+      <w:proofErr w:type="gramStart"/>
+      <w:r>
+        <w:rPr>
+          <w:sz w:val="40"/>
+          <w:szCs w:val="40"/>
+          <w:lang w:val="en-US"/>
+        </w:rPr>
+        <w:t>Work :</w:t>
+      </w:r>
+      <w:proofErr w:type="gramEnd"/>
+      <w:r>
+        <w:rPr>
+          <w:sz w:val="40"/>
+          <w:szCs w:val="40"/>
+          <w:lang w:val="en-US"/>
+        </w:rPr>
+        <w:t xml:space="preserve"> </w:t>
       </w:r>
       <w:r>
         <w:rPr>
@@ -4607,7 +4974,25 @@
           <w:szCs w:val="40"/>
           <w:lang w:val="en-US"/>
         </w:rPr>
-        <w:t>Create a Ex</w:t>
+        <w:t xml:space="preserve">Create </w:t>
+      </w:r>
+      <w:proofErr w:type="gramStart"/>
+      <w:r>
+        <w:rPr>
+          <w:sz w:val="40"/>
+          <w:szCs w:val="40"/>
+          <w:lang w:val="en-US"/>
+        </w:rPr>
+        <w:t>a</w:t>
+      </w:r>
+      <w:proofErr w:type="gramEnd"/>
+      <w:r>
+        <w:rPr>
+          <w:sz w:val="40"/>
+          <w:szCs w:val="40"/>
+          <w:lang w:val="en-US"/>
+        </w:rPr>
+        <w:t xml:space="preserve"> Ex</w:t>
       </w:r>
       <w:r>
         <w:rPr>
@@ -4716,7 +5101,25 @@
           <w:szCs w:val="40"/>
           <w:lang w:val="en-US"/>
         </w:rPr>
-        <w:t>If selected file excel or not</w:t>
+        <w:t xml:space="preserve">If selected file </w:t>
+      </w:r>
+      <w:proofErr w:type="gramStart"/>
+      <w:r>
+        <w:rPr>
+          <w:sz w:val="40"/>
+          <w:szCs w:val="40"/>
+          <w:lang w:val="en-US"/>
+        </w:rPr>
+        <w:t>excel</w:t>
+      </w:r>
+      <w:proofErr w:type="gramEnd"/>
+      <w:r>
+        <w:rPr>
+          <w:sz w:val="40"/>
+          <w:szCs w:val="40"/>
+          <w:lang w:val="en-US"/>
+        </w:rPr>
+        <w:t xml:space="preserve"> or not</w:t>
       </w:r>
     </w:p>
     <w:p>
@@ -4853,12 +5256,1534 @@
     </w:p>
     <w:p>
       <w:pPr>
-        <w:rPr>
-          <w:sz w:val="40"/>
-          <w:szCs w:val="40"/>
-          <w:lang w:val="en-US"/>
-        </w:rPr>
-      </w:pPr>
+        <w:pBdr>
+          <w:bottom w:val="single" w:sz="6" w:space="1" w:color="auto"/>
+        </w:pBdr>
+        <w:rPr>
+          <w:sz w:val="40"/>
+          <w:szCs w:val="40"/>
+          <w:lang w:val="en-US"/>
+        </w:rPr>
+      </w:pPr>
+    </w:p>
+    <w:p>
+      <w:pPr>
+        <w:rPr>
+          <w:sz w:val="40"/>
+          <w:szCs w:val="40"/>
+          <w:lang w:val="en-US"/>
+        </w:rPr>
+      </w:pPr>
+      <w:r>
+        <w:rPr>
+          <w:sz w:val="40"/>
+          <w:szCs w:val="40"/>
+          <w:lang w:val="en-US"/>
+        </w:rPr>
+        <w:lastRenderedPageBreak/>
+        <w:t xml:space="preserve">PDF </w:t>
+      </w:r>
+      <w:proofErr w:type="spellStart"/>
+      <w:r>
+        <w:rPr>
+          <w:sz w:val="40"/>
+          <w:szCs w:val="40"/>
+          <w:lang w:val="en-US"/>
+        </w:rPr>
+        <w:t>Activies</w:t>
+      </w:r>
+      <w:proofErr w:type="spellEnd"/>
+    </w:p>
+    <w:p>
+      <w:pPr>
+        <w:pStyle w:val="ListParagraph"/>
+        <w:numPr>
+          <w:ilvl w:val="0"/>
+          <w:numId w:val="11"/>
+        </w:numPr>
+        <w:rPr>
+          <w:sz w:val="40"/>
+          <w:szCs w:val="40"/>
+          <w:lang w:val="en-US"/>
+        </w:rPr>
+      </w:pPr>
+      <w:r>
+        <w:rPr>
+          <w:sz w:val="40"/>
+          <w:szCs w:val="40"/>
+          <w:lang w:val="en-US"/>
+        </w:rPr>
+        <w:t>PDF Data Extraction</w:t>
+      </w:r>
+    </w:p>
+    <w:p>
+      <w:pPr>
+        <w:pStyle w:val="ListParagraph"/>
+        <w:numPr>
+          <w:ilvl w:val="1"/>
+          <w:numId w:val="11"/>
+        </w:numPr>
+        <w:rPr>
+          <w:sz w:val="40"/>
+          <w:szCs w:val="40"/>
+          <w:lang w:val="en-US"/>
+        </w:rPr>
+      </w:pPr>
+      <w:r>
+        <w:rPr>
+          <w:sz w:val="40"/>
+          <w:szCs w:val="40"/>
+          <w:lang w:val="en-US"/>
+        </w:rPr>
+        <w:t xml:space="preserve">Group Data Extraction </w:t>
+      </w:r>
+    </w:p>
+    <w:p>
+      <w:pPr>
+        <w:pStyle w:val="ListParagraph"/>
+        <w:numPr>
+          <w:ilvl w:val="2"/>
+          <w:numId w:val="11"/>
+        </w:numPr>
+        <w:rPr>
+          <w:sz w:val="40"/>
+          <w:szCs w:val="40"/>
+          <w:lang w:val="en-US"/>
+        </w:rPr>
+      </w:pPr>
+      <w:r>
+        <w:rPr>
+          <w:sz w:val="40"/>
+          <w:szCs w:val="40"/>
+          <w:lang w:val="en-US"/>
+        </w:rPr>
+        <w:t>Text</w:t>
+      </w:r>
+    </w:p>
+    <w:p>
+      <w:pPr>
+        <w:pStyle w:val="ListParagraph"/>
+        <w:numPr>
+          <w:ilvl w:val="2"/>
+          <w:numId w:val="11"/>
+        </w:numPr>
+        <w:rPr>
+          <w:sz w:val="40"/>
+          <w:szCs w:val="40"/>
+          <w:lang w:val="en-US"/>
+        </w:rPr>
+      </w:pPr>
+      <w:r>
+        <w:rPr>
+          <w:sz w:val="40"/>
+          <w:szCs w:val="40"/>
+          <w:lang w:val="en-US"/>
+        </w:rPr>
+        <w:t>Images</w:t>
+      </w:r>
+    </w:p>
+    <w:p>
+      <w:pPr>
+        <w:pStyle w:val="ListParagraph"/>
+        <w:numPr>
+          <w:ilvl w:val="1"/>
+          <w:numId w:val="11"/>
+        </w:numPr>
+        <w:rPr>
+          <w:sz w:val="40"/>
+          <w:szCs w:val="40"/>
+          <w:lang w:val="en-US"/>
+        </w:rPr>
+      </w:pPr>
+      <w:r>
+        <w:rPr>
+          <w:sz w:val="40"/>
+          <w:szCs w:val="40"/>
+          <w:lang w:val="en-US"/>
+        </w:rPr>
+        <w:t xml:space="preserve">Specific Filed </w:t>
+      </w:r>
+    </w:p>
+    <w:p>
+      <w:pPr>
+        <w:pStyle w:val="ListParagraph"/>
+        <w:numPr>
+          <w:ilvl w:val="2"/>
+          <w:numId w:val="11"/>
+        </w:numPr>
+        <w:rPr>
+          <w:sz w:val="40"/>
+          <w:szCs w:val="40"/>
+          <w:lang w:val="en-US"/>
+        </w:rPr>
+      </w:pPr>
+      <w:r>
+        <w:rPr>
+          <w:sz w:val="40"/>
+          <w:szCs w:val="40"/>
+          <w:lang w:val="en-US"/>
+        </w:rPr>
+        <w:t>Text</w:t>
+      </w:r>
+    </w:p>
+    <w:p>
+      <w:pPr>
+        <w:pStyle w:val="ListParagraph"/>
+        <w:numPr>
+          <w:ilvl w:val="0"/>
+          <w:numId w:val="11"/>
+        </w:numPr>
+        <w:rPr>
+          <w:sz w:val="40"/>
+          <w:szCs w:val="40"/>
+          <w:lang w:val="en-US"/>
+        </w:rPr>
+      </w:pPr>
+      <w:r>
+        <w:rPr>
+          <w:sz w:val="40"/>
+          <w:szCs w:val="40"/>
+          <w:lang w:val="en-US"/>
+        </w:rPr>
+        <w:t>PDF Other imp Activities</w:t>
+      </w:r>
+    </w:p>
+    <w:p>
+      <w:pPr>
+        <w:pStyle w:val="ListParagraph"/>
+        <w:numPr>
+          <w:ilvl w:val="1"/>
+          <w:numId w:val="11"/>
+        </w:numPr>
+        <w:rPr>
+          <w:sz w:val="40"/>
+          <w:szCs w:val="40"/>
+          <w:lang w:val="en-US"/>
+        </w:rPr>
+      </w:pPr>
+      <w:r>
+        <w:rPr>
+          <w:sz w:val="40"/>
+          <w:szCs w:val="40"/>
+          <w:lang w:val="en-US"/>
+        </w:rPr>
+        <w:t>Merging PDFs</w:t>
+      </w:r>
+    </w:p>
+    <w:p>
+      <w:pPr>
+        <w:pStyle w:val="ListParagraph"/>
+        <w:numPr>
+          <w:ilvl w:val="1"/>
+          <w:numId w:val="11"/>
+        </w:numPr>
+        <w:rPr>
+          <w:sz w:val="40"/>
+          <w:szCs w:val="40"/>
+          <w:lang w:val="en-US"/>
+        </w:rPr>
+      </w:pPr>
+      <w:r>
+        <w:rPr>
+          <w:sz w:val="40"/>
+          <w:szCs w:val="40"/>
+          <w:lang w:val="en-US"/>
+        </w:rPr>
+        <w:t>Converting PDF to image</w:t>
+      </w:r>
+    </w:p>
+    <w:p>
+      <w:pPr>
+        <w:pStyle w:val="ListParagraph"/>
+        <w:numPr>
+          <w:ilvl w:val="1"/>
+          <w:numId w:val="11"/>
+        </w:numPr>
+        <w:rPr>
+          <w:sz w:val="40"/>
+          <w:szCs w:val="40"/>
+          <w:lang w:val="en-US"/>
+        </w:rPr>
+      </w:pPr>
+      <w:r>
+        <w:rPr>
+          <w:sz w:val="40"/>
+          <w:szCs w:val="40"/>
+          <w:lang w:val="en-US"/>
+        </w:rPr>
+        <w:t>Count Pages</w:t>
+      </w:r>
+    </w:p>
+    <w:p>
+      <w:pPr>
+        <w:rPr>
+          <w:sz w:val="40"/>
+          <w:szCs w:val="40"/>
+          <w:lang w:val="en-US"/>
+        </w:rPr>
+      </w:pPr>
+    </w:p>
+    <w:p>
+      <w:pPr>
+        <w:rPr>
+          <w:sz w:val="40"/>
+          <w:szCs w:val="40"/>
+          <w:lang w:val="en-US"/>
+        </w:rPr>
+      </w:pPr>
+      <w:r>
+        <w:rPr>
+          <w:sz w:val="40"/>
+          <w:szCs w:val="40"/>
+          <w:lang w:val="en-US"/>
+        </w:rPr>
+        <w:t xml:space="preserve">*** PDF Activities </w:t>
+      </w:r>
+      <w:r>
+        <w:rPr>
+          <w:sz w:val="40"/>
+          <w:szCs w:val="40"/>
+          <w:lang w:val="en-US"/>
+        </w:rPr>
+        <w:sym w:font="Wingdings" w:char="F0E0"/>
+      </w:r>
+      <w:r>
+        <w:rPr>
+          <w:sz w:val="40"/>
+          <w:szCs w:val="40"/>
+          <w:lang w:val="en-US"/>
+        </w:rPr>
+        <w:t xml:space="preserve"> </w:t>
+      </w:r>
+      <w:proofErr w:type="spellStart"/>
+      <w:r>
+        <w:rPr>
+          <w:sz w:val="40"/>
+          <w:szCs w:val="40"/>
+          <w:lang w:val="en-US"/>
+        </w:rPr>
+        <w:t>UiPath.PDF.Activities</w:t>
+      </w:r>
+      <w:proofErr w:type="spellEnd"/>
+      <w:r>
+        <w:rPr>
+          <w:sz w:val="40"/>
+          <w:szCs w:val="40"/>
+          <w:lang w:val="en-US"/>
+        </w:rPr>
+        <w:t xml:space="preserve"> </w:t>
+      </w:r>
+    </w:p>
+    <w:p>
+      <w:pPr>
+        <w:pBdr>
+          <w:bottom w:val="single" w:sz="6" w:space="1" w:color="auto"/>
+        </w:pBdr>
+        <w:rPr>
+          <w:sz w:val="40"/>
+          <w:szCs w:val="40"/>
+          <w:lang w:val="en-US"/>
+        </w:rPr>
+      </w:pPr>
+    </w:p>
+    <w:p>
+      <w:pPr>
+        <w:rPr>
+          <w:sz w:val="40"/>
+          <w:szCs w:val="40"/>
+          <w:lang w:val="en-US"/>
+        </w:rPr>
+      </w:pPr>
+    </w:p>
+    <w:p>
+      <w:pPr>
+        <w:rPr>
+          <w:sz w:val="40"/>
+          <w:szCs w:val="40"/>
+          <w:lang w:val="en-US"/>
+        </w:rPr>
+      </w:pPr>
+      <w:r>
+        <w:rPr>
+          <w:sz w:val="40"/>
+          <w:szCs w:val="40"/>
+          <w:lang w:val="en-US"/>
+        </w:rPr>
+        <w:t>String Methods</w:t>
+      </w:r>
+    </w:p>
+    <w:p>
+      <w:pPr>
+        <w:rPr>
+          <w:sz w:val="40"/>
+          <w:szCs w:val="40"/>
+          <w:lang w:val="en-US"/>
+        </w:rPr>
+      </w:pPr>
+    </w:p>
+    <w:p>
+      <w:pPr>
+        <w:rPr>
+          <w:sz w:val="40"/>
+          <w:szCs w:val="40"/>
+          <w:lang w:val="en-US"/>
+        </w:rPr>
+      </w:pPr>
+      <w:r>
+        <w:rPr>
+          <w:sz w:val="40"/>
+          <w:szCs w:val="40"/>
+          <w:lang w:val="en-US"/>
+        </w:rPr>
+        <w:t>Convert integer/object/</w:t>
+      </w:r>
+      <w:proofErr w:type="spellStart"/>
+      <w:r>
+        <w:rPr>
+          <w:sz w:val="40"/>
+          <w:szCs w:val="40"/>
+          <w:lang w:val="en-US"/>
+        </w:rPr>
+        <w:t>boolean</w:t>
+      </w:r>
+      <w:proofErr w:type="spellEnd"/>
+      <w:r>
+        <w:rPr>
+          <w:sz w:val="40"/>
+          <w:szCs w:val="40"/>
+          <w:lang w:val="en-US"/>
+        </w:rPr>
+        <w:t xml:space="preserve"> to string </w:t>
+      </w:r>
+      <w:proofErr w:type="gramStart"/>
+      <w:r>
+        <w:rPr>
+          <w:sz w:val="40"/>
+          <w:szCs w:val="40"/>
+          <w:lang w:val="en-US"/>
+        </w:rPr>
+        <w:t>- .</w:t>
+      </w:r>
+      <w:proofErr w:type="spellStart"/>
+      <w:r>
+        <w:rPr>
+          <w:sz w:val="40"/>
+          <w:szCs w:val="40"/>
+          <w:lang w:val="en-US"/>
+        </w:rPr>
+        <w:t>ToString</w:t>
+      </w:r>
+      <w:proofErr w:type="spellEnd"/>
+      <w:proofErr w:type="gramEnd"/>
+      <w:r>
+        <w:rPr>
+          <w:sz w:val="40"/>
+          <w:szCs w:val="40"/>
+          <w:lang w:val="en-US"/>
+        </w:rPr>
+        <w:t>()</w:t>
+      </w:r>
+    </w:p>
+    <w:p>
+      <w:pPr>
+        <w:rPr>
+          <w:sz w:val="40"/>
+          <w:szCs w:val="40"/>
+          <w:lang w:val="en-US"/>
+        </w:rPr>
+      </w:pPr>
+      <w:r>
+        <w:rPr>
+          <w:sz w:val="40"/>
+          <w:szCs w:val="40"/>
+          <w:lang w:val="en-US"/>
+        </w:rPr>
+        <w:t xml:space="preserve">Convert to Upper </w:t>
+      </w:r>
+      <w:proofErr w:type="gramStart"/>
+      <w:r>
+        <w:rPr>
+          <w:sz w:val="40"/>
+          <w:szCs w:val="40"/>
+          <w:lang w:val="en-US"/>
+        </w:rPr>
+        <w:t>Case :</w:t>
+      </w:r>
+      <w:proofErr w:type="gramEnd"/>
+      <w:r>
+        <w:rPr>
+          <w:sz w:val="40"/>
+          <w:szCs w:val="40"/>
+          <w:lang w:val="en-US"/>
+        </w:rPr>
+        <w:t xml:space="preserve"> .</w:t>
+      </w:r>
+      <w:proofErr w:type="spellStart"/>
+      <w:r>
+        <w:rPr>
+          <w:sz w:val="40"/>
+          <w:szCs w:val="40"/>
+          <w:lang w:val="en-US"/>
+        </w:rPr>
+        <w:t>ToUppet</w:t>
+      </w:r>
+      <w:proofErr w:type="spellEnd"/>
+    </w:p>
+    <w:p>
+      <w:pPr>
+        <w:rPr>
+          <w:sz w:val="40"/>
+          <w:szCs w:val="40"/>
+          <w:lang w:val="en-US"/>
+        </w:rPr>
+      </w:pPr>
+      <w:r>
+        <w:rPr>
+          <w:sz w:val="40"/>
+          <w:szCs w:val="40"/>
+          <w:lang w:val="en-US"/>
+        </w:rPr>
+        <w:t xml:space="preserve">Convert to Lower Case: </w:t>
+      </w:r>
+      <w:proofErr w:type="spellStart"/>
+      <w:r>
+        <w:rPr>
+          <w:sz w:val="40"/>
+          <w:szCs w:val="40"/>
+          <w:lang w:val="en-US"/>
+        </w:rPr>
+        <w:t>ToLower</w:t>
+      </w:r>
+      <w:proofErr w:type="spellEnd"/>
+    </w:p>
+    <w:p>
+      <w:pPr>
+        <w:rPr>
+          <w:sz w:val="40"/>
+          <w:szCs w:val="40"/>
+          <w:lang w:val="en-US"/>
+        </w:rPr>
+      </w:pPr>
+    </w:p>
+    <w:p>
+      <w:pPr>
+        <w:rPr>
+          <w:sz w:val="40"/>
+          <w:szCs w:val="40"/>
+          <w:lang w:val="en-US"/>
+        </w:rPr>
+      </w:pPr>
+      <w:r>
+        <w:rPr>
+          <w:sz w:val="40"/>
+          <w:szCs w:val="40"/>
+          <w:lang w:val="en-US"/>
+        </w:rPr>
+        <w:t xml:space="preserve">If Any string contains a </w:t>
+      </w:r>
+      <w:proofErr w:type="gramStart"/>
+      <w:r>
+        <w:rPr>
+          <w:sz w:val="40"/>
+          <w:szCs w:val="40"/>
+          <w:lang w:val="en-US"/>
+        </w:rPr>
+        <w:t>word :</w:t>
+      </w:r>
+      <w:proofErr w:type="gramEnd"/>
+      <w:r>
+        <w:rPr>
+          <w:sz w:val="40"/>
+          <w:szCs w:val="40"/>
+          <w:lang w:val="en-US"/>
+        </w:rPr>
+        <w:t xml:space="preserve"> </w:t>
+      </w:r>
+      <w:proofErr w:type="spellStart"/>
+      <w:r>
+        <w:rPr>
+          <w:sz w:val="40"/>
+          <w:szCs w:val="40"/>
+          <w:lang w:val="en-US"/>
+        </w:rPr>
+        <w:t>String.contains</w:t>
+      </w:r>
+      <w:proofErr w:type="spellEnd"/>
+      <w:r>
+        <w:rPr>
+          <w:sz w:val="40"/>
+          <w:szCs w:val="40"/>
+          <w:lang w:val="en-US"/>
+        </w:rPr>
+        <w:t>(Word)</w:t>
+      </w:r>
+    </w:p>
+    <w:p>
+      <w:pPr>
+        <w:rPr>
+          <w:sz w:val="40"/>
+          <w:szCs w:val="40"/>
+          <w:lang w:val="en-US"/>
+        </w:rPr>
+      </w:pPr>
+    </w:p>
+    <w:p>
+      <w:pPr>
+        <w:rPr>
+          <w:sz w:val="40"/>
+          <w:szCs w:val="40"/>
+          <w:lang w:val="en-US"/>
+        </w:rPr>
+      </w:pPr>
+      <w:r>
+        <w:rPr>
+          <w:sz w:val="40"/>
+          <w:szCs w:val="40"/>
+          <w:lang w:val="en-US"/>
+        </w:rPr>
+        <w:t>Ex:</w:t>
+      </w:r>
+    </w:p>
+    <w:p>
+      <w:pPr>
+        <w:rPr>
+          <w:sz w:val="40"/>
+          <w:szCs w:val="40"/>
+          <w:lang w:val="en-US"/>
+        </w:rPr>
+      </w:pPr>
+      <w:r>
+        <w:rPr>
+          <w:sz w:val="40"/>
+          <w:szCs w:val="40"/>
+          <w:lang w:val="en-US"/>
+        </w:rPr>
+        <w:t>Message</w:t>
+      </w:r>
+      <w:proofErr w:type="gramStart"/>
+      <w:r>
+        <w:rPr>
+          <w:sz w:val="40"/>
+          <w:szCs w:val="40"/>
+          <w:lang w:val="en-US"/>
+        </w:rPr>
+        <w:t>:  “</w:t>
+      </w:r>
+      <w:proofErr w:type="gramEnd"/>
+      <w:r>
+        <w:rPr>
+          <w:sz w:val="40"/>
+          <w:szCs w:val="40"/>
+          <w:lang w:val="en-US"/>
+        </w:rPr>
+        <w:t xml:space="preserve">Hello World ! How are </w:t>
+      </w:r>
+      <w:proofErr w:type="gramStart"/>
+      <w:r>
+        <w:rPr>
+          <w:sz w:val="40"/>
+          <w:szCs w:val="40"/>
+          <w:lang w:val="en-US"/>
+        </w:rPr>
+        <w:t>you ?</w:t>
+      </w:r>
+      <w:proofErr w:type="gramEnd"/>
+      <w:r>
+        <w:rPr>
+          <w:sz w:val="40"/>
+          <w:szCs w:val="40"/>
+          <w:lang w:val="en-US"/>
+        </w:rPr>
+        <w:t>”</w:t>
+      </w:r>
+    </w:p>
+    <w:p>
+      <w:pPr>
+        <w:rPr>
+          <w:sz w:val="40"/>
+          <w:szCs w:val="40"/>
+          <w:lang w:val="en-US"/>
+        </w:rPr>
+      </w:pPr>
+      <w:proofErr w:type="spellStart"/>
+      <w:r>
+        <w:rPr>
+          <w:sz w:val="40"/>
+          <w:szCs w:val="40"/>
+          <w:lang w:val="en-US"/>
+        </w:rPr>
+        <w:t>checkWord</w:t>
+      </w:r>
+      <w:proofErr w:type="spellEnd"/>
+      <w:r>
+        <w:rPr>
+          <w:sz w:val="40"/>
+          <w:szCs w:val="40"/>
+          <w:lang w:val="en-US"/>
+        </w:rPr>
+        <w:t xml:space="preserve"> = “How”</w:t>
+      </w:r>
+    </w:p>
+    <w:p>
+      <w:pPr>
+        <w:rPr>
+          <w:sz w:val="40"/>
+          <w:szCs w:val="40"/>
+          <w:lang w:val="en-US"/>
+        </w:rPr>
+      </w:pPr>
+    </w:p>
+    <w:p>
+      <w:pPr>
+        <w:rPr>
+          <w:sz w:val="40"/>
+          <w:szCs w:val="40"/>
+          <w:lang w:val="en-US"/>
+        </w:rPr>
+      </w:pPr>
+      <w:proofErr w:type="spellStart"/>
+      <w:r>
+        <w:rPr>
+          <w:sz w:val="40"/>
+          <w:szCs w:val="40"/>
+          <w:lang w:val="en-US"/>
+        </w:rPr>
+        <w:t>Message.contains</w:t>
+      </w:r>
+      <w:proofErr w:type="spellEnd"/>
+      <w:r>
+        <w:rPr>
+          <w:sz w:val="40"/>
+          <w:szCs w:val="40"/>
+          <w:lang w:val="en-US"/>
+        </w:rPr>
+        <w:t>(</w:t>
+      </w:r>
+      <w:proofErr w:type="spellStart"/>
+      <w:r>
+        <w:rPr>
+          <w:sz w:val="40"/>
+          <w:szCs w:val="40"/>
+          <w:lang w:val="en-US"/>
+        </w:rPr>
+        <w:t>checkWord</w:t>
+      </w:r>
+      <w:proofErr w:type="spellEnd"/>
+      <w:r>
+        <w:rPr>
+          <w:sz w:val="40"/>
+          <w:szCs w:val="40"/>
+          <w:lang w:val="en-US"/>
+        </w:rPr>
+        <w:t>)- Ture</w:t>
+      </w:r>
+    </w:p>
+    <w:p>
+      <w:pPr>
+        <w:rPr>
+          <w:sz w:val="40"/>
+          <w:szCs w:val="40"/>
+          <w:lang w:val="en-US"/>
+        </w:rPr>
+      </w:pPr>
+      <w:proofErr w:type="spellStart"/>
+      <w:r>
+        <w:rPr>
+          <w:sz w:val="40"/>
+          <w:szCs w:val="40"/>
+          <w:lang w:val="en-US"/>
+        </w:rPr>
+        <w:t>Message.contains</w:t>
+      </w:r>
+      <w:proofErr w:type="spellEnd"/>
+      <w:r>
+        <w:rPr>
+          <w:sz w:val="40"/>
+          <w:szCs w:val="40"/>
+          <w:lang w:val="en-US"/>
+        </w:rPr>
+        <w:t>(“How”) – True</w:t>
+      </w:r>
+    </w:p>
+    <w:p>
+      <w:pPr>
+        <w:rPr>
+          <w:sz w:val="40"/>
+          <w:szCs w:val="40"/>
+          <w:lang w:val="en-US"/>
+        </w:rPr>
+      </w:pPr>
+      <w:proofErr w:type="spellStart"/>
+      <w:r>
+        <w:rPr>
+          <w:sz w:val="40"/>
+          <w:szCs w:val="40"/>
+          <w:lang w:val="en-US"/>
+        </w:rPr>
+        <w:t>Message.contains</w:t>
+      </w:r>
+      <w:proofErr w:type="spellEnd"/>
+      <w:r>
+        <w:rPr>
+          <w:sz w:val="40"/>
+          <w:szCs w:val="40"/>
+          <w:lang w:val="en-US"/>
+        </w:rPr>
+        <w:t>(“how”) – False</w:t>
+      </w:r>
+    </w:p>
+    <w:p>
+      <w:pPr>
+        <w:rPr>
+          <w:sz w:val="40"/>
+          <w:szCs w:val="40"/>
+          <w:lang w:val="en-US"/>
+        </w:rPr>
+      </w:pPr>
+      <w:proofErr w:type="spellStart"/>
+      <w:r>
+        <w:rPr>
+          <w:sz w:val="40"/>
+          <w:szCs w:val="40"/>
+          <w:lang w:val="en-US"/>
+        </w:rPr>
+        <w:t>Message.ToLower</w:t>
+      </w:r>
+      <w:proofErr w:type="spellEnd"/>
+      <w:r>
+        <w:rPr>
+          <w:sz w:val="40"/>
+          <w:szCs w:val="40"/>
+          <w:lang w:val="en-US"/>
+        </w:rPr>
+        <w:t>(</w:t>
+      </w:r>
+      <w:proofErr w:type="gramStart"/>
+      <w:r>
+        <w:rPr>
+          <w:sz w:val="40"/>
+          <w:szCs w:val="40"/>
+          <w:lang w:val="en-US"/>
+        </w:rPr>
+        <w:t>).contains</w:t>
+      </w:r>
+      <w:proofErr w:type="gramEnd"/>
+      <w:r>
+        <w:rPr>
+          <w:sz w:val="40"/>
+          <w:szCs w:val="40"/>
+          <w:lang w:val="en-US"/>
+        </w:rPr>
+        <w:t>(“how”) – True</w:t>
+      </w:r>
+    </w:p>
+    <w:p>
+      <w:pPr>
+        <w:rPr>
+          <w:sz w:val="40"/>
+          <w:szCs w:val="40"/>
+          <w:lang w:val="en-US"/>
+        </w:rPr>
+      </w:pPr>
+    </w:p>
+    <w:p>
+      <w:pPr>
+        <w:rPr>
+          <w:sz w:val="40"/>
+          <w:szCs w:val="40"/>
+          <w:lang w:val="en-US"/>
+        </w:rPr>
+      </w:pPr>
+      <w:r>
+        <w:rPr>
+          <w:sz w:val="40"/>
+          <w:szCs w:val="40"/>
+          <w:lang w:val="en-US"/>
+        </w:rPr>
+        <w:t>Space is denoted as underscore _</w:t>
+      </w:r>
+    </w:p>
+    <w:p>
+      <w:pPr>
+        <w:rPr>
+          <w:sz w:val="40"/>
+          <w:szCs w:val="40"/>
+          <w:lang w:val="en-US"/>
+        </w:rPr>
+      </w:pPr>
+    </w:p>
+    <w:p>
+      <w:pPr>
+        <w:rPr>
+          <w:sz w:val="40"/>
+          <w:szCs w:val="40"/>
+          <w:lang w:val="en-US"/>
+        </w:rPr>
+      </w:pPr>
+      <w:r>
+        <w:rPr>
+          <w:sz w:val="40"/>
+          <w:szCs w:val="40"/>
+          <w:highlight w:val="yellow"/>
+          <w:lang w:val="en-US"/>
+        </w:rPr>
+        <w:t>_</w:t>
+      </w:r>
+      <w:proofErr w:type="spellStart"/>
+      <w:r>
+        <w:rPr>
+          <w:sz w:val="40"/>
+          <w:szCs w:val="40"/>
+          <w:highlight w:val="yellow"/>
+          <w:lang w:val="en-US"/>
+        </w:rPr>
+        <w:t>How_Are_</w:t>
+      </w:r>
+      <w:proofErr w:type="gramStart"/>
+      <w:r>
+        <w:rPr>
+          <w:sz w:val="40"/>
+          <w:szCs w:val="40"/>
+          <w:highlight w:val="yellow"/>
+          <w:lang w:val="en-US"/>
+        </w:rPr>
+        <w:t>you</w:t>
+      </w:r>
+      <w:proofErr w:type="spellEnd"/>
+      <w:r>
+        <w:rPr>
+          <w:sz w:val="40"/>
+          <w:szCs w:val="40"/>
+          <w:highlight w:val="yellow"/>
+          <w:lang w:val="en-US"/>
+        </w:rPr>
+        <w:t>?_</w:t>
+      </w:r>
+      <w:proofErr w:type="gramEnd"/>
+      <w:r>
+        <w:rPr>
+          <w:sz w:val="40"/>
+          <w:szCs w:val="40"/>
+          <w:highlight w:val="yellow"/>
+          <w:lang w:val="en-US"/>
+        </w:rPr>
+        <w:t>___</w:t>
+      </w:r>
+    </w:p>
+    <w:p>
+      <w:pPr>
+        <w:rPr>
+          <w:sz w:val="40"/>
+          <w:szCs w:val="40"/>
+          <w:lang w:val="en-US"/>
+        </w:rPr>
+      </w:pPr>
+    </w:p>
+    <w:p>
+      <w:pPr>
+        <w:rPr>
+          <w:sz w:val="40"/>
+          <w:szCs w:val="40"/>
+          <w:lang w:val="en-US"/>
+        </w:rPr>
+      </w:pPr>
+      <w:r>
+        <w:rPr>
+          <w:sz w:val="40"/>
+          <w:szCs w:val="40"/>
+          <w:lang w:val="en-US"/>
+        </w:rPr>
+        <w:t xml:space="preserve">Remove space at end = </w:t>
+      </w:r>
+      <w:proofErr w:type="spellStart"/>
+      <w:r>
+        <w:rPr>
+          <w:sz w:val="40"/>
+          <w:szCs w:val="40"/>
+          <w:lang w:val="en-US"/>
+        </w:rPr>
+        <w:t>Message.trimend</w:t>
+      </w:r>
+      <w:proofErr w:type="spellEnd"/>
+      <w:r>
+        <w:rPr>
+          <w:sz w:val="40"/>
+          <w:szCs w:val="40"/>
+          <w:lang w:val="en-US"/>
+        </w:rPr>
+        <w:t>() = _</w:t>
+      </w:r>
+      <w:proofErr w:type="spellStart"/>
+      <w:r>
+        <w:rPr>
+          <w:sz w:val="40"/>
+          <w:szCs w:val="40"/>
+          <w:lang w:val="en-US"/>
+        </w:rPr>
+        <w:t>How_Are_you</w:t>
+      </w:r>
+      <w:proofErr w:type="spellEnd"/>
+      <w:r>
+        <w:rPr>
+          <w:sz w:val="40"/>
+          <w:szCs w:val="40"/>
+          <w:lang w:val="en-US"/>
+        </w:rPr>
+        <w:t>?</w:t>
+      </w:r>
+    </w:p>
+    <w:p>
+      <w:pPr>
+        <w:rPr>
+          <w:sz w:val="40"/>
+          <w:szCs w:val="40"/>
+          <w:lang w:val="en-US"/>
+        </w:rPr>
+      </w:pPr>
+    </w:p>
+    <w:p>
+      <w:pPr>
+        <w:rPr>
+          <w:sz w:val="40"/>
+          <w:szCs w:val="40"/>
+          <w:lang w:val="en-US"/>
+        </w:rPr>
+      </w:pPr>
+      <w:r>
+        <w:rPr>
+          <w:sz w:val="40"/>
+          <w:szCs w:val="40"/>
+          <w:lang w:val="en-US"/>
+        </w:rPr>
+        <w:t xml:space="preserve">Remove space at beginning = </w:t>
+      </w:r>
+      <w:proofErr w:type="spellStart"/>
+      <w:r>
+        <w:rPr>
+          <w:sz w:val="40"/>
+          <w:szCs w:val="40"/>
+          <w:lang w:val="en-US"/>
+        </w:rPr>
+        <w:t>Message.trimStart</w:t>
+      </w:r>
+      <w:proofErr w:type="spellEnd"/>
+      <w:r>
+        <w:rPr>
+          <w:sz w:val="40"/>
+          <w:szCs w:val="40"/>
+          <w:lang w:val="en-US"/>
+        </w:rPr>
+        <w:t xml:space="preserve">() = </w:t>
+      </w:r>
+      <w:proofErr w:type="spellStart"/>
+      <w:r>
+        <w:rPr>
+          <w:sz w:val="40"/>
+          <w:szCs w:val="40"/>
+          <w:lang w:val="en-US"/>
+        </w:rPr>
+        <w:t>How_Are_</w:t>
+      </w:r>
+      <w:proofErr w:type="gramStart"/>
+      <w:r>
+        <w:rPr>
+          <w:sz w:val="40"/>
+          <w:szCs w:val="40"/>
+          <w:lang w:val="en-US"/>
+        </w:rPr>
+        <w:t>you</w:t>
+      </w:r>
+      <w:proofErr w:type="spellEnd"/>
+      <w:r>
+        <w:rPr>
+          <w:sz w:val="40"/>
+          <w:szCs w:val="40"/>
+          <w:lang w:val="en-US"/>
+        </w:rPr>
+        <w:t>?_</w:t>
+      </w:r>
+      <w:proofErr w:type="gramEnd"/>
+      <w:r>
+        <w:rPr>
+          <w:sz w:val="40"/>
+          <w:szCs w:val="40"/>
+          <w:lang w:val="en-US"/>
+        </w:rPr>
+        <w:t>___</w:t>
+      </w:r>
+    </w:p>
+    <w:p>
+      <w:pPr>
+        <w:rPr>
+          <w:sz w:val="40"/>
+          <w:szCs w:val="40"/>
+          <w:lang w:val="en-US"/>
+        </w:rPr>
+      </w:pPr>
+    </w:p>
+    <w:p>
+      <w:pPr>
+        <w:rPr>
+          <w:sz w:val="40"/>
+          <w:szCs w:val="40"/>
+          <w:lang w:val="en-US"/>
+        </w:rPr>
+      </w:pPr>
+      <w:r>
+        <w:rPr>
+          <w:sz w:val="40"/>
+          <w:szCs w:val="40"/>
+          <w:lang w:val="en-US"/>
+        </w:rPr>
+        <w:t xml:space="preserve">Remove all spaces = </w:t>
+      </w:r>
+      <w:proofErr w:type="spellStart"/>
+      <w:r>
+        <w:rPr>
+          <w:sz w:val="40"/>
+          <w:szCs w:val="40"/>
+          <w:lang w:val="en-US"/>
+        </w:rPr>
+        <w:t>Message.trim</w:t>
+      </w:r>
+      <w:proofErr w:type="spellEnd"/>
+      <w:r>
+        <w:rPr>
+          <w:sz w:val="40"/>
+          <w:szCs w:val="40"/>
+          <w:lang w:val="en-US"/>
+        </w:rPr>
+        <w:t xml:space="preserve"> = </w:t>
+      </w:r>
+      <w:proofErr w:type="spellStart"/>
+      <w:r>
+        <w:rPr>
+          <w:sz w:val="40"/>
+          <w:szCs w:val="40"/>
+          <w:lang w:val="en-US"/>
+        </w:rPr>
+        <w:t>HowAreyou</w:t>
+      </w:r>
+      <w:proofErr w:type="spellEnd"/>
+      <w:r>
+        <w:rPr>
+          <w:sz w:val="40"/>
+          <w:szCs w:val="40"/>
+          <w:lang w:val="en-US"/>
+        </w:rPr>
+        <w:t>?</w:t>
+      </w:r>
+    </w:p>
+    <w:p>
+      <w:pPr>
+        <w:rPr>
+          <w:sz w:val="40"/>
+          <w:szCs w:val="40"/>
+          <w:lang w:val="en-US"/>
+        </w:rPr>
+      </w:pPr>
+    </w:p>
+    <w:p>
+      <w:pPr>
+        <w:rPr>
+          <w:sz w:val="40"/>
+          <w:szCs w:val="40"/>
+          <w:lang w:val="en-US"/>
+        </w:rPr>
+      </w:pPr>
+      <w:r>
+        <w:rPr>
+          <w:sz w:val="40"/>
+          <w:szCs w:val="40"/>
+          <w:lang w:val="en-US"/>
+        </w:rPr>
+        <w:t>Split String</w:t>
+      </w:r>
+      <w:r>
+        <w:rPr>
+          <w:sz w:val="40"/>
+          <w:szCs w:val="40"/>
+          <w:lang w:val="en-US"/>
+        </w:rPr>
+        <w:br/>
+      </w:r>
+      <w:r>
+        <w:rPr>
+          <w:sz w:val="40"/>
+          <w:szCs w:val="40"/>
+          <w:lang w:val="en-US"/>
+        </w:rPr>
+        <w:br/>
+        <w:t>Hi, Shiva, Rama, Krishna, Seshu, Praveen</w:t>
+      </w:r>
+    </w:p>
+    <w:p>
+      <w:pPr>
+        <w:rPr>
+          <w:sz w:val="40"/>
+          <w:szCs w:val="40"/>
+          <w:lang w:val="en-US"/>
+        </w:rPr>
+      </w:pPr>
+    </w:p>
+    <w:p>
+      <w:pPr>
+        <w:rPr>
+          <w:sz w:val="40"/>
+          <w:szCs w:val="40"/>
+          <w:lang w:val="en-US"/>
+        </w:rPr>
+      </w:pPr>
+      <w:proofErr w:type="spellStart"/>
+      <w:r>
+        <w:rPr>
+          <w:sz w:val="40"/>
+          <w:szCs w:val="40"/>
+          <w:lang w:val="en-US"/>
+        </w:rPr>
+        <w:t>String.split</w:t>
+      </w:r>
+      <w:proofErr w:type="spellEnd"/>
+      <w:r>
+        <w:rPr>
+          <w:sz w:val="40"/>
+          <w:szCs w:val="40"/>
+          <w:lang w:val="en-US"/>
+        </w:rPr>
+        <w:t>(“,”) (</w:t>
+      </w:r>
+      <w:proofErr w:type="gramStart"/>
+      <w:r>
+        <w:rPr>
+          <w:sz w:val="40"/>
+          <w:szCs w:val="40"/>
+          <w:lang w:val="en-US"/>
+        </w:rPr>
+        <w:t>1)=</w:t>
+      </w:r>
+      <w:proofErr w:type="gramEnd"/>
+      <w:r>
+        <w:rPr>
+          <w:sz w:val="40"/>
+          <w:szCs w:val="40"/>
+          <w:lang w:val="en-US"/>
+        </w:rPr>
+        <w:t xml:space="preserve"> Shiva</w:t>
+      </w:r>
+    </w:p>
+    <w:p>
+      <w:pPr>
+        <w:rPr>
+          <w:sz w:val="40"/>
+          <w:szCs w:val="40"/>
+          <w:lang w:val="en-US"/>
+        </w:rPr>
+      </w:pPr>
+    </w:p>
+    <w:p>
+      <w:pPr>
+        <w:rPr>
+          <w:sz w:val="40"/>
+          <w:szCs w:val="40"/>
+          <w:lang w:val="en-US"/>
+        </w:rPr>
+      </w:pPr>
+    </w:p>
+    <w:p>
+      <w:pPr>
+        <w:rPr>
+          <w:sz w:val="40"/>
+          <w:szCs w:val="40"/>
+          <w:lang w:val="en-US"/>
+        </w:rPr>
+      </w:pPr>
+      <w:r>
+        <w:rPr>
+          <w:sz w:val="40"/>
+          <w:szCs w:val="40"/>
+          <w:lang w:val="en-US"/>
+        </w:rPr>
+        <w:t>Replace</w:t>
+      </w:r>
+    </w:p>
+    <w:p>
+      <w:pPr>
+        <w:rPr>
+          <w:sz w:val="40"/>
+          <w:szCs w:val="40"/>
+          <w:lang w:val="en-US"/>
+        </w:rPr>
+      </w:pPr>
+    </w:p>
+    <w:p>
+      <w:pPr>
+        <w:rPr>
+          <w:sz w:val="40"/>
+          <w:szCs w:val="40"/>
+          <w:lang w:val="en-US"/>
+        </w:rPr>
+      </w:pPr>
+      <w:proofErr w:type="spellStart"/>
+      <w:r>
+        <w:rPr>
+          <w:sz w:val="40"/>
+          <w:szCs w:val="40"/>
+          <w:lang w:val="en-US"/>
+        </w:rPr>
+        <w:t>Message.Replace</w:t>
+      </w:r>
+      <w:proofErr w:type="spellEnd"/>
+      <w:r>
+        <w:rPr>
+          <w:sz w:val="40"/>
+          <w:szCs w:val="40"/>
+          <w:lang w:val="en-US"/>
+        </w:rPr>
+        <w:t xml:space="preserve">(“word in string to </w:t>
+      </w:r>
+      <w:proofErr w:type="spellStart"/>
+      <w:r>
+        <w:rPr>
+          <w:sz w:val="40"/>
+          <w:szCs w:val="40"/>
+          <w:lang w:val="en-US"/>
+        </w:rPr>
+        <w:t>replace”</w:t>
+      </w:r>
+      <w:proofErr w:type="gramStart"/>
+      <w:r>
+        <w:rPr>
+          <w:sz w:val="40"/>
+          <w:szCs w:val="40"/>
+          <w:lang w:val="en-US"/>
+        </w:rPr>
+        <w:t>,”Word</w:t>
+      </w:r>
+      <w:proofErr w:type="spellEnd"/>
+      <w:proofErr w:type="gramEnd"/>
+      <w:r>
+        <w:rPr>
+          <w:sz w:val="40"/>
+          <w:szCs w:val="40"/>
+          <w:lang w:val="en-US"/>
+        </w:rPr>
+        <w:t xml:space="preserve"> to be replaced”)</w:t>
+      </w:r>
+    </w:p>
+    <w:p>
+      <w:pPr>
+        <w:rPr>
+          <w:sz w:val="40"/>
+          <w:szCs w:val="40"/>
+          <w:lang w:val="en-US"/>
+        </w:rPr>
+      </w:pPr>
+    </w:p>
+    <w:p>
+      <w:pPr>
+        <w:rPr>
+          <w:sz w:val="40"/>
+          <w:szCs w:val="40"/>
+          <w:lang w:val="en-US"/>
+        </w:rPr>
+      </w:pPr>
+      <w:proofErr w:type="spellStart"/>
+      <w:r>
+        <w:rPr>
+          <w:sz w:val="40"/>
+          <w:szCs w:val="40"/>
+          <w:lang w:val="en-US"/>
+        </w:rPr>
+        <w:t>Message.Replace</w:t>
+      </w:r>
+      <w:proofErr w:type="spellEnd"/>
+      <w:r>
+        <w:rPr>
+          <w:sz w:val="40"/>
+          <w:szCs w:val="40"/>
+          <w:lang w:val="en-US"/>
+        </w:rPr>
+        <w:t xml:space="preserve">(“Old </w:t>
+      </w:r>
+      <w:proofErr w:type="spellStart"/>
+      <w:r>
+        <w:rPr>
+          <w:sz w:val="40"/>
+          <w:szCs w:val="40"/>
+          <w:lang w:val="en-US"/>
+        </w:rPr>
+        <w:t>Word”</w:t>
+      </w:r>
+      <w:proofErr w:type="gramStart"/>
+      <w:r>
+        <w:rPr>
+          <w:sz w:val="40"/>
+          <w:szCs w:val="40"/>
+          <w:lang w:val="en-US"/>
+        </w:rPr>
+        <w:t>,”New</w:t>
+      </w:r>
+      <w:proofErr w:type="spellEnd"/>
+      <w:proofErr w:type="gramEnd"/>
+      <w:r>
+        <w:rPr>
+          <w:sz w:val="40"/>
+          <w:szCs w:val="40"/>
+          <w:lang w:val="en-US"/>
+        </w:rPr>
+        <w:t xml:space="preserve"> Word”)</w:t>
+      </w:r>
+    </w:p>
+    <w:p>
+      <w:pPr>
+        <w:rPr>
+          <w:sz w:val="40"/>
+          <w:szCs w:val="40"/>
+          <w:lang w:val="en-US"/>
+        </w:rPr>
+      </w:pPr>
+    </w:p>
+    <w:p>
+      <w:pPr>
+        <w:rPr>
+          <w:sz w:val="40"/>
+          <w:szCs w:val="40"/>
+          <w:lang w:val="en-US"/>
+        </w:rPr>
+      </w:pPr>
+    </w:p>
+    <w:p>
+      <w:pPr>
+        <w:rPr>
+          <w:sz w:val="40"/>
+          <w:szCs w:val="40"/>
+          <w:lang w:val="en-US"/>
+        </w:rPr>
+      </w:pPr>
+      <w:r>
+        <w:rPr>
+          <w:sz w:val="40"/>
+          <w:szCs w:val="40"/>
+          <w:lang w:val="en-US"/>
+        </w:rPr>
+        <w:t>Hi, Shiva, Rama, Krishna, Seshu, Praveen</w:t>
+      </w:r>
+    </w:p>
+    <w:p>
+      <w:pPr>
+        <w:rPr>
+          <w:sz w:val="40"/>
+          <w:szCs w:val="40"/>
+          <w:lang w:val="en-US"/>
+        </w:rPr>
+      </w:pPr>
+    </w:p>
+    <w:p>
+      <w:pPr>
+        <w:rPr>
+          <w:sz w:val="40"/>
+          <w:szCs w:val="40"/>
+          <w:lang w:val="en-US"/>
+        </w:rPr>
+      </w:pPr>
+      <w:proofErr w:type="spellStart"/>
+      <w:r>
+        <w:rPr>
+          <w:sz w:val="40"/>
+          <w:szCs w:val="40"/>
+          <w:lang w:val="en-US"/>
+        </w:rPr>
+        <w:t>Message.IndexOf</w:t>
+      </w:r>
+      <w:proofErr w:type="spellEnd"/>
+      <w:r>
+        <w:rPr>
+          <w:sz w:val="40"/>
+          <w:szCs w:val="40"/>
+          <w:lang w:val="en-US"/>
+        </w:rPr>
+        <w:t>(“Rama”) = 11</w:t>
+      </w:r>
+    </w:p>
+    <w:p>
+      <w:pPr>
+        <w:rPr>
+          <w:sz w:val="40"/>
+          <w:szCs w:val="40"/>
+          <w:lang w:val="en-US"/>
+        </w:rPr>
+      </w:pPr>
+    </w:p>
+    <w:p>
+      <w:pPr>
+        <w:rPr>
+          <w:sz w:val="40"/>
+          <w:szCs w:val="40"/>
+          <w:lang w:val="en-US"/>
+        </w:rPr>
+      </w:pPr>
+      <w:r>
+        <w:rPr>
+          <w:sz w:val="40"/>
+          <w:szCs w:val="40"/>
+          <w:lang w:val="en-US"/>
+        </w:rPr>
+        <w:t>Hi, Shiva, Rama, Krishna, Seshu, Praveen</w:t>
+      </w:r>
+    </w:p>
+    <w:p>
+      <w:pPr>
+        <w:rPr>
+          <w:sz w:val="40"/>
+          <w:szCs w:val="40"/>
+          <w:lang w:val="en-US"/>
+        </w:rPr>
+      </w:pPr>
+    </w:p>
+    <w:p>
+      <w:pPr>
+        <w:rPr>
+          <w:sz w:val="40"/>
+          <w:szCs w:val="40"/>
+          <w:lang w:val="en-US"/>
+        </w:rPr>
+      </w:pPr>
+      <w:proofErr w:type="spellStart"/>
+      <w:r>
+        <w:rPr>
+          <w:sz w:val="40"/>
+          <w:szCs w:val="40"/>
+          <w:lang w:val="en-US"/>
+        </w:rPr>
+        <w:t>Message.substring</w:t>
+      </w:r>
+      <w:proofErr w:type="spellEnd"/>
+      <w:r>
+        <w:rPr>
+          <w:sz w:val="40"/>
+          <w:szCs w:val="40"/>
+          <w:lang w:val="en-US"/>
+        </w:rPr>
+        <w:t>(3,</w:t>
+      </w:r>
+      <w:proofErr w:type="gramStart"/>
+      <w:r>
+        <w:rPr>
+          <w:sz w:val="40"/>
+          <w:szCs w:val="40"/>
+          <w:lang w:val="en-US"/>
+        </w:rPr>
+        <w:t>6)=</w:t>
+      </w:r>
+      <w:proofErr w:type="gramEnd"/>
+      <w:r>
+        <w:rPr>
+          <w:sz w:val="40"/>
+          <w:szCs w:val="40"/>
+          <w:lang w:val="en-US"/>
+        </w:rPr>
+        <w:t xml:space="preserve"> _Shiva,</w:t>
+      </w:r>
     </w:p>
     <w:p>
       <w:pPr>
@@ -5158,6 +7083,95 @@
     </w:lvl>
   </w:abstractNum>
   <w:abstractNum w:abstractNumId="3" w15:restartNumberingAfterBreak="0">
+    <w:nsid w:val="3FA26410"/>
+    <w:multiLevelType w:val="hybridMultilevel"/>
+    <w:tmpl w:val="E7401516"/>
+    <w:lvl w:ilvl="0" w:tplc="4009000F">
+      <w:start w:val="1"/>
+      <w:numFmt w:val="decimal"/>
+      <w:lvlText w:val="%1."/>
+      <w:lvlJc w:val="left"/>
+      <w:pPr>
+        <w:ind w:left="720" w:hanging="360"/>
+      </w:pPr>
+      <w:rPr>
+        <w:rFonts w:hint="default"/>
+      </w:rPr>
+    </w:lvl>
+    <w:lvl w:ilvl="1" w:tplc="40090019">
+      <w:start w:val="1"/>
+      <w:numFmt w:val="lowerLetter"/>
+      <w:lvlText w:val="%2."/>
+      <w:lvlJc w:val="left"/>
+      <w:pPr>
+        <w:ind w:left="1440" w:hanging="360"/>
+      </w:pPr>
+    </w:lvl>
+    <w:lvl w:ilvl="2" w:tplc="4009001B">
+      <w:start w:val="1"/>
+      <w:numFmt w:val="lowerRoman"/>
+      <w:lvlText w:val="%3."/>
+      <w:lvlJc w:val="right"/>
+      <w:pPr>
+        <w:ind w:left="2160" w:hanging="180"/>
+      </w:pPr>
+    </w:lvl>
+    <w:lvl w:ilvl="3" w:tplc="4009000F" w:tentative="1">
+      <w:start w:val="1"/>
+      <w:numFmt w:val="decimal"/>
+      <w:lvlText w:val="%4."/>
+      <w:lvlJc w:val="left"/>
+      <w:pPr>
+        <w:ind w:left="2880" w:hanging="360"/>
+      </w:pPr>
+    </w:lvl>
+    <w:lvl w:ilvl="4" w:tplc="40090019" w:tentative="1">
+      <w:start w:val="1"/>
+      <w:numFmt w:val="lowerLetter"/>
+      <w:lvlText w:val="%5."/>
+      <w:lvlJc w:val="left"/>
+      <w:pPr>
+        <w:ind w:left="3600" w:hanging="360"/>
+      </w:pPr>
+    </w:lvl>
+    <w:lvl w:ilvl="5" w:tplc="4009001B" w:tentative="1">
+      <w:start w:val="1"/>
+      <w:numFmt w:val="lowerRoman"/>
+      <w:lvlText w:val="%6."/>
+      <w:lvlJc w:val="right"/>
+      <w:pPr>
+        <w:ind w:left="4320" w:hanging="180"/>
+      </w:pPr>
+    </w:lvl>
+    <w:lvl w:ilvl="6" w:tplc="4009000F" w:tentative="1">
+      <w:start w:val="1"/>
+      <w:numFmt w:val="decimal"/>
+      <w:lvlText w:val="%7."/>
+      <w:lvlJc w:val="left"/>
+      <w:pPr>
+        <w:ind w:left="5040" w:hanging="360"/>
+      </w:pPr>
+    </w:lvl>
+    <w:lvl w:ilvl="7" w:tplc="40090019" w:tentative="1">
+      <w:start w:val="1"/>
+      <w:numFmt w:val="lowerLetter"/>
+      <w:lvlText w:val="%8."/>
+      <w:lvlJc w:val="left"/>
+      <w:pPr>
+        <w:ind w:left="5760" w:hanging="360"/>
+      </w:pPr>
+    </w:lvl>
+    <w:lvl w:ilvl="8" w:tplc="4009001B" w:tentative="1">
+      <w:start w:val="1"/>
+      <w:numFmt w:val="lowerRoman"/>
+      <w:lvlText w:val="%9."/>
+      <w:lvlJc w:val="right"/>
+      <w:pPr>
+        <w:ind w:left="6480" w:hanging="180"/>
+      </w:pPr>
+    </w:lvl>
+  </w:abstractNum>
+  <w:abstractNum w:abstractNumId="4" w15:restartNumberingAfterBreak="0">
     <w:nsid w:val="48F21DC3"/>
     <w:multiLevelType w:val="hybridMultilevel"/>
     <w:tmpl w:val="4C78F03C"/>
@@ -5246,7 +7260,7 @@
       </w:pPr>
     </w:lvl>
   </w:abstractNum>
-  <w:abstractNum w:abstractNumId="4" w15:restartNumberingAfterBreak="0">
+  <w:abstractNum w:abstractNumId="5" w15:restartNumberingAfterBreak="0">
     <w:nsid w:val="5F731BAF"/>
     <w:multiLevelType w:val="hybridMultilevel"/>
     <w:tmpl w:val="E968D3A0"/>
@@ -5335,7 +7349,7 @@
       </w:pPr>
     </w:lvl>
   </w:abstractNum>
-  <w:abstractNum w:abstractNumId="5" w15:restartNumberingAfterBreak="0">
+  <w:abstractNum w:abstractNumId="6" w15:restartNumberingAfterBreak="0">
     <w:nsid w:val="61ED1E06"/>
     <w:multiLevelType w:val="hybridMultilevel"/>
     <w:tmpl w:val="C5B44610"/>
@@ -5424,7 +7438,7 @@
       </w:pPr>
     </w:lvl>
   </w:abstractNum>
-  <w:abstractNum w:abstractNumId="6" w15:restartNumberingAfterBreak="0">
+  <w:abstractNum w:abstractNumId="7" w15:restartNumberingAfterBreak="0">
     <w:nsid w:val="61F83010"/>
     <w:multiLevelType w:val="hybridMultilevel"/>
     <w:tmpl w:val="5032FD68"/>
@@ -5513,7 +7527,7 @@
       </w:pPr>
     </w:lvl>
   </w:abstractNum>
-  <w:abstractNum w:abstractNumId="7" w15:restartNumberingAfterBreak="0">
+  <w:abstractNum w:abstractNumId="8" w15:restartNumberingAfterBreak="0">
     <w:nsid w:val="627A1DCA"/>
     <w:multiLevelType w:val="hybridMultilevel"/>
     <w:tmpl w:val="B01246B2"/>
@@ -5602,7 +7616,7 @@
       </w:pPr>
     </w:lvl>
   </w:abstractNum>
-  <w:abstractNum w:abstractNumId="8" w15:restartNumberingAfterBreak="0">
+  <w:abstractNum w:abstractNumId="9" w15:restartNumberingAfterBreak="0">
     <w:nsid w:val="7BF830DC"/>
     <w:multiLevelType w:val="hybridMultilevel"/>
     <w:tmpl w:val="13982568"/>
@@ -5691,7 +7705,7 @@
       </w:pPr>
     </w:lvl>
   </w:abstractNum>
-  <w:abstractNum w:abstractNumId="9" w15:restartNumberingAfterBreak="0">
+  <w:abstractNum w:abstractNumId="10" w15:restartNumberingAfterBreak="0">
     <w:nsid w:val="7D6C613E"/>
     <w:multiLevelType w:val="hybridMultilevel"/>
     <w:tmpl w:val="B4B65404"/>
@@ -5784,22 +7798,22 @@
     <w:abstractNumId w:val="1"/>
   </w:num>
   <w:num w:numId="2" w16cid:durableId="422847292">
+    <w:abstractNumId w:val="6"/>
+  </w:num>
+  <w:num w:numId="3" w16cid:durableId="2071028334">
     <w:abstractNumId w:val="5"/>
   </w:num>
-  <w:num w:numId="3" w16cid:durableId="2071028334">
-    <w:abstractNumId w:val="4"/>
+  <w:num w:numId="4" w16cid:durableId="1256325261">
+    <w:abstractNumId w:val="8"/>
   </w:num>
-  <w:num w:numId="4" w16cid:durableId="1256325261">
+  <w:num w:numId="5" w16cid:durableId="1452238869">
     <w:abstractNumId w:val="7"/>
   </w:num>
-  <w:num w:numId="5" w16cid:durableId="1452238869">
-    <w:abstractNumId w:val="6"/>
-  </w:num>
   <w:num w:numId="6" w16cid:durableId="1008795669">
-    <w:abstractNumId w:val="9"/>
+    <w:abstractNumId w:val="10"/>
   </w:num>
   <w:num w:numId="7" w16cid:durableId="776801804">
-    <w:abstractNumId w:val="3"/>
+    <w:abstractNumId w:val="4"/>
   </w:num>
   <w:num w:numId="8" w16cid:durableId="1047679668">
     <w:abstractNumId w:val="0"/>
@@ -5808,7 +7822,10 @@
     <w:abstractNumId w:val="2"/>
   </w:num>
   <w:num w:numId="10" w16cid:durableId="1697274742">
-    <w:abstractNumId w:val="8"/>
+    <w:abstractNumId w:val="9"/>
+  </w:num>
+  <w:num w:numId="11" w16cid:durableId="259527723">
+    <w:abstractNumId w:val="3"/>
   </w:num>
 </w:numbering>
 </file>

</xml_diff>

<commit_message>
Changes on 29th Jan
</commit_message>
<xml_diff>
--- a/RPA LifeCycle.docx
+++ b/RPA LifeCycle.docx
@@ -13,11 +13,19 @@
           <w:lang w:val="en-US"/>
         </w:rPr>
       </w:pPr>
-      <w:r>
-        <w:rPr>
-          <w:lang w:val="en-US"/>
-        </w:rPr>
-        <w:t>Planning  (Intake)</w:t>
+      <w:proofErr w:type="gramStart"/>
+      <w:r>
+        <w:rPr>
+          <w:lang w:val="en-US"/>
+        </w:rPr>
+        <w:t>Planning  (</w:t>
+      </w:r>
+      <w:proofErr w:type="gramEnd"/>
+      <w:r>
+        <w:rPr>
+          <w:lang w:val="en-US"/>
+        </w:rPr>
+        <w:t>Intake)</w:t>
       </w:r>
     </w:p>
     <w:p>
@@ -53,7 +61,21 @@
         <w:rPr>
           <w:lang w:val="en-US"/>
         </w:rPr>
-        <w:t xml:space="preserve">Feasibility Check  - RPA Management &amp; RPA Solution </w:t>
+        <w:t xml:space="preserve">Feasibility </w:t>
+      </w:r>
+      <w:proofErr w:type="gramStart"/>
+      <w:r>
+        <w:rPr>
+          <w:lang w:val="en-US"/>
+        </w:rPr>
+        <w:t>Check  -</w:t>
+      </w:r>
+      <w:proofErr w:type="gramEnd"/>
+      <w:r>
+        <w:rPr>
+          <w:lang w:val="en-US"/>
+        </w:rPr>
+        <w:t xml:space="preserve"> RPA Management &amp; RPA Solution </w:t>
       </w:r>
       <w:proofErr w:type="spellStart"/>
       <w:r>
@@ -1004,8 +1026,16 @@
         <w:rPr>
           <w:lang w:val="en-US"/>
         </w:rPr>
-        <w:t xml:space="preserve"> Defined set of array</w:t>
-      </w:r>
+        <w:t xml:space="preserve"> Defined set of </w:t>
+      </w:r>
+      <w:proofErr w:type="gramStart"/>
+      <w:r>
+        <w:rPr>
+          <w:lang w:val="en-US"/>
+        </w:rPr>
+        <w:t>array</w:t>
+      </w:r>
+      <w:proofErr w:type="gramEnd"/>
     </w:p>
     <w:p>
       <w:pPr>
@@ -1092,31 +1122,47 @@
           <w:lang w:val="en-US"/>
         </w:rPr>
       </w:pPr>
-      <w:r>
-        <w:rPr>
-          <w:lang w:val="en-US"/>
-        </w:rPr>
-        <w:t>Break : Will break the loop and come out of the loop</w:t>
-      </w:r>
-    </w:p>
-    <w:p>
-      <w:pPr>
-        <w:rPr>
-          <w:lang w:val="en-US"/>
-        </w:rPr>
-      </w:pPr>
-    </w:p>
-    <w:p>
-      <w:pPr>
-        <w:rPr>
-          <w:lang w:val="en-US"/>
-        </w:rPr>
-      </w:pPr>
-      <w:r>
-        <w:rPr>
-          <w:lang w:val="en-US"/>
-        </w:rPr>
-        <w:t>Continue : will stop the execution of remaining steps and continue the loop</w:t>
+      <w:proofErr w:type="gramStart"/>
+      <w:r>
+        <w:rPr>
+          <w:lang w:val="en-US"/>
+        </w:rPr>
+        <w:t>Break :</w:t>
+      </w:r>
+      <w:proofErr w:type="gramEnd"/>
+      <w:r>
+        <w:rPr>
+          <w:lang w:val="en-US"/>
+        </w:rPr>
+        <w:t xml:space="preserve"> Will break the loop and come out of the loop</w:t>
+      </w:r>
+    </w:p>
+    <w:p>
+      <w:pPr>
+        <w:rPr>
+          <w:lang w:val="en-US"/>
+        </w:rPr>
+      </w:pPr>
+    </w:p>
+    <w:p>
+      <w:pPr>
+        <w:rPr>
+          <w:lang w:val="en-US"/>
+        </w:rPr>
+      </w:pPr>
+      <w:proofErr w:type="gramStart"/>
+      <w:r>
+        <w:rPr>
+          <w:lang w:val="en-US"/>
+        </w:rPr>
+        <w:t>Continue :</w:t>
+      </w:r>
+      <w:proofErr w:type="gramEnd"/>
+      <w:r>
+        <w:rPr>
+          <w:lang w:val="en-US"/>
+        </w:rPr>
+        <w:t xml:space="preserve"> will stop the execution of remaining steps and continue the loop</w:t>
       </w:r>
     </w:p>
     <w:p>
@@ -3164,6 +3210,7 @@
         </w:rPr>
       </w:pPr>
       <w:proofErr w:type="spellStart"/>
+      <w:proofErr w:type="gramStart"/>
       <w:r>
         <w:rPr>
           <w:sz w:val="40"/>
@@ -3173,6 +3220,7 @@
         <w:t>DataTable.Rows.count</w:t>
       </w:r>
       <w:proofErr w:type="spellEnd"/>
+      <w:proofErr w:type="gramEnd"/>
       <w:r>
         <w:rPr>
           <w:sz w:val="40"/>
@@ -3215,7 +3263,25 @@
           <w:szCs w:val="40"/>
           <w:lang w:val="en-US"/>
         </w:rPr>
-        <w:t>(2).item(3) = 25</w:t>
+        <w:t>(2</w:t>
+      </w:r>
+      <w:proofErr w:type="gramStart"/>
+      <w:r>
+        <w:rPr>
+          <w:sz w:val="40"/>
+          <w:szCs w:val="40"/>
+          <w:lang w:val="en-US"/>
+        </w:rPr>
+        <w:t>).item</w:t>
+      </w:r>
+      <w:proofErr w:type="gramEnd"/>
+      <w:r>
+        <w:rPr>
+          <w:sz w:val="40"/>
+          <w:szCs w:val="40"/>
+          <w:lang w:val="en-US"/>
+        </w:rPr>
+        <w:t>(3) = 25</w:t>
       </w:r>
     </w:p>
     <w:p>
@@ -3251,7 +3317,25 @@
           <w:szCs w:val="40"/>
           <w:lang w:val="en-US"/>
         </w:rPr>
-        <w:t>(2).item(“Age”)=25</w:t>
+        <w:t>(2</w:t>
+      </w:r>
+      <w:proofErr w:type="gramStart"/>
+      <w:r>
+        <w:rPr>
+          <w:sz w:val="40"/>
+          <w:szCs w:val="40"/>
+          <w:lang w:val="en-US"/>
+        </w:rPr>
+        <w:t>).item</w:t>
+      </w:r>
+      <w:proofErr w:type="gramEnd"/>
+      <w:r>
+        <w:rPr>
+          <w:sz w:val="40"/>
+          <w:szCs w:val="40"/>
+          <w:lang w:val="en-US"/>
+        </w:rPr>
+        <w:t>(“Age”)=25</w:t>
       </w:r>
     </w:p>
     <w:p>
@@ -3278,7 +3362,25 @@
           <w:szCs w:val="40"/>
           <w:lang w:val="en-US"/>
         </w:rPr>
-        <w:t>(1).item(“FName”)=Ram</w:t>
+        <w:t>(1</w:t>
+      </w:r>
+      <w:proofErr w:type="gramStart"/>
+      <w:r>
+        <w:rPr>
+          <w:sz w:val="40"/>
+          <w:szCs w:val="40"/>
+          <w:lang w:val="en-US"/>
+        </w:rPr>
+        <w:t>).item</w:t>
+      </w:r>
+      <w:proofErr w:type="gramEnd"/>
+      <w:r>
+        <w:rPr>
+          <w:sz w:val="40"/>
+          <w:szCs w:val="40"/>
+          <w:lang w:val="en-US"/>
+        </w:rPr>
+        <w:t>(“FName”)=Ram</w:t>
       </w:r>
     </w:p>
     <w:p>
@@ -3333,7 +3435,25 @@
           <w:szCs w:val="40"/>
           <w:lang w:val="en-US"/>
         </w:rPr>
-        <w:t xml:space="preserve"> – {4,”Praveen”,”S”,26,9}</w:t>
+        <w:t xml:space="preserve"> – {4</w:t>
+      </w:r>
+      <w:proofErr w:type="gramStart"/>
+      <w:r>
+        <w:rPr>
+          <w:sz w:val="40"/>
+          <w:szCs w:val="40"/>
+          <w:lang w:val="en-US"/>
+        </w:rPr>
+        <w:t>,”Praveen</w:t>
+      </w:r>
+      <w:proofErr w:type="gramEnd"/>
+      <w:r>
+        <w:rPr>
+          <w:sz w:val="40"/>
+          <w:szCs w:val="40"/>
+          <w:lang w:val="en-US"/>
+        </w:rPr>
+        <w:t>”,”S”,26,9}</w:t>
       </w:r>
     </w:p>
     <w:p>
@@ -3354,6 +3474,7 @@
         </w:rPr>
       </w:pPr>
       <w:proofErr w:type="spellStart"/>
+      <w:proofErr w:type="gramStart"/>
       <w:r>
         <w:rPr>
           <w:sz w:val="40"/>
@@ -3369,7 +3490,16 @@
           <w:szCs w:val="40"/>
           <w:lang w:val="en-US"/>
         </w:rPr>
-        <w:t>(1) = Praveen</w:t>
+        <w:t>(</w:t>
+      </w:r>
+      <w:proofErr w:type="gramEnd"/>
+      <w:r>
+        <w:rPr>
+          <w:sz w:val="40"/>
+          <w:szCs w:val="40"/>
+          <w:lang w:val="en-US"/>
+        </w:rPr>
+        <w:t>1) = Praveen</w:t>
       </w:r>
     </w:p>
     <w:p>
@@ -3384,6 +3514,7 @@
         </w:rPr>
       </w:pPr>
       <w:proofErr w:type="spellStart"/>
+      <w:proofErr w:type="gramStart"/>
       <w:r>
         <w:rPr>
           <w:sz w:val="40"/>
@@ -3399,7 +3530,16 @@
           <w:szCs w:val="40"/>
           <w:lang w:val="en-US"/>
         </w:rPr>
-        <w:t>(3)= 26</w:t>
+        <w:t>(</w:t>
+      </w:r>
+      <w:proofErr w:type="gramEnd"/>
+      <w:r>
+        <w:rPr>
+          <w:sz w:val="40"/>
+          <w:szCs w:val="40"/>
+          <w:lang w:val="en-US"/>
+        </w:rPr>
+        <w:t>3)= 26</w:t>
       </w:r>
     </w:p>
     <w:p>
@@ -3591,11 +3731,10 @@
           <w:u w:val="single"/>
           <w:lang w:val="en-US"/>
         </w:rPr>
-        <w:t>A6,B6,C6</w:t>
-      </w:r>
-    </w:p>
-    <w:p>
-      <w:pPr>
+        <w:t>A</w:t>
+      </w:r>
+      <w:proofErr w:type="gramStart"/>
+      <w:r>
         <w:rPr>
           <w:b/>
           <w:bCs/>
@@ -3604,7 +3743,9 @@
           <w:u w:val="single"/>
           <w:lang w:val="en-US"/>
         </w:rPr>
-      </w:pPr>
+        <w:t>6,B</w:t>
+      </w:r>
+      <w:proofErr w:type="gramEnd"/>
       <w:r>
         <w:rPr>
           <w:b/>
@@ -3614,7 +3755,54 @@
           <w:u w:val="single"/>
           <w:lang w:val="en-US"/>
         </w:rPr>
-        <w:t>A7,B7,C7</w:t>
+        <w:t>6,C6</w:t>
+      </w:r>
+    </w:p>
+    <w:p>
+      <w:pPr>
+        <w:rPr>
+          <w:b/>
+          <w:bCs/>
+          <w:sz w:val="40"/>
+          <w:szCs w:val="40"/>
+          <w:u w:val="single"/>
+          <w:lang w:val="en-US"/>
+        </w:rPr>
+      </w:pPr>
+      <w:r>
+        <w:rPr>
+          <w:b/>
+          <w:bCs/>
+          <w:sz w:val="40"/>
+          <w:szCs w:val="40"/>
+          <w:u w:val="single"/>
+          <w:lang w:val="en-US"/>
+        </w:rPr>
+        <w:t>A</w:t>
+      </w:r>
+      <w:proofErr w:type="gramStart"/>
+      <w:r>
+        <w:rPr>
+          <w:b/>
+          <w:bCs/>
+          <w:sz w:val="40"/>
+          <w:szCs w:val="40"/>
+          <w:u w:val="single"/>
+          <w:lang w:val="en-US"/>
+        </w:rPr>
+        <w:t>7,B</w:t>
+      </w:r>
+      <w:proofErr w:type="gramEnd"/>
+      <w:r>
+        <w:rPr>
+          <w:b/>
+          <w:bCs/>
+          <w:sz w:val="40"/>
+          <w:szCs w:val="40"/>
+          <w:u w:val="single"/>
+          <w:lang w:val="en-US"/>
+        </w:rPr>
+        <w:t>7,C7</w:t>
       </w:r>
     </w:p>
     <w:p>
@@ -3725,6 +3913,7 @@
           <w:lang w:val="en-US"/>
         </w:rPr>
       </w:pPr>
+      <w:proofErr w:type="gramStart"/>
       <w:r>
         <w:rPr>
           <w:b/>
@@ -3734,7 +3923,19 @@
           <w:u w:val="single"/>
           <w:lang w:val="en-US"/>
         </w:rPr>
-        <w:t xml:space="preserve">Open : </w:t>
+        <w:t>Open :</w:t>
+      </w:r>
+      <w:proofErr w:type="gramEnd"/>
+      <w:r>
+        <w:rPr>
+          <w:b/>
+          <w:bCs/>
+          <w:sz w:val="40"/>
+          <w:szCs w:val="40"/>
+          <w:u w:val="single"/>
+          <w:lang w:val="en-US"/>
+        </w:rPr>
+        <w:t xml:space="preserve"> </w:t>
       </w:r>
     </w:p>
     <w:p>
@@ -4014,6 +4215,7 @@
           <w:lang w:val="en-US"/>
         </w:rPr>
       </w:pPr>
+      <w:proofErr w:type="gramStart"/>
       <w:r>
         <w:rPr>
           <w:b/>
@@ -4033,7 +4235,18 @@
           <w:szCs w:val="40"/>
           <w:lang w:val="en-US"/>
         </w:rPr>
-        <w:t xml:space="preserve"> : close the calculator</w:t>
+        <w:t xml:space="preserve"> :</w:t>
+      </w:r>
+      <w:proofErr w:type="gramEnd"/>
+      <w:r>
+        <w:rPr>
+          <w:b/>
+          <w:bCs/>
+          <w:sz w:val="40"/>
+          <w:szCs w:val="40"/>
+          <w:lang w:val="en-US"/>
+        </w:rPr>
+        <w:t xml:space="preserve"> close the calculator</w:t>
       </w:r>
     </w:p>
     <w:p>
@@ -4121,24 +4334,52 @@
           <w:szCs w:val="40"/>
           <w:lang w:val="en-US"/>
         </w:rPr>
-        <w:t>Fuzzy Selector : May identify multiple</w:t>
-      </w:r>
-    </w:p>
-    <w:p>
-      <w:pPr>
-        <w:rPr>
-          <w:sz w:val="40"/>
-          <w:szCs w:val="40"/>
-          <w:lang w:val="en-US"/>
-        </w:rPr>
-      </w:pPr>
-      <w:r>
-        <w:rPr>
-          <w:sz w:val="40"/>
-          <w:szCs w:val="40"/>
-          <w:lang w:val="en-US"/>
-        </w:rPr>
-        <w:t xml:space="preserve">Image : Least </w:t>
+        <w:t xml:space="preserve">Fuzzy </w:t>
+      </w:r>
+      <w:proofErr w:type="gramStart"/>
+      <w:r>
+        <w:rPr>
+          <w:sz w:val="40"/>
+          <w:szCs w:val="40"/>
+          <w:lang w:val="en-US"/>
+        </w:rPr>
+        <w:t>Selector :</w:t>
+      </w:r>
+      <w:proofErr w:type="gramEnd"/>
+      <w:r>
+        <w:rPr>
+          <w:sz w:val="40"/>
+          <w:szCs w:val="40"/>
+          <w:lang w:val="en-US"/>
+        </w:rPr>
+        <w:t xml:space="preserve"> May identify multiple</w:t>
+      </w:r>
+    </w:p>
+    <w:p>
+      <w:pPr>
+        <w:rPr>
+          <w:sz w:val="40"/>
+          <w:szCs w:val="40"/>
+          <w:lang w:val="en-US"/>
+        </w:rPr>
+      </w:pPr>
+      <w:proofErr w:type="gramStart"/>
+      <w:r>
+        <w:rPr>
+          <w:sz w:val="40"/>
+          <w:szCs w:val="40"/>
+          <w:lang w:val="en-US"/>
+        </w:rPr>
+        <w:t>Image :</w:t>
+      </w:r>
+      <w:proofErr w:type="gramEnd"/>
+      <w:r>
+        <w:rPr>
+          <w:sz w:val="40"/>
+          <w:szCs w:val="40"/>
+          <w:lang w:val="en-US"/>
+        </w:rPr>
+        <w:t xml:space="preserve"> Least </w:t>
       </w:r>
     </w:p>
     <w:p>
@@ -4452,50 +4693,104 @@
           <w:szCs w:val="40"/>
           <w:lang w:val="en-US"/>
         </w:rPr>
-        <w:t>Id=”*”</w:t>
-      </w:r>
-    </w:p>
-    <w:p>
-      <w:pPr>
-        <w:rPr>
-          <w:sz w:val="40"/>
-          <w:szCs w:val="40"/>
-          <w:lang w:val="en-US"/>
-        </w:rPr>
-      </w:pPr>
-    </w:p>
-    <w:p>
-      <w:pPr>
-        <w:rPr>
-          <w:sz w:val="40"/>
-          <w:szCs w:val="40"/>
-          <w:lang w:val="en-US"/>
-        </w:rPr>
-      </w:pPr>
-      <w:r>
-        <w:rPr>
-          <w:sz w:val="40"/>
-          <w:szCs w:val="40"/>
-          <w:lang w:val="en-US"/>
-        </w:rPr>
-        <w:t>Id=”Tab1”</w:t>
-      </w:r>
-    </w:p>
-    <w:p>
-      <w:pPr>
-        <w:rPr>
-          <w:sz w:val="40"/>
-          <w:szCs w:val="40"/>
-          <w:lang w:val="en-US"/>
-        </w:rPr>
-      </w:pPr>
-      <w:r>
-        <w:rPr>
-          <w:sz w:val="40"/>
-          <w:szCs w:val="40"/>
-          <w:lang w:val="en-US"/>
-        </w:rPr>
-        <w:t>Id=”Tab2”</w:t>
+        <w:t>Id</w:t>
+      </w:r>
+      <w:proofErr w:type="gramStart"/>
+      <w:r>
+        <w:rPr>
+          <w:sz w:val="40"/>
+          <w:szCs w:val="40"/>
+          <w:lang w:val="en-US"/>
+        </w:rPr>
+        <w:t>=”*</w:t>
+      </w:r>
+      <w:proofErr w:type="gramEnd"/>
+      <w:r>
+        <w:rPr>
+          <w:sz w:val="40"/>
+          <w:szCs w:val="40"/>
+          <w:lang w:val="en-US"/>
+        </w:rPr>
+        <w:t>”</w:t>
+      </w:r>
+    </w:p>
+    <w:p>
+      <w:pPr>
+        <w:rPr>
+          <w:sz w:val="40"/>
+          <w:szCs w:val="40"/>
+          <w:lang w:val="en-US"/>
+        </w:rPr>
+      </w:pPr>
+    </w:p>
+    <w:p>
+      <w:pPr>
+        <w:rPr>
+          <w:sz w:val="40"/>
+          <w:szCs w:val="40"/>
+          <w:lang w:val="en-US"/>
+        </w:rPr>
+      </w:pPr>
+      <w:r>
+        <w:rPr>
+          <w:sz w:val="40"/>
+          <w:szCs w:val="40"/>
+          <w:lang w:val="en-US"/>
+        </w:rPr>
+        <w:t>Id</w:t>
+      </w:r>
+      <w:proofErr w:type="gramStart"/>
+      <w:r>
+        <w:rPr>
+          <w:sz w:val="40"/>
+          <w:szCs w:val="40"/>
+          <w:lang w:val="en-US"/>
+        </w:rPr>
+        <w:t>=”Tab</w:t>
+      </w:r>
+      <w:proofErr w:type="gramEnd"/>
+      <w:r>
+        <w:rPr>
+          <w:sz w:val="40"/>
+          <w:szCs w:val="40"/>
+          <w:lang w:val="en-US"/>
+        </w:rPr>
+        <w:t>1”</w:t>
+      </w:r>
+    </w:p>
+    <w:p>
+      <w:pPr>
+        <w:rPr>
+          <w:sz w:val="40"/>
+          <w:szCs w:val="40"/>
+          <w:lang w:val="en-US"/>
+        </w:rPr>
+      </w:pPr>
+      <w:r>
+        <w:rPr>
+          <w:sz w:val="40"/>
+          <w:szCs w:val="40"/>
+          <w:lang w:val="en-US"/>
+        </w:rPr>
+        <w:t>Id</w:t>
+      </w:r>
+      <w:proofErr w:type="gramStart"/>
+      <w:r>
+        <w:rPr>
+          <w:sz w:val="40"/>
+          <w:szCs w:val="40"/>
+          <w:lang w:val="en-US"/>
+        </w:rPr>
+        <w:t>=”Tab</w:t>
+      </w:r>
+      <w:proofErr w:type="gramEnd"/>
+      <w:r>
+        <w:rPr>
+          <w:sz w:val="40"/>
+          <w:szCs w:val="40"/>
+          <w:lang w:val="en-US"/>
+        </w:rPr>
+        <w:t>2”</w:t>
       </w:r>
     </w:p>
     <w:p>
@@ -4513,33 +4808,69 @@
           <w:lang w:val="en-US"/>
         </w:rPr>
         <w:lastRenderedPageBreak/>
-        <w:t>Id=”Tab3”</w:t>
-      </w:r>
-    </w:p>
-    <w:p>
-      <w:pPr>
-        <w:rPr>
-          <w:sz w:val="40"/>
-          <w:szCs w:val="40"/>
-          <w:lang w:val="en-US"/>
-        </w:rPr>
-      </w:pPr>
-    </w:p>
-    <w:p>
-      <w:pPr>
-        <w:rPr>
-          <w:sz w:val="40"/>
-          <w:szCs w:val="40"/>
-          <w:lang w:val="en-US"/>
-        </w:rPr>
-      </w:pPr>
-      <w:r>
-        <w:rPr>
-          <w:sz w:val="40"/>
-          <w:szCs w:val="40"/>
-          <w:lang w:val="en-US"/>
-        </w:rPr>
-        <w:t>Id=”Tab?” id=”*”</w:t>
+        <w:t>Id</w:t>
+      </w:r>
+      <w:proofErr w:type="gramStart"/>
+      <w:r>
+        <w:rPr>
+          <w:sz w:val="40"/>
+          <w:szCs w:val="40"/>
+          <w:lang w:val="en-US"/>
+        </w:rPr>
+        <w:t>=”Tab</w:t>
+      </w:r>
+      <w:proofErr w:type="gramEnd"/>
+      <w:r>
+        <w:rPr>
+          <w:sz w:val="40"/>
+          <w:szCs w:val="40"/>
+          <w:lang w:val="en-US"/>
+        </w:rPr>
+        <w:t>3”</w:t>
+      </w:r>
+    </w:p>
+    <w:p>
+      <w:pPr>
+        <w:rPr>
+          <w:sz w:val="40"/>
+          <w:szCs w:val="40"/>
+          <w:lang w:val="en-US"/>
+        </w:rPr>
+      </w:pPr>
+    </w:p>
+    <w:p>
+      <w:pPr>
+        <w:rPr>
+          <w:sz w:val="40"/>
+          <w:szCs w:val="40"/>
+          <w:lang w:val="en-US"/>
+        </w:rPr>
+      </w:pPr>
+      <w:r>
+        <w:rPr>
+          <w:sz w:val="40"/>
+          <w:szCs w:val="40"/>
+          <w:lang w:val="en-US"/>
+        </w:rPr>
+        <w:t>Id</w:t>
+      </w:r>
+      <w:proofErr w:type="gramStart"/>
+      <w:r>
+        <w:rPr>
+          <w:sz w:val="40"/>
+          <w:szCs w:val="40"/>
+          <w:lang w:val="en-US"/>
+        </w:rPr>
+        <w:t>=”Tab</w:t>
+      </w:r>
+      <w:proofErr w:type="gramEnd"/>
+      <w:r>
+        <w:rPr>
+          <w:sz w:val="40"/>
+          <w:szCs w:val="40"/>
+          <w:lang w:val="en-US"/>
+        </w:rPr>
+        <w:t>?” id=”*”</w:t>
       </w:r>
     </w:p>
     <w:p>
@@ -4577,7 +4908,25 @@
           <w:szCs w:val="40"/>
           <w:lang w:val="en-US"/>
         </w:rPr>
-        <w:t xml:space="preserve">Manual Work : </w:t>
+        <w:t xml:space="preserve">Manual </w:t>
+      </w:r>
+      <w:proofErr w:type="gramStart"/>
+      <w:r>
+        <w:rPr>
+          <w:sz w:val="40"/>
+          <w:szCs w:val="40"/>
+          <w:lang w:val="en-US"/>
+        </w:rPr>
+        <w:t>Work :</w:t>
+      </w:r>
+      <w:proofErr w:type="gramEnd"/>
+      <w:r>
+        <w:rPr>
+          <w:sz w:val="40"/>
+          <w:szCs w:val="40"/>
+          <w:lang w:val="en-US"/>
+        </w:rPr>
+        <w:t xml:space="preserve"> </w:t>
       </w:r>
       <w:r>
         <w:rPr>
@@ -4607,7 +4956,25 @@
           <w:szCs w:val="40"/>
           <w:lang w:val="en-US"/>
         </w:rPr>
-        <w:t>Create a Ex</w:t>
+        <w:t xml:space="preserve">Create </w:t>
+      </w:r>
+      <w:proofErr w:type="gramStart"/>
+      <w:r>
+        <w:rPr>
+          <w:sz w:val="40"/>
+          <w:szCs w:val="40"/>
+          <w:lang w:val="en-US"/>
+        </w:rPr>
+        <w:t>a</w:t>
+      </w:r>
+      <w:proofErr w:type="gramEnd"/>
+      <w:r>
+        <w:rPr>
+          <w:sz w:val="40"/>
+          <w:szCs w:val="40"/>
+          <w:lang w:val="en-US"/>
+        </w:rPr>
+        <w:t xml:space="preserve"> Ex</w:t>
       </w:r>
       <w:r>
         <w:rPr>
@@ -4716,7 +5083,25 @@
           <w:szCs w:val="40"/>
           <w:lang w:val="en-US"/>
         </w:rPr>
-        <w:t>If selected file excel or not</w:t>
+        <w:t xml:space="preserve">If selected file </w:t>
+      </w:r>
+      <w:proofErr w:type="gramStart"/>
+      <w:r>
+        <w:rPr>
+          <w:sz w:val="40"/>
+          <w:szCs w:val="40"/>
+          <w:lang w:val="en-US"/>
+        </w:rPr>
+        <w:t>excel</w:t>
+      </w:r>
+      <w:proofErr w:type="gramEnd"/>
+      <w:r>
+        <w:rPr>
+          <w:sz w:val="40"/>
+          <w:szCs w:val="40"/>
+          <w:lang w:val="en-US"/>
+        </w:rPr>
+        <w:t xml:space="preserve"> or not</w:t>
       </w:r>
     </w:p>
     <w:p>
@@ -5250,7 +5635,16 @@
           <w:szCs w:val="40"/>
           <w:lang w:val="en-US"/>
         </w:rPr>
-        <w:t xml:space="preserve"> to string - .</w:t>
+        <w:t xml:space="preserve"> to string </w:t>
+      </w:r>
+      <w:proofErr w:type="gramStart"/>
+      <w:r>
+        <w:rPr>
+          <w:sz w:val="40"/>
+          <w:szCs w:val="40"/>
+          <w:lang w:val="en-US"/>
+        </w:rPr>
+        <w:t>- .</w:t>
       </w:r>
       <w:proofErr w:type="spellStart"/>
       <w:r>
@@ -5262,6 +5656,7 @@
         <w:t>ToString</w:t>
       </w:r>
       <w:proofErr w:type="spellEnd"/>
+      <w:proofErr w:type="gramEnd"/>
       <w:r>
         <w:rPr>
           <w:sz w:val="40"/>
@@ -5285,7 +5680,25 @@
           <w:szCs w:val="40"/>
           <w:lang w:val="en-US"/>
         </w:rPr>
-        <w:t>Convert to Upper Case : .</w:t>
+        <w:t xml:space="preserve">Convert to Upper </w:t>
+      </w:r>
+      <w:proofErr w:type="gramStart"/>
+      <w:r>
+        <w:rPr>
+          <w:sz w:val="40"/>
+          <w:szCs w:val="40"/>
+          <w:lang w:val="en-US"/>
+        </w:rPr>
+        <w:t>Case :</w:t>
+      </w:r>
+      <w:proofErr w:type="gramEnd"/>
+      <w:r>
+        <w:rPr>
+          <w:sz w:val="40"/>
+          <w:szCs w:val="40"/>
+          <w:lang w:val="en-US"/>
+        </w:rPr>
+        <w:t xml:space="preserve"> .</w:t>
       </w:r>
       <w:proofErr w:type="spellStart"/>
       <w:r>
@@ -5348,7 +5761,25 @@
           <w:szCs w:val="40"/>
           <w:lang w:val="en-US"/>
         </w:rPr>
-        <w:t xml:space="preserve">If Any string contains a word : </w:t>
+        <w:t xml:space="preserve">If Any string contains a </w:t>
+      </w:r>
+      <w:proofErr w:type="gramStart"/>
+      <w:r>
+        <w:rPr>
+          <w:sz w:val="40"/>
+          <w:szCs w:val="40"/>
+          <w:lang w:val="en-US"/>
+        </w:rPr>
+        <w:t>word :</w:t>
+      </w:r>
+      <w:proofErr w:type="gramEnd"/>
+      <w:r>
+        <w:rPr>
+          <w:sz w:val="40"/>
+          <w:szCs w:val="40"/>
+          <w:lang w:val="en-US"/>
+        </w:rPr>
+        <w:t xml:space="preserve"> </w:t>
       </w:r>
       <w:proofErr w:type="spellStart"/>
       <w:r>
@@ -5409,7 +5840,43 @@
           <w:szCs w:val="40"/>
           <w:lang w:val="en-US"/>
         </w:rPr>
-        <w:t>Message:  “Hello World ! How are you ?”</w:t>
+        <w:t>Message</w:t>
+      </w:r>
+      <w:proofErr w:type="gramStart"/>
+      <w:r>
+        <w:rPr>
+          <w:sz w:val="40"/>
+          <w:szCs w:val="40"/>
+          <w:lang w:val="en-US"/>
+        </w:rPr>
+        <w:t>:  “</w:t>
+      </w:r>
+      <w:proofErr w:type="gramEnd"/>
+      <w:r>
+        <w:rPr>
+          <w:sz w:val="40"/>
+          <w:szCs w:val="40"/>
+          <w:lang w:val="en-US"/>
+        </w:rPr>
+        <w:t xml:space="preserve">Hello World ! How are </w:t>
+      </w:r>
+      <w:proofErr w:type="gramStart"/>
+      <w:r>
+        <w:rPr>
+          <w:sz w:val="40"/>
+          <w:szCs w:val="40"/>
+          <w:lang w:val="en-US"/>
+        </w:rPr>
+        <w:t>you ?</w:t>
+      </w:r>
+      <w:proofErr w:type="gramEnd"/>
+      <w:r>
+        <w:rPr>
+          <w:sz w:val="40"/>
+          <w:szCs w:val="40"/>
+          <w:lang w:val="en-US"/>
+        </w:rPr>
+        <w:t>”</w:t>
       </w:r>
     </w:p>
     <w:p>
@@ -5571,7 +6038,25 @@
           <w:szCs w:val="40"/>
           <w:lang w:val="en-US"/>
         </w:rPr>
-        <w:t>().contains(“how”) – True</w:t>
+        <w:t>(</w:t>
+      </w:r>
+      <w:proofErr w:type="gramStart"/>
+      <w:r>
+        <w:rPr>
+          <w:sz w:val="40"/>
+          <w:szCs w:val="40"/>
+          <w:lang w:val="en-US"/>
+        </w:rPr>
+        <w:t>).contains</w:t>
+      </w:r>
+      <w:proofErr w:type="gramEnd"/>
+      <w:r>
+        <w:rPr>
+          <w:sz w:val="40"/>
+          <w:szCs w:val="40"/>
+          <w:lang w:val="en-US"/>
+        </w:rPr>
+        <w:t>(“how”) – True</w:t>
       </w:r>
     </w:p>
     <w:p>
@@ -5634,7 +6119,17 @@
           <w:highlight w:val="yellow"/>
           <w:lang w:val="en-US"/>
         </w:rPr>
-        <w:t>How_Are_you</w:t>
+        <w:t>How_Are_</w:t>
+      </w:r>
+      <w:proofErr w:type="gramStart"/>
+      <w:r>
+        <w:rPr>
+          <w:sz w:val="40"/>
+          <w:szCs w:val="40"/>
+          <w:highlight w:val="yellow"/>
+          <w:lang w:val="en-US"/>
+        </w:rPr>
+        <w:t>you</w:t>
       </w:r>
       <w:proofErr w:type="spellEnd"/>
       <w:r>
@@ -5644,7 +6139,17 @@
           <w:highlight w:val="yellow"/>
           <w:lang w:val="en-US"/>
         </w:rPr>
-        <w:t>?____</w:t>
+        <w:t>?_</w:t>
+      </w:r>
+      <w:proofErr w:type="gramEnd"/>
+      <w:r>
+        <w:rPr>
+          <w:sz w:val="40"/>
+          <w:szCs w:val="40"/>
+          <w:highlight w:val="yellow"/>
+          <w:lang w:val="en-US"/>
+        </w:rPr>
+        <w:t>___</w:t>
       </w:r>
     </w:p>
     <w:p>
@@ -5909,7 +6414,25 @@
           <w:szCs w:val="40"/>
           <w:lang w:val="en-US"/>
         </w:rPr>
-        <w:t>(“,”) (1)= Shiva</w:t>
+        <w:t>(“,”) (</w:t>
+      </w:r>
+      <w:proofErr w:type="gramStart"/>
+      <w:r>
+        <w:rPr>
+          <w:sz w:val="40"/>
+          <w:szCs w:val="40"/>
+          <w:lang w:val="en-US"/>
+        </w:rPr>
+        <w:t>1)=</w:t>
+      </w:r>
+      <w:proofErr w:type="gramEnd"/>
+      <w:r>
+        <w:rPr>
+          <w:sz w:val="40"/>
+          <w:szCs w:val="40"/>
+          <w:lang w:val="en-US"/>
+        </w:rPr>
+        <w:t xml:space="preserve"> Shiva</w:t>
       </w:r>
     </w:p>
     <w:p>
@@ -5989,9 +6512,19 @@
           <w:szCs w:val="40"/>
           <w:lang w:val="en-US"/>
         </w:rPr>
-        <w:t>replace”,”Word</w:t>
+        <w:t>replace”</w:t>
+      </w:r>
+      <w:proofErr w:type="gramStart"/>
+      <w:r>
+        <w:rPr>
+          <w:sz w:val="40"/>
+          <w:szCs w:val="40"/>
+          <w:lang w:val="en-US"/>
+        </w:rPr>
+        <w:t>,”Word</w:t>
       </w:r>
       <w:proofErr w:type="spellEnd"/>
+      <w:proofErr w:type="gramEnd"/>
       <w:r>
         <w:rPr>
           <w:sz w:val="40"/>
@@ -6043,9 +6576,19 @@
           <w:szCs w:val="40"/>
           <w:lang w:val="en-US"/>
         </w:rPr>
-        <w:t>Word”,”New</w:t>
+        <w:t>Word”</w:t>
+      </w:r>
+      <w:proofErr w:type="gramStart"/>
+      <w:r>
+        <w:rPr>
+          <w:sz w:val="40"/>
+          <w:szCs w:val="40"/>
+          <w:lang w:val="en-US"/>
+        </w:rPr>
+        <w:t>,”New</w:t>
       </w:r>
       <w:proofErr w:type="spellEnd"/>
+      <w:proofErr w:type="gramEnd"/>
       <w:r>
         <w:rPr>
           <w:sz w:val="40"/>
@@ -6185,7 +6728,25 @@
           <w:szCs w:val="40"/>
           <w:lang w:val="en-US"/>
         </w:rPr>
-        <w:t>(3,6)= _Shiva,</w:t>
+        <w:t>(3,</w:t>
+      </w:r>
+      <w:proofErr w:type="gramStart"/>
+      <w:r>
+        <w:rPr>
+          <w:sz w:val="40"/>
+          <w:szCs w:val="40"/>
+          <w:lang w:val="en-US"/>
+        </w:rPr>
+        <w:t>6)=</w:t>
+      </w:r>
+      <w:proofErr w:type="gramEnd"/>
+      <w:r>
+        <w:rPr>
+          <w:sz w:val="40"/>
+          <w:szCs w:val="40"/>
+          <w:lang w:val="en-US"/>
+        </w:rPr>
+        <w:t xml:space="preserve"> _Shiva,</w:t>
       </w:r>
     </w:p>
     <w:p>
@@ -6274,8 +6835,442 @@
           <w:szCs w:val="40"/>
           <w:lang w:val="en-US"/>
         </w:rPr>
-        <w:t xml:space="preserve">Processed Folder,  Inbox </w:t>
-      </w:r>
+        <w:t xml:space="preserve">Processed </w:t>
+      </w:r>
+      <w:proofErr w:type="gramStart"/>
+      <w:r>
+        <w:rPr>
+          <w:sz w:val="40"/>
+          <w:szCs w:val="40"/>
+          <w:lang w:val="en-US"/>
+        </w:rPr>
+        <w:t>Folder,  Inbox</w:t>
+      </w:r>
+      <w:proofErr w:type="gramEnd"/>
+      <w:r>
+        <w:rPr>
+          <w:sz w:val="40"/>
+          <w:szCs w:val="40"/>
+          <w:lang w:val="en-US"/>
+        </w:rPr>
+        <w:t xml:space="preserve"> </w:t>
+      </w:r>
+    </w:p>
+    <w:p>
+      <w:pPr>
+        <w:pBdr>
+          <w:bottom w:val="single" w:sz="6" w:space="1" w:color="auto"/>
+        </w:pBdr>
+        <w:rPr>
+          <w:sz w:val="40"/>
+          <w:szCs w:val="40"/>
+          <w:lang w:val="en-US"/>
+        </w:rPr>
+      </w:pPr>
+    </w:p>
+    <w:p>
+      <w:pPr>
+        <w:rPr>
+          <w:sz w:val="40"/>
+          <w:szCs w:val="40"/>
+          <w:lang w:val="en-US"/>
+        </w:rPr>
+      </w:pPr>
+    </w:p>
+    <w:p>
+      <w:pPr>
+        <w:rPr>
+          <w:sz w:val="40"/>
+          <w:szCs w:val="40"/>
+          <w:lang w:val="en-US"/>
+        </w:rPr>
+      </w:pPr>
+      <w:proofErr w:type="gramStart"/>
+      <w:r>
+        <w:rPr>
+          <w:sz w:val="40"/>
+          <w:szCs w:val="40"/>
+          <w:lang w:val="en-US"/>
+        </w:rPr>
+        <w:t>Exception :</w:t>
+      </w:r>
+      <w:proofErr w:type="gramEnd"/>
+      <w:r>
+        <w:rPr>
+          <w:sz w:val="40"/>
+          <w:szCs w:val="40"/>
+          <w:lang w:val="en-US"/>
+        </w:rPr>
+        <w:t xml:space="preserve"> Anything that interrupts(Stops) the process/BOT Flow is called Exception / Error</w:t>
+      </w:r>
+    </w:p>
+    <w:p>
+      <w:pPr>
+        <w:rPr>
+          <w:sz w:val="40"/>
+          <w:szCs w:val="40"/>
+          <w:lang w:val="en-US"/>
+        </w:rPr>
+      </w:pPr>
+    </w:p>
+    <w:p>
+      <w:pPr>
+        <w:rPr>
+          <w:sz w:val="40"/>
+          <w:szCs w:val="40"/>
+          <w:lang w:val="en-US"/>
+        </w:rPr>
+      </w:pPr>
+      <w:r>
+        <w:rPr>
+          <w:sz w:val="40"/>
+          <w:szCs w:val="40"/>
+          <w:lang w:val="en-US"/>
+        </w:rPr>
+        <w:t xml:space="preserve">Step 1, </w:t>
+      </w:r>
+      <w:proofErr w:type="gramStart"/>
+      <w:r>
+        <w:rPr>
+          <w:sz w:val="40"/>
+          <w:szCs w:val="40"/>
+          <w:lang w:val="en-US"/>
+        </w:rPr>
+        <w:t>2 ,</w:t>
+      </w:r>
+      <w:proofErr w:type="gramEnd"/>
+      <w:r>
+        <w:rPr>
+          <w:sz w:val="40"/>
+          <w:szCs w:val="40"/>
+          <w:lang w:val="en-US"/>
+        </w:rPr>
+        <w:t xml:space="preserve"> 3, 4 , 5, 6, 6.1, 6.2, 7, 8</w:t>
+      </w:r>
+    </w:p>
+    <w:p>
+      <w:pPr>
+        <w:rPr>
+          <w:sz w:val="40"/>
+          <w:szCs w:val="40"/>
+          <w:lang w:val="en-US"/>
+        </w:rPr>
+      </w:pPr>
+    </w:p>
+    <w:p>
+      <w:pPr>
+        <w:rPr>
+          <w:sz w:val="40"/>
+          <w:szCs w:val="40"/>
+          <w:lang w:val="en-US"/>
+        </w:rPr>
+      </w:pPr>
+      <w:r>
+        <w:rPr>
+          <w:sz w:val="40"/>
+          <w:szCs w:val="40"/>
+          <w:lang w:val="en-US"/>
+        </w:rPr>
+        <w:t>System Exception – Any failure due to system behaviors (Un Expected)</w:t>
+      </w:r>
+    </w:p>
+    <w:p>
+      <w:pPr>
+        <w:pStyle w:val="ListParagraph"/>
+        <w:numPr>
+          <w:ilvl w:val="0"/>
+          <w:numId w:val="12"/>
+        </w:numPr>
+        <w:rPr>
+          <w:sz w:val="40"/>
+          <w:szCs w:val="40"/>
+          <w:lang w:val="en-US"/>
+        </w:rPr>
+      </w:pPr>
+      <w:r>
+        <w:rPr>
+          <w:sz w:val="40"/>
+          <w:szCs w:val="40"/>
+          <w:lang w:val="en-US"/>
+        </w:rPr>
+        <w:t>Submit button is not available in web application</w:t>
+      </w:r>
+    </w:p>
+    <w:p>
+      <w:pPr>
+        <w:pStyle w:val="ListParagraph"/>
+        <w:numPr>
+          <w:ilvl w:val="0"/>
+          <w:numId w:val="12"/>
+        </w:numPr>
+        <w:rPr>
+          <w:sz w:val="40"/>
+          <w:szCs w:val="40"/>
+          <w:lang w:val="en-US"/>
+        </w:rPr>
+      </w:pPr>
+      <w:r>
+        <w:rPr>
+          <w:sz w:val="40"/>
+          <w:szCs w:val="40"/>
+          <w:lang w:val="en-US"/>
+        </w:rPr>
+        <w:t>Excel is not responding</w:t>
+      </w:r>
+    </w:p>
+    <w:p>
+      <w:pPr>
+        <w:rPr>
+          <w:sz w:val="40"/>
+          <w:szCs w:val="40"/>
+          <w:lang w:val="en-US"/>
+        </w:rPr>
+      </w:pPr>
+    </w:p>
+    <w:p>
+      <w:pPr>
+        <w:rPr>
+          <w:sz w:val="40"/>
+          <w:szCs w:val="40"/>
+          <w:lang w:val="en-US"/>
+        </w:rPr>
+      </w:pPr>
+    </w:p>
+    <w:p>
+      <w:pPr>
+        <w:rPr>
+          <w:sz w:val="40"/>
+          <w:szCs w:val="40"/>
+          <w:lang w:val="en-US"/>
+        </w:rPr>
+      </w:pPr>
+      <w:r>
+        <w:rPr>
+          <w:sz w:val="40"/>
+          <w:szCs w:val="40"/>
+          <w:lang w:val="en-US"/>
+        </w:rPr>
+        <w:lastRenderedPageBreak/>
+        <w:t>Business Exception – Anything that not follows the business rules</w:t>
+      </w:r>
+    </w:p>
+    <w:p>
+      <w:pPr>
+        <w:pStyle w:val="ListParagraph"/>
+        <w:numPr>
+          <w:ilvl w:val="0"/>
+          <w:numId w:val="13"/>
+        </w:numPr>
+        <w:rPr>
+          <w:sz w:val="40"/>
+          <w:szCs w:val="40"/>
+          <w:lang w:val="en-US"/>
+        </w:rPr>
+      </w:pPr>
+      <w:r>
+        <w:rPr>
+          <w:sz w:val="40"/>
+          <w:szCs w:val="40"/>
+          <w:lang w:val="en-US"/>
+        </w:rPr>
+        <w:t>Email doesn’t contain attachments</w:t>
+      </w:r>
+    </w:p>
+    <w:p>
+      <w:pPr>
+        <w:rPr>
+          <w:sz w:val="40"/>
+          <w:szCs w:val="40"/>
+          <w:lang w:val="en-US"/>
+        </w:rPr>
+      </w:pPr>
+    </w:p>
+    <w:p>
+      <w:pPr>
+        <w:rPr>
+          <w:sz w:val="40"/>
+          <w:szCs w:val="40"/>
+          <w:lang w:val="en-US"/>
+        </w:rPr>
+      </w:pPr>
+    </w:p>
+    <w:p>
+      <w:pPr>
+        <w:rPr>
+          <w:sz w:val="40"/>
+          <w:szCs w:val="40"/>
+          <w:lang w:val="en-US"/>
+        </w:rPr>
+      </w:pPr>
+    </w:p>
+    <w:p>
+      <w:pPr>
+        <w:rPr>
+          <w:sz w:val="40"/>
+          <w:szCs w:val="40"/>
+          <w:lang w:val="en-US"/>
+        </w:rPr>
+      </w:pPr>
+      <w:r>
+        <w:rPr>
+          <w:sz w:val="40"/>
+          <w:szCs w:val="40"/>
+          <w:lang w:val="en-US"/>
+        </w:rPr>
+        <w:t xml:space="preserve">Step 1, </w:t>
+      </w:r>
+      <w:proofErr w:type="gramStart"/>
+      <w:r>
+        <w:rPr>
+          <w:sz w:val="40"/>
+          <w:szCs w:val="40"/>
+          <w:lang w:val="en-US"/>
+        </w:rPr>
+        <w:t>2 ,</w:t>
+      </w:r>
+      <w:proofErr w:type="gramEnd"/>
+      <w:r>
+        <w:rPr>
+          <w:sz w:val="40"/>
+          <w:szCs w:val="40"/>
+          <w:lang w:val="en-US"/>
+        </w:rPr>
+        <w:t xml:space="preserve"> 3, 4 , 5, 6, 6.1, 6.2, 7, 8</w:t>
+      </w:r>
+    </w:p>
+    <w:p>
+      <w:pPr>
+        <w:rPr>
+          <w:sz w:val="40"/>
+          <w:szCs w:val="40"/>
+          <w:lang w:val="en-US"/>
+        </w:rPr>
+      </w:pPr>
+    </w:p>
+    <w:p>
+      <w:pPr>
+        <w:rPr>
+          <w:sz w:val="40"/>
+          <w:szCs w:val="40"/>
+          <w:lang w:val="en-US"/>
+        </w:rPr>
+      </w:pPr>
+      <w:r>
+        <w:rPr>
+          <w:sz w:val="40"/>
+          <w:szCs w:val="40"/>
+          <w:lang w:val="en-US"/>
+        </w:rPr>
+        <w:t xml:space="preserve">General Exception – Top most </w:t>
+      </w:r>
+    </w:p>
+    <w:p>
+      <w:pPr>
+        <w:rPr>
+          <w:sz w:val="40"/>
+          <w:szCs w:val="40"/>
+          <w:lang w:val="en-US"/>
+        </w:rPr>
+      </w:pPr>
+      <w:proofErr w:type="spellStart"/>
+      <w:r>
+        <w:rPr>
+          <w:sz w:val="40"/>
+          <w:szCs w:val="40"/>
+          <w:lang w:val="en-US"/>
+        </w:rPr>
+        <w:t>NullPointer</w:t>
+      </w:r>
+      <w:proofErr w:type="spellEnd"/>
+      <w:r>
+        <w:rPr>
+          <w:sz w:val="40"/>
+          <w:szCs w:val="40"/>
+          <w:lang w:val="en-US"/>
+        </w:rPr>
+        <w:t xml:space="preserve"> Exception</w:t>
+      </w:r>
+    </w:p>
+    <w:p>
+      <w:pPr>
+        <w:rPr>
+          <w:sz w:val="40"/>
+          <w:szCs w:val="40"/>
+          <w:lang w:val="en-US"/>
+        </w:rPr>
+      </w:pPr>
+      <w:proofErr w:type="spellStart"/>
+      <w:r>
+        <w:rPr>
+          <w:sz w:val="40"/>
+          <w:szCs w:val="40"/>
+          <w:lang w:val="en-US"/>
+        </w:rPr>
+        <w:t>InvalidArgument</w:t>
+      </w:r>
+      <w:proofErr w:type="spellEnd"/>
+    </w:p>
+    <w:p>
+      <w:pPr>
+        <w:rPr>
+          <w:sz w:val="40"/>
+          <w:szCs w:val="40"/>
+          <w:lang w:val="en-US"/>
+        </w:rPr>
+      </w:pPr>
+      <w:proofErr w:type="spellStart"/>
+      <w:r>
+        <w:rPr>
+          <w:sz w:val="40"/>
+          <w:szCs w:val="40"/>
+          <w:lang w:val="en-US"/>
+        </w:rPr>
+        <w:t>IOExcption</w:t>
+      </w:r>
+      <w:proofErr w:type="spellEnd"/>
+    </w:p>
+    <w:p>
+      <w:pPr>
+        <w:rPr>
+          <w:sz w:val="40"/>
+          <w:szCs w:val="40"/>
+          <w:lang w:val="en-US"/>
+        </w:rPr>
+      </w:pPr>
+      <w:r>
+        <w:rPr>
+          <w:sz w:val="40"/>
+          <w:szCs w:val="40"/>
+          <w:lang w:val="en-US"/>
+        </w:rPr>
+        <w:t>…..</w:t>
+      </w:r>
+    </w:p>
+    <w:p>
+      <w:pPr>
+        <w:rPr>
+          <w:sz w:val="40"/>
+          <w:szCs w:val="40"/>
+          <w:lang w:val="en-US"/>
+        </w:rPr>
+      </w:pPr>
+      <w:r>
+        <w:rPr>
+          <w:sz w:val="40"/>
+          <w:szCs w:val="40"/>
+          <w:lang w:val="en-US"/>
+        </w:rPr>
+        <w:t>Try Catch Activity</w:t>
+      </w:r>
+    </w:p>
+    <w:p>
+      <w:pPr>
+        <w:rPr>
+          <w:sz w:val="40"/>
+          <w:szCs w:val="40"/>
+          <w:lang w:val="en-US"/>
+        </w:rPr>
+      </w:pPr>
     </w:p>
     <w:p>
       <w:pPr>
@@ -6308,6 +7303,184 @@
 <file path=word/numbering.xml><?xml version="1.0" encoding="utf-8"?>
 <w:numbering xmlns:wpc="http://schemas.microsoft.com/office/word/2010/wordprocessingCanvas" xmlns:cx="http://schemas.microsoft.com/office/drawing/2014/chartex" xmlns:cx1="http://schemas.microsoft.com/office/drawing/2015/9/8/chartex" xmlns:cx2="http://schemas.microsoft.com/office/drawing/2015/10/21/chartex" xmlns:cx3="http://schemas.microsoft.com/office/drawing/2016/5/9/chartex" xmlns:cx4="http://schemas.microsoft.com/office/drawing/2016/5/10/chartex" xmlns:cx5="http://schemas.microsoft.com/office/drawing/2016/5/11/chartex" xmlns:cx6="http://schemas.microsoft.com/office/drawing/2016/5/12/chartex" xmlns:cx7="http://schemas.microsoft.com/office/drawing/2016/5/13/chartex" xmlns:cx8="http://schemas.microsoft.com/office/drawing/2016/5/14/chartex" xmlns:mc="http://schemas.openxmlformats.org/markup-compatibility/2006" xmlns:aink="http://schemas.microsoft.com/office/drawing/2016/ink" xmlns:am3d="http://schemas.microsoft.com/office/drawing/2017/model3d" xmlns:o="urn:schemas-microsoft-com:office:office" xmlns:oel="http://schemas.microsoft.com/office/2019/extlst" xmlns:r="http://schemas.openxmlformats.org/officeDocument/2006/relationships" xmlns:m="http://schemas.openxmlformats.org/officeDocument/2006/math" xmlns:v="urn:schemas-microsoft-com:vml" xmlns:wp14="http://schemas.microsoft.com/office/word/2010/wordprocessingDrawing" xmlns:wp="http://schemas.openxmlformats.org/drawingml/2006/wordprocessingDrawing" xmlns:w10="urn:schemas-microsoft-com:office:word" xmlns:w="http://schemas.openxmlformats.org/wordprocessingml/2006/main" xmlns:w14="http://schemas.microsoft.com/office/word/2010/wordml" xmlns:w15="http://schemas.microsoft.com/office/word/2012/wordml" xmlns:w16cex="http://schemas.microsoft.com/office/word/2018/wordml/cex" xmlns:w16cid="http://schemas.microsoft.com/office/word/2016/wordml/cid" xmlns:w16="http://schemas.microsoft.com/office/word/2018/wordml" xmlns:w16sdtdh="http://schemas.microsoft.com/office/word/2020/wordml/sdtdatahash" xmlns:w16se="http://schemas.microsoft.com/office/word/2015/wordml/symex" xmlns:wpg="http://schemas.microsoft.com/office/word/2010/wordprocessingGroup" xmlns:wpi="http://schemas.microsoft.com/office/word/2010/wordprocessingInk" xmlns:wne="http://schemas.microsoft.com/office/word/2006/wordml" xmlns:wps="http://schemas.microsoft.com/office/word/2010/wordprocessingShape" mc:Ignorable="w14 w15 w16se w16cid w16 w16cex w16sdtdh wp14">
   <w:abstractNum w:abstractNumId="0" w15:restartNumberingAfterBreak="0">
+    <w:nsid w:val="0144294C"/>
+    <w:multiLevelType w:val="hybridMultilevel"/>
+    <w:tmpl w:val="B92AF782"/>
+    <w:lvl w:ilvl="0" w:tplc="4009000F">
+      <w:start w:val="1"/>
+      <w:numFmt w:val="decimal"/>
+      <w:lvlText w:val="%1."/>
+      <w:lvlJc w:val="left"/>
+      <w:pPr>
+        <w:ind w:left="720" w:hanging="360"/>
+      </w:pPr>
+      <w:rPr>
+        <w:rFonts w:hint="default"/>
+      </w:rPr>
+    </w:lvl>
+    <w:lvl w:ilvl="1" w:tplc="40090019" w:tentative="1">
+      <w:start w:val="1"/>
+      <w:numFmt w:val="lowerLetter"/>
+      <w:lvlText w:val="%2."/>
+      <w:lvlJc w:val="left"/>
+      <w:pPr>
+        <w:ind w:left="1440" w:hanging="360"/>
+      </w:pPr>
+    </w:lvl>
+    <w:lvl w:ilvl="2" w:tplc="4009001B" w:tentative="1">
+      <w:start w:val="1"/>
+      <w:numFmt w:val="lowerRoman"/>
+      <w:lvlText w:val="%3."/>
+      <w:lvlJc w:val="right"/>
+      <w:pPr>
+        <w:ind w:left="2160" w:hanging="180"/>
+      </w:pPr>
+    </w:lvl>
+    <w:lvl w:ilvl="3" w:tplc="4009000F" w:tentative="1">
+      <w:start w:val="1"/>
+      <w:numFmt w:val="decimal"/>
+      <w:lvlText w:val="%4."/>
+      <w:lvlJc w:val="left"/>
+      <w:pPr>
+        <w:ind w:left="2880" w:hanging="360"/>
+      </w:pPr>
+    </w:lvl>
+    <w:lvl w:ilvl="4" w:tplc="40090019" w:tentative="1">
+      <w:start w:val="1"/>
+      <w:numFmt w:val="lowerLetter"/>
+      <w:lvlText w:val="%5."/>
+      <w:lvlJc w:val="left"/>
+      <w:pPr>
+        <w:ind w:left="3600" w:hanging="360"/>
+      </w:pPr>
+    </w:lvl>
+    <w:lvl w:ilvl="5" w:tplc="4009001B" w:tentative="1">
+      <w:start w:val="1"/>
+      <w:numFmt w:val="lowerRoman"/>
+      <w:lvlText w:val="%6."/>
+      <w:lvlJc w:val="right"/>
+      <w:pPr>
+        <w:ind w:left="4320" w:hanging="180"/>
+      </w:pPr>
+    </w:lvl>
+    <w:lvl w:ilvl="6" w:tplc="4009000F" w:tentative="1">
+      <w:start w:val="1"/>
+      <w:numFmt w:val="decimal"/>
+      <w:lvlText w:val="%7."/>
+      <w:lvlJc w:val="left"/>
+      <w:pPr>
+        <w:ind w:left="5040" w:hanging="360"/>
+      </w:pPr>
+    </w:lvl>
+    <w:lvl w:ilvl="7" w:tplc="40090019" w:tentative="1">
+      <w:start w:val="1"/>
+      <w:numFmt w:val="lowerLetter"/>
+      <w:lvlText w:val="%8."/>
+      <w:lvlJc w:val="left"/>
+      <w:pPr>
+        <w:ind w:left="5760" w:hanging="360"/>
+      </w:pPr>
+    </w:lvl>
+    <w:lvl w:ilvl="8" w:tplc="4009001B" w:tentative="1">
+      <w:start w:val="1"/>
+      <w:numFmt w:val="lowerRoman"/>
+      <w:lvlText w:val="%9."/>
+      <w:lvlJc w:val="right"/>
+      <w:pPr>
+        <w:ind w:left="6480" w:hanging="180"/>
+      </w:pPr>
+    </w:lvl>
+  </w:abstractNum>
+  <w:abstractNum w:abstractNumId="1" w15:restartNumberingAfterBreak="0">
+    <w:nsid w:val="0E005714"/>
+    <w:multiLevelType w:val="hybridMultilevel"/>
+    <w:tmpl w:val="CC5C75CE"/>
+    <w:lvl w:ilvl="0" w:tplc="4009000F">
+      <w:start w:val="1"/>
+      <w:numFmt w:val="decimal"/>
+      <w:lvlText w:val="%1."/>
+      <w:lvlJc w:val="left"/>
+      <w:pPr>
+        <w:ind w:left="720" w:hanging="360"/>
+      </w:pPr>
+      <w:rPr>
+        <w:rFonts w:hint="default"/>
+      </w:rPr>
+    </w:lvl>
+    <w:lvl w:ilvl="1" w:tplc="40090019" w:tentative="1">
+      <w:start w:val="1"/>
+      <w:numFmt w:val="lowerLetter"/>
+      <w:lvlText w:val="%2."/>
+      <w:lvlJc w:val="left"/>
+      <w:pPr>
+        <w:ind w:left="1440" w:hanging="360"/>
+      </w:pPr>
+    </w:lvl>
+    <w:lvl w:ilvl="2" w:tplc="4009001B" w:tentative="1">
+      <w:start w:val="1"/>
+      <w:numFmt w:val="lowerRoman"/>
+      <w:lvlText w:val="%3."/>
+      <w:lvlJc w:val="right"/>
+      <w:pPr>
+        <w:ind w:left="2160" w:hanging="180"/>
+      </w:pPr>
+    </w:lvl>
+    <w:lvl w:ilvl="3" w:tplc="4009000F" w:tentative="1">
+      <w:start w:val="1"/>
+      <w:numFmt w:val="decimal"/>
+      <w:lvlText w:val="%4."/>
+      <w:lvlJc w:val="left"/>
+      <w:pPr>
+        <w:ind w:left="2880" w:hanging="360"/>
+      </w:pPr>
+    </w:lvl>
+    <w:lvl w:ilvl="4" w:tplc="40090019" w:tentative="1">
+      <w:start w:val="1"/>
+      <w:numFmt w:val="lowerLetter"/>
+      <w:lvlText w:val="%5."/>
+      <w:lvlJc w:val="left"/>
+      <w:pPr>
+        <w:ind w:left="3600" w:hanging="360"/>
+      </w:pPr>
+    </w:lvl>
+    <w:lvl w:ilvl="5" w:tplc="4009001B" w:tentative="1">
+      <w:start w:val="1"/>
+      <w:numFmt w:val="lowerRoman"/>
+      <w:lvlText w:val="%6."/>
+      <w:lvlJc w:val="right"/>
+      <w:pPr>
+        <w:ind w:left="4320" w:hanging="180"/>
+      </w:pPr>
+    </w:lvl>
+    <w:lvl w:ilvl="6" w:tplc="4009000F" w:tentative="1">
+      <w:start w:val="1"/>
+      <w:numFmt w:val="decimal"/>
+      <w:lvlText w:val="%7."/>
+      <w:lvlJc w:val="left"/>
+      <w:pPr>
+        <w:ind w:left="5040" w:hanging="360"/>
+      </w:pPr>
+    </w:lvl>
+    <w:lvl w:ilvl="7" w:tplc="40090019" w:tentative="1">
+      <w:start w:val="1"/>
+      <w:numFmt w:val="lowerLetter"/>
+      <w:lvlText w:val="%8."/>
+      <w:lvlJc w:val="left"/>
+      <w:pPr>
+        <w:ind w:left="5760" w:hanging="360"/>
+      </w:pPr>
+    </w:lvl>
+    <w:lvl w:ilvl="8" w:tplc="4009001B" w:tentative="1">
+      <w:start w:val="1"/>
+      <w:numFmt w:val="lowerRoman"/>
+      <w:lvlText w:val="%9."/>
+      <w:lvlJc w:val="right"/>
+      <w:pPr>
+        <w:ind w:left="6480" w:hanging="180"/>
+      </w:pPr>
+    </w:lvl>
+  </w:abstractNum>
+  <w:abstractNum w:abstractNumId="2" w15:restartNumberingAfterBreak="0">
     <w:nsid w:val="18F771FF"/>
     <w:multiLevelType w:val="hybridMultilevel"/>
     <w:tmpl w:val="08702F22"/>
@@ -6396,7 +7569,7 @@
       </w:pPr>
     </w:lvl>
   </w:abstractNum>
-  <w:abstractNum w:abstractNumId="1" w15:restartNumberingAfterBreak="0">
+  <w:abstractNum w:abstractNumId="3" w15:restartNumberingAfterBreak="0">
     <w:nsid w:val="35FE1FC9"/>
     <w:multiLevelType w:val="hybridMultilevel"/>
     <w:tmpl w:val="1D6E705E"/>
@@ -6485,7 +7658,7 @@
       </w:pPr>
     </w:lvl>
   </w:abstractNum>
-  <w:abstractNum w:abstractNumId="2" w15:restartNumberingAfterBreak="0">
+  <w:abstractNum w:abstractNumId="4" w15:restartNumberingAfterBreak="0">
     <w:nsid w:val="388B75F7"/>
     <w:multiLevelType w:val="hybridMultilevel"/>
     <w:tmpl w:val="2C7E38D0"/>
@@ -6574,7 +7747,7 @@
       </w:pPr>
     </w:lvl>
   </w:abstractNum>
-  <w:abstractNum w:abstractNumId="3" w15:restartNumberingAfterBreak="0">
+  <w:abstractNum w:abstractNumId="5" w15:restartNumberingAfterBreak="0">
     <w:nsid w:val="3FA26410"/>
     <w:multiLevelType w:val="hybridMultilevel"/>
     <w:tmpl w:val="E7401516"/>
@@ -6663,7 +7836,7 @@
       </w:pPr>
     </w:lvl>
   </w:abstractNum>
-  <w:abstractNum w:abstractNumId="4" w15:restartNumberingAfterBreak="0">
+  <w:abstractNum w:abstractNumId="6" w15:restartNumberingAfterBreak="0">
     <w:nsid w:val="48F21DC3"/>
     <w:multiLevelType w:val="hybridMultilevel"/>
     <w:tmpl w:val="4C78F03C"/>
@@ -6752,7 +7925,7 @@
       </w:pPr>
     </w:lvl>
   </w:abstractNum>
-  <w:abstractNum w:abstractNumId="5" w15:restartNumberingAfterBreak="0">
+  <w:abstractNum w:abstractNumId="7" w15:restartNumberingAfterBreak="0">
     <w:nsid w:val="5F731BAF"/>
     <w:multiLevelType w:val="hybridMultilevel"/>
     <w:tmpl w:val="E968D3A0"/>
@@ -6841,7 +8014,7 @@
       </w:pPr>
     </w:lvl>
   </w:abstractNum>
-  <w:abstractNum w:abstractNumId="6" w15:restartNumberingAfterBreak="0">
+  <w:abstractNum w:abstractNumId="8" w15:restartNumberingAfterBreak="0">
     <w:nsid w:val="61ED1E06"/>
     <w:multiLevelType w:val="hybridMultilevel"/>
     <w:tmpl w:val="C5B44610"/>
@@ -6930,7 +8103,7 @@
       </w:pPr>
     </w:lvl>
   </w:abstractNum>
-  <w:abstractNum w:abstractNumId="7" w15:restartNumberingAfterBreak="0">
+  <w:abstractNum w:abstractNumId="9" w15:restartNumberingAfterBreak="0">
     <w:nsid w:val="61F83010"/>
     <w:multiLevelType w:val="hybridMultilevel"/>
     <w:tmpl w:val="5032FD68"/>
@@ -7019,7 +8192,7 @@
       </w:pPr>
     </w:lvl>
   </w:abstractNum>
-  <w:abstractNum w:abstractNumId="8" w15:restartNumberingAfterBreak="0">
+  <w:abstractNum w:abstractNumId="10" w15:restartNumberingAfterBreak="0">
     <w:nsid w:val="627A1DCA"/>
     <w:multiLevelType w:val="hybridMultilevel"/>
     <w:tmpl w:val="B01246B2"/>
@@ -7108,7 +8281,7 @@
       </w:pPr>
     </w:lvl>
   </w:abstractNum>
-  <w:abstractNum w:abstractNumId="9" w15:restartNumberingAfterBreak="0">
+  <w:abstractNum w:abstractNumId="11" w15:restartNumberingAfterBreak="0">
     <w:nsid w:val="7BF830DC"/>
     <w:multiLevelType w:val="hybridMultilevel"/>
     <w:tmpl w:val="13982568"/>
@@ -7197,7 +8370,7 @@
       </w:pPr>
     </w:lvl>
   </w:abstractNum>
-  <w:abstractNum w:abstractNumId="10" w15:restartNumberingAfterBreak="0">
+  <w:abstractNum w:abstractNumId="12" w15:restartNumberingAfterBreak="0">
     <w:nsid w:val="7D6C613E"/>
     <w:multiLevelType w:val="hybridMultilevel"/>
     <w:tmpl w:val="B4B65404"/>
@@ -7287,37 +8460,43 @@
     </w:lvl>
   </w:abstractNum>
   <w:num w:numId="1" w16cid:durableId="1218468766">
+    <w:abstractNumId w:val="3"/>
+  </w:num>
+  <w:num w:numId="2" w16cid:durableId="422847292">
+    <w:abstractNumId w:val="8"/>
+  </w:num>
+  <w:num w:numId="3" w16cid:durableId="2071028334">
+    <w:abstractNumId w:val="7"/>
+  </w:num>
+  <w:num w:numId="4" w16cid:durableId="1256325261">
+    <w:abstractNumId w:val="10"/>
+  </w:num>
+  <w:num w:numId="5" w16cid:durableId="1452238869">
+    <w:abstractNumId w:val="9"/>
+  </w:num>
+  <w:num w:numId="6" w16cid:durableId="1008795669">
+    <w:abstractNumId w:val="12"/>
+  </w:num>
+  <w:num w:numId="7" w16cid:durableId="776801804">
+    <w:abstractNumId w:val="6"/>
+  </w:num>
+  <w:num w:numId="8" w16cid:durableId="1047679668">
+    <w:abstractNumId w:val="2"/>
+  </w:num>
+  <w:num w:numId="9" w16cid:durableId="911230620">
+    <w:abstractNumId w:val="4"/>
+  </w:num>
+  <w:num w:numId="10" w16cid:durableId="1697274742">
+    <w:abstractNumId w:val="11"/>
+  </w:num>
+  <w:num w:numId="11" w16cid:durableId="259527723">
+    <w:abstractNumId w:val="5"/>
+  </w:num>
+  <w:num w:numId="12" w16cid:durableId="1774284215">
     <w:abstractNumId w:val="1"/>
   </w:num>
-  <w:num w:numId="2" w16cid:durableId="422847292">
-    <w:abstractNumId w:val="6"/>
-  </w:num>
-  <w:num w:numId="3" w16cid:durableId="2071028334">
-    <w:abstractNumId w:val="5"/>
-  </w:num>
-  <w:num w:numId="4" w16cid:durableId="1256325261">
-    <w:abstractNumId w:val="8"/>
-  </w:num>
-  <w:num w:numId="5" w16cid:durableId="1452238869">
-    <w:abstractNumId w:val="7"/>
-  </w:num>
-  <w:num w:numId="6" w16cid:durableId="1008795669">
-    <w:abstractNumId w:val="10"/>
-  </w:num>
-  <w:num w:numId="7" w16cid:durableId="776801804">
-    <w:abstractNumId w:val="4"/>
-  </w:num>
-  <w:num w:numId="8" w16cid:durableId="1047679668">
+  <w:num w:numId="13" w16cid:durableId="2101483429">
     <w:abstractNumId w:val="0"/>
-  </w:num>
-  <w:num w:numId="9" w16cid:durableId="911230620">
-    <w:abstractNumId w:val="2"/>
-  </w:num>
-  <w:num w:numId="10" w16cid:durableId="1697274742">
-    <w:abstractNumId w:val="9"/>
-  </w:num>
-  <w:num w:numId="11" w16cid:durableId="259527723">
-    <w:abstractNumId w:val="3"/>
   </w:num>
 </w:numbering>
 </file>

</xml_diff>

<commit_message>
Changes on 1st Feb
</commit_message>
<xml_diff>
--- a/RPA LifeCycle.docx
+++ b/RPA LifeCycle.docx
@@ -3263,25 +3263,7 @@
           <w:szCs w:val="40"/>
           <w:lang w:val="en-US"/>
         </w:rPr>
-        <w:t>(2</w:t>
-      </w:r>
-      <w:proofErr w:type="gramStart"/>
-      <w:r>
-        <w:rPr>
-          <w:sz w:val="40"/>
-          <w:szCs w:val="40"/>
-          <w:lang w:val="en-US"/>
-        </w:rPr>
-        <w:t>).item</w:t>
-      </w:r>
-      <w:proofErr w:type="gramEnd"/>
-      <w:r>
-        <w:rPr>
-          <w:sz w:val="40"/>
-          <w:szCs w:val="40"/>
-          <w:lang w:val="en-US"/>
-        </w:rPr>
-        <w:t>(3) = 25</w:t>
+        <w:t>(2).item(3) = 25</w:t>
       </w:r>
     </w:p>
     <w:p>
@@ -3317,25 +3299,7 @@
           <w:szCs w:val="40"/>
           <w:lang w:val="en-US"/>
         </w:rPr>
-        <w:t>(2</w:t>
-      </w:r>
-      <w:proofErr w:type="gramStart"/>
-      <w:r>
-        <w:rPr>
-          <w:sz w:val="40"/>
-          <w:szCs w:val="40"/>
-          <w:lang w:val="en-US"/>
-        </w:rPr>
-        <w:t>).item</w:t>
-      </w:r>
-      <w:proofErr w:type="gramEnd"/>
-      <w:r>
-        <w:rPr>
-          <w:sz w:val="40"/>
-          <w:szCs w:val="40"/>
-          <w:lang w:val="en-US"/>
-        </w:rPr>
-        <w:t>(“Age”)=25</w:t>
+        <w:t>(2).item(“Age”)=25</w:t>
       </w:r>
     </w:p>
     <w:p>
@@ -3362,25 +3326,7 @@
           <w:szCs w:val="40"/>
           <w:lang w:val="en-US"/>
         </w:rPr>
-        <w:t>(1</w:t>
-      </w:r>
-      <w:proofErr w:type="gramStart"/>
-      <w:r>
-        <w:rPr>
-          <w:sz w:val="40"/>
-          <w:szCs w:val="40"/>
-          <w:lang w:val="en-US"/>
-        </w:rPr>
-        <w:t>).item</w:t>
-      </w:r>
-      <w:proofErr w:type="gramEnd"/>
-      <w:r>
-        <w:rPr>
-          <w:sz w:val="40"/>
-          <w:szCs w:val="40"/>
-          <w:lang w:val="en-US"/>
-        </w:rPr>
-        <w:t>(“FName”)=Ram</w:t>
+        <w:t>(1).item(“FName”)=Ram</w:t>
       </w:r>
     </w:p>
     <w:p>
@@ -4852,25 +4798,7 @@
           <w:szCs w:val="40"/>
           <w:lang w:val="en-US"/>
         </w:rPr>
-        <w:t>Id</w:t>
-      </w:r>
-      <w:proofErr w:type="gramStart"/>
-      <w:r>
-        <w:rPr>
-          <w:sz w:val="40"/>
-          <w:szCs w:val="40"/>
-          <w:lang w:val="en-US"/>
-        </w:rPr>
-        <w:t>=”Tab</w:t>
-      </w:r>
-      <w:proofErr w:type="gramEnd"/>
-      <w:r>
-        <w:rPr>
-          <w:sz w:val="40"/>
-          <w:szCs w:val="40"/>
-          <w:lang w:val="en-US"/>
-        </w:rPr>
-        <w:t>?” id=”*”</w:t>
+        <w:t>Id=”Tab?” id=”*”</w:t>
       </w:r>
     </w:p>
     <w:p>
@@ -5761,7 +5689,68 @@
           <w:szCs w:val="40"/>
           <w:lang w:val="en-US"/>
         </w:rPr>
-        <w:t xml:space="preserve">If Any string contains a </w:t>
+        <w:t xml:space="preserve">If Any string contains a word : </w:t>
+      </w:r>
+      <w:proofErr w:type="spellStart"/>
+      <w:r>
+        <w:rPr>
+          <w:sz w:val="40"/>
+          <w:szCs w:val="40"/>
+          <w:lang w:val="en-US"/>
+        </w:rPr>
+        <w:t>String.contains</w:t>
+      </w:r>
+      <w:proofErr w:type="spellEnd"/>
+      <w:r>
+        <w:rPr>
+          <w:sz w:val="40"/>
+          <w:szCs w:val="40"/>
+          <w:lang w:val="en-US"/>
+        </w:rPr>
+        <w:t>(Word)</w:t>
+      </w:r>
+    </w:p>
+    <w:p>
+      <w:pPr>
+        <w:rPr>
+          <w:sz w:val="40"/>
+          <w:szCs w:val="40"/>
+          <w:lang w:val="en-US"/>
+        </w:rPr>
+      </w:pPr>
+    </w:p>
+    <w:p>
+      <w:pPr>
+        <w:rPr>
+          <w:sz w:val="40"/>
+          <w:szCs w:val="40"/>
+          <w:lang w:val="en-US"/>
+        </w:rPr>
+      </w:pPr>
+      <w:r>
+        <w:rPr>
+          <w:sz w:val="40"/>
+          <w:szCs w:val="40"/>
+          <w:lang w:val="en-US"/>
+        </w:rPr>
+        <w:t>Ex:</w:t>
+      </w:r>
+    </w:p>
+    <w:p>
+      <w:pPr>
+        <w:rPr>
+          <w:sz w:val="40"/>
+          <w:szCs w:val="40"/>
+          <w:lang w:val="en-US"/>
+        </w:rPr>
+      </w:pPr>
+      <w:r>
+        <w:rPr>
+          <w:sz w:val="40"/>
+          <w:szCs w:val="40"/>
+          <w:lang w:val="en-US"/>
+        </w:rPr>
+        <w:t>Message</w:t>
       </w:r>
       <w:proofErr w:type="gramStart"/>
       <w:r>
@@ -5770,7 +5759,7 @@
           <w:szCs w:val="40"/>
           <w:lang w:val="en-US"/>
         </w:rPr>
-        <w:t>word :</w:t>
+        <w:t>:  “</w:t>
       </w:r>
       <w:proofErr w:type="gramEnd"/>
       <w:r>
@@ -5779,8 +5768,35 @@
           <w:szCs w:val="40"/>
           <w:lang w:val="en-US"/>
         </w:rPr>
-        <w:t xml:space="preserve"> </w:t>
-      </w:r>
+        <w:t xml:space="preserve">Hello World ! How are </w:t>
+      </w:r>
+      <w:proofErr w:type="gramStart"/>
+      <w:r>
+        <w:rPr>
+          <w:sz w:val="40"/>
+          <w:szCs w:val="40"/>
+          <w:lang w:val="en-US"/>
+        </w:rPr>
+        <w:t>you ?</w:t>
+      </w:r>
+      <w:proofErr w:type="gramEnd"/>
+      <w:r>
+        <w:rPr>
+          <w:sz w:val="40"/>
+          <w:szCs w:val="40"/>
+          <w:lang w:val="en-US"/>
+        </w:rPr>
+        <w:t>”</w:t>
+      </w:r>
+    </w:p>
+    <w:p>
+      <w:pPr>
+        <w:rPr>
+          <w:sz w:val="40"/>
+          <w:szCs w:val="40"/>
+          <w:lang w:val="en-US"/>
+        </w:rPr>
+      </w:pPr>
       <w:proofErr w:type="spellStart"/>
       <w:r>
         <w:rPr>
@@ -5788,7 +5804,7 @@
           <w:szCs w:val="40"/>
           <w:lang w:val="en-US"/>
         </w:rPr>
-        <w:t>String.contains</w:t>
+        <w:t>checkWord</w:t>
       </w:r>
       <w:proofErr w:type="spellEnd"/>
       <w:r>
@@ -5797,50 +5813,142 @@
           <w:szCs w:val="40"/>
           <w:lang w:val="en-US"/>
         </w:rPr>
-        <w:t>(Word)</w:t>
-      </w:r>
-    </w:p>
-    <w:p>
-      <w:pPr>
-        <w:rPr>
-          <w:sz w:val="40"/>
-          <w:szCs w:val="40"/>
-          <w:lang w:val="en-US"/>
-        </w:rPr>
-      </w:pPr>
-    </w:p>
-    <w:p>
-      <w:pPr>
-        <w:rPr>
-          <w:sz w:val="40"/>
-          <w:szCs w:val="40"/>
-          <w:lang w:val="en-US"/>
-        </w:rPr>
-      </w:pPr>
-      <w:r>
-        <w:rPr>
-          <w:sz w:val="40"/>
-          <w:szCs w:val="40"/>
-          <w:lang w:val="en-US"/>
-        </w:rPr>
-        <w:t>Ex:</w:t>
-      </w:r>
-    </w:p>
-    <w:p>
-      <w:pPr>
-        <w:rPr>
-          <w:sz w:val="40"/>
-          <w:szCs w:val="40"/>
-          <w:lang w:val="en-US"/>
-        </w:rPr>
-      </w:pPr>
-      <w:r>
-        <w:rPr>
-          <w:sz w:val="40"/>
-          <w:szCs w:val="40"/>
-          <w:lang w:val="en-US"/>
-        </w:rPr>
-        <w:t>Message</w:t>
+        <w:t xml:space="preserve"> = “How”</w:t>
+      </w:r>
+    </w:p>
+    <w:p>
+      <w:pPr>
+        <w:rPr>
+          <w:sz w:val="40"/>
+          <w:szCs w:val="40"/>
+          <w:lang w:val="en-US"/>
+        </w:rPr>
+      </w:pPr>
+    </w:p>
+    <w:p>
+      <w:pPr>
+        <w:rPr>
+          <w:sz w:val="40"/>
+          <w:szCs w:val="40"/>
+          <w:lang w:val="en-US"/>
+        </w:rPr>
+      </w:pPr>
+      <w:proofErr w:type="spellStart"/>
+      <w:r>
+        <w:rPr>
+          <w:sz w:val="40"/>
+          <w:szCs w:val="40"/>
+          <w:lang w:val="en-US"/>
+        </w:rPr>
+        <w:t>Message.contains</w:t>
+      </w:r>
+      <w:proofErr w:type="spellEnd"/>
+      <w:r>
+        <w:rPr>
+          <w:sz w:val="40"/>
+          <w:szCs w:val="40"/>
+          <w:lang w:val="en-US"/>
+        </w:rPr>
+        <w:t>(</w:t>
+      </w:r>
+      <w:proofErr w:type="spellStart"/>
+      <w:r>
+        <w:rPr>
+          <w:sz w:val="40"/>
+          <w:szCs w:val="40"/>
+          <w:lang w:val="en-US"/>
+        </w:rPr>
+        <w:t>checkWord</w:t>
+      </w:r>
+      <w:proofErr w:type="spellEnd"/>
+      <w:r>
+        <w:rPr>
+          <w:sz w:val="40"/>
+          <w:szCs w:val="40"/>
+          <w:lang w:val="en-US"/>
+        </w:rPr>
+        <w:t>)- Ture</w:t>
+      </w:r>
+    </w:p>
+    <w:p>
+      <w:pPr>
+        <w:rPr>
+          <w:sz w:val="40"/>
+          <w:szCs w:val="40"/>
+          <w:lang w:val="en-US"/>
+        </w:rPr>
+      </w:pPr>
+      <w:proofErr w:type="spellStart"/>
+      <w:r>
+        <w:rPr>
+          <w:sz w:val="40"/>
+          <w:szCs w:val="40"/>
+          <w:lang w:val="en-US"/>
+        </w:rPr>
+        <w:t>Message.contains</w:t>
+      </w:r>
+      <w:proofErr w:type="spellEnd"/>
+      <w:r>
+        <w:rPr>
+          <w:sz w:val="40"/>
+          <w:szCs w:val="40"/>
+          <w:lang w:val="en-US"/>
+        </w:rPr>
+        <w:t>(“How”) – True</w:t>
+      </w:r>
+    </w:p>
+    <w:p>
+      <w:pPr>
+        <w:rPr>
+          <w:sz w:val="40"/>
+          <w:szCs w:val="40"/>
+          <w:lang w:val="en-US"/>
+        </w:rPr>
+      </w:pPr>
+      <w:proofErr w:type="spellStart"/>
+      <w:r>
+        <w:rPr>
+          <w:sz w:val="40"/>
+          <w:szCs w:val="40"/>
+          <w:lang w:val="en-US"/>
+        </w:rPr>
+        <w:t>Message.contains</w:t>
+      </w:r>
+      <w:proofErr w:type="spellEnd"/>
+      <w:r>
+        <w:rPr>
+          <w:sz w:val="40"/>
+          <w:szCs w:val="40"/>
+          <w:lang w:val="en-US"/>
+        </w:rPr>
+        <w:t>(“how”) – False</w:t>
+      </w:r>
+    </w:p>
+    <w:p>
+      <w:pPr>
+        <w:rPr>
+          <w:sz w:val="40"/>
+          <w:szCs w:val="40"/>
+          <w:lang w:val="en-US"/>
+        </w:rPr>
+      </w:pPr>
+      <w:proofErr w:type="spellStart"/>
+      <w:r>
+        <w:rPr>
+          <w:sz w:val="40"/>
+          <w:szCs w:val="40"/>
+          <w:lang w:val="en-US"/>
+        </w:rPr>
+        <w:t>Message.ToLower</w:t>
+      </w:r>
+      <w:proofErr w:type="spellEnd"/>
+      <w:r>
+        <w:rPr>
+          <w:sz w:val="40"/>
+          <w:szCs w:val="40"/>
+          <w:lang w:val="en-US"/>
+        </w:rPr>
+        <w:t>(</w:t>
       </w:r>
       <w:proofErr w:type="gramStart"/>
       <w:r>
@@ -5849,7 +5957,7 @@
           <w:szCs w:val="40"/>
           <w:lang w:val="en-US"/>
         </w:rPr>
-        <w:t>:  “</w:t>
+        <w:t>).contains</w:t>
       </w:r>
       <w:proofErr w:type="gramEnd"/>
       <w:r>
@@ -5858,298 +5966,80 @@
           <w:szCs w:val="40"/>
           <w:lang w:val="en-US"/>
         </w:rPr>
-        <w:t xml:space="preserve">Hello World ! How are </w:t>
-      </w:r>
-      <w:proofErr w:type="gramStart"/>
-      <w:r>
-        <w:rPr>
-          <w:sz w:val="40"/>
-          <w:szCs w:val="40"/>
-          <w:lang w:val="en-US"/>
-        </w:rPr>
-        <w:t>you ?</w:t>
-      </w:r>
-      <w:proofErr w:type="gramEnd"/>
-      <w:r>
-        <w:rPr>
-          <w:sz w:val="40"/>
-          <w:szCs w:val="40"/>
-          <w:lang w:val="en-US"/>
-        </w:rPr>
-        <w:t>”</w:t>
-      </w:r>
-    </w:p>
-    <w:p>
-      <w:pPr>
-        <w:rPr>
-          <w:sz w:val="40"/>
-          <w:szCs w:val="40"/>
-          <w:lang w:val="en-US"/>
-        </w:rPr>
-      </w:pPr>
+        <w:t>(“how”) – True</w:t>
+      </w:r>
+    </w:p>
+    <w:p>
+      <w:pPr>
+        <w:rPr>
+          <w:sz w:val="40"/>
+          <w:szCs w:val="40"/>
+          <w:lang w:val="en-US"/>
+        </w:rPr>
+      </w:pPr>
+    </w:p>
+    <w:p>
+      <w:pPr>
+        <w:rPr>
+          <w:sz w:val="40"/>
+          <w:szCs w:val="40"/>
+          <w:lang w:val="en-US"/>
+        </w:rPr>
+      </w:pPr>
+      <w:r>
+        <w:rPr>
+          <w:sz w:val="40"/>
+          <w:szCs w:val="40"/>
+          <w:lang w:val="en-US"/>
+        </w:rPr>
+        <w:t>Space is denoted as underscore _</w:t>
+      </w:r>
+    </w:p>
+    <w:p>
+      <w:pPr>
+        <w:rPr>
+          <w:sz w:val="40"/>
+          <w:szCs w:val="40"/>
+          <w:lang w:val="en-US"/>
+        </w:rPr>
+      </w:pPr>
+    </w:p>
+    <w:p>
+      <w:pPr>
+        <w:rPr>
+          <w:sz w:val="40"/>
+          <w:szCs w:val="40"/>
+          <w:lang w:val="en-US"/>
+        </w:rPr>
+      </w:pPr>
+      <w:r>
+        <w:rPr>
+          <w:sz w:val="40"/>
+          <w:szCs w:val="40"/>
+          <w:highlight w:val="yellow"/>
+          <w:lang w:val="en-US"/>
+        </w:rPr>
+        <w:t>_</w:t>
+      </w:r>
       <w:proofErr w:type="spellStart"/>
       <w:r>
         <w:rPr>
           <w:sz w:val="40"/>
           <w:szCs w:val="40"/>
-          <w:lang w:val="en-US"/>
-        </w:rPr>
-        <w:t>checkWord</w:t>
+          <w:highlight w:val="yellow"/>
+          <w:lang w:val="en-US"/>
+        </w:rPr>
+        <w:t>How_Are_you</w:t>
       </w:r>
       <w:proofErr w:type="spellEnd"/>
       <w:r>
         <w:rPr>
           <w:sz w:val="40"/>
           <w:szCs w:val="40"/>
-          <w:lang w:val="en-US"/>
-        </w:rPr>
-        <w:t xml:space="preserve"> = “How”</w:t>
-      </w:r>
-    </w:p>
-    <w:p>
-      <w:pPr>
-        <w:rPr>
-          <w:sz w:val="40"/>
-          <w:szCs w:val="40"/>
-          <w:lang w:val="en-US"/>
-        </w:rPr>
-      </w:pPr>
-    </w:p>
-    <w:p>
-      <w:pPr>
-        <w:rPr>
-          <w:sz w:val="40"/>
-          <w:szCs w:val="40"/>
-          <w:lang w:val="en-US"/>
-        </w:rPr>
-      </w:pPr>
-      <w:proofErr w:type="spellStart"/>
-      <w:r>
-        <w:rPr>
-          <w:sz w:val="40"/>
-          <w:szCs w:val="40"/>
-          <w:lang w:val="en-US"/>
-        </w:rPr>
-        <w:t>Message.contains</w:t>
-      </w:r>
-      <w:proofErr w:type="spellEnd"/>
-      <w:r>
-        <w:rPr>
-          <w:sz w:val="40"/>
-          <w:szCs w:val="40"/>
-          <w:lang w:val="en-US"/>
-        </w:rPr>
-        <w:t>(</w:t>
-      </w:r>
-      <w:proofErr w:type="spellStart"/>
-      <w:r>
-        <w:rPr>
-          <w:sz w:val="40"/>
-          <w:szCs w:val="40"/>
-          <w:lang w:val="en-US"/>
-        </w:rPr>
-        <w:t>checkWord</w:t>
-      </w:r>
-      <w:proofErr w:type="spellEnd"/>
-      <w:r>
-        <w:rPr>
-          <w:sz w:val="40"/>
-          <w:szCs w:val="40"/>
-          <w:lang w:val="en-US"/>
-        </w:rPr>
-        <w:t>)- Ture</w:t>
-      </w:r>
-    </w:p>
-    <w:p>
-      <w:pPr>
-        <w:rPr>
-          <w:sz w:val="40"/>
-          <w:szCs w:val="40"/>
-          <w:lang w:val="en-US"/>
-        </w:rPr>
-      </w:pPr>
-      <w:proofErr w:type="spellStart"/>
-      <w:r>
-        <w:rPr>
-          <w:sz w:val="40"/>
-          <w:szCs w:val="40"/>
-          <w:lang w:val="en-US"/>
-        </w:rPr>
-        <w:t>Message.contains</w:t>
-      </w:r>
-      <w:proofErr w:type="spellEnd"/>
-      <w:r>
-        <w:rPr>
-          <w:sz w:val="40"/>
-          <w:szCs w:val="40"/>
-          <w:lang w:val="en-US"/>
-        </w:rPr>
-        <w:t>(“How”) – True</w:t>
-      </w:r>
-    </w:p>
-    <w:p>
-      <w:pPr>
-        <w:rPr>
-          <w:sz w:val="40"/>
-          <w:szCs w:val="40"/>
-          <w:lang w:val="en-US"/>
-        </w:rPr>
-      </w:pPr>
-      <w:proofErr w:type="spellStart"/>
-      <w:r>
-        <w:rPr>
-          <w:sz w:val="40"/>
-          <w:szCs w:val="40"/>
-          <w:lang w:val="en-US"/>
-        </w:rPr>
-        <w:t>Message.contains</w:t>
-      </w:r>
-      <w:proofErr w:type="spellEnd"/>
-      <w:r>
-        <w:rPr>
-          <w:sz w:val="40"/>
-          <w:szCs w:val="40"/>
-          <w:lang w:val="en-US"/>
-        </w:rPr>
-        <w:t>(“how”) – False</w:t>
-      </w:r>
-    </w:p>
-    <w:p>
-      <w:pPr>
-        <w:rPr>
-          <w:sz w:val="40"/>
-          <w:szCs w:val="40"/>
-          <w:lang w:val="en-US"/>
-        </w:rPr>
-      </w:pPr>
-      <w:proofErr w:type="spellStart"/>
-      <w:r>
-        <w:rPr>
-          <w:sz w:val="40"/>
-          <w:szCs w:val="40"/>
-          <w:lang w:val="en-US"/>
-        </w:rPr>
-        <w:t>Message.ToLower</w:t>
-      </w:r>
-      <w:proofErr w:type="spellEnd"/>
-      <w:r>
-        <w:rPr>
-          <w:sz w:val="40"/>
-          <w:szCs w:val="40"/>
-          <w:lang w:val="en-US"/>
-        </w:rPr>
-        <w:t>(</w:t>
-      </w:r>
-      <w:proofErr w:type="gramStart"/>
-      <w:r>
-        <w:rPr>
-          <w:sz w:val="40"/>
-          <w:szCs w:val="40"/>
-          <w:lang w:val="en-US"/>
-        </w:rPr>
-        <w:t>).contains</w:t>
-      </w:r>
-      <w:proofErr w:type="gramEnd"/>
-      <w:r>
-        <w:rPr>
-          <w:sz w:val="40"/>
-          <w:szCs w:val="40"/>
-          <w:lang w:val="en-US"/>
-        </w:rPr>
-        <w:t>(“how”) – True</w:t>
-      </w:r>
-    </w:p>
-    <w:p>
-      <w:pPr>
-        <w:rPr>
-          <w:sz w:val="40"/>
-          <w:szCs w:val="40"/>
-          <w:lang w:val="en-US"/>
-        </w:rPr>
-      </w:pPr>
-    </w:p>
-    <w:p>
-      <w:pPr>
-        <w:rPr>
-          <w:sz w:val="40"/>
-          <w:szCs w:val="40"/>
-          <w:lang w:val="en-US"/>
-        </w:rPr>
-      </w:pPr>
-      <w:r>
-        <w:rPr>
-          <w:sz w:val="40"/>
-          <w:szCs w:val="40"/>
-          <w:lang w:val="en-US"/>
-        </w:rPr>
-        <w:t>Space is denoted as underscore _</w:t>
-      </w:r>
-    </w:p>
-    <w:p>
-      <w:pPr>
-        <w:rPr>
-          <w:sz w:val="40"/>
-          <w:szCs w:val="40"/>
-          <w:lang w:val="en-US"/>
-        </w:rPr>
-      </w:pPr>
-    </w:p>
-    <w:p>
-      <w:pPr>
-        <w:rPr>
-          <w:sz w:val="40"/>
-          <w:szCs w:val="40"/>
-          <w:lang w:val="en-US"/>
-        </w:rPr>
-      </w:pPr>
-      <w:r>
-        <w:rPr>
-          <w:sz w:val="40"/>
-          <w:szCs w:val="40"/>
           <w:highlight w:val="yellow"/>
           <w:lang w:val="en-US"/>
         </w:rPr>
-        <w:t>_</w:t>
-      </w:r>
-      <w:proofErr w:type="spellStart"/>
-      <w:r>
-        <w:rPr>
-          <w:sz w:val="40"/>
-          <w:szCs w:val="40"/>
-          <w:highlight w:val="yellow"/>
-          <w:lang w:val="en-US"/>
-        </w:rPr>
-        <w:t>How_Are_</w:t>
-      </w:r>
-      <w:proofErr w:type="gramStart"/>
-      <w:r>
-        <w:rPr>
-          <w:sz w:val="40"/>
-          <w:szCs w:val="40"/>
-          <w:highlight w:val="yellow"/>
-          <w:lang w:val="en-US"/>
-        </w:rPr>
-        <w:t>you</w:t>
-      </w:r>
-      <w:proofErr w:type="spellEnd"/>
-      <w:r>
-        <w:rPr>
-          <w:sz w:val="40"/>
-          <w:szCs w:val="40"/>
-          <w:highlight w:val="yellow"/>
-          <w:lang w:val="en-US"/>
-        </w:rPr>
-        <w:t>?_</w:t>
-      </w:r>
-      <w:proofErr w:type="gramEnd"/>
-      <w:r>
-        <w:rPr>
-          <w:sz w:val="40"/>
-          <w:szCs w:val="40"/>
-          <w:highlight w:val="yellow"/>
-          <w:lang w:val="en-US"/>
-        </w:rPr>
-        <w:t>___</w:t>
+        <w:t>?____</w:t>
       </w:r>
     </w:p>
     <w:p>
@@ -6414,25 +6304,7 @@
           <w:szCs w:val="40"/>
           <w:lang w:val="en-US"/>
         </w:rPr>
-        <w:t>(“,”) (</w:t>
-      </w:r>
-      <w:proofErr w:type="gramStart"/>
-      <w:r>
-        <w:rPr>
-          <w:sz w:val="40"/>
-          <w:szCs w:val="40"/>
-          <w:lang w:val="en-US"/>
-        </w:rPr>
-        <w:t>1)=</w:t>
-      </w:r>
-      <w:proofErr w:type="gramEnd"/>
-      <w:r>
-        <w:rPr>
-          <w:sz w:val="40"/>
-          <w:szCs w:val="40"/>
-          <w:lang w:val="en-US"/>
-        </w:rPr>
-        <w:t xml:space="preserve"> Shiva</w:t>
+        <w:t>(“,”) (1)= Shiva</w:t>
       </w:r>
     </w:p>
     <w:p>
@@ -6512,19 +6384,9 @@
           <w:szCs w:val="40"/>
           <w:lang w:val="en-US"/>
         </w:rPr>
-        <w:t>replace”</w:t>
-      </w:r>
-      <w:proofErr w:type="gramStart"/>
-      <w:r>
-        <w:rPr>
-          <w:sz w:val="40"/>
-          <w:szCs w:val="40"/>
-          <w:lang w:val="en-US"/>
-        </w:rPr>
-        <w:t>,”Word</w:t>
+        <w:t>replace”,”Word</w:t>
       </w:r>
       <w:proofErr w:type="spellEnd"/>
-      <w:proofErr w:type="gramEnd"/>
       <w:r>
         <w:rPr>
           <w:sz w:val="40"/>
@@ -6885,23 +6747,13 @@
           <w:lang w:val="en-US"/>
         </w:rPr>
       </w:pPr>
-      <w:proofErr w:type="gramStart"/>
-      <w:r>
-        <w:rPr>
-          <w:sz w:val="40"/>
-          <w:szCs w:val="40"/>
-          <w:lang w:val="en-US"/>
-        </w:rPr>
-        <w:t>Exception :</w:t>
-      </w:r>
-      <w:proofErr w:type="gramEnd"/>
-      <w:r>
-        <w:rPr>
-          <w:sz w:val="40"/>
-          <w:szCs w:val="40"/>
-          <w:lang w:val="en-US"/>
-        </w:rPr>
-        <w:t xml:space="preserve"> Anything that interrupts(Stops) the process/BOT Flow is called Exception / Error</w:t>
+      <w:r>
+        <w:rPr>
+          <w:sz w:val="40"/>
+          <w:szCs w:val="40"/>
+          <w:lang w:val="en-US"/>
+        </w:rPr>
+        <w:t>Exception : Anything that interrupts(Stops) the process/BOT Flow is called Exception / Error</w:t>
       </w:r>
     </w:p>
     <w:p>
@@ -7274,12 +7126,778 @@
     </w:p>
     <w:p>
       <w:pPr>
-        <w:rPr>
-          <w:sz w:val="40"/>
-          <w:szCs w:val="40"/>
-          <w:lang w:val="en-US"/>
-        </w:rPr>
-      </w:pPr>
+        <w:pBdr>
+          <w:bottom w:val="single" w:sz="6" w:space="1" w:color="auto"/>
+        </w:pBdr>
+        <w:rPr>
+          <w:sz w:val="40"/>
+          <w:szCs w:val="40"/>
+          <w:lang w:val="en-US"/>
+        </w:rPr>
+      </w:pPr>
+    </w:p>
+    <w:p>
+      <w:pPr>
+        <w:rPr>
+          <w:sz w:val="40"/>
+          <w:szCs w:val="40"/>
+          <w:lang w:val="en-US"/>
+        </w:rPr>
+      </w:pPr>
+      <w:r>
+        <w:rPr>
+          <w:sz w:val="40"/>
+          <w:szCs w:val="40"/>
+          <w:lang w:val="en-US"/>
+        </w:rPr>
+        <w:t>API</w:t>
+      </w:r>
+    </w:p>
+    <w:p>
+      <w:pPr>
+        <w:jc w:val="center"/>
+        <w:rPr>
+          <w:sz w:val="40"/>
+          <w:szCs w:val="40"/>
+          <w:lang w:val="en-US"/>
+        </w:rPr>
+      </w:pPr>
+      <w:r>
+        <w:rPr>
+          <w:noProof/>
+          <w:sz w:val="40"/>
+          <w:szCs w:val="40"/>
+          <w:lang w:val="en-US"/>
+        </w:rPr>
+        <w:lastRenderedPageBreak/>
+        <w:drawing>
+          <wp:inline distT="0" distB="0" distL="0" distR="0" wp14:anchorId="5D394360" wp14:editId="780DB541">
+            <wp:extent cx="4008120" cy="1974706"/>
+            <wp:effectExtent l="0" t="0" r="0" b="0"/>
+            <wp:docPr id="1" name="Picture 1"/>
+            <wp:cNvGraphicFramePr>
+              <a:graphicFrameLocks xmlns:a="http://schemas.openxmlformats.org/drawingml/2006/main" noChangeAspect="1"/>
+            </wp:cNvGraphicFramePr>
+            <a:graphic xmlns:a="http://schemas.openxmlformats.org/drawingml/2006/main">
+              <a:graphicData uri="http://schemas.openxmlformats.org/drawingml/2006/picture">
+                <pic:pic xmlns:pic="http://schemas.openxmlformats.org/drawingml/2006/picture">
+                  <pic:nvPicPr>
+                    <pic:cNvPr id="0" name="Picture 1"/>
+                    <pic:cNvPicPr>
+                      <a:picLocks noChangeAspect="1" noChangeArrowheads="1"/>
+                    </pic:cNvPicPr>
+                  </pic:nvPicPr>
+                  <pic:blipFill>
+                    <a:blip r:embed="rId5" cstate="print">
+                      <a:extLst>
+                        <a:ext uri="{28A0092B-C50C-407E-A947-70E740481C1C}">
+                          <a14:useLocalDpi xmlns:a14="http://schemas.microsoft.com/office/drawing/2010/main" val="0"/>
+                        </a:ext>
+                      </a:extLst>
+                    </a:blip>
+                    <a:srcRect/>
+                    <a:stretch>
+                      <a:fillRect/>
+                    </a:stretch>
+                  </pic:blipFill>
+                  <pic:spPr bwMode="auto">
+                    <a:xfrm>
+                      <a:off x="0" y="0"/>
+                      <a:ext cx="4019855" cy="1980487"/>
+                    </a:xfrm>
+                    <a:prstGeom prst="rect">
+                      <a:avLst/>
+                    </a:prstGeom>
+                    <a:noFill/>
+                    <a:ln>
+                      <a:noFill/>
+                    </a:ln>
+                  </pic:spPr>
+                </pic:pic>
+              </a:graphicData>
+            </a:graphic>
+          </wp:inline>
+        </w:drawing>
+      </w:r>
+    </w:p>
+    <w:p>
+      <w:pPr>
+        <w:jc w:val="center"/>
+        <w:rPr>
+          <w:sz w:val="40"/>
+          <w:szCs w:val="40"/>
+          <w:lang w:val="en-US"/>
+        </w:rPr>
+      </w:pPr>
+    </w:p>
+    <w:p>
+      <w:pPr>
+        <w:rPr>
+          <w:sz w:val="40"/>
+          <w:szCs w:val="40"/>
+          <w:lang w:val="en-US"/>
+        </w:rPr>
+      </w:pPr>
+      <w:r>
+        <w:rPr>
+          <w:sz w:val="40"/>
+          <w:szCs w:val="40"/>
+          <w:lang w:val="en-US"/>
+        </w:rPr>
+        <w:t>GET</w:t>
+      </w:r>
+      <w:r>
+        <w:rPr>
+          <w:sz w:val="40"/>
+          <w:szCs w:val="40"/>
+          <w:lang w:val="en-US"/>
+        </w:rPr>
+        <w:br/>
+        <w:t>POST</w:t>
+      </w:r>
+    </w:p>
+    <w:p>
+      <w:pPr>
+        <w:rPr>
+          <w:sz w:val="40"/>
+          <w:szCs w:val="40"/>
+          <w:lang w:val="en-US"/>
+        </w:rPr>
+      </w:pPr>
+      <w:r>
+        <w:rPr>
+          <w:sz w:val="40"/>
+          <w:szCs w:val="40"/>
+          <w:lang w:val="en-US"/>
+        </w:rPr>
+        <w:t>DELETE</w:t>
+      </w:r>
+    </w:p>
+    <w:p>
+      <w:pPr>
+        <w:rPr>
+          <w:sz w:val="40"/>
+          <w:szCs w:val="40"/>
+          <w:lang w:val="en-US"/>
+        </w:rPr>
+      </w:pPr>
+      <w:r>
+        <w:rPr>
+          <w:sz w:val="40"/>
+          <w:szCs w:val="40"/>
+          <w:lang w:val="en-US"/>
+        </w:rPr>
+        <w:t>UPDATE</w:t>
+      </w:r>
+    </w:p>
+    <w:p>
+      <w:pPr>
+        <w:rPr>
+          <w:sz w:val="40"/>
+          <w:szCs w:val="40"/>
+          <w:lang w:val="en-US"/>
+        </w:rPr>
+      </w:pPr>
+    </w:p>
+    <w:p>
+      <w:pPr>
+        <w:rPr>
+          <w:sz w:val="40"/>
+          <w:szCs w:val="40"/>
+          <w:lang w:val="en-US"/>
+        </w:rPr>
+      </w:pPr>
+      <w:r>
+        <w:rPr>
+          <w:sz w:val="40"/>
+          <w:szCs w:val="40"/>
+          <w:lang w:val="en-US"/>
+        </w:rPr>
+        <w:t>Method – GET/PUT/POST/DELETE/UPDATE</w:t>
+      </w:r>
+    </w:p>
+    <w:p>
+      <w:pPr>
+        <w:rPr>
+          <w:sz w:val="40"/>
+          <w:szCs w:val="40"/>
+          <w:lang w:val="en-US"/>
+        </w:rPr>
+      </w:pPr>
+      <w:r>
+        <w:rPr>
+          <w:sz w:val="40"/>
+          <w:szCs w:val="40"/>
+          <w:lang w:val="en-US"/>
+        </w:rPr>
+        <w:t xml:space="preserve">Headers </w:t>
+      </w:r>
+      <w:r>
+        <w:rPr>
+          <w:sz w:val="40"/>
+          <w:szCs w:val="40"/>
+          <w:lang w:val="en-US"/>
+        </w:rPr>
+        <w:t>–</w:t>
+      </w:r>
+      <w:r>
+        <w:rPr>
+          <w:sz w:val="40"/>
+          <w:szCs w:val="40"/>
+          <w:lang w:val="en-US"/>
+        </w:rPr>
+        <w:t xml:space="preserve"> </w:t>
+      </w:r>
+      <w:r>
+        <w:rPr>
+          <w:sz w:val="40"/>
+          <w:szCs w:val="40"/>
+          <w:lang w:val="en-US"/>
+        </w:rPr>
+        <w:t xml:space="preserve">API Key, Security Key, </w:t>
+      </w:r>
+      <w:proofErr w:type="spellStart"/>
+      <w:r>
+        <w:rPr>
+          <w:sz w:val="40"/>
+          <w:szCs w:val="40"/>
+          <w:lang w:val="en-US"/>
+        </w:rPr>
+        <w:t>Credntials</w:t>
+      </w:r>
+      <w:proofErr w:type="spellEnd"/>
+    </w:p>
+    <w:p>
+      <w:pPr>
+        <w:rPr>
+          <w:sz w:val="40"/>
+          <w:szCs w:val="40"/>
+          <w:lang w:val="en-US"/>
+        </w:rPr>
+      </w:pPr>
+      <w:r>
+        <w:rPr>
+          <w:sz w:val="40"/>
+          <w:szCs w:val="40"/>
+          <w:lang w:val="en-US"/>
+        </w:rPr>
+        <w:t>Parameters</w:t>
+      </w:r>
+      <w:r>
+        <w:rPr>
+          <w:sz w:val="40"/>
+          <w:szCs w:val="40"/>
+          <w:lang w:val="en-US"/>
+        </w:rPr>
+        <w:t xml:space="preserve"> – Name, Account Number, DOB</w:t>
+      </w:r>
+    </w:p>
+    <w:p>
+      <w:pPr>
+        <w:rPr>
+          <w:sz w:val="40"/>
+          <w:szCs w:val="40"/>
+          <w:lang w:val="en-US"/>
+        </w:rPr>
+      </w:pPr>
+      <w:r>
+        <w:rPr>
+          <w:sz w:val="40"/>
+          <w:szCs w:val="40"/>
+          <w:lang w:val="en-US"/>
+        </w:rPr>
+        <w:t>Body</w:t>
+      </w:r>
+      <w:r>
+        <w:rPr>
+          <w:sz w:val="40"/>
+          <w:szCs w:val="40"/>
+          <w:lang w:val="en-US"/>
+        </w:rPr>
+        <w:t xml:space="preserve"> – Account Balance, Statement, Last 5 Transaction</w:t>
+      </w:r>
+    </w:p>
+    <w:p>
+      <w:pPr>
+        <w:rPr>
+          <w:sz w:val="40"/>
+          <w:szCs w:val="40"/>
+          <w:lang w:val="en-US"/>
+        </w:rPr>
+      </w:pPr>
+      <w:r>
+        <w:rPr>
+          <w:sz w:val="40"/>
+          <w:szCs w:val="40"/>
+          <w:lang w:val="en-US"/>
+        </w:rPr>
+        <w:t>Response Code</w:t>
+      </w:r>
+      <w:r>
+        <w:rPr>
+          <w:sz w:val="40"/>
+          <w:szCs w:val="40"/>
+          <w:lang w:val="en-US"/>
+        </w:rPr>
+        <w:t xml:space="preserve"> – </w:t>
+      </w:r>
+    </w:p>
+    <w:p>
+      <w:pPr>
+        <w:rPr>
+          <w:sz w:val="40"/>
+          <w:szCs w:val="40"/>
+          <w:lang w:val="en-US"/>
+        </w:rPr>
+      </w:pPr>
+      <w:r>
+        <w:rPr>
+          <w:sz w:val="40"/>
+          <w:szCs w:val="40"/>
+          <w:lang w:val="en-US"/>
+        </w:rPr>
+        <w:t>200 – Success</w:t>
+      </w:r>
+    </w:p>
+    <w:p>
+      <w:pPr>
+        <w:rPr>
+          <w:sz w:val="40"/>
+          <w:szCs w:val="40"/>
+          <w:lang w:val="en-US"/>
+        </w:rPr>
+      </w:pPr>
+      <w:r>
+        <w:rPr>
+          <w:sz w:val="40"/>
+          <w:szCs w:val="40"/>
+          <w:lang w:val="en-US"/>
+        </w:rPr>
+        <w:t>400 – Bad Request</w:t>
+      </w:r>
+    </w:p>
+    <w:p>
+      <w:pPr>
+        <w:rPr>
+          <w:sz w:val="40"/>
+          <w:szCs w:val="40"/>
+          <w:lang w:val="en-US"/>
+        </w:rPr>
+      </w:pPr>
+      <w:r>
+        <w:rPr>
+          <w:sz w:val="40"/>
+          <w:szCs w:val="40"/>
+          <w:lang w:val="en-US"/>
+        </w:rPr>
+        <w:t>500 – Server issue</w:t>
+      </w:r>
+    </w:p>
+    <w:p>
+      <w:pPr>
+        <w:rPr>
+          <w:sz w:val="40"/>
+          <w:szCs w:val="40"/>
+          <w:lang w:val="en-US"/>
+        </w:rPr>
+      </w:pPr>
+    </w:p>
+    <w:p>
+      <w:pPr>
+        <w:rPr>
+          <w:sz w:val="40"/>
+          <w:szCs w:val="40"/>
+          <w:lang w:val="en-US"/>
+        </w:rPr>
+      </w:pPr>
+    </w:p>
+    <w:p>
+      <w:pPr>
+        <w:rPr>
+          <w:sz w:val="40"/>
+          <w:szCs w:val="40"/>
+          <w:lang w:val="en-US"/>
+        </w:rPr>
+      </w:pPr>
+      <w:proofErr w:type="spellStart"/>
+      <w:r>
+        <w:rPr>
+          <w:sz w:val="40"/>
+          <w:szCs w:val="40"/>
+          <w:lang w:val="en-US"/>
+        </w:rPr>
+        <w:lastRenderedPageBreak/>
+        <w:t>APILayer</w:t>
+      </w:r>
+      <w:proofErr w:type="spellEnd"/>
+    </w:p>
+    <w:p>
+      <w:pPr>
+        <w:rPr>
+          <w:sz w:val="40"/>
+          <w:szCs w:val="40"/>
+          <w:lang w:val="en-US"/>
+        </w:rPr>
+      </w:pPr>
+    </w:p>
+    <w:p>
+      <w:pPr>
+        <w:rPr>
+          <w:sz w:val="40"/>
+          <w:szCs w:val="40"/>
+          <w:lang w:val="en-US"/>
+        </w:rPr>
+      </w:pPr>
+    </w:p>
+    <w:p>
+      <w:pPr>
+        <w:rPr>
+          <w:sz w:val="40"/>
+          <w:szCs w:val="40"/>
+          <w:lang w:val="en-US"/>
+        </w:rPr>
+      </w:pPr>
+    </w:p>
+    <w:p>
+      <w:pPr>
+        <w:rPr>
+          <w:sz w:val="40"/>
+          <w:szCs w:val="40"/>
+          <w:lang w:val="en-US"/>
+        </w:rPr>
+      </w:pPr>
+      <w:r>
+        <w:rPr>
+          <w:sz w:val="40"/>
+          <w:szCs w:val="40"/>
+          <w:lang w:val="en-US"/>
+        </w:rPr>
+        <w:t>Respons</w:t>
+      </w:r>
+      <w:r>
+        <w:rPr>
+          <w:sz w:val="40"/>
+          <w:szCs w:val="40"/>
+          <w:lang w:val="en-US"/>
+        </w:rPr>
+        <w:t>e Body – All required details/Error details</w:t>
+      </w:r>
+    </w:p>
+    <w:p>
+      <w:pPr>
+        <w:rPr>
+          <w:sz w:val="40"/>
+          <w:szCs w:val="40"/>
+          <w:lang w:val="en-US"/>
+        </w:rPr>
+      </w:pPr>
+    </w:p>
+    <w:p>
+      <w:pPr>
+        <w:rPr>
+          <w:sz w:val="40"/>
+          <w:szCs w:val="40"/>
+          <w:lang w:val="en-US"/>
+        </w:rPr>
+      </w:pPr>
+    </w:p>
+    <w:p>
+      <w:pPr>
+        <w:rPr>
+          <w:sz w:val="40"/>
+          <w:szCs w:val="40"/>
+          <w:lang w:val="en-US"/>
+        </w:rPr>
+      </w:pPr>
+    </w:p>
+    <w:p>
+      <w:pPr>
+        <w:rPr>
+          <w:sz w:val="40"/>
+          <w:szCs w:val="40"/>
+          <w:lang w:val="en-US"/>
+        </w:rPr>
+      </w:pPr>
+      <w:r>
+        <w:rPr>
+          <w:sz w:val="40"/>
+          <w:szCs w:val="40"/>
+          <w:lang w:val="en-US"/>
+        </w:rPr>
+        <w:t xml:space="preserve">API </w:t>
+      </w:r>
+      <w:proofErr w:type="gramStart"/>
+      <w:r>
+        <w:rPr>
+          <w:sz w:val="40"/>
+          <w:szCs w:val="40"/>
+          <w:lang w:val="en-US"/>
+        </w:rPr>
+        <w:t>KEY :</w:t>
+      </w:r>
+      <w:proofErr w:type="gramEnd"/>
+      <w:r>
+        <w:rPr>
+          <w:sz w:val="40"/>
+          <w:szCs w:val="40"/>
+          <w:lang w:val="en-US"/>
+        </w:rPr>
+        <w:t xml:space="preserve"> </w:t>
+      </w:r>
+      <w:r>
+        <w:rPr>
+          <w:sz w:val="40"/>
+          <w:szCs w:val="40"/>
+          <w:lang w:val="en-US"/>
+        </w:rPr>
+        <w:t>KSXb1KIJCDbZ56VeG55iCY9hFxetMGbv</w:t>
+      </w:r>
+    </w:p>
+    <w:p>
+      <w:pPr>
+        <w:rPr>
+          <w:sz w:val="40"/>
+          <w:szCs w:val="40"/>
+          <w:lang w:val="en-US"/>
+        </w:rPr>
+      </w:pPr>
+    </w:p>
+    <w:p>
+      <w:pPr>
+        <w:rPr>
+          <w:sz w:val="40"/>
+          <w:szCs w:val="40"/>
+          <w:lang w:val="en-US"/>
+        </w:rPr>
+      </w:pPr>
+    </w:p>
+    <w:p>
+      <w:pPr>
+        <w:rPr>
+          <w:sz w:val="40"/>
+          <w:szCs w:val="40"/>
+          <w:lang w:val="en-US"/>
+        </w:rPr>
+      </w:pPr>
+    </w:p>
+    <w:p>
+      <w:pPr>
+        <w:rPr>
+          <w:sz w:val="40"/>
+          <w:szCs w:val="40"/>
+          <w:lang w:val="en-US"/>
+        </w:rPr>
+      </w:pPr>
+      <w:r>
+        <w:rPr>
+          <w:sz w:val="40"/>
+          <w:szCs w:val="40"/>
+          <w:lang w:val="en-US"/>
+        </w:rPr>
+        <w:t xml:space="preserve">API </w:t>
+      </w:r>
+      <w:proofErr w:type="gramStart"/>
+      <w:r>
+        <w:rPr>
+          <w:sz w:val="40"/>
+          <w:szCs w:val="40"/>
+          <w:lang w:val="en-US"/>
+        </w:rPr>
+        <w:t>Method :</w:t>
+      </w:r>
+      <w:proofErr w:type="gramEnd"/>
+      <w:r>
+        <w:rPr>
+          <w:sz w:val="40"/>
+          <w:szCs w:val="40"/>
+          <w:lang w:val="en-US"/>
+        </w:rPr>
+        <w:t xml:space="preserve"> GET</w:t>
+      </w:r>
+    </w:p>
+    <w:p>
+      <w:pPr>
+        <w:rPr>
+          <w:sz w:val="40"/>
+          <w:szCs w:val="40"/>
+          <w:lang w:val="en-US"/>
+        </w:rPr>
+      </w:pPr>
+      <w:r>
+        <w:rPr>
+          <w:sz w:val="40"/>
+          <w:szCs w:val="40"/>
+          <w:lang w:val="en-US"/>
+        </w:rPr>
+        <w:t xml:space="preserve">API URL : </w:t>
+      </w:r>
+      <w:hyperlink r:id="rId6" w:history="1">
+        <w:r>
+          <w:rPr>
+            <w:rStyle w:val="Hyperlink"/>
+            <w:sz w:val="40"/>
+            <w:szCs w:val="40"/>
+            <w:lang w:val="en-US"/>
+          </w:rPr>
+          <w:t>h</w:t>
+        </w:r>
+        <w:r>
+          <w:rPr>
+            <w:rStyle w:val="Hyperlink"/>
+            <w:sz w:val="40"/>
+            <w:szCs w:val="40"/>
+            <w:lang w:val="en-US"/>
+          </w:rPr>
+          <w:t>ttps://api.apilayer.com/exchangerates_data/convert</w:t>
+        </w:r>
+      </w:hyperlink>
+    </w:p>
+    <w:p>
+      <w:pPr>
+        <w:rPr>
+          <w:sz w:val="40"/>
+          <w:szCs w:val="40"/>
+          <w:lang w:val="en-US"/>
+        </w:rPr>
+      </w:pPr>
+      <w:proofErr w:type="gramStart"/>
+      <w:r>
+        <w:rPr>
+          <w:sz w:val="40"/>
+          <w:szCs w:val="40"/>
+          <w:lang w:val="en-US"/>
+        </w:rPr>
+        <w:t>Headers :</w:t>
+      </w:r>
+      <w:proofErr w:type="gramEnd"/>
+      <w:r>
+        <w:rPr>
+          <w:sz w:val="40"/>
+          <w:szCs w:val="40"/>
+          <w:lang w:val="en-US"/>
+        </w:rPr>
+        <w:t xml:space="preserve"> </w:t>
+      </w:r>
+      <w:proofErr w:type="spellStart"/>
+      <w:r>
+        <w:rPr>
+          <w:sz w:val="40"/>
+          <w:szCs w:val="40"/>
+          <w:lang w:val="en-US"/>
+        </w:rPr>
+        <w:t>apikey</w:t>
+      </w:r>
+      <w:proofErr w:type="spellEnd"/>
+      <w:r>
+        <w:rPr>
+          <w:sz w:val="40"/>
+          <w:szCs w:val="40"/>
+          <w:lang w:val="en-US"/>
+        </w:rPr>
+        <w:t>:</w:t>
+      </w:r>
+      <w:r>
+        <w:rPr>
+          <w:sz w:val="40"/>
+          <w:szCs w:val="40"/>
+          <w:lang w:val="en-US"/>
+        </w:rPr>
+        <w:t xml:space="preserve"> </w:t>
+      </w:r>
+      <w:r>
+        <w:rPr>
+          <w:sz w:val="40"/>
+          <w:szCs w:val="40"/>
+          <w:lang w:val="en-US"/>
+        </w:rPr>
+        <w:t>KSXb1KIJCDbZ56VeG55iCY9hFxetMGbv</w:t>
+      </w:r>
+    </w:p>
+    <w:p>
+      <w:pPr>
+        <w:rPr>
+          <w:sz w:val="40"/>
+          <w:szCs w:val="40"/>
+          <w:lang w:val="en-US"/>
+        </w:rPr>
+      </w:pPr>
+      <w:r>
+        <w:rPr>
+          <w:sz w:val="40"/>
+          <w:szCs w:val="40"/>
+          <w:lang w:val="en-US"/>
+        </w:rPr>
+        <w:t>Parameter</w:t>
+      </w:r>
+    </w:p>
+    <w:p>
+      <w:pPr>
+        <w:rPr>
+          <w:sz w:val="40"/>
+          <w:szCs w:val="40"/>
+          <w:lang w:val="en-US"/>
+        </w:rPr>
+      </w:pPr>
+      <w:r>
+        <w:rPr>
+          <w:sz w:val="40"/>
+          <w:szCs w:val="40"/>
+          <w:lang w:val="en-US"/>
+        </w:rPr>
+        <w:t>Amount: 10000</w:t>
+      </w:r>
+    </w:p>
+    <w:p>
+      <w:pPr>
+        <w:rPr>
+          <w:sz w:val="40"/>
+          <w:szCs w:val="40"/>
+          <w:lang w:val="en-US"/>
+        </w:rPr>
+      </w:pPr>
+      <w:r>
+        <w:rPr>
+          <w:sz w:val="40"/>
+          <w:szCs w:val="40"/>
+          <w:lang w:val="en-US"/>
+        </w:rPr>
+        <w:t>From: INR</w:t>
+      </w:r>
+    </w:p>
+    <w:p>
+      <w:pPr>
+        <w:rPr>
+          <w:sz w:val="40"/>
+          <w:szCs w:val="40"/>
+          <w:lang w:val="en-US"/>
+        </w:rPr>
+      </w:pPr>
+      <w:r>
+        <w:rPr>
+          <w:sz w:val="40"/>
+          <w:szCs w:val="40"/>
+          <w:lang w:val="en-US"/>
+        </w:rPr>
+        <w:t>To: USD</w:t>
+      </w:r>
+    </w:p>
+    <w:p>
+      <w:pPr>
+        <w:rPr>
+          <w:sz w:val="40"/>
+          <w:szCs w:val="40"/>
+          <w:lang w:val="en-US"/>
+        </w:rPr>
+      </w:pPr>
+      <w:r>
+        <w:rPr>
+          <w:sz w:val="40"/>
+          <w:szCs w:val="40"/>
+          <w:lang w:val="en-US"/>
+        </w:rPr>
+        <w:lastRenderedPageBreak/>
+        <w:t xml:space="preserve">Body: </w:t>
+      </w:r>
     </w:p>
     <w:p>
       <w:pPr>
@@ -8957,6 +9575,29 @@
       </w:tblBorders>
     </w:tblPr>
   </w:style>
+  <w:style w:type="character" w:styleId="Hyperlink">
+    <w:name w:val="Hyperlink"/>
+    <w:basedOn w:val="DefaultParagraphFont"/>
+    <w:uiPriority w:val="99"/>
+    <w:unhideWhenUsed/>
+    <w:rsid w:val="00B572CA"/>
+    <w:rPr>
+      <w:color w:val="0563C1" w:themeColor="hyperlink"/>
+      <w:u w:val="single"/>
+    </w:rPr>
+  </w:style>
+  <w:style w:type="character" w:styleId="UnresolvedMention">
+    <w:name w:val="Unresolved Mention"/>
+    <w:basedOn w:val="DefaultParagraphFont"/>
+    <w:uiPriority w:val="99"/>
+    <w:semiHidden/>
+    <w:unhideWhenUsed/>
+    <w:rsid w:val="00B572CA"/>
+    <w:rPr>
+      <w:color w:val="605E5C"/>
+      <w:shd w:val="clear" w:color="auto" w:fill="E1DFDD"/>
+    </w:rPr>
+  </w:style>
 </w:styles>
 </file>
 

</xml_diff>

<commit_message>
Changes on 14th Feb
</commit_message>
<xml_diff>
--- a/RPA LifeCycle.docx
+++ b/RPA LifeCycle.docx
@@ -10,12 +10,16 @@
           <w:numId w:val="1"/>
         </w:numPr>
         <w:rPr>
+          <w:sz w:val="40"/>
+          <w:szCs w:val="40"/>
           <w:lang w:val="en-US"/>
         </w:rPr>
       </w:pPr>
       <w:proofErr w:type="gramStart"/>
       <w:r>
         <w:rPr>
+          <w:sz w:val="40"/>
+          <w:szCs w:val="40"/>
           <w:lang w:val="en-US"/>
         </w:rPr>
         <w:t>Planning  (</w:t>
@@ -23,6 +27,8 @@
       <w:proofErr w:type="gramEnd"/>
       <w:r>
         <w:rPr>
+          <w:sz w:val="40"/>
+          <w:szCs w:val="40"/>
           <w:lang w:val="en-US"/>
         </w:rPr>
         <w:t>Intake)</w:t>
@@ -36,11 +42,15 @@
           <w:numId w:val="1"/>
         </w:numPr>
         <w:rPr>
-          <w:lang w:val="en-US"/>
-        </w:rPr>
-      </w:pPr>
-      <w:r>
-        <w:rPr>
+          <w:sz w:val="40"/>
+          <w:szCs w:val="40"/>
+          <w:lang w:val="en-US"/>
+        </w:rPr>
+      </w:pPr>
+      <w:r>
+        <w:rPr>
+          <w:sz w:val="40"/>
+          <w:szCs w:val="40"/>
           <w:lang w:val="en-US"/>
         </w:rPr>
         <w:t>Go or No-Go Call – Business &amp; RPA Management – 80%</w:t>
@@ -54,11 +64,15 @@
           <w:numId w:val="1"/>
         </w:numPr>
         <w:rPr>
-          <w:lang w:val="en-US"/>
-        </w:rPr>
-      </w:pPr>
-      <w:r>
-        <w:rPr>
+          <w:sz w:val="40"/>
+          <w:szCs w:val="40"/>
+          <w:lang w:val="en-US"/>
+        </w:rPr>
+      </w:pPr>
+      <w:r>
+        <w:rPr>
+          <w:sz w:val="40"/>
+          <w:szCs w:val="40"/>
           <w:lang w:val="en-US"/>
         </w:rPr>
         <w:t xml:space="preserve">Feasibility </w:t>
@@ -66,6 +80,8 @@
       <w:proofErr w:type="gramStart"/>
       <w:r>
         <w:rPr>
+          <w:sz w:val="40"/>
+          <w:szCs w:val="40"/>
           <w:lang w:val="en-US"/>
         </w:rPr>
         <w:t>Check  -</w:t>
@@ -73,6 +89,8 @@
       <w:proofErr w:type="gramEnd"/>
       <w:r>
         <w:rPr>
+          <w:sz w:val="40"/>
+          <w:szCs w:val="40"/>
           <w:lang w:val="en-US"/>
         </w:rPr>
         <w:t xml:space="preserve"> RPA Management &amp; RPA Solution </w:t>
@@ -80,6 +98,8 @@
       <w:proofErr w:type="spellStart"/>
       <w:r>
         <w:rPr>
+          <w:sz w:val="40"/>
+          <w:szCs w:val="40"/>
           <w:lang w:val="en-US"/>
         </w:rPr>
         <w:t>Archichet</w:t>
@@ -87,6 +107,8 @@
       <w:proofErr w:type="spellEnd"/>
       <w:r>
         <w:rPr>
+          <w:sz w:val="40"/>
+          <w:szCs w:val="40"/>
           <w:lang w:val="en-US"/>
         </w:rPr>
         <w:t>/Consultant – 100%</w:t>
@@ -95,6 +117,8 @@
     <w:p>
       <w:pPr>
         <w:rPr>
+          <w:sz w:val="40"/>
+          <w:szCs w:val="40"/>
           <w:lang w:val="en-US"/>
         </w:rPr>
       </w:pPr>
@@ -107,11 +131,15 @@
           <w:numId w:val="1"/>
         </w:numPr>
         <w:rPr>
-          <w:lang w:val="en-US"/>
-        </w:rPr>
-      </w:pPr>
-      <w:r>
-        <w:rPr>
+          <w:sz w:val="40"/>
+          <w:szCs w:val="40"/>
+          <w:lang w:val="en-US"/>
+        </w:rPr>
+      </w:pPr>
+      <w:r>
+        <w:rPr>
+          <w:sz w:val="40"/>
+          <w:szCs w:val="40"/>
           <w:lang w:val="en-US"/>
         </w:rPr>
         <w:t>Designing</w:t>
@@ -125,11 +153,15 @@
           <w:numId w:val="1"/>
         </w:numPr>
         <w:rPr>
-          <w:lang w:val="en-US"/>
-        </w:rPr>
-      </w:pPr>
-      <w:r>
-        <w:rPr>
+          <w:sz w:val="40"/>
+          <w:szCs w:val="40"/>
+          <w:lang w:val="en-US"/>
+        </w:rPr>
+      </w:pPr>
+      <w:r>
+        <w:rPr>
+          <w:sz w:val="40"/>
+          <w:szCs w:val="40"/>
           <w:lang w:val="en-US"/>
         </w:rPr>
         <w:t>PDD – Business Analyst</w:t>
@@ -143,11 +175,15 @@
           <w:numId w:val="1"/>
         </w:numPr>
         <w:rPr>
-          <w:lang w:val="en-US"/>
-        </w:rPr>
-      </w:pPr>
-      <w:r>
-        <w:rPr>
+          <w:sz w:val="40"/>
+          <w:szCs w:val="40"/>
+          <w:lang w:val="en-US"/>
+        </w:rPr>
+      </w:pPr>
+      <w:r>
+        <w:rPr>
+          <w:sz w:val="40"/>
+          <w:szCs w:val="40"/>
           <w:lang w:val="en-US"/>
         </w:rPr>
         <w:t>High Level Process Flow</w:t>
@@ -161,11 +197,15 @@
           <w:numId w:val="1"/>
         </w:numPr>
         <w:rPr>
-          <w:lang w:val="en-US"/>
-        </w:rPr>
-      </w:pPr>
-      <w:r>
-        <w:rPr>
+          <w:sz w:val="40"/>
+          <w:szCs w:val="40"/>
+          <w:lang w:val="en-US"/>
+        </w:rPr>
+      </w:pPr>
+      <w:r>
+        <w:rPr>
+          <w:sz w:val="40"/>
+          <w:szCs w:val="40"/>
           <w:lang w:val="en-US"/>
         </w:rPr>
         <w:t>In Scope</w:t>
@@ -179,11 +219,15 @@
           <w:numId w:val="1"/>
         </w:numPr>
         <w:rPr>
-          <w:lang w:val="en-US"/>
-        </w:rPr>
-      </w:pPr>
-      <w:r>
-        <w:rPr>
+          <w:sz w:val="40"/>
+          <w:szCs w:val="40"/>
+          <w:lang w:val="en-US"/>
+        </w:rPr>
+      </w:pPr>
+      <w:r>
+        <w:rPr>
+          <w:sz w:val="40"/>
+          <w:szCs w:val="40"/>
           <w:lang w:val="en-US"/>
         </w:rPr>
         <w:t>Out of Scope</w:t>
@@ -197,11 +241,15 @@
           <w:numId w:val="1"/>
         </w:numPr>
         <w:rPr>
-          <w:lang w:val="en-US"/>
-        </w:rPr>
-      </w:pPr>
-      <w:r>
-        <w:rPr>
+          <w:sz w:val="40"/>
+          <w:szCs w:val="40"/>
+          <w:lang w:val="en-US"/>
+        </w:rPr>
+      </w:pPr>
+      <w:r>
+        <w:rPr>
+          <w:sz w:val="40"/>
+          <w:szCs w:val="40"/>
           <w:lang w:val="en-US"/>
         </w:rPr>
         <w:t>Exception Emails</w:t>
@@ -215,11 +263,15 @@
           <w:numId w:val="1"/>
         </w:numPr>
         <w:rPr>
-          <w:lang w:val="en-US"/>
-        </w:rPr>
-      </w:pPr>
-      <w:r>
-        <w:rPr>
+          <w:sz w:val="40"/>
+          <w:szCs w:val="40"/>
+          <w:lang w:val="en-US"/>
+        </w:rPr>
+      </w:pPr>
+      <w:r>
+        <w:rPr>
+          <w:sz w:val="40"/>
+          <w:szCs w:val="40"/>
           <w:lang w:val="en-US"/>
         </w:rPr>
         <w:t>Access Request</w:t>
@@ -233,17 +285,23 @@
           <w:numId w:val="1"/>
         </w:numPr>
         <w:rPr>
-          <w:lang w:val="en-US"/>
-        </w:rPr>
-      </w:pPr>
-      <w:r>
-        <w:rPr>
+          <w:sz w:val="40"/>
+          <w:szCs w:val="40"/>
+          <w:lang w:val="en-US"/>
+        </w:rPr>
+      </w:pPr>
+      <w:r>
+        <w:rPr>
+          <w:sz w:val="40"/>
+          <w:szCs w:val="40"/>
           <w:lang w:val="en-US"/>
         </w:rPr>
         <w:t>PDD Review</w:t>
       </w:r>
       <w:r>
         <w:rPr>
+          <w:sz w:val="40"/>
+          <w:szCs w:val="40"/>
           <w:lang w:val="en-US"/>
         </w:rPr>
         <w:t xml:space="preserve"> – Developer &amp; Business Analyst &amp; Business</w:t>
@@ -257,17 +315,23 @@
           <w:numId w:val="1"/>
         </w:numPr>
         <w:rPr>
-          <w:lang w:val="en-US"/>
-        </w:rPr>
-      </w:pPr>
-      <w:r>
-        <w:rPr>
+          <w:sz w:val="40"/>
+          <w:szCs w:val="40"/>
+          <w:lang w:val="en-US"/>
+        </w:rPr>
+      </w:pPr>
+      <w:r>
+        <w:rPr>
+          <w:sz w:val="40"/>
+          <w:szCs w:val="40"/>
           <w:lang w:val="en-US"/>
         </w:rPr>
         <w:t>SDD</w:t>
       </w:r>
       <w:r>
         <w:rPr>
+          <w:sz w:val="40"/>
+          <w:szCs w:val="40"/>
           <w:lang w:val="en-US"/>
         </w:rPr>
         <w:t xml:space="preserve"> – Developer</w:t>
@@ -281,11 +345,15 @@
           <w:numId w:val="1"/>
         </w:numPr>
         <w:rPr>
-          <w:lang w:val="en-US"/>
-        </w:rPr>
-      </w:pPr>
-      <w:r>
-        <w:rPr>
+          <w:sz w:val="40"/>
+          <w:szCs w:val="40"/>
+          <w:lang w:val="en-US"/>
+        </w:rPr>
+      </w:pPr>
+      <w:r>
+        <w:rPr>
+          <w:sz w:val="40"/>
+          <w:szCs w:val="40"/>
           <w:lang w:val="en-US"/>
         </w:rPr>
         <w:t>To Be Process Flow (Low Level Process Flow)</w:t>
@@ -299,11 +367,15 @@
           <w:numId w:val="1"/>
         </w:numPr>
         <w:rPr>
-          <w:lang w:val="en-US"/>
-        </w:rPr>
-      </w:pPr>
-      <w:r>
-        <w:rPr>
+          <w:sz w:val="40"/>
+          <w:szCs w:val="40"/>
+          <w:lang w:val="en-US"/>
+        </w:rPr>
+      </w:pPr>
+      <w:r>
+        <w:rPr>
+          <w:sz w:val="40"/>
+          <w:szCs w:val="40"/>
           <w:lang w:val="en-US"/>
         </w:rPr>
         <w:t>Process in detail</w:t>
@@ -317,11 +389,15 @@
           <w:numId w:val="1"/>
         </w:numPr>
         <w:rPr>
-          <w:lang w:val="en-US"/>
-        </w:rPr>
-      </w:pPr>
-      <w:r>
-        <w:rPr>
+          <w:sz w:val="40"/>
+          <w:szCs w:val="40"/>
+          <w:lang w:val="en-US"/>
+        </w:rPr>
+      </w:pPr>
+      <w:r>
+        <w:rPr>
+          <w:sz w:val="40"/>
+          <w:szCs w:val="40"/>
           <w:lang w:val="en-US"/>
         </w:rPr>
         <w:t xml:space="preserve">Process diagram </w:t>
@@ -335,11 +411,15 @@
           <w:numId w:val="1"/>
         </w:numPr>
         <w:rPr>
-          <w:lang w:val="en-US"/>
-        </w:rPr>
-      </w:pPr>
-      <w:r>
-        <w:rPr>
+          <w:sz w:val="40"/>
+          <w:szCs w:val="40"/>
+          <w:lang w:val="en-US"/>
+        </w:rPr>
+      </w:pPr>
+      <w:r>
+        <w:rPr>
+          <w:sz w:val="40"/>
+          <w:szCs w:val="40"/>
           <w:lang w:val="en-US"/>
         </w:rPr>
         <w:t>Logging</w:t>
@@ -353,11 +433,15 @@
           <w:numId w:val="1"/>
         </w:numPr>
         <w:rPr>
-          <w:lang w:val="en-US"/>
-        </w:rPr>
-      </w:pPr>
-      <w:r>
-        <w:rPr>
+          <w:sz w:val="40"/>
+          <w:szCs w:val="40"/>
+          <w:lang w:val="en-US"/>
+        </w:rPr>
+      </w:pPr>
+      <w:r>
+        <w:rPr>
+          <w:sz w:val="40"/>
+          <w:szCs w:val="40"/>
           <w:lang w:val="en-US"/>
         </w:rPr>
         <w:t>High Level test case</w:t>
@@ -371,11 +455,15 @@
           <w:numId w:val="1"/>
         </w:numPr>
         <w:rPr>
-          <w:lang w:val="en-US"/>
-        </w:rPr>
-      </w:pPr>
-      <w:r>
-        <w:rPr>
+          <w:sz w:val="40"/>
+          <w:szCs w:val="40"/>
+          <w:lang w:val="en-US"/>
+        </w:rPr>
+      </w:pPr>
+      <w:r>
+        <w:rPr>
+          <w:sz w:val="40"/>
+          <w:szCs w:val="40"/>
           <w:lang w:val="en-US"/>
         </w:rPr>
         <w:t xml:space="preserve">Exception handlining </w:t>
@@ -389,11 +477,15 @@
           <w:numId w:val="1"/>
         </w:numPr>
         <w:rPr>
-          <w:lang w:val="en-US"/>
-        </w:rPr>
-      </w:pPr>
-      <w:r>
-        <w:rPr>
+          <w:sz w:val="40"/>
+          <w:szCs w:val="40"/>
+          <w:lang w:val="en-US"/>
+        </w:rPr>
+      </w:pPr>
+      <w:r>
+        <w:rPr>
+          <w:sz w:val="40"/>
+          <w:szCs w:val="40"/>
           <w:lang w:val="en-US"/>
         </w:rPr>
         <w:t>Alerting and Monitoring</w:t>
@@ -407,11 +499,15 @@
           <w:numId w:val="1"/>
         </w:numPr>
         <w:rPr>
-          <w:lang w:val="en-US"/>
-        </w:rPr>
-      </w:pPr>
-      <w:r>
-        <w:rPr>
+          <w:sz w:val="40"/>
+          <w:szCs w:val="40"/>
+          <w:lang w:val="en-US"/>
+        </w:rPr>
+      </w:pPr>
+      <w:r>
+        <w:rPr>
+          <w:sz w:val="40"/>
+          <w:szCs w:val="40"/>
           <w:lang w:val="en-US"/>
         </w:rPr>
         <w:t>Environment</w:t>
@@ -425,13 +521,18 @@
           <w:numId w:val="1"/>
         </w:numPr>
         <w:rPr>
-          <w:lang w:val="en-US"/>
-        </w:rPr>
-      </w:pPr>
-      <w:r>
-        <w:rPr>
-          <w:lang w:val="en-US"/>
-        </w:rPr>
+          <w:sz w:val="40"/>
+          <w:szCs w:val="40"/>
+          <w:lang w:val="en-US"/>
+        </w:rPr>
+      </w:pPr>
+      <w:r>
+        <w:rPr>
+          <w:sz w:val="40"/>
+          <w:szCs w:val="40"/>
+          <w:lang w:val="en-US"/>
+        </w:rPr>
+        <w:lastRenderedPageBreak/>
         <w:t xml:space="preserve">Schedule </w:t>
       </w:r>
     </w:p>
@@ -443,17 +544,23 @@
           <w:numId w:val="1"/>
         </w:numPr>
         <w:rPr>
-          <w:lang w:val="en-US"/>
-        </w:rPr>
-      </w:pPr>
-      <w:r>
-        <w:rPr>
+          <w:sz w:val="40"/>
+          <w:szCs w:val="40"/>
+          <w:lang w:val="en-US"/>
+        </w:rPr>
+      </w:pPr>
+      <w:r>
+        <w:rPr>
+          <w:sz w:val="40"/>
+          <w:szCs w:val="40"/>
           <w:lang w:val="en-US"/>
         </w:rPr>
         <w:t>SDD Review</w:t>
       </w:r>
       <w:r>
         <w:rPr>
+          <w:sz w:val="40"/>
+          <w:szCs w:val="40"/>
           <w:lang w:val="en-US"/>
         </w:rPr>
         <w:t xml:space="preserve"> – Business &amp; Business Analyst</w:t>
@@ -467,17 +574,23 @@
           <w:numId w:val="1"/>
         </w:numPr>
         <w:rPr>
-          <w:lang w:val="en-US"/>
-        </w:rPr>
-      </w:pPr>
-      <w:r>
-        <w:rPr>
+          <w:sz w:val="40"/>
+          <w:szCs w:val="40"/>
+          <w:lang w:val="en-US"/>
+        </w:rPr>
+      </w:pPr>
+      <w:r>
+        <w:rPr>
+          <w:sz w:val="40"/>
+          <w:szCs w:val="40"/>
           <w:lang w:val="en-US"/>
         </w:rPr>
         <w:t>Test Case Creation</w:t>
       </w:r>
       <w:r>
         <w:rPr>
+          <w:sz w:val="40"/>
+          <w:szCs w:val="40"/>
           <w:lang w:val="en-US"/>
         </w:rPr>
         <w:t xml:space="preserve"> – Testing </w:t>
@@ -491,17 +604,23 @@
           <w:numId w:val="1"/>
         </w:numPr>
         <w:rPr>
-          <w:lang w:val="en-US"/>
-        </w:rPr>
-      </w:pPr>
-      <w:r>
-        <w:rPr>
+          <w:sz w:val="40"/>
+          <w:szCs w:val="40"/>
+          <w:lang w:val="en-US"/>
+        </w:rPr>
+      </w:pPr>
+      <w:r>
+        <w:rPr>
+          <w:sz w:val="40"/>
+          <w:szCs w:val="40"/>
           <w:lang w:val="en-US"/>
         </w:rPr>
         <w:t>Dev Sign off</w:t>
       </w:r>
       <w:r>
         <w:rPr>
+          <w:sz w:val="40"/>
+          <w:szCs w:val="40"/>
           <w:lang w:val="en-US"/>
         </w:rPr>
         <w:t xml:space="preserve"> – Dev Freeze/ Requirement Freeze</w:t>
@@ -510,6 +629,8 @@
     <w:p>
       <w:pPr>
         <w:rPr>
+          <w:sz w:val="40"/>
+          <w:szCs w:val="40"/>
           <w:lang w:val="en-US"/>
         </w:rPr>
       </w:pPr>
@@ -522,11 +643,15 @@
           <w:numId w:val="1"/>
         </w:numPr>
         <w:rPr>
-          <w:lang w:val="en-US"/>
-        </w:rPr>
-      </w:pPr>
-      <w:r>
-        <w:rPr>
+          <w:sz w:val="40"/>
+          <w:szCs w:val="40"/>
+          <w:lang w:val="en-US"/>
+        </w:rPr>
+      </w:pPr>
+      <w:r>
+        <w:rPr>
+          <w:sz w:val="40"/>
+          <w:szCs w:val="40"/>
           <w:lang w:val="en-US"/>
         </w:rPr>
         <w:t>Development</w:t>
@@ -540,11 +665,15 @@
           <w:numId w:val="1"/>
         </w:numPr>
         <w:rPr>
-          <w:lang w:val="en-US"/>
-        </w:rPr>
-      </w:pPr>
-      <w:r>
-        <w:rPr>
+          <w:sz w:val="40"/>
+          <w:szCs w:val="40"/>
+          <w:lang w:val="en-US"/>
+        </w:rPr>
+      </w:pPr>
+      <w:r>
+        <w:rPr>
+          <w:sz w:val="40"/>
+          <w:szCs w:val="40"/>
           <w:lang w:val="en-US"/>
         </w:rPr>
         <w:t>Unit Testing</w:t>
@@ -558,11 +687,15 @@
           <w:numId w:val="1"/>
         </w:numPr>
         <w:rPr>
-          <w:lang w:val="en-US"/>
-        </w:rPr>
-      </w:pPr>
-      <w:r>
-        <w:rPr>
+          <w:sz w:val="40"/>
+          <w:szCs w:val="40"/>
+          <w:lang w:val="en-US"/>
+        </w:rPr>
+      </w:pPr>
+      <w:r>
+        <w:rPr>
+          <w:sz w:val="40"/>
+          <w:szCs w:val="40"/>
           <w:lang w:val="en-US"/>
         </w:rPr>
         <w:t xml:space="preserve">Integration testing </w:t>
@@ -576,17 +709,23 @@
           <w:numId w:val="1"/>
         </w:numPr>
         <w:rPr>
-          <w:lang w:val="en-US"/>
-        </w:rPr>
-      </w:pPr>
-      <w:r>
-        <w:rPr>
+          <w:sz w:val="40"/>
+          <w:szCs w:val="40"/>
+          <w:lang w:val="en-US"/>
+        </w:rPr>
+      </w:pPr>
+      <w:r>
+        <w:rPr>
+          <w:sz w:val="40"/>
+          <w:szCs w:val="40"/>
           <w:lang w:val="en-US"/>
         </w:rPr>
         <w:t>Code Review</w:t>
       </w:r>
       <w:r>
         <w:rPr>
+          <w:sz w:val="40"/>
+          <w:szCs w:val="40"/>
           <w:lang w:val="en-US"/>
         </w:rPr>
         <w:t xml:space="preserve"> – RPA Team </w:t>
@@ -600,11 +739,15 @@
           <w:numId w:val="1"/>
         </w:numPr>
         <w:rPr>
-          <w:lang w:val="en-US"/>
-        </w:rPr>
-      </w:pPr>
-      <w:r>
-        <w:rPr>
+          <w:sz w:val="40"/>
+          <w:szCs w:val="40"/>
+          <w:lang w:val="en-US"/>
+        </w:rPr>
+      </w:pPr>
+      <w:r>
+        <w:rPr>
+          <w:sz w:val="40"/>
+          <w:szCs w:val="40"/>
           <w:lang w:val="en-US"/>
         </w:rPr>
         <w:t>UAT Sign off</w:t>
@@ -618,11 +761,15 @@
           <w:numId w:val="1"/>
         </w:numPr>
         <w:rPr>
-          <w:lang w:val="en-US"/>
-        </w:rPr>
-      </w:pPr>
-      <w:r>
-        <w:rPr>
+          <w:sz w:val="40"/>
+          <w:szCs w:val="40"/>
+          <w:lang w:val="en-US"/>
+        </w:rPr>
+      </w:pPr>
+      <w:r>
+        <w:rPr>
+          <w:sz w:val="40"/>
+          <w:szCs w:val="40"/>
           <w:lang w:val="en-US"/>
         </w:rPr>
         <w:t>UAT</w:t>
@@ -636,11 +783,15 @@
           <w:numId w:val="1"/>
         </w:numPr>
         <w:rPr>
-          <w:lang w:val="en-US"/>
-        </w:rPr>
-      </w:pPr>
-      <w:r>
-        <w:rPr>
+          <w:sz w:val="40"/>
+          <w:szCs w:val="40"/>
+          <w:lang w:val="en-US"/>
+        </w:rPr>
+      </w:pPr>
+      <w:r>
+        <w:rPr>
+          <w:sz w:val="40"/>
+          <w:szCs w:val="40"/>
           <w:lang w:val="en-US"/>
         </w:rPr>
         <w:t>User Acceptance testing</w:t>
@@ -654,17 +805,23 @@
           <w:numId w:val="1"/>
         </w:numPr>
         <w:rPr>
-          <w:lang w:val="en-US"/>
-        </w:rPr>
-      </w:pPr>
-      <w:r>
-        <w:rPr>
+          <w:sz w:val="40"/>
+          <w:szCs w:val="40"/>
+          <w:lang w:val="en-US"/>
+        </w:rPr>
+      </w:pPr>
+      <w:r>
+        <w:rPr>
+          <w:sz w:val="40"/>
+          <w:szCs w:val="40"/>
           <w:lang w:val="en-US"/>
         </w:rPr>
         <w:t>Prod Sign-off</w:t>
       </w:r>
       <w:r>
         <w:rPr>
+          <w:sz w:val="40"/>
+          <w:szCs w:val="40"/>
           <w:lang w:val="en-US"/>
         </w:rPr>
         <w:t xml:space="preserve"> – Business </w:t>
@@ -678,11 +835,15 @@
           <w:numId w:val="1"/>
         </w:numPr>
         <w:rPr>
-          <w:lang w:val="en-US"/>
-        </w:rPr>
-      </w:pPr>
-      <w:r>
-        <w:rPr>
+          <w:sz w:val="40"/>
+          <w:szCs w:val="40"/>
+          <w:lang w:val="en-US"/>
+        </w:rPr>
+      </w:pPr>
+      <w:r>
+        <w:rPr>
+          <w:sz w:val="40"/>
+          <w:szCs w:val="40"/>
           <w:lang w:val="en-US"/>
         </w:rPr>
         <w:t>Production</w:t>
@@ -696,11 +857,15 @@
           <w:numId w:val="1"/>
         </w:numPr>
         <w:rPr>
-          <w:lang w:val="en-US"/>
-        </w:rPr>
-      </w:pPr>
-      <w:r>
-        <w:rPr>
+          <w:sz w:val="40"/>
+          <w:szCs w:val="40"/>
+          <w:lang w:val="en-US"/>
+        </w:rPr>
+      </w:pPr>
+      <w:r>
+        <w:rPr>
+          <w:sz w:val="40"/>
+          <w:szCs w:val="40"/>
           <w:lang w:val="en-US"/>
         </w:rPr>
         <w:t>Dry Run</w:t>
@@ -714,17 +879,23 @@
           <w:numId w:val="1"/>
         </w:numPr>
         <w:rPr>
-          <w:lang w:val="en-US"/>
-        </w:rPr>
-      </w:pPr>
-      <w:r>
-        <w:rPr>
+          <w:sz w:val="40"/>
+          <w:szCs w:val="40"/>
+          <w:lang w:val="en-US"/>
+        </w:rPr>
+      </w:pPr>
+      <w:r>
+        <w:rPr>
+          <w:sz w:val="40"/>
+          <w:szCs w:val="40"/>
           <w:lang w:val="en-US"/>
         </w:rPr>
         <w:t>Hypercare</w:t>
       </w:r>
       <w:r>
         <w:rPr>
+          <w:sz w:val="40"/>
+          <w:szCs w:val="40"/>
           <w:lang w:val="en-US"/>
         </w:rPr>
         <w:t xml:space="preserve"> – 2 weeks</w:t>
@@ -738,17 +909,23 @@
           <w:numId w:val="1"/>
         </w:numPr>
         <w:rPr>
-          <w:lang w:val="en-US"/>
-        </w:rPr>
-      </w:pPr>
-      <w:r>
-        <w:rPr>
+          <w:sz w:val="40"/>
+          <w:szCs w:val="40"/>
+          <w:lang w:val="en-US"/>
+        </w:rPr>
+      </w:pPr>
+      <w:r>
+        <w:rPr>
+          <w:sz w:val="40"/>
+          <w:szCs w:val="40"/>
           <w:lang w:val="en-US"/>
         </w:rPr>
         <w:t>Live</w:t>
       </w:r>
       <w:r>
         <w:rPr>
+          <w:sz w:val="40"/>
+          <w:szCs w:val="40"/>
           <w:lang w:val="en-US"/>
         </w:rPr>
         <w:t xml:space="preserve"> – Support team </w:t>
@@ -757,73 +934,95 @@
     <w:p>
       <w:pPr>
         <w:rPr>
-          <w:lang w:val="en-US"/>
-        </w:rPr>
-      </w:pPr>
-    </w:p>
-    <w:p>
-      <w:pPr>
-        <w:rPr>
-          <w:lang w:val="en-US"/>
-        </w:rPr>
-      </w:pPr>
-    </w:p>
-    <w:p>
-      <w:pPr>
-        <w:rPr>
-          <w:lang w:val="en-US"/>
-        </w:rPr>
-      </w:pPr>
-    </w:p>
-    <w:p>
-      <w:pPr>
-        <w:rPr>
-          <w:lang w:val="en-US"/>
-        </w:rPr>
-      </w:pPr>
-    </w:p>
-    <w:p>
-      <w:pPr>
-        <w:rPr>
-          <w:lang w:val="en-US"/>
-        </w:rPr>
-      </w:pPr>
-    </w:p>
-    <w:p>
-      <w:pPr>
-        <w:rPr>
-          <w:lang w:val="en-US"/>
-        </w:rPr>
-      </w:pPr>
-      <w:r>
-        <w:rPr>
+          <w:sz w:val="40"/>
+          <w:szCs w:val="40"/>
+          <w:lang w:val="en-US"/>
+        </w:rPr>
+      </w:pPr>
+    </w:p>
+    <w:p>
+      <w:pPr>
+        <w:rPr>
+          <w:sz w:val="40"/>
+          <w:szCs w:val="40"/>
+          <w:lang w:val="en-US"/>
+        </w:rPr>
+      </w:pPr>
+    </w:p>
+    <w:p>
+      <w:pPr>
+        <w:rPr>
+          <w:sz w:val="40"/>
+          <w:szCs w:val="40"/>
+          <w:lang w:val="en-US"/>
+        </w:rPr>
+      </w:pPr>
+    </w:p>
+    <w:p>
+      <w:pPr>
+        <w:rPr>
+          <w:sz w:val="40"/>
+          <w:szCs w:val="40"/>
+          <w:lang w:val="en-US"/>
+        </w:rPr>
+      </w:pPr>
+    </w:p>
+    <w:p>
+      <w:pPr>
+        <w:rPr>
+          <w:sz w:val="40"/>
+          <w:szCs w:val="40"/>
+          <w:lang w:val="en-US"/>
+        </w:rPr>
+      </w:pPr>
+    </w:p>
+    <w:p>
+      <w:pPr>
+        <w:rPr>
+          <w:sz w:val="40"/>
+          <w:szCs w:val="40"/>
+          <w:lang w:val="en-US"/>
+        </w:rPr>
+      </w:pPr>
+      <w:r>
+        <w:rPr>
+          <w:sz w:val="40"/>
+          <w:szCs w:val="40"/>
+          <w:lang w:val="en-US"/>
+        </w:rPr>
+        <w:t>Business/Client</w:t>
+      </w:r>
+    </w:p>
+    <w:p>
+      <w:pPr>
+        <w:rPr>
+          <w:sz w:val="40"/>
+          <w:szCs w:val="40"/>
+          <w:lang w:val="en-US"/>
+        </w:rPr>
+      </w:pPr>
+      <w:r>
+        <w:rPr>
+          <w:sz w:val="40"/>
+          <w:szCs w:val="40"/>
           <w:lang w:val="en-US"/>
         </w:rPr>
         <w:lastRenderedPageBreak/>
-        <w:t>Business/Client</w:t>
-      </w:r>
-    </w:p>
-    <w:p>
-      <w:pPr>
-        <w:rPr>
-          <w:lang w:val="en-US"/>
-        </w:rPr>
-      </w:pPr>
-      <w:r>
-        <w:rPr>
-          <w:lang w:val="en-US"/>
-        </w:rPr>
         <w:t>Business Analyst</w:t>
       </w:r>
     </w:p>
     <w:p>
       <w:pPr>
         <w:rPr>
-          <w:lang w:val="en-US"/>
-        </w:rPr>
-      </w:pPr>
-      <w:r>
-        <w:rPr>
+          <w:sz w:val="40"/>
+          <w:szCs w:val="40"/>
+          <w:lang w:val="en-US"/>
+        </w:rPr>
+      </w:pPr>
+      <w:r>
+        <w:rPr>
+          <w:sz w:val="40"/>
+          <w:szCs w:val="40"/>
           <w:lang w:val="en-US"/>
         </w:rPr>
         <w:t>Developer</w:t>
@@ -832,11 +1031,15 @@
     <w:p>
       <w:pPr>
         <w:rPr>
-          <w:lang w:val="en-US"/>
-        </w:rPr>
-      </w:pPr>
-      <w:r>
-        <w:rPr>
+          <w:sz w:val="40"/>
+          <w:szCs w:val="40"/>
+          <w:lang w:val="en-US"/>
+        </w:rPr>
+      </w:pPr>
+      <w:r>
+        <w:rPr>
+          <w:sz w:val="40"/>
+          <w:szCs w:val="40"/>
           <w:lang w:val="en-US"/>
         </w:rPr>
         <w:t>Tester</w:t>
@@ -845,11 +1048,15 @@
     <w:p>
       <w:pPr>
         <w:rPr>
-          <w:lang w:val="en-US"/>
-        </w:rPr>
-      </w:pPr>
-      <w:r>
-        <w:rPr>
+          <w:sz w:val="40"/>
+          <w:szCs w:val="40"/>
+          <w:lang w:val="en-US"/>
+        </w:rPr>
+      </w:pPr>
+      <w:r>
+        <w:rPr>
+          <w:sz w:val="40"/>
+          <w:szCs w:val="40"/>
           <w:lang w:val="en-US"/>
         </w:rPr>
         <w:t xml:space="preserve">Support Team </w:t>
@@ -858,11 +1065,15 @@
     <w:p>
       <w:pPr>
         <w:rPr>
-          <w:lang w:val="en-US"/>
-        </w:rPr>
-      </w:pPr>
-      <w:r>
-        <w:rPr>
+          <w:sz w:val="40"/>
+          <w:szCs w:val="40"/>
+          <w:lang w:val="en-US"/>
+        </w:rPr>
+      </w:pPr>
+      <w:r>
+        <w:rPr>
+          <w:sz w:val="40"/>
+          <w:szCs w:val="40"/>
           <w:lang w:val="en-US"/>
         </w:rPr>
         <w:t xml:space="preserve">RPA Architect </w:t>
@@ -871,11 +1082,15 @@
     <w:p>
       <w:pPr>
         <w:rPr>
-          <w:lang w:val="en-US"/>
-        </w:rPr>
-      </w:pPr>
-      <w:r>
-        <w:rPr>
+          <w:sz w:val="40"/>
+          <w:szCs w:val="40"/>
+          <w:lang w:val="en-US"/>
+        </w:rPr>
+      </w:pPr>
+      <w:r>
+        <w:rPr>
+          <w:sz w:val="40"/>
+          <w:szCs w:val="40"/>
           <w:lang w:val="en-US"/>
         </w:rPr>
         <w:t>RPA Manager</w:t>
@@ -884,6 +1099,8 @@
     <w:p>
       <w:pPr>
         <w:rPr>
+          <w:sz w:val="40"/>
+          <w:szCs w:val="40"/>
           <w:lang w:val="en-US"/>
         </w:rPr>
       </w:pPr>
@@ -894,25 +1111,33 @@
           <w:bottom w:val="single" w:sz="6" w:space="1" w:color="auto"/>
         </w:pBdr>
         <w:rPr>
-          <w:lang w:val="en-US"/>
-        </w:rPr>
-      </w:pPr>
-    </w:p>
-    <w:p>
-      <w:pPr>
-        <w:rPr>
-          <w:lang w:val="en-US"/>
-        </w:rPr>
-      </w:pPr>
-    </w:p>
-    <w:p>
-      <w:pPr>
-        <w:rPr>
-          <w:lang w:val="en-US"/>
-        </w:rPr>
-      </w:pPr>
-      <w:r>
-        <w:rPr>
+          <w:sz w:val="40"/>
+          <w:szCs w:val="40"/>
+          <w:lang w:val="en-US"/>
+        </w:rPr>
+      </w:pPr>
+    </w:p>
+    <w:p>
+      <w:pPr>
+        <w:rPr>
+          <w:sz w:val="40"/>
+          <w:szCs w:val="40"/>
+          <w:lang w:val="en-US"/>
+        </w:rPr>
+      </w:pPr>
+    </w:p>
+    <w:p>
+      <w:pPr>
+        <w:rPr>
+          <w:sz w:val="40"/>
+          <w:szCs w:val="40"/>
+          <w:lang w:val="en-US"/>
+        </w:rPr>
+      </w:pPr>
+      <w:r>
+        <w:rPr>
+          <w:sz w:val="40"/>
+          <w:szCs w:val="40"/>
           <w:lang w:val="en-US"/>
         </w:rPr>
         <w:t>Day 6 Practice</w:t>
@@ -921,6 +1146,8 @@
     <w:p>
       <w:pPr>
         <w:rPr>
+          <w:sz w:val="40"/>
+          <w:szCs w:val="40"/>
           <w:lang w:val="en-US"/>
         </w:rPr>
       </w:pPr>
@@ -933,11 +1160,15 @@
           <w:numId w:val="2"/>
         </w:numPr>
         <w:rPr>
-          <w:lang w:val="en-US"/>
-        </w:rPr>
-      </w:pPr>
-      <w:r>
-        <w:rPr>
+          <w:sz w:val="40"/>
+          <w:szCs w:val="40"/>
+          <w:lang w:val="en-US"/>
+        </w:rPr>
+      </w:pPr>
+      <w:r>
+        <w:rPr>
+          <w:sz w:val="40"/>
+          <w:szCs w:val="40"/>
           <w:lang w:val="en-US"/>
         </w:rPr>
         <w:t>BOT Need to validate text file is available or not</w:t>
@@ -951,11 +1182,15 @@
           <w:numId w:val="2"/>
         </w:numPr>
         <w:rPr>
-          <w:lang w:val="en-US"/>
-        </w:rPr>
-      </w:pPr>
-      <w:r>
-        <w:rPr>
+          <w:sz w:val="40"/>
+          <w:szCs w:val="40"/>
+          <w:lang w:val="en-US"/>
+        </w:rPr>
+      </w:pPr>
+      <w:r>
+        <w:rPr>
+          <w:sz w:val="40"/>
+          <w:szCs w:val="40"/>
           <w:lang w:val="en-US"/>
         </w:rPr>
         <w:t>BOT Read the text file and get path of another file</w:t>
@@ -969,11 +1204,15 @@
           <w:numId w:val="2"/>
         </w:numPr>
         <w:rPr>
-          <w:lang w:val="en-US"/>
-        </w:rPr>
-      </w:pPr>
-      <w:r>
-        <w:rPr>
+          <w:sz w:val="40"/>
+          <w:szCs w:val="40"/>
+          <w:lang w:val="en-US"/>
+        </w:rPr>
+      </w:pPr>
+      <w:r>
+        <w:rPr>
+          <w:sz w:val="40"/>
+          <w:szCs w:val="40"/>
           <w:lang w:val="en-US"/>
         </w:rPr>
         <w:t xml:space="preserve">Validate that new file is available or not </w:t>
@@ -987,11 +1226,15 @@
           <w:numId w:val="2"/>
         </w:numPr>
         <w:rPr>
-          <w:lang w:val="en-US"/>
-        </w:rPr>
-      </w:pPr>
-      <w:r>
-        <w:rPr>
+          <w:sz w:val="40"/>
+          <w:szCs w:val="40"/>
+          <w:lang w:val="en-US"/>
+        </w:rPr>
+      </w:pPr>
+      <w:r>
+        <w:rPr>
+          <w:sz w:val="40"/>
+          <w:szCs w:val="40"/>
           <w:lang w:val="en-US"/>
         </w:rPr>
         <w:t>Read the data from new text file and write to another text file by appending you name</w:t>
@@ -1000,30 +1243,40 @@
     <w:p>
       <w:pPr>
         <w:rPr>
-          <w:lang w:val="en-US"/>
-        </w:rPr>
-      </w:pPr>
-    </w:p>
-    <w:p>
-      <w:pPr>
-        <w:rPr>
-          <w:lang w:val="en-US"/>
-        </w:rPr>
-      </w:pPr>
-      <w:r>
-        <w:rPr>
+          <w:sz w:val="40"/>
+          <w:szCs w:val="40"/>
+          <w:lang w:val="en-US"/>
+        </w:rPr>
+      </w:pPr>
+    </w:p>
+    <w:p>
+      <w:pPr>
+        <w:rPr>
+          <w:sz w:val="40"/>
+          <w:szCs w:val="40"/>
+          <w:lang w:val="en-US"/>
+        </w:rPr>
+      </w:pPr>
+      <w:r>
+        <w:rPr>
+          <w:sz w:val="40"/>
+          <w:szCs w:val="40"/>
           <w:lang w:val="en-US"/>
         </w:rPr>
         <w:t xml:space="preserve">For Each </w:t>
       </w:r>
       <w:r>
         <w:rPr>
+          <w:sz w:val="40"/>
+          <w:szCs w:val="40"/>
           <w:lang w:val="en-US"/>
         </w:rPr>
         <w:sym w:font="Wingdings" w:char="F0E0"/>
       </w:r>
       <w:r>
         <w:rPr>
+          <w:sz w:val="40"/>
+          <w:szCs w:val="40"/>
           <w:lang w:val="en-US"/>
         </w:rPr>
         <w:t xml:space="preserve"> Defined set of </w:t>
@@ -1031,6 +1284,8 @@
       <w:proofErr w:type="gramStart"/>
       <w:r>
         <w:rPr>
+          <w:sz w:val="40"/>
+          <w:szCs w:val="40"/>
           <w:lang w:val="en-US"/>
         </w:rPr>
         <w:t>array</w:t>
@@ -1040,25 +1295,33 @@
     <w:p>
       <w:pPr>
         <w:rPr>
-          <w:lang w:val="en-US"/>
-        </w:rPr>
-      </w:pPr>
-    </w:p>
-    <w:p>
-      <w:pPr>
-        <w:rPr>
-          <w:lang w:val="en-US"/>
-        </w:rPr>
-      </w:pPr>
-    </w:p>
-    <w:p>
-      <w:pPr>
-        <w:rPr>
-          <w:lang w:val="en-US"/>
-        </w:rPr>
-      </w:pPr>
-      <w:r>
-        <w:rPr>
+          <w:sz w:val="40"/>
+          <w:szCs w:val="40"/>
+          <w:lang w:val="en-US"/>
+        </w:rPr>
+      </w:pPr>
+    </w:p>
+    <w:p>
+      <w:pPr>
+        <w:rPr>
+          <w:sz w:val="40"/>
+          <w:szCs w:val="40"/>
+          <w:lang w:val="en-US"/>
+        </w:rPr>
+      </w:pPr>
+    </w:p>
+    <w:p>
+      <w:pPr>
+        <w:rPr>
+          <w:sz w:val="40"/>
+          <w:szCs w:val="40"/>
+          <w:lang w:val="en-US"/>
+        </w:rPr>
+      </w:pPr>
+      <w:r>
+        <w:rPr>
+          <w:sz w:val="40"/>
+          <w:szCs w:val="40"/>
           <w:lang w:val="en-US"/>
         </w:rPr>
         <w:t>Do while – Loop and the check the condition</w:t>
@@ -1067,23 +1330,32 @@
     <w:p>
       <w:pPr>
         <w:rPr>
-          <w:lang w:val="en-US"/>
-        </w:rPr>
-      </w:pPr>
-      <w:r>
-        <w:rPr>
-          <w:lang w:val="en-US"/>
-        </w:rPr>
+          <w:sz w:val="40"/>
+          <w:szCs w:val="40"/>
+          <w:lang w:val="en-US"/>
+        </w:rPr>
+      </w:pPr>
+      <w:r>
+        <w:rPr>
+          <w:sz w:val="40"/>
+          <w:szCs w:val="40"/>
+          <w:lang w:val="en-US"/>
+        </w:rPr>
+        <w:lastRenderedPageBreak/>
         <w:t xml:space="preserve">While </w:t>
       </w:r>
       <w:r>
         <w:rPr>
+          <w:sz w:val="40"/>
+          <w:szCs w:val="40"/>
           <w:lang w:val="en-US"/>
         </w:rPr>
         <w:sym w:font="Wingdings" w:char="F0E0"/>
       </w:r>
       <w:r>
         <w:rPr>
+          <w:sz w:val="40"/>
+          <w:szCs w:val="40"/>
           <w:lang w:val="en-US"/>
         </w:rPr>
         <w:t xml:space="preserve"> Check the condition and then loop --Condition satisfies</w:t>
@@ -1092,18 +1364,24 @@
     <w:p>
       <w:pPr>
         <w:rPr>
-          <w:lang w:val="en-US"/>
-        </w:rPr>
-      </w:pPr>
-    </w:p>
-    <w:p>
-      <w:pPr>
-        <w:rPr>
-          <w:lang w:val="en-US"/>
-        </w:rPr>
-      </w:pPr>
-      <w:r>
-        <w:rPr>
+          <w:sz w:val="40"/>
+          <w:szCs w:val="40"/>
+          <w:lang w:val="en-US"/>
+        </w:rPr>
+      </w:pPr>
+    </w:p>
+    <w:p>
+      <w:pPr>
+        <w:rPr>
+          <w:sz w:val="40"/>
+          <w:szCs w:val="40"/>
+          <w:lang w:val="en-US"/>
+        </w:rPr>
+      </w:pPr>
+      <w:r>
+        <w:rPr>
+          <w:sz w:val="40"/>
+          <w:szCs w:val="40"/>
           <w:lang w:val="en-US"/>
         </w:rPr>
         <w:t>Repeat number of times</w:t>
@@ -1112,19 +1390,25 @@
     <w:p>
       <w:pPr>
         <w:rPr>
-          <w:lang w:val="en-US"/>
-        </w:rPr>
-      </w:pPr>
-    </w:p>
-    <w:p>
-      <w:pPr>
-        <w:rPr>
+          <w:sz w:val="40"/>
+          <w:szCs w:val="40"/>
+          <w:lang w:val="en-US"/>
+        </w:rPr>
+      </w:pPr>
+    </w:p>
+    <w:p>
+      <w:pPr>
+        <w:rPr>
+          <w:sz w:val="40"/>
+          <w:szCs w:val="40"/>
           <w:lang w:val="en-US"/>
         </w:rPr>
       </w:pPr>
       <w:proofErr w:type="gramStart"/>
       <w:r>
         <w:rPr>
+          <w:sz w:val="40"/>
+          <w:szCs w:val="40"/>
           <w:lang w:val="en-US"/>
         </w:rPr>
         <w:t>Break :</w:t>
@@ -1132,6 +1416,8 @@
       <w:proofErr w:type="gramEnd"/>
       <w:r>
         <w:rPr>
+          <w:sz w:val="40"/>
+          <w:szCs w:val="40"/>
           <w:lang w:val="en-US"/>
         </w:rPr>
         <w:t xml:space="preserve"> Will break the loop and come out of the loop</w:t>
@@ -1140,19 +1426,25 @@
     <w:p>
       <w:pPr>
         <w:rPr>
-          <w:lang w:val="en-US"/>
-        </w:rPr>
-      </w:pPr>
-    </w:p>
-    <w:p>
-      <w:pPr>
-        <w:rPr>
+          <w:sz w:val="40"/>
+          <w:szCs w:val="40"/>
+          <w:lang w:val="en-US"/>
+        </w:rPr>
+      </w:pPr>
+    </w:p>
+    <w:p>
+      <w:pPr>
+        <w:rPr>
+          <w:sz w:val="40"/>
+          <w:szCs w:val="40"/>
           <w:lang w:val="en-US"/>
         </w:rPr>
       </w:pPr>
       <w:proofErr w:type="gramStart"/>
       <w:r>
         <w:rPr>
+          <w:sz w:val="40"/>
+          <w:szCs w:val="40"/>
           <w:lang w:val="en-US"/>
         </w:rPr>
         <w:t>Continue :</w:t>
@@ -1160,6 +1452,8 @@
       <w:proofErr w:type="gramEnd"/>
       <w:r>
         <w:rPr>
+          <w:sz w:val="40"/>
+          <w:szCs w:val="40"/>
           <w:lang w:val="en-US"/>
         </w:rPr>
         <w:t xml:space="preserve"> will stop the execution of remaining steps and continue the loop</w:t>
@@ -1168,18 +1462,24 @@
     <w:p>
       <w:pPr>
         <w:rPr>
-          <w:lang w:val="en-US"/>
-        </w:rPr>
-      </w:pPr>
-    </w:p>
-    <w:p>
-      <w:pPr>
-        <w:rPr>
-          <w:lang w:val="en-US"/>
-        </w:rPr>
-      </w:pPr>
-      <w:r>
-        <w:rPr>
+          <w:sz w:val="40"/>
+          <w:szCs w:val="40"/>
+          <w:lang w:val="en-US"/>
+        </w:rPr>
+      </w:pPr>
+    </w:p>
+    <w:p>
+      <w:pPr>
+        <w:rPr>
+          <w:sz w:val="40"/>
+          <w:szCs w:val="40"/>
+          <w:lang w:val="en-US"/>
+        </w:rPr>
+      </w:pPr>
+      <w:r>
+        <w:rPr>
+          <w:sz w:val="40"/>
+          <w:szCs w:val="40"/>
           <w:lang w:val="en-US"/>
         </w:rPr>
         <w:t>Step1 to Step 5</w:t>
@@ -1188,17 +1488,23 @@
     <w:p>
       <w:pPr>
         <w:rPr>
-          <w:lang w:val="en-US"/>
-        </w:rPr>
-      </w:pPr>
-      <w:r>
-        <w:rPr>
+          <w:sz w:val="40"/>
+          <w:szCs w:val="40"/>
+          <w:lang w:val="en-US"/>
+        </w:rPr>
+      </w:pPr>
+      <w:r>
+        <w:rPr>
+          <w:sz w:val="40"/>
+          <w:szCs w:val="40"/>
           <w:lang w:val="en-US"/>
         </w:rPr>
         <w:t>C</w:t>
       </w:r>
       <w:r>
         <w:rPr>
+          <w:sz w:val="40"/>
+          <w:szCs w:val="40"/>
           <w:lang w:val="en-US"/>
         </w:rPr>
         <w:t>ontinue</w:t>
@@ -1207,6 +1513,8 @@
     <w:p>
       <w:pPr>
         <w:rPr>
+          <w:sz w:val="40"/>
+          <w:szCs w:val="40"/>
           <w:lang w:val="en-US"/>
         </w:rPr>
       </w:pPr>
@@ -1217,6 +1525,8 @@
           <w:bottom w:val="single" w:sz="6" w:space="1" w:color="auto"/>
         </w:pBdr>
         <w:rPr>
+          <w:sz w:val="40"/>
+          <w:szCs w:val="40"/>
           <w:lang w:val="en-US"/>
         </w:rPr>
       </w:pPr>
@@ -1482,7 +1792,25 @@
           <w:szCs w:val="40"/>
           <w:lang w:val="en-US"/>
         </w:rPr>
-        <w:t xml:space="preserve"> To Get data , modify and send out from the workflow</w:t>
+        <w:t xml:space="preserve"> To Get </w:t>
+      </w:r>
+      <w:proofErr w:type="gramStart"/>
+      <w:r>
+        <w:rPr>
+          <w:sz w:val="40"/>
+          <w:szCs w:val="40"/>
+          <w:lang w:val="en-US"/>
+        </w:rPr>
+        <w:t>data ,</w:t>
+      </w:r>
+      <w:proofErr w:type="gramEnd"/>
+      <w:r>
+        <w:rPr>
+          <w:sz w:val="40"/>
+          <w:szCs w:val="40"/>
+          <w:lang w:val="en-US"/>
+        </w:rPr>
+        <w:t xml:space="preserve"> modify and send out from the workflow</w:t>
       </w:r>
     </w:p>
     <w:p>
@@ -1573,7 +1901,6 @@
           <w:szCs w:val="40"/>
           <w:lang w:val="en-US"/>
         </w:rPr>
-        <w:lastRenderedPageBreak/>
         <w:t>io_VariableName</w:t>
       </w:r>
       <w:proofErr w:type="spellEnd"/>
@@ -1679,6 +2006,7 @@
           <w:szCs w:val="40"/>
           <w:lang w:val="en-US"/>
         </w:rPr>
+        <w:lastRenderedPageBreak/>
         <w:t>Calling Workflow - Main</w:t>
       </w:r>
     </w:p>
@@ -2090,6 +2418,7 @@
           <w:szCs w:val="40"/>
           <w:lang w:val="en-US"/>
         </w:rPr>
+        <w:lastRenderedPageBreak/>
         <w:t>Ask user to retry</w:t>
       </w:r>
     </w:p>
@@ -2345,7 +2674,6 @@
           <w:szCs w:val="40"/>
           <w:lang w:val="en-US"/>
         </w:rPr>
-        <w:lastRenderedPageBreak/>
         <w:t xml:space="preserve">Naming </w:t>
       </w:r>
       <w:r>
@@ -2646,6 +2974,7 @@
                 <w:szCs w:val="40"/>
                 <w:lang w:val="en-US"/>
               </w:rPr>
+              <w:lastRenderedPageBreak/>
               <w:t>RowNum</w:t>
             </w:r>
             <w:proofErr w:type="spellEnd"/>
@@ -3263,7 +3592,25 @@
           <w:szCs w:val="40"/>
           <w:lang w:val="en-US"/>
         </w:rPr>
-        <w:t>(2).item(3) = 25</w:t>
+        <w:t>(2</w:t>
+      </w:r>
+      <w:proofErr w:type="gramStart"/>
+      <w:r>
+        <w:rPr>
+          <w:sz w:val="40"/>
+          <w:szCs w:val="40"/>
+          <w:lang w:val="en-US"/>
+        </w:rPr>
+        <w:t>).item</w:t>
+      </w:r>
+      <w:proofErr w:type="gramEnd"/>
+      <w:r>
+        <w:rPr>
+          <w:sz w:val="40"/>
+          <w:szCs w:val="40"/>
+          <w:lang w:val="en-US"/>
+        </w:rPr>
+        <w:t>(3) = 25</w:t>
       </w:r>
     </w:p>
     <w:p>
@@ -3299,7 +3646,25 @@
           <w:szCs w:val="40"/>
           <w:lang w:val="en-US"/>
         </w:rPr>
-        <w:t>(2).item(“Age”)=25</w:t>
+        <w:t>(2</w:t>
+      </w:r>
+      <w:proofErr w:type="gramStart"/>
+      <w:r>
+        <w:rPr>
+          <w:sz w:val="40"/>
+          <w:szCs w:val="40"/>
+          <w:lang w:val="en-US"/>
+        </w:rPr>
+        <w:t>).item</w:t>
+      </w:r>
+      <w:proofErr w:type="gramEnd"/>
+      <w:r>
+        <w:rPr>
+          <w:sz w:val="40"/>
+          <w:szCs w:val="40"/>
+          <w:lang w:val="en-US"/>
+        </w:rPr>
+        <w:t>(“Age”)=25</w:t>
       </w:r>
     </w:p>
     <w:p>
@@ -3326,7 +3691,25 @@
           <w:szCs w:val="40"/>
           <w:lang w:val="en-US"/>
         </w:rPr>
-        <w:t>(1).item(“FName”)=Ram</w:t>
+        <w:t>(1</w:t>
+      </w:r>
+      <w:proofErr w:type="gramStart"/>
+      <w:r>
+        <w:rPr>
+          <w:sz w:val="40"/>
+          <w:szCs w:val="40"/>
+          <w:lang w:val="en-US"/>
+        </w:rPr>
+        <w:t>).item</w:t>
+      </w:r>
+      <w:proofErr w:type="gramEnd"/>
+      <w:r>
+        <w:rPr>
+          <w:sz w:val="40"/>
+          <w:szCs w:val="40"/>
+          <w:lang w:val="en-US"/>
+        </w:rPr>
+        <w:t>(“FName”)=Ram</w:t>
       </w:r>
     </w:p>
     <w:p>
@@ -3371,7 +3754,6 @@
           <w:szCs w:val="40"/>
           <w:lang w:val="en-US"/>
         </w:rPr>
-        <w:lastRenderedPageBreak/>
         <w:t>DataRow</w:t>
       </w:r>
       <w:proofErr w:type="spellEnd"/>
@@ -3550,6 +3932,7 @@
           <w:szCs w:val="40"/>
           <w:lang w:val="en-US"/>
         </w:rPr>
+        <w:lastRenderedPageBreak/>
         <w:t>C:\Users\Shiva\OneDrive\Desktop\Shiva\UiPath Coaching\Batch 2\UiPathTrainingDec2022\UiPathTrainingDay11</w:t>
       </w:r>
       <w:r>
@@ -4031,6 +4414,7 @@
           <w:szCs w:val="40"/>
           <w:lang w:val="en-US"/>
         </w:rPr>
+        <w:lastRenderedPageBreak/>
         <w:t>Close:</w:t>
       </w:r>
     </w:p>
@@ -4351,7 +4735,6 @@
           <w:szCs w:val="40"/>
           <w:lang w:val="en-US"/>
         </w:rPr>
-        <w:lastRenderedPageBreak/>
         <w:t>Validation should successful</w:t>
       </w:r>
     </w:p>
@@ -4479,6 +4862,7 @@
           <w:szCs w:val="40"/>
           <w:lang w:val="en-US"/>
         </w:rPr>
+        <w:lastRenderedPageBreak/>
         <w:t>? – To Replace single character</w:t>
       </w:r>
     </w:p>
@@ -4545,23 +4929,7 @@
           <w:szCs w:val="40"/>
           <w:lang w:val="en-US"/>
         </w:rPr>
-        <w:t>="https://mail.google.com/mail/u/0/#starred" target="_top" class="</w:t>
-      </w:r>
-      <w:r>
-        <w:rPr>
-          <w:sz w:val="40"/>
-          <w:szCs w:val="40"/>
-          <w:lang w:val="en-US"/>
-        </w:rPr>
-        <w:t>*</w:t>
-      </w:r>
-      <w:r>
-        <w:rPr>
-          <w:sz w:val="40"/>
-          <w:szCs w:val="40"/>
-          <w:lang w:val="en-US"/>
-        </w:rPr>
-        <w:t xml:space="preserve">" aria-label="Starred" </w:t>
+        <w:t xml:space="preserve">="https://mail.google.com/mail/u/0/#starred" target="_top" class="*" aria-label="Starred" </w:t>
       </w:r>
       <w:proofErr w:type="spellStart"/>
       <w:r>
@@ -4753,7 +5121,6 @@
           <w:szCs w:val="40"/>
           <w:lang w:val="en-US"/>
         </w:rPr>
-        <w:lastRenderedPageBreak/>
         <w:t>Id</w:t>
       </w:r>
       <w:proofErr w:type="gramStart"/>
@@ -4798,7 +5165,25 @@
           <w:szCs w:val="40"/>
           <w:lang w:val="en-US"/>
         </w:rPr>
-        <w:t>Id=”Tab?” id=”*”</w:t>
+        <w:t>Id</w:t>
+      </w:r>
+      <w:proofErr w:type="gramStart"/>
+      <w:r>
+        <w:rPr>
+          <w:sz w:val="40"/>
+          <w:szCs w:val="40"/>
+          <w:lang w:val="en-US"/>
+        </w:rPr>
+        <w:t>=”Tab</w:t>
+      </w:r>
+      <w:proofErr w:type="gramEnd"/>
+      <w:r>
+        <w:rPr>
+          <w:sz w:val="40"/>
+          <w:szCs w:val="40"/>
+          <w:lang w:val="en-US"/>
+        </w:rPr>
+        <w:t>?” id=”*”</w:t>
       </w:r>
     </w:p>
     <w:p>
@@ -4884,6 +5269,7 @@
           <w:szCs w:val="40"/>
           <w:lang w:val="en-US"/>
         </w:rPr>
+        <w:lastRenderedPageBreak/>
         <w:t xml:space="preserve">Create </w:t>
       </w:r>
       <w:proofErr w:type="gramStart"/>
@@ -4902,15 +5288,7 @@
           <w:szCs w:val="40"/>
           <w:lang w:val="en-US"/>
         </w:rPr>
-        <w:t xml:space="preserve"> Ex</w:t>
-      </w:r>
-      <w:r>
-        <w:rPr>
-          <w:sz w:val="40"/>
-          <w:szCs w:val="40"/>
-          <w:lang w:val="en-US"/>
-        </w:rPr>
-        <w:t>cel sheet with 3 columns “Num1, Num2, Operation”</w:t>
+        <w:t xml:space="preserve"> Excel sheet with 3 columns “Num1, Num2, Operation”</w:t>
       </w:r>
     </w:p>
     <w:p>
@@ -5190,7 +5568,6 @@
           <w:szCs w:val="40"/>
           <w:lang w:val="en-US"/>
         </w:rPr>
-        <w:lastRenderedPageBreak/>
         <w:t xml:space="preserve">PDF </w:t>
       </w:r>
       <w:proofErr w:type="spellStart"/>
@@ -5377,6 +5754,7 @@
           <w:szCs w:val="40"/>
           <w:lang w:val="en-US"/>
         </w:rPr>
+        <w:lastRenderedPageBreak/>
         <w:t>Merging PDFs</w:t>
       </w:r>
     </w:p>
@@ -5689,7 +6067,25 @@
           <w:szCs w:val="40"/>
           <w:lang w:val="en-US"/>
         </w:rPr>
-        <w:t xml:space="preserve">If Any string contains a word : </w:t>
+        <w:t xml:space="preserve">If Any string contains a </w:t>
+      </w:r>
+      <w:proofErr w:type="gramStart"/>
+      <w:r>
+        <w:rPr>
+          <w:sz w:val="40"/>
+          <w:szCs w:val="40"/>
+          <w:lang w:val="en-US"/>
+        </w:rPr>
+        <w:t>word :</w:t>
+      </w:r>
+      <w:proofErr w:type="gramEnd"/>
+      <w:r>
+        <w:rPr>
+          <w:sz w:val="40"/>
+          <w:szCs w:val="40"/>
+          <w:lang w:val="en-US"/>
+        </w:rPr>
+        <w:t xml:space="preserve"> </w:t>
       </w:r>
       <w:proofErr w:type="spellStart"/>
       <w:r>
@@ -5912,6 +6308,7 @@
           <w:szCs w:val="40"/>
           <w:lang w:val="en-US"/>
         </w:rPr>
+        <w:lastRenderedPageBreak/>
         <w:t>Message.contains</w:t>
       </w:r>
       <w:proofErr w:type="spellEnd"/>
@@ -6029,6 +6426,89 @@
           <w:highlight w:val="yellow"/>
           <w:lang w:val="en-US"/>
         </w:rPr>
+        <w:t>How_Are_</w:t>
+      </w:r>
+      <w:proofErr w:type="gramStart"/>
+      <w:r>
+        <w:rPr>
+          <w:sz w:val="40"/>
+          <w:szCs w:val="40"/>
+          <w:highlight w:val="yellow"/>
+          <w:lang w:val="en-US"/>
+        </w:rPr>
+        <w:t>you</w:t>
+      </w:r>
+      <w:proofErr w:type="spellEnd"/>
+      <w:r>
+        <w:rPr>
+          <w:sz w:val="40"/>
+          <w:szCs w:val="40"/>
+          <w:highlight w:val="yellow"/>
+          <w:lang w:val="en-US"/>
+        </w:rPr>
+        <w:t>?_</w:t>
+      </w:r>
+      <w:proofErr w:type="gramEnd"/>
+      <w:r>
+        <w:rPr>
+          <w:sz w:val="40"/>
+          <w:szCs w:val="40"/>
+          <w:highlight w:val="yellow"/>
+          <w:lang w:val="en-US"/>
+        </w:rPr>
+        <w:t>___</w:t>
+      </w:r>
+    </w:p>
+    <w:p>
+      <w:pPr>
+        <w:rPr>
+          <w:sz w:val="40"/>
+          <w:szCs w:val="40"/>
+          <w:lang w:val="en-US"/>
+        </w:rPr>
+      </w:pPr>
+    </w:p>
+    <w:p>
+      <w:pPr>
+        <w:rPr>
+          <w:sz w:val="40"/>
+          <w:szCs w:val="40"/>
+          <w:lang w:val="en-US"/>
+        </w:rPr>
+      </w:pPr>
+      <w:r>
+        <w:rPr>
+          <w:sz w:val="40"/>
+          <w:szCs w:val="40"/>
+          <w:lang w:val="en-US"/>
+        </w:rPr>
+        <w:t xml:space="preserve">Remove space at end = </w:t>
+      </w:r>
+      <w:proofErr w:type="spellStart"/>
+      <w:r>
+        <w:rPr>
+          <w:sz w:val="40"/>
+          <w:szCs w:val="40"/>
+          <w:lang w:val="en-US"/>
+        </w:rPr>
+        <w:t>Message.trimend</w:t>
+      </w:r>
+      <w:proofErr w:type="spellEnd"/>
+      <w:r>
+        <w:rPr>
+          <w:sz w:val="40"/>
+          <w:szCs w:val="40"/>
+          <w:lang w:val="en-US"/>
+        </w:rPr>
+        <w:t>() = _</w:t>
+      </w:r>
+      <w:proofErr w:type="spellStart"/>
+      <w:r>
+        <w:rPr>
+          <w:sz w:val="40"/>
+          <w:szCs w:val="40"/>
+          <w:lang w:val="en-US"/>
+        </w:rPr>
         <w:t>How_Are_you</w:t>
       </w:r>
       <w:proofErr w:type="spellEnd"/>
@@ -6036,36 +6516,35 @@
         <w:rPr>
           <w:sz w:val="40"/>
           <w:szCs w:val="40"/>
-          <w:highlight w:val="yellow"/>
-          <w:lang w:val="en-US"/>
-        </w:rPr>
-        <w:t>?____</w:t>
-      </w:r>
-    </w:p>
-    <w:p>
-      <w:pPr>
-        <w:rPr>
-          <w:sz w:val="40"/>
-          <w:szCs w:val="40"/>
-          <w:lang w:val="en-US"/>
-        </w:rPr>
-      </w:pPr>
-    </w:p>
-    <w:p>
-      <w:pPr>
-        <w:rPr>
-          <w:sz w:val="40"/>
-          <w:szCs w:val="40"/>
-          <w:lang w:val="en-US"/>
-        </w:rPr>
-      </w:pPr>
-      <w:r>
-        <w:rPr>
-          <w:sz w:val="40"/>
-          <w:szCs w:val="40"/>
-          <w:lang w:val="en-US"/>
-        </w:rPr>
-        <w:t xml:space="preserve">Remove space at end = </w:t>
+          <w:lang w:val="en-US"/>
+        </w:rPr>
+        <w:t>?</w:t>
+      </w:r>
+    </w:p>
+    <w:p>
+      <w:pPr>
+        <w:rPr>
+          <w:sz w:val="40"/>
+          <w:szCs w:val="40"/>
+          <w:lang w:val="en-US"/>
+        </w:rPr>
+      </w:pPr>
+    </w:p>
+    <w:p>
+      <w:pPr>
+        <w:rPr>
+          <w:sz w:val="40"/>
+          <w:szCs w:val="40"/>
+          <w:lang w:val="en-US"/>
+        </w:rPr>
+      </w:pPr>
+      <w:r>
+        <w:rPr>
+          <w:sz w:val="40"/>
+          <w:szCs w:val="40"/>
+          <w:lang w:val="en-US"/>
+        </w:rPr>
+        <w:t xml:space="preserve">Remove space at beginning = </w:t>
       </w:r>
       <w:proofErr w:type="spellStart"/>
       <w:r>
@@ -6074,7 +6553,7 @@
           <w:szCs w:val="40"/>
           <w:lang w:val="en-US"/>
         </w:rPr>
-        <w:t>Message.trimend</w:t>
+        <w:t>Message.trimStart</w:t>
       </w:r>
       <w:proofErr w:type="spellEnd"/>
       <w:r>
@@ -6083,7 +6562,7 @@
           <w:szCs w:val="40"/>
           <w:lang w:val="en-US"/>
         </w:rPr>
-        <w:t>() = _</w:t>
+        <w:t xml:space="preserve">() = </w:t>
       </w:r>
       <w:proofErr w:type="spellStart"/>
       <w:r>
@@ -6092,7 +6571,16 @@
           <w:szCs w:val="40"/>
           <w:lang w:val="en-US"/>
         </w:rPr>
-        <w:t>How_Are_you</w:t>
+        <w:t>How_Are_</w:t>
+      </w:r>
+      <w:proofErr w:type="gramStart"/>
+      <w:r>
+        <w:rPr>
+          <w:sz w:val="40"/>
+          <w:szCs w:val="40"/>
+          <w:lang w:val="en-US"/>
+        </w:rPr>
+        <w:t>you</w:t>
       </w:r>
       <w:proofErr w:type="spellEnd"/>
       <w:r>
@@ -6101,69 +6589,16 @@
           <w:szCs w:val="40"/>
           <w:lang w:val="en-US"/>
         </w:rPr>
-        <w:t>?</w:t>
-      </w:r>
-    </w:p>
-    <w:p>
-      <w:pPr>
-        <w:rPr>
-          <w:sz w:val="40"/>
-          <w:szCs w:val="40"/>
-          <w:lang w:val="en-US"/>
-        </w:rPr>
-      </w:pPr>
-    </w:p>
-    <w:p>
-      <w:pPr>
-        <w:rPr>
-          <w:sz w:val="40"/>
-          <w:szCs w:val="40"/>
-          <w:lang w:val="en-US"/>
-        </w:rPr>
-      </w:pPr>
-      <w:r>
-        <w:rPr>
-          <w:sz w:val="40"/>
-          <w:szCs w:val="40"/>
-          <w:lang w:val="en-US"/>
-        </w:rPr>
-        <w:t xml:space="preserve">Remove space at beginning = </w:t>
-      </w:r>
-      <w:proofErr w:type="spellStart"/>
-      <w:r>
-        <w:rPr>
-          <w:sz w:val="40"/>
-          <w:szCs w:val="40"/>
-          <w:lang w:val="en-US"/>
-        </w:rPr>
-        <w:t>Message.trimStart</w:t>
-      </w:r>
-      <w:proofErr w:type="spellEnd"/>
-      <w:r>
-        <w:rPr>
-          <w:sz w:val="40"/>
-          <w:szCs w:val="40"/>
-          <w:lang w:val="en-US"/>
-        </w:rPr>
-        <w:t xml:space="preserve">() = </w:t>
-      </w:r>
-      <w:proofErr w:type="spellStart"/>
-      <w:r>
-        <w:rPr>
-          <w:sz w:val="40"/>
-          <w:szCs w:val="40"/>
-          <w:lang w:val="en-US"/>
-        </w:rPr>
-        <w:t>How_Are_you</w:t>
-      </w:r>
-      <w:proofErr w:type="spellEnd"/>
-      <w:r>
-        <w:rPr>
-          <w:sz w:val="40"/>
-          <w:szCs w:val="40"/>
-          <w:lang w:val="en-US"/>
-        </w:rPr>
-        <w:t>?____</w:t>
+        <w:t>?_</w:t>
+      </w:r>
+      <w:proofErr w:type="gramEnd"/>
+      <w:r>
+        <w:rPr>
+          <w:sz w:val="40"/>
+          <w:szCs w:val="40"/>
+          <w:lang w:val="en-US"/>
+        </w:rPr>
+        <w:t>___</w:t>
       </w:r>
     </w:p>
     <w:p>
@@ -6304,7 +6739,25 @@
           <w:szCs w:val="40"/>
           <w:lang w:val="en-US"/>
         </w:rPr>
-        <w:t>(“,”) (1)= Shiva</w:t>
+        <w:t>(“,”) (</w:t>
+      </w:r>
+      <w:proofErr w:type="gramStart"/>
+      <w:r>
+        <w:rPr>
+          <w:sz w:val="40"/>
+          <w:szCs w:val="40"/>
+          <w:lang w:val="en-US"/>
+        </w:rPr>
+        <w:t>1)=</w:t>
+      </w:r>
+      <w:proofErr w:type="gramEnd"/>
+      <w:r>
+        <w:rPr>
+          <w:sz w:val="40"/>
+          <w:szCs w:val="40"/>
+          <w:lang w:val="en-US"/>
+        </w:rPr>
+        <w:t xml:space="preserve"> Shiva</w:t>
       </w:r>
     </w:p>
     <w:p>
@@ -6384,9 +6837,19 @@
           <w:szCs w:val="40"/>
           <w:lang w:val="en-US"/>
         </w:rPr>
-        <w:t>replace”,”Word</w:t>
+        <w:t>replace”</w:t>
+      </w:r>
+      <w:proofErr w:type="gramStart"/>
+      <w:r>
+        <w:rPr>
+          <w:sz w:val="40"/>
+          <w:szCs w:val="40"/>
+          <w:lang w:val="en-US"/>
+        </w:rPr>
+        <w:t>,”Word</w:t>
       </w:r>
       <w:proofErr w:type="spellEnd"/>
+      <w:proofErr w:type="gramEnd"/>
       <w:r>
         <w:rPr>
           <w:sz w:val="40"/>
@@ -6747,13 +7210,23 @@
           <w:lang w:val="en-US"/>
         </w:rPr>
       </w:pPr>
-      <w:r>
-        <w:rPr>
-          <w:sz w:val="40"/>
-          <w:szCs w:val="40"/>
-          <w:lang w:val="en-US"/>
-        </w:rPr>
-        <w:t>Exception : Anything that interrupts(Stops) the process/BOT Flow is called Exception / Error</w:t>
+      <w:proofErr w:type="gramStart"/>
+      <w:r>
+        <w:rPr>
+          <w:sz w:val="40"/>
+          <w:szCs w:val="40"/>
+          <w:lang w:val="en-US"/>
+        </w:rPr>
+        <w:t>Exception :</w:t>
+      </w:r>
+      <w:proofErr w:type="gramEnd"/>
+      <w:r>
+        <w:rPr>
+          <w:sz w:val="40"/>
+          <w:szCs w:val="40"/>
+          <w:lang w:val="en-US"/>
+        </w:rPr>
+        <w:t xml:space="preserve"> Anything that interrupts(Stops) the process/BOT Flow is called Exception / Error</w:t>
       </w:r>
     </w:p>
     <w:p>
@@ -6902,7 +7375,6 @@
           <w:szCs w:val="40"/>
           <w:lang w:val="en-US"/>
         </w:rPr>
-        <w:lastRenderedPageBreak/>
         <w:t>Business Exception – Anything that not follows the business rules</w:t>
       </w:r>
     </w:p>
@@ -6969,6 +7441,7 @@
           <w:szCs w:val="40"/>
           <w:lang w:val="en-US"/>
         </w:rPr>
+        <w:lastRenderedPageBreak/>
         <w:t xml:space="preserve">Step 1, </w:t>
       </w:r>
       <w:proofErr w:type="gramStart"/>
@@ -7169,7 +7642,6 @@
           <w:szCs w:val="40"/>
           <w:lang w:val="en-US"/>
         </w:rPr>
-        <w:lastRenderedPageBreak/>
         <w:drawing>
           <wp:inline distT="0" distB="0" distL="0" distR="0" wp14:anchorId="5D394360" wp14:editId="780DB541">
             <wp:extent cx="4008120" cy="1974706"/>
@@ -7287,6 +7759,7 @@
           <w:szCs w:val="40"/>
           <w:lang w:val="en-US"/>
         </w:rPr>
+        <w:lastRenderedPageBreak/>
         <w:t>UPDATE</w:t>
       </w:r>
     </w:p>
@@ -7526,104 +7999,104 @@
           <w:szCs w:val="40"/>
           <w:lang w:val="en-US"/>
         </w:rPr>
+        <w:t>APILayer</w:t>
+      </w:r>
+      <w:proofErr w:type="spellEnd"/>
+    </w:p>
+    <w:p>
+      <w:pPr>
+        <w:rPr>
+          <w:sz w:val="40"/>
+          <w:szCs w:val="40"/>
+          <w:lang w:val="en-US"/>
+        </w:rPr>
+      </w:pPr>
+    </w:p>
+    <w:p>
+      <w:pPr>
+        <w:rPr>
+          <w:sz w:val="40"/>
+          <w:szCs w:val="40"/>
+          <w:lang w:val="en-US"/>
+        </w:rPr>
+      </w:pPr>
+    </w:p>
+    <w:p>
+      <w:pPr>
+        <w:rPr>
+          <w:sz w:val="40"/>
+          <w:szCs w:val="40"/>
+          <w:lang w:val="en-US"/>
+        </w:rPr>
+      </w:pPr>
+    </w:p>
+    <w:p>
+      <w:pPr>
+        <w:rPr>
+          <w:sz w:val="40"/>
+          <w:szCs w:val="40"/>
+          <w:lang w:val="en-US"/>
+        </w:rPr>
+      </w:pPr>
+      <w:r>
+        <w:rPr>
+          <w:sz w:val="40"/>
+          <w:szCs w:val="40"/>
+          <w:lang w:val="en-US"/>
+        </w:rPr>
+        <w:t>Respons</w:t>
+      </w:r>
+      <w:r>
+        <w:rPr>
+          <w:sz w:val="40"/>
+          <w:szCs w:val="40"/>
+          <w:lang w:val="en-US"/>
+        </w:rPr>
+        <w:t>e Body – All required details/Error details</w:t>
+      </w:r>
+    </w:p>
+    <w:p>
+      <w:pPr>
+        <w:rPr>
+          <w:sz w:val="40"/>
+          <w:szCs w:val="40"/>
+          <w:lang w:val="en-US"/>
+        </w:rPr>
+      </w:pPr>
+    </w:p>
+    <w:p>
+      <w:pPr>
+        <w:rPr>
+          <w:sz w:val="40"/>
+          <w:szCs w:val="40"/>
+          <w:lang w:val="en-US"/>
+        </w:rPr>
+      </w:pPr>
+    </w:p>
+    <w:p>
+      <w:pPr>
+        <w:rPr>
+          <w:sz w:val="40"/>
+          <w:szCs w:val="40"/>
+          <w:lang w:val="en-US"/>
+        </w:rPr>
+      </w:pPr>
+    </w:p>
+    <w:p>
+      <w:pPr>
+        <w:rPr>
+          <w:sz w:val="40"/>
+          <w:szCs w:val="40"/>
+          <w:lang w:val="en-US"/>
+        </w:rPr>
+      </w:pPr>
+      <w:r>
+        <w:rPr>
+          <w:sz w:val="40"/>
+          <w:szCs w:val="40"/>
+          <w:lang w:val="en-US"/>
+        </w:rPr>
         <w:lastRenderedPageBreak/>
-        <w:t>APILayer</w:t>
-      </w:r>
-      <w:proofErr w:type="spellEnd"/>
-    </w:p>
-    <w:p>
-      <w:pPr>
-        <w:rPr>
-          <w:sz w:val="40"/>
-          <w:szCs w:val="40"/>
-          <w:lang w:val="en-US"/>
-        </w:rPr>
-      </w:pPr>
-    </w:p>
-    <w:p>
-      <w:pPr>
-        <w:rPr>
-          <w:sz w:val="40"/>
-          <w:szCs w:val="40"/>
-          <w:lang w:val="en-US"/>
-        </w:rPr>
-      </w:pPr>
-    </w:p>
-    <w:p>
-      <w:pPr>
-        <w:rPr>
-          <w:sz w:val="40"/>
-          <w:szCs w:val="40"/>
-          <w:lang w:val="en-US"/>
-        </w:rPr>
-      </w:pPr>
-    </w:p>
-    <w:p>
-      <w:pPr>
-        <w:rPr>
-          <w:sz w:val="40"/>
-          <w:szCs w:val="40"/>
-          <w:lang w:val="en-US"/>
-        </w:rPr>
-      </w:pPr>
-      <w:r>
-        <w:rPr>
-          <w:sz w:val="40"/>
-          <w:szCs w:val="40"/>
-          <w:lang w:val="en-US"/>
-        </w:rPr>
-        <w:t>Respons</w:t>
-      </w:r>
-      <w:r>
-        <w:rPr>
-          <w:sz w:val="40"/>
-          <w:szCs w:val="40"/>
-          <w:lang w:val="en-US"/>
-        </w:rPr>
-        <w:t>e Body – All required details/Error details</w:t>
-      </w:r>
-    </w:p>
-    <w:p>
-      <w:pPr>
-        <w:rPr>
-          <w:sz w:val="40"/>
-          <w:szCs w:val="40"/>
-          <w:lang w:val="en-US"/>
-        </w:rPr>
-      </w:pPr>
-    </w:p>
-    <w:p>
-      <w:pPr>
-        <w:rPr>
-          <w:sz w:val="40"/>
-          <w:szCs w:val="40"/>
-          <w:lang w:val="en-US"/>
-        </w:rPr>
-      </w:pPr>
-    </w:p>
-    <w:p>
-      <w:pPr>
-        <w:rPr>
-          <w:sz w:val="40"/>
-          <w:szCs w:val="40"/>
-          <w:lang w:val="en-US"/>
-        </w:rPr>
-      </w:pPr>
-    </w:p>
-    <w:p>
-      <w:pPr>
-        <w:rPr>
-          <w:sz w:val="40"/>
-          <w:szCs w:val="40"/>
-          <w:lang w:val="en-US"/>
-        </w:rPr>
-      </w:pPr>
-      <w:r>
-        <w:rPr>
-          <w:sz w:val="40"/>
-          <w:szCs w:val="40"/>
-          <w:lang w:val="en-US"/>
-        </w:rPr>
         <w:t xml:space="preserve">API </w:t>
       </w:r>
       <w:proofErr w:type="gramStart"/>
@@ -7642,94 +8115,104 @@
           <w:szCs w:val="40"/>
           <w:lang w:val="en-US"/>
         </w:rPr>
+        <w:t xml:space="preserve"> KSXb1KIJCDbZ56VeG55iCY9hFxetMGbv</w:t>
+      </w:r>
+    </w:p>
+    <w:p>
+      <w:pPr>
+        <w:rPr>
+          <w:sz w:val="40"/>
+          <w:szCs w:val="40"/>
+          <w:lang w:val="en-US"/>
+        </w:rPr>
+      </w:pPr>
+    </w:p>
+    <w:p>
+      <w:pPr>
+        <w:rPr>
+          <w:sz w:val="40"/>
+          <w:szCs w:val="40"/>
+          <w:lang w:val="en-US"/>
+        </w:rPr>
+      </w:pPr>
+    </w:p>
+    <w:p>
+      <w:pPr>
+        <w:rPr>
+          <w:sz w:val="40"/>
+          <w:szCs w:val="40"/>
+          <w:lang w:val="en-US"/>
+        </w:rPr>
+      </w:pPr>
+    </w:p>
+    <w:p>
+      <w:pPr>
+        <w:rPr>
+          <w:sz w:val="40"/>
+          <w:szCs w:val="40"/>
+          <w:lang w:val="en-US"/>
+        </w:rPr>
+      </w:pPr>
+      <w:r>
+        <w:rPr>
+          <w:sz w:val="40"/>
+          <w:szCs w:val="40"/>
+          <w:lang w:val="en-US"/>
+        </w:rPr>
+        <w:t xml:space="preserve">API </w:t>
+      </w:r>
+      <w:proofErr w:type="gramStart"/>
+      <w:r>
+        <w:rPr>
+          <w:sz w:val="40"/>
+          <w:szCs w:val="40"/>
+          <w:lang w:val="en-US"/>
+        </w:rPr>
+        <w:t>Method :</w:t>
+      </w:r>
+      <w:proofErr w:type="gramEnd"/>
+      <w:r>
+        <w:rPr>
+          <w:sz w:val="40"/>
+          <w:szCs w:val="40"/>
+          <w:lang w:val="en-US"/>
+        </w:rPr>
+        <w:t xml:space="preserve"> GET</w:t>
+      </w:r>
+    </w:p>
+    <w:p>
+      <w:pPr>
+        <w:rPr>
+          <w:sz w:val="40"/>
+          <w:szCs w:val="40"/>
+          <w:lang w:val="en-US"/>
+        </w:rPr>
+      </w:pPr>
+      <w:r>
+        <w:rPr>
+          <w:sz w:val="40"/>
+          <w:szCs w:val="40"/>
+          <w:lang w:val="en-US"/>
+        </w:rPr>
+        <w:t xml:space="preserve">API </w:t>
+      </w:r>
+      <w:proofErr w:type="gramStart"/>
+      <w:r>
+        <w:rPr>
+          <w:sz w:val="40"/>
+          <w:szCs w:val="40"/>
+          <w:lang w:val="en-US"/>
+        </w:rPr>
+        <w:t>URL :</w:t>
+      </w:r>
+      <w:proofErr w:type="gramEnd"/>
+      <w:r>
+        <w:rPr>
+          <w:sz w:val="40"/>
+          <w:szCs w:val="40"/>
+          <w:lang w:val="en-US"/>
+        </w:rPr>
         <w:t xml:space="preserve"> </w:t>
-      </w:r>
-      <w:r>
-        <w:rPr>
-          <w:sz w:val="40"/>
-          <w:szCs w:val="40"/>
-          <w:lang w:val="en-US"/>
-        </w:rPr>
-        <w:t>KSXb1KIJCDbZ56VeG55iCY9hFxetMGbv</w:t>
-      </w:r>
-    </w:p>
-    <w:p>
-      <w:pPr>
-        <w:rPr>
-          <w:sz w:val="40"/>
-          <w:szCs w:val="40"/>
-          <w:lang w:val="en-US"/>
-        </w:rPr>
-      </w:pPr>
-    </w:p>
-    <w:p>
-      <w:pPr>
-        <w:rPr>
-          <w:sz w:val="40"/>
-          <w:szCs w:val="40"/>
-          <w:lang w:val="en-US"/>
-        </w:rPr>
-      </w:pPr>
-    </w:p>
-    <w:p>
-      <w:pPr>
-        <w:rPr>
-          <w:sz w:val="40"/>
-          <w:szCs w:val="40"/>
-          <w:lang w:val="en-US"/>
-        </w:rPr>
-      </w:pPr>
-    </w:p>
-    <w:p>
-      <w:pPr>
-        <w:rPr>
-          <w:sz w:val="40"/>
-          <w:szCs w:val="40"/>
-          <w:lang w:val="en-US"/>
-        </w:rPr>
-      </w:pPr>
-      <w:r>
-        <w:rPr>
-          <w:sz w:val="40"/>
-          <w:szCs w:val="40"/>
-          <w:lang w:val="en-US"/>
-        </w:rPr>
-        <w:t xml:space="preserve">API </w:t>
-      </w:r>
-      <w:proofErr w:type="gramStart"/>
-      <w:r>
-        <w:rPr>
-          <w:sz w:val="40"/>
-          <w:szCs w:val="40"/>
-          <w:lang w:val="en-US"/>
-        </w:rPr>
-        <w:t>Method :</w:t>
-      </w:r>
-      <w:proofErr w:type="gramEnd"/>
-      <w:r>
-        <w:rPr>
-          <w:sz w:val="40"/>
-          <w:szCs w:val="40"/>
-          <w:lang w:val="en-US"/>
-        </w:rPr>
-        <w:t xml:space="preserve"> GET</w:t>
-      </w:r>
-    </w:p>
-    <w:p>
-      <w:pPr>
-        <w:rPr>
-          <w:sz w:val="40"/>
-          <w:szCs w:val="40"/>
-          <w:lang w:val="en-US"/>
-        </w:rPr>
-      </w:pPr>
-      <w:r>
-        <w:rPr>
-          <w:sz w:val="40"/>
-          <w:szCs w:val="40"/>
-          <w:lang w:val="en-US"/>
-        </w:rPr>
-        <w:t xml:space="preserve">API URL : </w:t>
       </w:r>
       <w:hyperlink r:id="rId6" w:history="1">
         <w:r>
@@ -7739,16 +8222,7 @@
             <w:szCs w:val="40"/>
             <w:lang w:val="en-US"/>
           </w:rPr>
-          <w:t>h</w:t>
-        </w:r>
-        <w:r>
-          <w:rPr>
-            <w:rStyle w:val="Hyperlink"/>
-            <w:sz w:val="40"/>
-            <w:szCs w:val="40"/>
-            <w:lang w:val="en-US"/>
-          </w:rPr>
-          <w:t>ttps://api.apilayer.com/exchangerates_data/convert</w:t>
+          <w:t>https://api.apilayer.com/exchangerates_data/convert</w:t>
         </w:r>
       </w:hyperlink>
     </w:p>
@@ -7794,8 +8268,578 @@
           <w:szCs w:val="40"/>
           <w:lang w:val="en-US"/>
         </w:rPr>
-        <w:t>:</w:t>
-      </w:r>
+        <w:t>: KSXb1KIJCDbZ56VeG55iCY9hFxetMGbv</w:t>
+      </w:r>
+    </w:p>
+    <w:p>
+      <w:pPr>
+        <w:rPr>
+          <w:sz w:val="40"/>
+          <w:szCs w:val="40"/>
+          <w:lang w:val="en-US"/>
+        </w:rPr>
+      </w:pPr>
+      <w:r>
+        <w:rPr>
+          <w:sz w:val="40"/>
+          <w:szCs w:val="40"/>
+          <w:lang w:val="en-US"/>
+        </w:rPr>
+        <w:t>Parameter</w:t>
+      </w:r>
+    </w:p>
+    <w:p>
+      <w:pPr>
+        <w:rPr>
+          <w:sz w:val="40"/>
+          <w:szCs w:val="40"/>
+          <w:lang w:val="en-US"/>
+        </w:rPr>
+      </w:pPr>
+      <w:r>
+        <w:rPr>
+          <w:sz w:val="40"/>
+          <w:szCs w:val="40"/>
+          <w:lang w:val="en-US"/>
+        </w:rPr>
+        <w:t>Amount: 10000</w:t>
+      </w:r>
+    </w:p>
+    <w:p>
+      <w:pPr>
+        <w:rPr>
+          <w:sz w:val="40"/>
+          <w:szCs w:val="40"/>
+          <w:lang w:val="en-US"/>
+        </w:rPr>
+      </w:pPr>
+      <w:r>
+        <w:rPr>
+          <w:sz w:val="40"/>
+          <w:szCs w:val="40"/>
+          <w:lang w:val="en-US"/>
+        </w:rPr>
+        <w:t>From: INR</w:t>
+      </w:r>
+    </w:p>
+    <w:p>
+      <w:pPr>
+        <w:rPr>
+          <w:sz w:val="40"/>
+          <w:szCs w:val="40"/>
+          <w:lang w:val="en-US"/>
+        </w:rPr>
+      </w:pPr>
+      <w:r>
+        <w:rPr>
+          <w:sz w:val="40"/>
+          <w:szCs w:val="40"/>
+          <w:lang w:val="en-US"/>
+        </w:rPr>
+        <w:t>To: USD</w:t>
+      </w:r>
+    </w:p>
+    <w:p>
+      <w:pPr>
+        <w:rPr>
+          <w:sz w:val="40"/>
+          <w:szCs w:val="40"/>
+          <w:lang w:val="en-US"/>
+        </w:rPr>
+      </w:pPr>
+      <w:r>
+        <w:rPr>
+          <w:sz w:val="40"/>
+          <w:szCs w:val="40"/>
+          <w:lang w:val="en-US"/>
+        </w:rPr>
+        <w:t xml:space="preserve">Body: </w:t>
+      </w:r>
+    </w:p>
+    <w:p>
+      <w:pPr>
+        <w:rPr>
+          <w:sz w:val="40"/>
+          <w:szCs w:val="40"/>
+          <w:lang w:val="en-US"/>
+        </w:rPr>
+      </w:pPr>
+    </w:p>
+    <w:p>
+      <w:pPr>
+        <w:pBdr>
+          <w:bottom w:val="single" w:sz="12" w:space="1" w:color="auto"/>
+        </w:pBdr>
+        <w:rPr>
+          <w:sz w:val="40"/>
+          <w:szCs w:val="40"/>
+          <w:lang w:val="en-US"/>
+        </w:rPr>
+      </w:pPr>
+    </w:p>
+    <w:p>
+      <w:pPr>
+        <w:rPr>
+          <w:sz w:val="40"/>
+          <w:szCs w:val="40"/>
+          <w:lang w:val="en-US"/>
+        </w:rPr>
+      </w:pPr>
+    </w:p>
+    <w:p>
+      <w:pPr>
+        <w:rPr>
+          <w:sz w:val="40"/>
+          <w:szCs w:val="40"/>
+          <w:lang w:val="en-US"/>
+        </w:rPr>
+      </w:pPr>
+      <w:r>
+        <w:rPr>
+          <w:sz w:val="40"/>
+          <w:szCs w:val="40"/>
+          <w:lang w:val="en-US"/>
+        </w:rPr>
+        <w:t>JSON – Java Script Object Notation</w:t>
+      </w:r>
+    </w:p>
+    <w:p>
+      <w:pPr>
+        <w:rPr>
+          <w:sz w:val="40"/>
+          <w:szCs w:val="40"/>
+          <w:lang w:val="en-US"/>
+        </w:rPr>
+      </w:pPr>
+      <w:r>
+        <w:rPr>
+          <w:sz w:val="40"/>
+          <w:szCs w:val="40"/>
+          <w:lang w:val="en-US"/>
+        </w:rPr>
+        <w:t>XML – Extensible Markup Language</w:t>
+      </w:r>
+    </w:p>
+    <w:p>
+      <w:pPr>
+        <w:rPr>
+          <w:sz w:val="40"/>
+          <w:szCs w:val="40"/>
+          <w:lang w:val="en-US"/>
+        </w:rPr>
+      </w:pPr>
+    </w:p>
+    <w:p>
+      <w:pPr>
+        <w:rPr>
+          <w:sz w:val="40"/>
+          <w:szCs w:val="40"/>
+          <w:lang w:val="en-US"/>
+        </w:rPr>
+      </w:pPr>
+      <w:r>
+        <w:rPr>
+          <w:sz w:val="40"/>
+          <w:szCs w:val="40"/>
+          <w:lang w:val="en-US"/>
+        </w:rPr>
+        <w:t>Dictionary (Key – Value)</w:t>
+      </w:r>
+    </w:p>
+    <w:p>
+      <w:pPr>
+        <w:rPr>
+          <w:sz w:val="40"/>
+          <w:szCs w:val="40"/>
+          <w:lang w:val="en-US"/>
+        </w:rPr>
+      </w:pPr>
+    </w:p>
+    <w:p>
+      <w:pPr>
+        <w:rPr>
+          <w:sz w:val="40"/>
+          <w:szCs w:val="40"/>
+          <w:lang w:val="en-US"/>
+        </w:rPr>
+      </w:pPr>
+      <w:r>
+        <w:rPr>
+          <w:sz w:val="40"/>
+          <w:szCs w:val="40"/>
+          <w:lang w:val="en-US"/>
+        </w:rPr>
+        <w:t>Key Value pair</w:t>
+      </w:r>
+    </w:p>
+    <w:p>
+      <w:pPr>
+        <w:rPr>
+          <w:sz w:val="40"/>
+          <w:szCs w:val="40"/>
+          <w:lang w:val="en-US"/>
+        </w:rPr>
+      </w:pPr>
+    </w:p>
+    <w:p>
+      <w:pPr>
+        <w:pStyle w:val="ListParagraph"/>
+        <w:numPr>
+          <w:ilvl w:val="0"/>
+          <w:numId w:val="14"/>
+        </w:numPr>
+        <w:rPr>
+          <w:sz w:val="40"/>
+          <w:szCs w:val="40"/>
+          <w:lang w:val="en-US"/>
+        </w:rPr>
+      </w:pPr>
+      <w:r>
+        <w:rPr>
+          <w:sz w:val="40"/>
+          <w:szCs w:val="40"/>
+          <w:lang w:val="en-US"/>
+        </w:rPr>
+        <w:t>Input to the bot</w:t>
+      </w:r>
+    </w:p>
+    <w:p>
+      <w:pPr>
+        <w:pStyle w:val="ListParagraph"/>
+        <w:numPr>
+          <w:ilvl w:val="0"/>
+          <w:numId w:val="14"/>
+        </w:numPr>
+        <w:rPr>
+          <w:sz w:val="40"/>
+          <w:szCs w:val="40"/>
+          <w:lang w:val="en-US"/>
+        </w:rPr>
+      </w:pPr>
+      <w:r>
+        <w:rPr>
+          <w:sz w:val="40"/>
+          <w:szCs w:val="40"/>
+          <w:lang w:val="en-US"/>
+        </w:rPr>
+        <w:t>Output from API calls Web Application Load</w:t>
+      </w:r>
+    </w:p>
+    <w:p>
+      <w:pPr>
+        <w:rPr>
+          <w:sz w:val="40"/>
+          <w:szCs w:val="40"/>
+          <w:lang w:val="en-US"/>
+        </w:rPr>
+      </w:pPr>
+    </w:p>
+    <w:p>
+      <w:pPr>
+        <w:rPr>
+          <w:sz w:val="40"/>
+          <w:szCs w:val="40"/>
+          <w:lang w:val="en-US"/>
+        </w:rPr>
+      </w:pPr>
+      <w:proofErr w:type="gramStart"/>
+      <w:r>
+        <w:rPr>
+          <w:sz w:val="40"/>
+          <w:szCs w:val="40"/>
+          <w:lang w:val="en-US"/>
+        </w:rPr>
+        <w:t>.</w:t>
+      </w:r>
+      <w:proofErr w:type="spellStart"/>
+      <w:r>
+        <w:rPr>
+          <w:sz w:val="40"/>
+          <w:szCs w:val="40"/>
+          <w:lang w:val="en-US"/>
+        </w:rPr>
+        <w:t>json</w:t>
+      </w:r>
+      <w:proofErr w:type="spellEnd"/>
+      <w:proofErr w:type="gramEnd"/>
+      <w:r>
+        <w:rPr>
+          <w:sz w:val="40"/>
+          <w:szCs w:val="40"/>
+          <w:lang w:val="en-US"/>
+        </w:rPr>
+        <w:t xml:space="preserve"> and .xml</w:t>
+      </w:r>
+    </w:p>
+    <w:p>
+      <w:pPr>
+        <w:rPr>
+          <w:sz w:val="40"/>
+          <w:szCs w:val="40"/>
+          <w:lang w:val="en-US"/>
+        </w:rPr>
+      </w:pPr>
+    </w:p>
+    <w:p>
+      <w:pPr>
+        <w:rPr>
+          <w:sz w:val="40"/>
+          <w:szCs w:val="40"/>
+          <w:lang w:val="en-US"/>
+        </w:rPr>
+      </w:pPr>
+      <w:proofErr w:type="spellStart"/>
+      <w:r>
+        <w:rPr>
+          <w:sz w:val="40"/>
+          <w:szCs w:val="40"/>
+          <w:lang w:val="en-US"/>
+        </w:rPr>
+        <w:t>ReadTextFile</w:t>
+      </w:r>
+      <w:proofErr w:type="spellEnd"/>
+    </w:p>
+    <w:p>
+      <w:pPr>
+        <w:rPr>
+          <w:sz w:val="40"/>
+          <w:szCs w:val="40"/>
+          <w:lang w:val="en-US"/>
+        </w:rPr>
+      </w:pPr>
+    </w:p>
+    <w:p>
+      <w:pPr>
+        <w:rPr>
+          <w:sz w:val="40"/>
+          <w:szCs w:val="40"/>
+          <w:lang w:val="en-US"/>
+        </w:rPr>
+      </w:pPr>
+      <w:r>
+        <w:rPr>
+          <w:sz w:val="40"/>
+          <w:szCs w:val="40"/>
+          <w:lang w:val="en-US"/>
+        </w:rPr>
+        <w:t>Format of Data</w:t>
+      </w:r>
+    </w:p>
+    <w:p>
+      <w:pPr>
+        <w:rPr>
+          <w:sz w:val="40"/>
+          <w:szCs w:val="40"/>
+          <w:lang w:val="en-US"/>
+        </w:rPr>
+      </w:pPr>
+    </w:p>
+    <w:p>
+      <w:pPr>
+        <w:rPr>
+          <w:sz w:val="40"/>
+          <w:szCs w:val="40"/>
+          <w:lang w:val="en-US"/>
+        </w:rPr>
+      </w:pPr>
+      <w:r>
+        <w:rPr>
+          <w:sz w:val="40"/>
+          <w:szCs w:val="40"/>
+          <w:lang w:val="en-US"/>
+        </w:rPr>
+        <w:t xml:space="preserve">JSON: </w:t>
+      </w:r>
+    </w:p>
+    <w:p>
+      <w:pPr>
+        <w:rPr>
+          <w:sz w:val="40"/>
+          <w:szCs w:val="40"/>
+          <w:lang w:val="en-US"/>
+        </w:rPr>
+      </w:pPr>
+    </w:p>
+    <w:p>
+      <w:pPr>
+        <w:rPr>
+          <w:sz w:val="40"/>
+          <w:szCs w:val="40"/>
+          <w:lang w:val="en-US"/>
+        </w:rPr>
+      </w:pPr>
+      <w:r>
+        <w:rPr>
+          <w:sz w:val="40"/>
+          <w:szCs w:val="40"/>
+          <w:lang w:val="en-US"/>
+        </w:rPr>
+        <w:t>{</w:t>
+      </w:r>
+    </w:p>
+    <w:p>
+      <w:pPr>
+        <w:rPr>
+          <w:sz w:val="40"/>
+          <w:szCs w:val="40"/>
+          <w:lang w:val="en-US"/>
+        </w:rPr>
+      </w:pPr>
+      <w:r>
+        <w:rPr>
+          <w:sz w:val="40"/>
+          <w:szCs w:val="40"/>
+          <w:lang w:val="en-US"/>
+        </w:rPr>
+        <w:tab/>
+        <w:t>“College</w:t>
+      </w:r>
+      <w:proofErr w:type="gramStart"/>
+      <w:r>
+        <w:rPr>
+          <w:sz w:val="40"/>
+          <w:szCs w:val="40"/>
+          <w:lang w:val="en-US"/>
+        </w:rPr>
+        <w:t>” :</w:t>
+      </w:r>
+      <w:proofErr w:type="gramEnd"/>
+      <w:r>
+        <w:rPr>
+          <w:sz w:val="40"/>
+          <w:szCs w:val="40"/>
+          <w:lang w:val="en-US"/>
+        </w:rPr>
+        <w:t xml:space="preserve"> “SRKR Engineering College”,</w:t>
+      </w:r>
+    </w:p>
+    <w:p>
+      <w:pPr>
+        <w:rPr>
+          <w:sz w:val="40"/>
+          <w:szCs w:val="40"/>
+          <w:lang w:val="en-US"/>
+        </w:rPr>
+      </w:pPr>
+      <w:r>
+        <w:rPr>
+          <w:sz w:val="40"/>
+          <w:szCs w:val="40"/>
+          <w:lang w:val="en-US"/>
+        </w:rPr>
+        <w:tab/>
+        <w:t>“City</w:t>
+      </w:r>
+      <w:proofErr w:type="gramStart"/>
+      <w:r>
+        <w:rPr>
+          <w:sz w:val="40"/>
+          <w:szCs w:val="40"/>
+          <w:lang w:val="en-US"/>
+        </w:rPr>
+        <w:t>” :</w:t>
+      </w:r>
+      <w:proofErr w:type="gramEnd"/>
+      <w:r>
+        <w:rPr>
+          <w:sz w:val="40"/>
+          <w:szCs w:val="40"/>
+          <w:lang w:val="en-US"/>
+        </w:rPr>
+        <w:t xml:space="preserve"> “</w:t>
+      </w:r>
+      <w:proofErr w:type="spellStart"/>
+      <w:r>
+        <w:rPr>
+          <w:sz w:val="40"/>
+          <w:szCs w:val="40"/>
+          <w:lang w:val="en-US"/>
+        </w:rPr>
+        <w:t>Bhimavaram</w:t>
+      </w:r>
+      <w:proofErr w:type="spellEnd"/>
+      <w:r>
+        <w:rPr>
+          <w:sz w:val="40"/>
+          <w:szCs w:val="40"/>
+          <w:lang w:val="en-US"/>
+        </w:rPr>
+        <w:t>”,</w:t>
+      </w:r>
+    </w:p>
+    <w:p>
+      <w:pPr>
+        <w:rPr>
+          <w:sz w:val="40"/>
+          <w:szCs w:val="40"/>
+          <w:lang w:val="en-US"/>
+        </w:rPr>
+      </w:pPr>
+      <w:r>
+        <w:rPr>
+          <w:sz w:val="40"/>
+          <w:szCs w:val="40"/>
+          <w:lang w:val="en-US"/>
+        </w:rPr>
+        <w:tab/>
+        <w:t>“</w:t>
+      </w:r>
+      <w:proofErr w:type="spellStart"/>
+      <w:r>
+        <w:rPr>
+          <w:sz w:val="40"/>
+          <w:szCs w:val="40"/>
+          <w:lang w:val="en-US"/>
+        </w:rPr>
+        <w:t>ZipCode</w:t>
+      </w:r>
+      <w:proofErr w:type="spellEnd"/>
+      <w:proofErr w:type="gramStart"/>
+      <w:r>
+        <w:rPr>
+          <w:sz w:val="40"/>
+          <w:szCs w:val="40"/>
+          <w:lang w:val="en-US"/>
+        </w:rPr>
+        <w:t>” :</w:t>
+      </w:r>
+      <w:proofErr w:type="gramEnd"/>
+      <w:r>
+        <w:rPr>
+          <w:sz w:val="40"/>
+          <w:szCs w:val="40"/>
+          <w:lang w:val="en-US"/>
+        </w:rPr>
+        <w:t xml:space="preserve"> 530167,</w:t>
+      </w:r>
+    </w:p>
+    <w:p>
+      <w:pPr>
+        <w:rPr>
+          <w:sz w:val="40"/>
+          <w:szCs w:val="40"/>
+          <w:lang w:val="en-US"/>
+        </w:rPr>
+      </w:pPr>
+      <w:r>
+        <w:rPr>
+          <w:sz w:val="40"/>
+          <w:szCs w:val="40"/>
+          <w:lang w:val="en-US"/>
+        </w:rPr>
+        <w:tab/>
+        <w:t>“Students</w:t>
+      </w:r>
+      <w:proofErr w:type="gramStart"/>
+      <w:r>
+        <w:rPr>
+          <w:sz w:val="40"/>
+          <w:szCs w:val="40"/>
+          <w:lang w:val="en-US"/>
+        </w:rPr>
+        <w:t>” :</w:t>
+      </w:r>
+      <w:proofErr w:type="gramEnd"/>
       <w:r>
         <w:rPr>
           <w:sz w:val="40"/>
@@ -7804,81 +8848,23 @@
         </w:rPr>
         <w:t xml:space="preserve"> </w:t>
       </w:r>
-      <w:r>
-        <w:rPr>
-          <w:sz w:val="40"/>
-          <w:szCs w:val="40"/>
-          <w:lang w:val="en-US"/>
-        </w:rPr>
-        <w:t>KSXb1KIJCDbZ56VeG55iCY9hFxetMGbv</w:t>
-      </w:r>
-    </w:p>
-    <w:p>
-      <w:pPr>
-        <w:rPr>
-          <w:sz w:val="40"/>
-          <w:szCs w:val="40"/>
-          <w:lang w:val="en-US"/>
-        </w:rPr>
-      </w:pPr>
-      <w:r>
-        <w:rPr>
-          <w:sz w:val="40"/>
-          <w:szCs w:val="40"/>
-          <w:lang w:val="en-US"/>
-        </w:rPr>
-        <w:t>Parameter</w:t>
-      </w:r>
-    </w:p>
-    <w:p>
-      <w:pPr>
-        <w:rPr>
-          <w:sz w:val="40"/>
-          <w:szCs w:val="40"/>
-          <w:lang w:val="en-US"/>
-        </w:rPr>
-      </w:pPr>
-      <w:r>
-        <w:rPr>
-          <w:sz w:val="40"/>
-          <w:szCs w:val="40"/>
-          <w:lang w:val="en-US"/>
-        </w:rPr>
-        <w:t>Amount: 10000</w:t>
-      </w:r>
-    </w:p>
-    <w:p>
-      <w:pPr>
-        <w:rPr>
-          <w:sz w:val="40"/>
-          <w:szCs w:val="40"/>
-          <w:lang w:val="en-US"/>
-        </w:rPr>
-      </w:pPr>
-      <w:r>
-        <w:rPr>
-          <w:sz w:val="40"/>
-          <w:szCs w:val="40"/>
-          <w:lang w:val="en-US"/>
-        </w:rPr>
-        <w:t>From: INR</w:t>
-      </w:r>
-    </w:p>
-    <w:p>
-      <w:pPr>
-        <w:rPr>
-          <w:sz w:val="40"/>
-          <w:szCs w:val="40"/>
-          <w:lang w:val="en-US"/>
-        </w:rPr>
-      </w:pPr>
-      <w:r>
-        <w:rPr>
-          <w:sz w:val="40"/>
-          <w:szCs w:val="40"/>
-          <w:lang w:val="en-US"/>
-        </w:rPr>
-        <w:t>To: USD</w:t>
+    </w:p>
+    <w:p>
+      <w:pPr>
+        <w:rPr>
+          <w:sz w:val="40"/>
+          <w:szCs w:val="40"/>
+          <w:lang w:val="en-US"/>
+        </w:rPr>
+      </w:pPr>
+      <w:r>
+        <w:rPr>
+          <w:sz w:val="40"/>
+          <w:szCs w:val="40"/>
+          <w:lang w:val="en-US"/>
+        </w:rPr>
+        <w:tab/>
+        <w:t>[</w:t>
       </w:r>
     </w:p>
     <w:p>
@@ -7896,8 +8882,1153 @@
           <w:lang w:val="en-US"/>
         </w:rPr>
         <w:lastRenderedPageBreak/>
-        <w:t xml:space="preserve">Body: </w:t>
-      </w:r>
+        <w:tab/>
+      </w:r>
+      <w:r>
+        <w:rPr>
+          <w:sz w:val="40"/>
+          <w:szCs w:val="40"/>
+          <w:lang w:val="en-US"/>
+        </w:rPr>
+        <w:tab/>
+        <w:t>{</w:t>
+      </w:r>
+    </w:p>
+    <w:p>
+      <w:pPr>
+        <w:rPr>
+          <w:sz w:val="40"/>
+          <w:szCs w:val="40"/>
+          <w:lang w:val="en-US"/>
+        </w:rPr>
+      </w:pPr>
+      <w:r>
+        <w:rPr>
+          <w:sz w:val="40"/>
+          <w:szCs w:val="40"/>
+          <w:lang w:val="en-US"/>
+        </w:rPr>
+        <w:tab/>
+      </w:r>
+      <w:r>
+        <w:rPr>
+          <w:sz w:val="40"/>
+          <w:szCs w:val="40"/>
+          <w:lang w:val="en-US"/>
+        </w:rPr>
+        <w:tab/>
+      </w:r>
+      <w:r>
+        <w:rPr>
+          <w:sz w:val="40"/>
+          <w:szCs w:val="40"/>
+          <w:lang w:val="en-US"/>
+        </w:rPr>
+        <w:tab/>
+        <w:t>“ID</w:t>
+      </w:r>
+      <w:proofErr w:type="gramStart"/>
+      <w:r>
+        <w:rPr>
+          <w:sz w:val="40"/>
+          <w:szCs w:val="40"/>
+          <w:lang w:val="en-US"/>
+        </w:rPr>
+        <w:t>” :</w:t>
+      </w:r>
+      <w:proofErr w:type="gramEnd"/>
+      <w:r>
+        <w:rPr>
+          <w:sz w:val="40"/>
+          <w:szCs w:val="40"/>
+          <w:lang w:val="en-US"/>
+        </w:rPr>
+        <w:t xml:space="preserve"> 101,</w:t>
+      </w:r>
+    </w:p>
+    <w:p>
+      <w:pPr>
+        <w:rPr>
+          <w:sz w:val="40"/>
+          <w:szCs w:val="40"/>
+          <w:lang w:val="en-US"/>
+        </w:rPr>
+      </w:pPr>
+      <w:r>
+        <w:rPr>
+          <w:sz w:val="40"/>
+          <w:szCs w:val="40"/>
+          <w:lang w:val="en-US"/>
+        </w:rPr>
+        <w:tab/>
+      </w:r>
+      <w:r>
+        <w:rPr>
+          <w:sz w:val="40"/>
+          <w:szCs w:val="40"/>
+          <w:lang w:val="en-US"/>
+        </w:rPr>
+        <w:tab/>
+      </w:r>
+      <w:r>
+        <w:rPr>
+          <w:sz w:val="40"/>
+          <w:szCs w:val="40"/>
+          <w:lang w:val="en-US"/>
+        </w:rPr>
+        <w:tab/>
+        <w:t>“Name</w:t>
+      </w:r>
+      <w:proofErr w:type="gramStart"/>
+      <w:r>
+        <w:rPr>
+          <w:sz w:val="40"/>
+          <w:szCs w:val="40"/>
+          <w:lang w:val="en-US"/>
+        </w:rPr>
+        <w:t>” :</w:t>
+      </w:r>
+      <w:proofErr w:type="gramEnd"/>
+      <w:r>
+        <w:rPr>
+          <w:sz w:val="40"/>
+          <w:szCs w:val="40"/>
+          <w:lang w:val="en-US"/>
+        </w:rPr>
+        <w:t xml:space="preserve"> “Shiva”,</w:t>
+      </w:r>
+    </w:p>
+    <w:p>
+      <w:pPr>
+        <w:rPr>
+          <w:sz w:val="40"/>
+          <w:szCs w:val="40"/>
+          <w:lang w:val="en-US"/>
+        </w:rPr>
+      </w:pPr>
+      <w:r>
+        <w:rPr>
+          <w:sz w:val="40"/>
+          <w:szCs w:val="40"/>
+          <w:lang w:val="en-US"/>
+        </w:rPr>
+        <w:tab/>
+      </w:r>
+      <w:r>
+        <w:rPr>
+          <w:sz w:val="40"/>
+          <w:szCs w:val="40"/>
+          <w:lang w:val="en-US"/>
+        </w:rPr>
+        <w:tab/>
+      </w:r>
+      <w:r>
+        <w:rPr>
+          <w:sz w:val="40"/>
+          <w:szCs w:val="40"/>
+          <w:lang w:val="en-US"/>
+        </w:rPr>
+        <w:tab/>
+        <w:t>“Gender</w:t>
+      </w:r>
+      <w:proofErr w:type="gramStart"/>
+      <w:r>
+        <w:rPr>
+          <w:sz w:val="40"/>
+          <w:szCs w:val="40"/>
+          <w:lang w:val="en-US"/>
+        </w:rPr>
+        <w:t>” :</w:t>
+      </w:r>
+      <w:proofErr w:type="gramEnd"/>
+      <w:r>
+        <w:rPr>
+          <w:sz w:val="40"/>
+          <w:szCs w:val="40"/>
+          <w:lang w:val="en-US"/>
+        </w:rPr>
+        <w:t xml:space="preserve"> “M”,</w:t>
+      </w:r>
+    </w:p>
+    <w:p>
+      <w:pPr>
+        <w:rPr>
+          <w:sz w:val="40"/>
+          <w:szCs w:val="40"/>
+          <w:lang w:val="en-US"/>
+        </w:rPr>
+      </w:pPr>
+      <w:r>
+        <w:rPr>
+          <w:sz w:val="40"/>
+          <w:szCs w:val="40"/>
+          <w:lang w:val="en-US"/>
+        </w:rPr>
+        <w:tab/>
+      </w:r>
+      <w:r>
+        <w:rPr>
+          <w:sz w:val="40"/>
+          <w:szCs w:val="40"/>
+          <w:lang w:val="en-US"/>
+        </w:rPr>
+        <w:tab/>
+      </w:r>
+      <w:r>
+        <w:rPr>
+          <w:sz w:val="40"/>
+          <w:szCs w:val="40"/>
+          <w:lang w:val="en-US"/>
+        </w:rPr>
+        <w:tab/>
+        <w:t>“Age</w:t>
+      </w:r>
+      <w:proofErr w:type="gramStart"/>
+      <w:r>
+        <w:rPr>
+          <w:sz w:val="40"/>
+          <w:szCs w:val="40"/>
+          <w:lang w:val="en-US"/>
+        </w:rPr>
+        <w:t>” :</w:t>
+      </w:r>
+      <w:proofErr w:type="gramEnd"/>
+      <w:r>
+        <w:rPr>
+          <w:sz w:val="40"/>
+          <w:szCs w:val="40"/>
+          <w:lang w:val="en-US"/>
+        </w:rPr>
+        <w:t xml:space="preserve"> 30,</w:t>
+      </w:r>
+    </w:p>
+    <w:p>
+      <w:pPr>
+        <w:rPr>
+          <w:sz w:val="40"/>
+          <w:szCs w:val="40"/>
+          <w:lang w:val="en-US"/>
+        </w:rPr>
+      </w:pPr>
+      <w:r>
+        <w:rPr>
+          <w:sz w:val="40"/>
+          <w:szCs w:val="40"/>
+          <w:lang w:val="en-US"/>
+        </w:rPr>
+        <w:tab/>
+      </w:r>
+      <w:r>
+        <w:rPr>
+          <w:sz w:val="40"/>
+          <w:szCs w:val="40"/>
+          <w:lang w:val="en-US"/>
+        </w:rPr>
+        <w:tab/>
+      </w:r>
+      <w:r>
+        <w:rPr>
+          <w:sz w:val="40"/>
+          <w:szCs w:val="40"/>
+          <w:lang w:val="en-US"/>
+        </w:rPr>
+        <w:tab/>
+        <w:t>“Branch</w:t>
+      </w:r>
+      <w:proofErr w:type="gramStart"/>
+      <w:r>
+        <w:rPr>
+          <w:sz w:val="40"/>
+          <w:szCs w:val="40"/>
+          <w:lang w:val="en-US"/>
+        </w:rPr>
+        <w:t>” :</w:t>
+      </w:r>
+      <w:proofErr w:type="gramEnd"/>
+      <w:r>
+        <w:rPr>
+          <w:sz w:val="40"/>
+          <w:szCs w:val="40"/>
+          <w:lang w:val="en-US"/>
+        </w:rPr>
+        <w:t xml:space="preserve"> “IT”</w:t>
+      </w:r>
+    </w:p>
+    <w:p>
+      <w:pPr>
+        <w:ind w:left="720" w:firstLine="720"/>
+        <w:rPr>
+          <w:sz w:val="40"/>
+          <w:szCs w:val="40"/>
+          <w:lang w:val="en-US"/>
+        </w:rPr>
+      </w:pPr>
+      <w:r>
+        <w:rPr>
+          <w:sz w:val="40"/>
+          <w:szCs w:val="40"/>
+          <w:lang w:val="en-US"/>
+        </w:rPr>
+        <w:t>},</w:t>
+      </w:r>
+    </w:p>
+    <w:p>
+      <w:pPr>
+        <w:ind w:left="720" w:firstLine="720"/>
+        <w:rPr>
+          <w:sz w:val="40"/>
+          <w:szCs w:val="40"/>
+          <w:lang w:val="en-US"/>
+        </w:rPr>
+      </w:pPr>
+      <w:r>
+        <w:rPr>
+          <w:sz w:val="40"/>
+          <w:szCs w:val="40"/>
+          <w:lang w:val="en-US"/>
+        </w:rPr>
+        <w:t>{</w:t>
+      </w:r>
+    </w:p>
+    <w:p>
+      <w:pPr>
+        <w:ind w:left="1440" w:firstLine="720"/>
+        <w:rPr>
+          <w:sz w:val="40"/>
+          <w:szCs w:val="40"/>
+          <w:lang w:val="en-US"/>
+        </w:rPr>
+      </w:pPr>
+      <w:r>
+        <w:rPr>
+          <w:sz w:val="40"/>
+          <w:szCs w:val="40"/>
+          <w:lang w:val="en-US"/>
+        </w:rPr>
+        <w:t>“ID</w:t>
+      </w:r>
+      <w:proofErr w:type="gramStart"/>
+      <w:r>
+        <w:rPr>
+          <w:sz w:val="40"/>
+          <w:szCs w:val="40"/>
+          <w:lang w:val="en-US"/>
+        </w:rPr>
+        <w:t>” :</w:t>
+      </w:r>
+      <w:proofErr w:type="gramEnd"/>
+      <w:r>
+        <w:rPr>
+          <w:sz w:val="40"/>
+          <w:szCs w:val="40"/>
+          <w:lang w:val="en-US"/>
+        </w:rPr>
+        <w:t xml:space="preserve"> 102,</w:t>
+      </w:r>
+    </w:p>
+    <w:p>
+      <w:pPr>
+        <w:rPr>
+          <w:sz w:val="40"/>
+          <w:szCs w:val="40"/>
+          <w:lang w:val="en-US"/>
+        </w:rPr>
+      </w:pPr>
+      <w:r>
+        <w:rPr>
+          <w:sz w:val="40"/>
+          <w:szCs w:val="40"/>
+          <w:lang w:val="en-US"/>
+        </w:rPr>
+        <w:tab/>
+      </w:r>
+      <w:r>
+        <w:rPr>
+          <w:sz w:val="40"/>
+          <w:szCs w:val="40"/>
+          <w:lang w:val="en-US"/>
+        </w:rPr>
+        <w:tab/>
+      </w:r>
+      <w:r>
+        <w:rPr>
+          <w:sz w:val="40"/>
+          <w:szCs w:val="40"/>
+          <w:lang w:val="en-US"/>
+        </w:rPr>
+        <w:tab/>
+        <w:t>“Name</w:t>
+      </w:r>
+      <w:proofErr w:type="gramStart"/>
+      <w:r>
+        <w:rPr>
+          <w:sz w:val="40"/>
+          <w:szCs w:val="40"/>
+          <w:lang w:val="en-US"/>
+        </w:rPr>
+        <w:t>” :</w:t>
+      </w:r>
+      <w:proofErr w:type="gramEnd"/>
+      <w:r>
+        <w:rPr>
+          <w:sz w:val="40"/>
+          <w:szCs w:val="40"/>
+          <w:lang w:val="en-US"/>
+        </w:rPr>
+        <w:t xml:space="preserve"> “Ram”,</w:t>
+      </w:r>
+    </w:p>
+    <w:p>
+      <w:pPr>
+        <w:rPr>
+          <w:sz w:val="40"/>
+          <w:szCs w:val="40"/>
+          <w:lang w:val="en-US"/>
+        </w:rPr>
+      </w:pPr>
+      <w:r>
+        <w:rPr>
+          <w:sz w:val="40"/>
+          <w:szCs w:val="40"/>
+          <w:lang w:val="en-US"/>
+        </w:rPr>
+        <w:tab/>
+      </w:r>
+      <w:r>
+        <w:rPr>
+          <w:sz w:val="40"/>
+          <w:szCs w:val="40"/>
+          <w:lang w:val="en-US"/>
+        </w:rPr>
+        <w:tab/>
+      </w:r>
+      <w:r>
+        <w:rPr>
+          <w:sz w:val="40"/>
+          <w:szCs w:val="40"/>
+          <w:lang w:val="en-US"/>
+        </w:rPr>
+        <w:tab/>
+        <w:t>“Gender</w:t>
+      </w:r>
+      <w:proofErr w:type="gramStart"/>
+      <w:r>
+        <w:rPr>
+          <w:sz w:val="40"/>
+          <w:szCs w:val="40"/>
+          <w:lang w:val="en-US"/>
+        </w:rPr>
+        <w:t>” :</w:t>
+      </w:r>
+      <w:proofErr w:type="gramEnd"/>
+      <w:r>
+        <w:rPr>
+          <w:sz w:val="40"/>
+          <w:szCs w:val="40"/>
+          <w:lang w:val="en-US"/>
+        </w:rPr>
+        <w:t xml:space="preserve"> “M”,</w:t>
+      </w:r>
+    </w:p>
+    <w:p>
+      <w:pPr>
+        <w:rPr>
+          <w:sz w:val="40"/>
+          <w:szCs w:val="40"/>
+          <w:lang w:val="en-US"/>
+        </w:rPr>
+      </w:pPr>
+      <w:r>
+        <w:rPr>
+          <w:sz w:val="40"/>
+          <w:szCs w:val="40"/>
+          <w:lang w:val="en-US"/>
+        </w:rPr>
+        <w:tab/>
+      </w:r>
+      <w:r>
+        <w:rPr>
+          <w:sz w:val="40"/>
+          <w:szCs w:val="40"/>
+          <w:lang w:val="en-US"/>
+        </w:rPr>
+        <w:tab/>
+      </w:r>
+      <w:r>
+        <w:rPr>
+          <w:sz w:val="40"/>
+          <w:szCs w:val="40"/>
+          <w:lang w:val="en-US"/>
+        </w:rPr>
+        <w:tab/>
+        <w:t>“Age</w:t>
+      </w:r>
+      <w:proofErr w:type="gramStart"/>
+      <w:r>
+        <w:rPr>
+          <w:sz w:val="40"/>
+          <w:szCs w:val="40"/>
+          <w:lang w:val="en-US"/>
+        </w:rPr>
+        <w:t>” :</w:t>
+      </w:r>
+      <w:proofErr w:type="gramEnd"/>
+      <w:r>
+        <w:rPr>
+          <w:sz w:val="40"/>
+          <w:szCs w:val="40"/>
+          <w:lang w:val="en-US"/>
+        </w:rPr>
+        <w:t xml:space="preserve"> 29,</w:t>
+      </w:r>
+    </w:p>
+    <w:p>
+      <w:pPr>
+        <w:rPr>
+          <w:sz w:val="40"/>
+          <w:szCs w:val="40"/>
+          <w:lang w:val="en-US"/>
+        </w:rPr>
+      </w:pPr>
+      <w:r>
+        <w:rPr>
+          <w:sz w:val="40"/>
+          <w:szCs w:val="40"/>
+          <w:lang w:val="en-US"/>
+        </w:rPr>
+        <w:tab/>
+      </w:r>
+      <w:r>
+        <w:rPr>
+          <w:sz w:val="40"/>
+          <w:szCs w:val="40"/>
+          <w:lang w:val="en-US"/>
+        </w:rPr>
+        <w:tab/>
+      </w:r>
+      <w:r>
+        <w:rPr>
+          <w:sz w:val="40"/>
+          <w:szCs w:val="40"/>
+          <w:lang w:val="en-US"/>
+        </w:rPr>
+        <w:tab/>
+        <w:t>“Branch</w:t>
+      </w:r>
+      <w:proofErr w:type="gramStart"/>
+      <w:r>
+        <w:rPr>
+          <w:sz w:val="40"/>
+          <w:szCs w:val="40"/>
+          <w:lang w:val="en-US"/>
+        </w:rPr>
+        <w:t>” :</w:t>
+      </w:r>
+      <w:proofErr w:type="gramEnd"/>
+      <w:r>
+        <w:rPr>
+          <w:sz w:val="40"/>
+          <w:szCs w:val="40"/>
+          <w:lang w:val="en-US"/>
+        </w:rPr>
+        <w:t xml:space="preserve"> “CSE”</w:t>
+      </w:r>
+    </w:p>
+    <w:p>
+      <w:pPr>
+        <w:ind w:left="720" w:firstLine="720"/>
+        <w:rPr>
+          <w:sz w:val="40"/>
+          <w:szCs w:val="40"/>
+          <w:lang w:val="en-US"/>
+        </w:rPr>
+      </w:pPr>
+      <w:r>
+        <w:rPr>
+          <w:sz w:val="40"/>
+          <w:szCs w:val="40"/>
+          <w:lang w:val="en-US"/>
+        </w:rPr>
+        <w:t>}</w:t>
+      </w:r>
+    </w:p>
+    <w:p>
+      <w:pPr>
+        <w:ind w:firstLine="720"/>
+        <w:rPr>
+          <w:sz w:val="40"/>
+          <w:szCs w:val="40"/>
+          <w:lang w:val="en-US"/>
+        </w:rPr>
+      </w:pPr>
+      <w:r>
+        <w:rPr>
+          <w:sz w:val="40"/>
+          <w:szCs w:val="40"/>
+          <w:lang w:val="en-US"/>
+        </w:rPr>
+        <w:t>],</w:t>
+      </w:r>
+    </w:p>
+    <w:p>
+      <w:pPr>
+        <w:ind w:firstLine="720"/>
+        <w:rPr>
+          <w:sz w:val="40"/>
+          <w:szCs w:val="40"/>
+          <w:lang w:val="en-US"/>
+        </w:rPr>
+      </w:pPr>
+      <w:r>
+        <w:rPr>
+          <w:sz w:val="40"/>
+          <w:szCs w:val="40"/>
+          <w:lang w:val="en-US"/>
+        </w:rPr>
+        <w:t>“University</w:t>
+      </w:r>
+      <w:proofErr w:type="gramStart"/>
+      <w:r>
+        <w:rPr>
+          <w:sz w:val="40"/>
+          <w:szCs w:val="40"/>
+          <w:lang w:val="en-US"/>
+        </w:rPr>
+        <w:t>” :</w:t>
+      </w:r>
+      <w:proofErr w:type="gramEnd"/>
+      <w:r>
+        <w:rPr>
+          <w:sz w:val="40"/>
+          <w:szCs w:val="40"/>
+          <w:lang w:val="en-US"/>
+        </w:rPr>
+        <w:t xml:space="preserve"> “AU”</w:t>
+      </w:r>
+    </w:p>
+    <w:p>
+      <w:pPr>
+        <w:rPr>
+          <w:sz w:val="40"/>
+          <w:szCs w:val="40"/>
+          <w:lang w:val="en-US"/>
+        </w:rPr>
+      </w:pPr>
+      <w:r>
+        <w:rPr>
+          <w:sz w:val="40"/>
+          <w:szCs w:val="40"/>
+          <w:lang w:val="en-US"/>
+        </w:rPr>
+        <w:t>}</w:t>
+      </w:r>
+    </w:p>
+    <w:p>
+      <w:pPr>
+        <w:rPr>
+          <w:sz w:val="40"/>
+          <w:szCs w:val="40"/>
+          <w:lang w:val="en-US"/>
+        </w:rPr>
+      </w:pPr>
+    </w:p>
+    <w:p>
+      <w:pPr>
+        <w:rPr>
+          <w:sz w:val="40"/>
+          <w:szCs w:val="40"/>
+          <w:lang w:val="en-US"/>
+        </w:rPr>
+      </w:pPr>
+    </w:p>
+    <w:p>
+      <w:pPr>
+        <w:rPr>
+          <w:sz w:val="40"/>
+          <w:szCs w:val="40"/>
+          <w:lang w:val="en-US"/>
+        </w:rPr>
+      </w:pPr>
+      <w:r>
+        <w:rPr>
+          <w:sz w:val="40"/>
+          <w:szCs w:val="40"/>
+          <w:lang w:val="en-US"/>
+        </w:rPr>
+        <w:lastRenderedPageBreak/>
+        <w:t>XML:</w:t>
+      </w:r>
+      <w:r>
+        <w:rPr>
+          <w:sz w:val="40"/>
+          <w:szCs w:val="40"/>
+          <w:lang w:val="en-US"/>
+        </w:rPr>
+        <w:br/>
+      </w:r>
+      <w:r>
+        <w:rPr>
+          <w:sz w:val="40"/>
+          <w:szCs w:val="40"/>
+          <w:lang w:val="en-US"/>
+        </w:rPr>
+        <w:br/>
+        <w:t>&lt;College&gt;</w:t>
+      </w:r>
+    </w:p>
+    <w:p>
+      <w:pPr>
+        <w:rPr>
+          <w:sz w:val="40"/>
+          <w:szCs w:val="40"/>
+          <w:lang w:val="en-US"/>
+        </w:rPr>
+      </w:pPr>
+      <w:r>
+        <w:rPr>
+          <w:sz w:val="40"/>
+          <w:szCs w:val="40"/>
+          <w:lang w:val="en-US"/>
+        </w:rPr>
+        <w:tab/>
+        <w:t>&lt;</w:t>
+      </w:r>
+      <w:proofErr w:type="spellStart"/>
+      <w:r>
+        <w:rPr>
+          <w:sz w:val="40"/>
+          <w:szCs w:val="40"/>
+          <w:lang w:val="en-US"/>
+        </w:rPr>
+        <w:t>CollegeName</w:t>
+      </w:r>
+      <w:proofErr w:type="spellEnd"/>
+      <w:r>
+        <w:rPr>
+          <w:sz w:val="40"/>
+          <w:szCs w:val="40"/>
+          <w:lang w:val="en-US"/>
+        </w:rPr>
+        <w:t>&gt;SRKR Engineering College&lt;/</w:t>
+      </w:r>
+      <w:proofErr w:type="spellStart"/>
+      <w:r>
+        <w:rPr>
+          <w:sz w:val="40"/>
+          <w:szCs w:val="40"/>
+          <w:lang w:val="en-US"/>
+        </w:rPr>
+        <w:t>CollegeName</w:t>
+      </w:r>
+      <w:proofErr w:type="spellEnd"/>
+      <w:r>
+        <w:rPr>
+          <w:sz w:val="40"/>
+          <w:szCs w:val="40"/>
+          <w:lang w:val="en-US"/>
+        </w:rPr>
+        <w:t>&gt;</w:t>
+      </w:r>
+    </w:p>
+    <w:p>
+      <w:pPr>
+        <w:rPr>
+          <w:sz w:val="40"/>
+          <w:szCs w:val="40"/>
+          <w:lang w:val="en-US"/>
+        </w:rPr>
+      </w:pPr>
+      <w:r>
+        <w:rPr>
+          <w:sz w:val="40"/>
+          <w:szCs w:val="40"/>
+          <w:lang w:val="en-US"/>
+        </w:rPr>
+        <w:tab/>
+        <w:t>&lt;City&gt;</w:t>
+      </w:r>
+      <w:proofErr w:type="spellStart"/>
+      <w:r>
+        <w:rPr>
+          <w:sz w:val="40"/>
+          <w:szCs w:val="40"/>
+          <w:lang w:val="en-US"/>
+        </w:rPr>
+        <w:t>Bhimavaram</w:t>
+      </w:r>
+      <w:proofErr w:type="spellEnd"/>
+      <w:r>
+        <w:rPr>
+          <w:sz w:val="40"/>
+          <w:szCs w:val="40"/>
+          <w:lang w:val="en-US"/>
+        </w:rPr>
+        <w:t>&lt;/City&gt;</w:t>
+      </w:r>
+    </w:p>
+    <w:p>
+      <w:pPr>
+        <w:rPr>
+          <w:sz w:val="40"/>
+          <w:szCs w:val="40"/>
+          <w:lang w:val="en-US"/>
+        </w:rPr>
+      </w:pPr>
+      <w:r>
+        <w:rPr>
+          <w:sz w:val="40"/>
+          <w:szCs w:val="40"/>
+          <w:lang w:val="en-US"/>
+        </w:rPr>
+        <w:tab/>
+        <w:t>&lt;</w:t>
+      </w:r>
+      <w:proofErr w:type="spellStart"/>
+      <w:r>
+        <w:rPr>
+          <w:sz w:val="40"/>
+          <w:szCs w:val="40"/>
+          <w:lang w:val="en-US"/>
+        </w:rPr>
+        <w:t>PinCode</w:t>
+      </w:r>
+      <w:proofErr w:type="spellEnd"/>
+      <w:r>
+        <w:rPr>
+          <w:sz w:val="40"/>
+          <w:szCs w:val="40"/>
+          <w:lang w:val="en-US"/>
+        </w:rPr>
+        <w:t>&gt;504107&lt;/</w:t>
+      </w:r>
+      <w:proofErr w:type="spellStart"/>
+      <w:r>
+        <w:rPr>
+          <w:sz w:val="40"/>
+          <w:szCs w:val="40"/>
+          <w:lang w:val="en-US"/>
+        </w:rPr>
+        <w:t>PinCode</w:t>
+      </w:r>
+      <w:proofErr w:type="spellEnd"/>
+      <w:r>
+        <w:rPr>
+          <w:sz w:val="40"/>
+          <w:szCs w:val="40"/>
+          <w:lang w:val="en-US"/>
+        </w:rPr>
+        <w:t>&gt;</w:t>
+      </w:r>
+    </w:p>
+    <w:p>
+      <w:pPr>
+        <w:rPr>
+          <w:sz w:val="40"/>
+          <w:szCs w:val="40"/>
+          <w:lang w:val="en-US"/>
+        </w:rPr>
+      </w:pPr>
+      <w:r>
+        <w:rPr>
+          <w:sz w:val="40"/>
+          <w:szCs w:val="40"/>
+          <w:lang w:val="en-US"/>
+        </w:rPr>
+        <w:tab/>
+        <w:t>&lt;Students&gt;</w:t>
+      </w:r>
+    </w:p>
+    <w:p>
+      <w:pPr>
+        <w:rPr>
+          <w:sz w:val="40"/>
+          <w:szCs w:val="40"/>
+          <w:lang w:val="en-US"/>
+        </w:rPr>
+      </w:pPr>
+      <w:r>
+        <w:rPr>
+          <w:sz w:val="40"/>
+          <w:szCs w:val="40"/>
+          <w:lang w:val="en-US"/>
+        </w:rPr>
+        <w:tab/>
+      </w:r>
+      <w:r>
+        <w:rPr>
+          <w:sz w:val="40"/>
+          <w:szCs w:val="40"/>
+          <w:lang w:val="en-US"/>
+        </w:rPr>
+        <w:tab/>
+        <w:t>&lt;</w:t>
+      </w:r>
+    </w:p>
+    <w:p>
+      <w:pPr>
+        <w:rPr>
+          <w:sz w:val="40"/>
+          <w:szCs w:val="40"/>
+          <w:lang w:val="en-US"/>
+        </w:rPr>
+      </w:pPr>
+      <w:r>
+        <w:rPr>
+          <w:sz w:val="40"/>
+          <w:szCs w:val="40"/>
+          <w:lang w:val="en-US"/>
+        </w:rPr>
+        <w:tab/>
+        <w:t>&lt;/students&gt;</w:t>
+      </w:r>
+    </w:p>
+    <w:p>
+      <w:pPr>
+        <w:rPr>
+          <w:sz w:val="40"/>
+          <w:szCs w:val="40"/>
+          <w:lang w:val="en-US"/>
+        </w:rPr>
+      </w:pPr>
+      <w:r>
+        <w:rPr>
+          <w:sz w:val="40"/>
+          <w:szCs w:val="40"/>
+          <w:lang w:val="en-US"/>
+        </w:rPr>
+        <w:t>&lt;/College&gt;</w:t>
+      </w:r>
+    </w:p>
+    <w:p>
+      <w:pPr>
+        <w:rPr>
+          <w:sz w:val="40"/>
+          <w:szCs w:val="40"/>
+          <w:lang w:val="en-US"/>
+        </w:rPr>
+      </w:pPr>
+    </w:p>
+    <w:p>
+      <w:pPr>
+        <w:pBdr>
+          <w:bottom w:val="single" w:sz="6" w:space="1" w:color="auto"/>
+        </w:pBdr>
+        <w:rPr>
+          <w:sz w:val="40"/>
+          <w:szCs w:val="40"/>
+          <w:lang w:val="en-US"/>
+        </w:rPr>
+      </w:pPr>
+    </w:p>
+    <w:p>
+      <w:pPr>
+        <w:rPr>
+          <w:sz w:val="40"/>
+          <w:szCs w:val="40"/>
+          <w:lang w:val="en-US"/>
+        </w:rPr>
+      </w:pPr>
+    </w:p>
+    <w:p>
+      <w:pPr>
+        <w:rPr>
+          <w:sz w:val="40"/>
+          <w:szCs w:val="40"/>
+          <w:lang w:val="en-US"/>
+        </w:rPr>
+      </w:pPr>
+      <w:r>
+        <w:rPr>
+          <w:sz w:val="40"/>
+          <w:szCs w:val="40"/>
+          <w:lang w:val="en-US"/>
+        </w:rPr>
+        <w:t>Asset – Store Data</w:t>
+      </w:r>
+    </w:p>
+    <w:p>
+      <w:pPr>
+        <w:rPr>
+          <w:sz w:val="40"/>
+          <w:szCs w:val="40"/>
+          <w:lang w:val="en-US"/>
+        </w:rPr>
+      </w:pPr>
+    </w:p>
+    <w:p>
+      <w:pPr>
+        <w:rPr>
+          <w:sz w:val="40"/>
+          <w:szCs w:val="40"/>
+          <w:lang w:val="en-US"/>
+        </w:rPr>
+      </w:pPr>
+      <w:r>
+        <w:rPr>
+          <w:sz w:val="40"/>
+          <w:szCs w:val="40"/>
+          <w:lang w:val="en-US"/>
+        </w:rPr>
+        <w:t>4</w:t>
+      </w:r>
+    </w:p>
+    <w:p>
+      <w:pPr>
+        <w:rPr>
+          <w:sz w:val="40"/>
+          <w:szCs w:val="40"/>
+          <w:lang w:val="en-US"/>
+        </w:rPr>
+      </w:pPr>
+      <w:r>
+        <w:rPr>
+          <w:sz w:val="40"/>
+          <w:szCs w:val="40"/>
+          <w:lang w:val="en-US"/>
+        </w:rPr>
+        <w:t xml:space="preserve">Text, </w:t>
+      </w:r>
+      <w:proofErr w:type="spellStart"/>
+      <w:r>
+        <w:rPr>
+          <w:sz w:val="40"/>
+          <w:szCs w:val="40"/>
+          <w:lang w:val="en-US"/>
+        </w:rPr>
+        <w:t>Interger</w:t>
+      </w:r>
+      <w:proofErr w:type="spellEnd"/>
+      <w:r>
+        <w:rPr>
+          <w:sz w:val="40"/>
+          <w:szCs w:val="40"/>
+          <w:lang w:val="en-US"/>
+        </w:rPr>
+        <w:t>/Number, Boolean, Credential</w:t>
+      </w:r>
+    </w:p>
+    <w:p>
+      <w:pPr>
+        <w:pBdr>
+          <w:bottom w:val="single" w:sz="6" w:space="1" w:color="auto"/>
+        </w:pBdr>
+        <w:rPr>
+          <w:sz w:val="40"/>
+          <w:szCs w:val="40"/>
+          <w:lang w:val="en-US"/>
+        </w:rPr>
+      </w:pPr>
+    </w:p>
+    <w:p>
+      <w:pPr>
+        <w:rPr>
+          <w:sz w:val="40"/>
+          <w:szCs w:val="40"/>
+          <w:lang w:val="en-US"/>
+        </w:rPr>
+      </w:pPr>
+    </w:p>
+    <w:p>
+      <w:pPr>
+        <w:rPr>
+          <w:sz w:val="40"/>
+          <w:szCs w:val="40"/>
+          <w:lang w:val="en-US"/>
+        </w:rPr>
+      </w:pPr>
+      <w:r>
+        <w:rPr>
+          <w:sz w:val="40"/>
+          <w:szCs w:val="40"/>
+          <w:lang w:val="en-US"/>
+        </w:rPr>
+        <w:lastRenderedPageBreak/>
+        <w:t>Queues</w:t>
+      </w:r>
+      <w:r>
+        <w:rPr>
+          <w:sz w:val="40"/>
+          <w:szCs w:val="40"/>
+          <w:lang w:val="en-US"/>
+        </w:rPr>
+        <w:br/>
+      </w:r>
+      <w:r>
+        <w:rPr>
+          <w:sz w:val="40"/>
+          <w:szCs w:val="40"/>
+          <w:lang w:val="en-US"/>
+        </w:rPr>
+        <w:br/>
+        <w:t>1.Dispatcher – Add all transactions to queue</w:t>
+      </w:r>
+    </w:p>
+    <w:p>
+      <w:pPr>
+        <w:rPr>
+          <w:sz w:val="40"/>
+          <w:szCs w:val="40"/>
+          <w:lang w:val="en-US"/>
+        </w:rPr>
+      </w:pPr>
+      <w:r>
+        <w:rPr>
+          <w:sz w:val="40"/>
+          <w:szCs w:val="40"/>
+          <w:lang w:val="en-US"/>
+        </w:rPr>
+        <w:t>2.</w:t>
+      </w:r>
+      <w:r>
+        <w:rPr>
+          <w:sz w:val="40"/>
+          <w:szCs w:val="40"/>
+          <w:lang w:val="en-US"/>
+        </w:rPr>
+        <w:t>Performer</w:t>
+      </w:r>
+      <w:r>
+        <w:rPr>
+          <w:sz w:val="40"/>
+          <w:szCs w:val="40"/>
+          <w:lang w:val="en-US"/>
+        </w:rPr>
+        <w:t xml:space="preserve"> – Perform the transaction</w:t>
+      </w:r>
+      <w:r>
+        <w:rPr>
+          <w:sz w:val="40"/>
+          <w:szCs w:val="40"/>
+          <w:lang w:val="en-US"/>
+        </w:rPr>
+        <w:br/>
+      </w:r>
+      <w:r>
+        <w:rPr>
+          <w:sz w:val="40"/>
+          <w:szCs w:val="40"/>
+          <w:lang w:val="en-US"/>
+        </w:rPr>
+        <w:br/>
+      </w:r>
+    </w:p>
+    <w:p>
+      <w:pPr>
+        <w:rPr>
+          <w:sz w:val="40"/>
+          <w:szCs w:val="40"/>
+          <w:lang w:val="en-US"/>
+        </w:rPr>
+      </w:pPr>
+    </w:p>
+    <w:p>
+      <w:pPr>
+        <w:rPr>
+          <w:sz w:val="40"/>
+          <w:szCs w:val="40"/>
+          <w:lang w:val="en-US"/>
+        </w:rPr>
+      </w:pPr>
     </w:p>
     <w:p>
       <w:pPr>
@@ -8544,6 +10675,95 @@
     </w:lvl>
   </w:abstractNum>
   <w:abstractNum w:abstractNumId="7" w15:restartNumberingAfterBreak="0">
+    <w:nsid w:val="48FD5AF8"/>
+    <w:multiLevelType w:val="hybridMultilevel"/>
+    <w:tmpl w:val="990A8F6A"/>
+    <w:lvl w:ilvl="0" w:tplc="4009000F">
+      <w:start w:val="1"/>
+      <w:numFmt w:val="decimal"/>
+      <w:lvlText w:val="%1."/>
+      <w:lvlJc w:val="left"/>
+      <w:pPr>
+        <w:ind w:left="720" w:hanging="360"/>
+      </w:pPr>
+      <w:rPr>
+        <w:rFonts w:hint="default"/>
+      </w:rPr>
+    </w:lvl>
+    <w:lvl w:ilvl="1" w:tplc="40090019" w:tentative="1">
+      <w:start w:val="1"/>
+      <w:numFmt w:val="lowerLetter"/>
+      <w:lvlText w:val="%2."/>
+      <w:lvlJc w:val="left"/>
+      <w:pPr>
+        <w:ind w:left="1440" w:hanging="360"/>
+      </w:pPr>
+    </w:lvl>
+    <w:lvl w:ilvl="2" w:tplc="4009001B" w:tentative="1">
+      <w:start w:val="1"/>
+      <w:numFmt w:val="lowerRoman"/>
+      <w:lvlText w:val="%3."/>
+      <w:lvlJc w:val="right"/>
+      <w:pPr>
+        <w:ind w:left="2160" w:hanging="180"/>
+      </w:pPr>
+    </w:lvl>
+    <w:lvl w:ilvl="3" w:tplc="4009000F" w:tentative="1">
+      <w:start w:val="1"/>
+      <w:numFmt w:val="decimal"/>
+      <w:lvlText w:val="%4."/>
+      <w:lvlJc w:val="left"/>
+      <w:pPr>
+        <w:ind w:left="2880" w:hanging="360"/>
+      </w:pPr>
+    </w:lvl>
+    <w:lvl w:ilvl="4" w:tplc="40090019" w:tentative="1">
+      <w:start w:val="1"/>
+      <w:numFmt w:val="lowerLetter"/>
+      <w:lvlText w:val="%5."/>
+      <w:lvlJc w:val="left"/>
+      <w:pPr>
+        <w:ind w:left="3600" w:hanging="360"/>
+      </w:pPr>
+    </w:lvl>
+    <w:lvl w:ilvl="5" w:tplc="4009001B" w:tentative="1">
+      <w:start w:val="1"/>
+      <w:numFmt w:val="lowerRoman"/>
+      <w:lvlText w:val="%6."/>
+      <w:lvlJc w:val="right"/>
+      <w:pPr>
+        <w:ind w:left="4320" w:hanging="180"/>
+      </w:pPr>
+    </w:lvl>
+    <w:lvl w:ilvl="6" w:tplc="4009000F" w:tentative="1">
+      <w:start w:val="1"/>
+      <w:numFmt w:val="decimal"/>
+      <w:lvlText w:val="%7."/>
+      <w:lvlJc w:val="left"/>
+      <w:pPr>
+        <w:ind w:left="5040" w:hanging="360"/>
+      </w:pPr>
+    </w:lvl>
+    <w:lvl w:ilvl="7" w:tplc="40090019" w:tentative="1">
+      <w:start w:val="1"/>
+      <w:numFmt w:val="lowerLetter"/>
+      <w:lvlText w:val="%8."/>
+      <w:lvlJc w:val="left"/>
+      <w:pPr>
+        <w:ind w:left="5760" w:hanging="360"/>
+      </w:pPr>
+    </w:lvl>
+    <w:lvl w:ilvl="8" w:tplc="4009001B" w:tentative="1">
+      <w:start w:val="1"/>
+      <w:numFmt w:val="lowerRoman"/>
+      <w:lvlText w:val="%9."/>
+      <w:lvlJc w:val="right"/>
+      <w:pPr>
+        <w:ind w:left="6480" w:hanging="180"/>
+      </w:pPr>
+    </w:lvl>
+  </w:abstractNum>
+  <w:abstractNum w:abstractNumId="8" w15:restartNumberingAfterBreak="0">
     <w:nsid w:val="5F731BAF"/>
     <w:multiLevelType w:val="hybridMultilevel"/>
     <w:tmpl w:val="E968D3A0"/>
@@ -8632,7 +10852,7 @@
       </w:pPr>
     </w:lvl>
   </w:abstractNum>
-  <w:abstractNum w:abstractNumId="8" w15:restartNumberingAfterBreak="0">
+  <w:abstractNum w:abstractNumId="9" w15:restartNumberingAfterBreak="0">
     <w:nsid w:val="61ED1E06"/>
     <w:multiLevelType w:val="hybridMultilevel"/>
     <w:tmpl w:val="C5B44610"/>
@@ -8721,7 +10941,7 @@
       </w:pPr>
     </w:lvl>
   </w:abstractNum>
-  <w:abstractNum w:abstractNumId="9" w15:restartNumberingAfterBreak="0">
+  <w:abstractNum w:abstractNumId="10" w15:restartNumberingAfterBreak="0">
     <w:nsid w:val="61F83010"/>
     <w:multiLevelType w:val="hybridMultilevel"/>
     <w:tmpl w:val="5032FD68"/>
@@ -8810,7 +11030,7 @@
       </w:pPr>
     </w:lvl>
   </w:abstractNum>
-  <w:abstractNum w:abstractNumId="10" w15:restartNumberingAfterBreak="0">
+  <w:abstractNum w:abstractNumId="11" w15:restartNumberingAfterBreak="0">
     <w:nsid w:val="627A1DCA"/>
     <w:multiLevelType w:val="hybridMultilevel"/>
     <w:tmpl w:val="B01246B2"/>
@@ -8899,7 +11119,7 @@
       </w:pPr>
     </w:lvl>
   </w:abstractNum>
-  <w:abstractNum w:abstractNumId="11" w15:restartNumberingAfterBreak="0">
+  <w:abstractNum w:abstractNumId="12" w15:restartNumberingAfterBreak="0">
     <w:nsid w:val="7BF830DC"/>
     <w:multiLevelType w:val="hybridMultilevel"/>
     <w:tmpl w:val="13982568"/>
@@ -8988,7 +11208,7 @@
       </w:pPr>
     </w:lvl>
   </w:abstractNum>
-  <w:abstractNum w:abstractNumId="12" w15:restartNumberingAfterBreak="0">
+  <w:abstractNum w:abstractNumId="13" w15:restartNumberingAfterBreak="0">
     <w:nsid w:val="7D6C613E"/>
     <w:multiLevelType w:val="hybridMultilevel"/>
     <w:tmpl w:val="B4B65404"/>
@@ -9081,19 +11301,19 @@
     <w:abstractNumId w:val="3"/>
   </w:num>
   <w:num w:numId="2" w16cid:durableId="422847292">
+    <w:abstractNumId w:val="9"/>
+  </w:num>
+  <w:num w:numId="3" w16cid:durableId="2071028334">
     <w:abstractNumId w:val="8"/>
   </w:num>
-  <w:num w:numId="3" w16cid:durableId="2071028334">
-    <w:abstractNumId w:val="7"/>
+  <w:num w:numId="4" w16cid:durableId="1256325261">
+    <w:abstractNumId w:val="11"/>
   </w:num>
-  <w:num w:numId="4" w16cid:durableId="1256325261">
+  <w:num w:numId="5" w16cid:durableId="1452238869">
     <w:abstractNumId w:val="10"/>
   </w:num>
-  <w:num w:numId="5" w16cid:durableId="1452238869">
-    <w:abstractNumId w:val="9"/>
-  </w:num>
   <w:num w:numId="6" w16cid:durableId="1008795669">
-    <w:abstractNumId w:val="12"/>
+    <w:abstractNumId w:val="13"/>
   </w:num>
   <w:num w:numId="7" w16cid:durableId="776801804">
     <w:abstractNumId w:val="6"/>
@@ -9105,7 +11325,7 @@
     <w:abstractNumId w:val="4"/>
   </w:num>
   <w:num w:numId="10" w16cid:durableId="1697274742">
-    <w:abstractNumId w:val="11"/>
+    <w:abstractNumId w:val="12"/>
   </w:num>
   <w:num w:numId="11" w16cid:durableId="259527723">
     <w:abstractNumId w:val="5"/>
@@ -9115,6 +11335,9 @@
   </w:num>
   <w:num w:numId="13" w16cid:durableId="2101483429">
     <w:abstractNumId w:val="0"/>
+  </w:num>
+  <w:num w:numId="14" w16cid:durableId="1636838778">
+    <w:abstractNumId w:val="7"/>
   </w:num>
 </w:numbering>
 </file>

</xml_diff>